<commit_message>
Update Sımulation Report Edittable.docx
</commit_message>
<xml_diff>
--- a/Sımulation Report Edittable.docx
+++ b/Sımulation Report Edittable.docx
@@ -1010,53 +1010,7 @@
           <w:szCs w:val="24"/>
           <w:lang w:val="en-US"/>
         </w:rPr>
-        <w:t xml:space="preserve">In this project, D.V.A.S. </w:t>
-      </w:r>
-      <w:proofErr w:type="spellStart"/>
-      <w:r>
-        <w:rPr>
-          <w:rFonts w:ascii="Times New Roman" w:eastAsia="Times New Roman" w:hAnsi="Times New Roman" w:cs="Times New Roman"/>
-          <w:color w:val="24292E"/>
-          <w:sz w:val="24"/>
-          <w:szCs w:val="24"/>
-          <w:lang w:val="en-US"/>
-        </w:rPr>
-        <w:t>inc.</w:t>
-      </w:r>
-      <w:proofErr w:type="spellEnd"/>
-      <w:r>
-        <w:rPr>
-          <w:rFonts w:ascii="Times New Roman" w:eastAsia="Times New Roman" w:hAnsi="Times New Roman" w:cs="Times New Roman"/>
-          <w:color w:val="24292E"/>
-          <w:sz w:val="24"/>
-          <w:szCs w:val="24"/>
-          <w:lang w:val="en-US"/>
-        </w:rPr>
-        <w:t xml:space="preserve"> proposes a solution for the interface between a small wind turbine located at the top of the EEE department of the METU and </w:t>
-      </w:r>
-      <w:proofErr w:type="spellStart"/>
-      <w:proofErr w:type="gramStart"/>
-      <w:r>
-        <w:rPr>
-          <w:rFonts w:ascii="Times New Roman" w:eastAsia="Times New Roman" w:hAnsi="Times New Roman" w:cs="Times New Roman"/>
-          <w:color w:val="24292E"/>
-          <w:sz w:val="24"/>
-          <w:szCs w:val="24"/>
-          <w:lang w:val="en-US"/>
-        </w:rPr>
-        <w:t>it’s</w:t>
-      </w:r>
-      <w:proofErr w:type="spellEnd"/>
-      <w:proofErr w:type="gramEnd"/>
-      <w:r>
-        <w:rPr>
-          <w:rFonts w:ascii="Times New Roman" w:eastAsia="Times New Roman" w:hAnsi="Times New Roman" w:cs="Times New Roman"/>
-          <w:color w:val="24292E"/>
-          <w:sz w:val="24"/>
-          <w:szCs w:val="24"/>
-          <w:lang w:val="en-US"/>
-        </w:rPr>
-        <w:t xml:space="preserve"> battery. First stage of the proposed solution includes AC to DC conversion of the wind turbine output whose frequency and amplitude varies randomly. Then, rectified variable-DC voltage is regulated to provide charging operation for the battery.</w:t>
+        <w:t>In this project, D.V.A.S. inc. proposes a solution for the interface between a small wind turbine located at the top of the EEE department of the METU and it’s battery. First stage of the proposed solution includes AC to DC conversion of the wind turbine output whose frequency and amplitude varies randomly. Then, rectified variable-DC voltage is regulated to provide charging operation for the battery.</w:t>
       </w:r>
     </w:p>
     <w:p>
@@ -1428,20 +1382,8 @@
           <w:szCs w:val="24"/>
           <w:lang w:val="en-US"/>
         </w:rPr>
-        <w:t>Viscous Damping: 0.005024 N.</w:t>
-      </w:r>
-      <w:proofErr w:type="gramStart"/>
-      <w:r>
-        <w:rPr>
-          <w:rFonts w:ascii="Times New Roman" w:eastAsia="Times New Roman" w:hAnsi="Times New Roman" w:cs="Times New Roman"/>
-          <w:color w:val="24292E"/>
-          <w:sz w:val="24"/>
-          <w:szCs w:val="24"/>
-          <w:lang w:val="en-US"/>
-        </w:rPr>
-        <w:t>m.s</w:t>
-      </w:r>
-      <w:proofErr w:type="gramEnd"/>
+        <w:t>Viscous Damping: 0.005024 N.m.s</w:t>
+      </w:r>
     </w:p>
     <w:p>
       <w:pPr>
@@ -2504,23 +2446,7 @@
           <w:rFonts w:ascii="Times New Roman" w:hAnsi="Times New Roman" w:cs="Times New Roman"/>
           <w:lang w:val="en-US"/>
         </w:rPr>
-        <w:t>.</w:t>
-      </w:r>
-      <w:proofErr w:type="gramStart"/>
-      <w:r>
-        <w:rPr>
-          <w:rFonts w:ascii="Times New Roman" w:hAnsi="Times New Roman" w:cs="Times New Roman"/>
-          <w:lang w:val="en-US"/>
-        </w:rPr>
-        <w:t>2.Synchronous</w:t>
-      </w:r>
-      <w:proofErr w:type="gramEnd"/>
-      <w:r>
-        <w:rPr>
-          <w:rFonts w:ascii="Times New Roman" w:hAnsi="Times New Roman" w:cs="Times New Roman"/>
-          <w:lang w:val="en-US"/>
-        </w:rPr>
-        <w:t xml:space="preserve"> buck converter topology</w:t>
+        <w:t>.2.Synchronous buck converter topology</w:t>
       </w:r>
     </w:p>
     <w:p>
@@ -2948,6 +2874,8 @@
           </wp:inline>
         </w:drawing>
       </w:r>
+      <w:bookmarkStart w:id="0" w:name="_GoBack"/>
+      <w:bookmarkEnd w:id="0"/>
     </w:p>
     <w:p>
       <w:pPr>
@@ -4321,7 +4249,7 @@
                   <w:szCs w:val="24"/>
                   <w:lang w:val="en-US"/>
                 </w:rPr>
-                <m:t>8.</m:t>
+                <m:t>8*</m:t>
               </m:r>
               <m:sSub>
                 <m:sSubPr>
@@ -4365,7 +4293,16 @@
                   <w:szCs w:val="24"/>
                   <w:lang w:val="en-US"/>
                 </w:rPr>
-                <m:t>.Δ</m:t>
+                <m:t>*</m:t>
+              </m:r>
+              <m:r>
+                <w:rPr>
+                  <w:rFonts w:ascii="Cambria Math" w:hAnsi="Cambria Math" w:cs="Times New Roman"/>
+                  <w:sz w:val="24"/>
+                  <w:szCs w:val="24"/>
+                  <w:lang w:val="en-US"/>
+                </w:rPr>
+                <m:t>Δ</m:t>
               </m:r>
               <m:sSub>
                 <m:sSubPr>
@@ -4766,16 +4703,6 @@
     <w:p>
       <w:pPr>
         <w:rPr>
-          <w:rFonts w:ascii="Times New Roman" w:eastAsiaTheme="minorEastAsia" w:hAnsi="Times New Roman" w:cs="Times New Roman"/>
-          <w:sz w:val="24"/>
-          <w:szCs w:val="24"/>
-          <w:lang w:val="en-US"/>
-        </w:rPr>
-      </w:pPr>
-    </w:p>
-    <w:p>
-      <w:pPr>
-        <w:rPr>
           <w:rFonts w:ascii="Times New Roman" w:hAnsi="Times New Roman" w:cs="Times New Roman"/>
           <w:sz w:val="24"/>
           <w:szCs w:val="24"/>
@@ -4950,6 +4877,1916 @@
         <w:tab/>
         <w:t>These values are the minimum ones. For the sake of the reliability, the parameters were chosen larger than these minimum values which are presented in the above. For the buck converter, 1.5 microfarad capacitor and 1 milihenry inductor were used in order to obtain the required results.</w:t>
       </w:r>
+      <w:r>
+        <w:rPr>
+          <w:rFonts w:ascii="Times New Roman" w:eastAsiaTheme="minorEastAsia" w:hAnsi="Times New Roman" w:cs="Times New Roman"/>
+          <w:sz w:val="24"/>
+          <w:szCs w:val="24"/>
+          <w:lang w:val="en-US"/>
+        </w:rPr>
+        <w:t xml:space="preserve"> It can be also observed that for the chosen inductance value, system will work on the continuous conduction mode. The proof of this can be followed in the below derivations.</w:t>
+      </w:r>
+    </w:p>
+    <w:p>
+      <w:pPr>
+        <w:spacing w:line="360" w:lineRule="auto"/>
+        <w:jc w:val="both"/>
+        <w:rPr>
+          <w:rFonts w:ascii="Times New Roman" w:eastAsiaTheme="minorEastAsia" w:hAnsi="Times New Roman" w:cs="Times New Roman"/>
+          <w:sz w:val="24"/>
+          <w:szCs w:val="24"/>
+          <w:lang w:val="en-US"/>
+        </w:rPr>
+      </w:pPr>
+    </w:p>
+    <w:p>
+      <w:pPr>
+        <w:spacing w:line="360" w:lineRule="auto"/>
+        <w:jc w:val="both"/>
+        <w:rPr>
+          <w:rFonts w:ascii="Times New Roman" w:eastAsiaTheme="minorEastAsia" w:hAnsi="Times New Roman" w:cs="Times New Roman"/>
+          <w:sz w:val="24"/>
+          <w:szCs w:val="24"/>
+          <w:lang w:val="en-US"/>
+        </w:rPr>
+      </w:pPr>
+      <m:oMathPara>
+        <m:oMath>
+          <m:sSub>
+            <m:sSubPr>
+              <m:ctrlPr>
+                <w:rPr>
+                  <w:rFonts w:ascii="Cambria Math" w:eastAsiaTheme="minorEastAsia" w:hAnsi="Cambria Math" w:cs="Times New Roman"/>
+                  <w:i/>
+                  <w:sz w:val="24"/>
+                  <w:szCs w:val="24"/>
+                  <w:lang w:val="en-US"/>
+                </w:rPr>
+              </m:ctrlPr>
+            </m:sSubPr>
+            <m:e>
+              <m:r>
+                <w:rPr>
+                  <w:rFonts w:ascii="Cambria Math" w:eastAsiaTheme="minorEastAsia" w:hAnsi="Cambria Math" w:cs="Times New Roman"/>
+                  <w:sz w:val="24"/>
+                  <w:szCs w:val="24"/>
+                  <w:lang w:val="en-US"/>
+                </w:rPr>
+                <m:t>I</m:t>
+              </m:r>
+            </m:e>
+            <m:sub>
+              <m:r>
+                <w:rPr>
+                  <w:rFonts w:ascii="Cambria Math" w:eastAsiaTheme="minorEastAsia" w:hAnsi="Cambria Math" w:cs="Times New Roman"/>
+                  <w:sz w:val="24"/>
+                  <w:szCs w:val="24"/>
+                  <w:lang w:val="en-US"/>
+                </w:rPr>
+                <m:t>LB</m:t>
+              </m:r>
+            </m:sub>
+          </m:sSub>
+          <m:r>
+            <w:rPr>
+              <w:rFonts w:ascii="Cambria Math" w:eastAsiaTheme="minorEastAsia" w:hAnsi="Cambria Math" w:cs="Times New Roman"/>
+              <w:sz w:val="24"/>
+              <w:szCs w:val="24"/>
+              <w:lang w:val="en-US"/>
+            </w:rPr>
+            <m:t>=</m:t>
+          </m:r>
+          <m:f>
+            <m:fPr>
+              <m:ctrlPr>
+                <w:rPr>
+                  <w:rFonts w:ascii="Cambria Math" w:eastAsiaTheme="minorEastAsia" w:hAnsi="Cambria Math" w:cs="Times New Roman"/>
+                  <w:i/>
+                  <w:sz w:val="24"/>
+                  <w:szCs w:val="24"/>
+                  <w:lang w:val="en-US"/>
+                </w:rPr>
+              </m:ctrlPr>
+            </m:fPr>
+            <m:num>
+              <m:sSub>
+                <m:sSubPr>
+                  <m:ctrlPr>
+                    <w:rPr>
+                      <w:rFonts w:ascii="Cambria Math" w:eastAsiaTheme="minorEastAsia" w:hAnsi="Cambria Math" w:cs="Times New Roman"/>
+                      <w:i/>
+                      <w:sz w:val="24"/>
+                      <w:szCs w:val="24"/>
+                      <w:lang w:val="en-US"/>
+                    </w:rPr>
+                  </m:ctrlPr>
+                </m:sSubPr>
+                <m:e>
+                  <m:r>
+                    <w:rPr>
+                      <w:rFonts w:ascii="Cambria Math" w:eastAsiaTheme="minorEastAsia" w:hAnsi="Cambria Math" w:cs="Times New Roman"/>
+                      <w:sz w:val="24"/>
+                      <w:szCs w:val="24"/>
+                      <w:lang w:val="en-US"/>
+                    </w:rPr>
+                    <m:t>I</m:t>
+                  </m:r>
+                </m:e>
+                <m:sub>
+                  <m:sSub>
+                    <m:sSubPr>
+                      <m:ctrlPr>
+                        <w:rPr>
+                          <w:rFonts w:ascii="Cambria Math" w:eastAsiaTheme="minorEastAsia" w:hAnsi="Cambria Math" w:cs="Times New Roman"/>
+                          <w:i/>
+                          <w:sz w:val="24"/>
+                          <w:szCs w:val="24"/>
+                          <w:lang w:val="en-US"/>
+                        </w:rPr>
+                      </m:ctrlPr>
+                    </m:sSubPr>
+                    <m:e>
+                      <m:r>
+                        <w:rPr>
+                          <w:rFonts w:ascii="Cambria Math" w:eastAsiaTheme="minorEastAsia" w:hAnsi="Cambria Math" w:cs="Times New Roman"/>
+                          <w:sz w:val="24"/>
+                          <w:szCs w:val="24"/>
+                          <w:lang w:val="en-US"/>
+                        </w:rPr>
+                        <m:t>L</m:t>
+                      </m:r>
+                    </m:e>
+                    <m:sub>
+                      <m:r>
+                        <w:rPr>
+                          <w:rFonts w:ascii="Cambria Math" w:eastAsiaTheme="minorEastAsia" w:hAnsi="Cambria Math" w:cs="Times New Roman"/>
+                          <w:sz w:val="24"/>
+                          <w:szCs w:val="24"/>
+                          <w:lang w:val="en-US"/>
+                        </w:rPr>
+                        <m:t>peak</m:t>
+                      </m:r>
+                    </m:sub>
+                  </m:sSub>
+                </m:sub>
+              </m:sSub>
+            </m:num>
+            <m:den>
+              <m:r>
+                <w:rPr>
+                  <w:rFonts w:ascii="Cambria Math" w:eastAsiaTheme="minorEastAsia" w:hAnsi="Cambria Math" w:cs="Times New Roman"/>
+                  <w:sz w:val="24"/>
+                  <w:szCs w:val="24"/>
+                  <w:lang w:val="en-US"/>
+                </w:rPr>
+                <m:t>2</m:t>
+              </m:r>
+            </m:den>
+          </m:f>
+          <m:r>
+            <w:rPr>
+              <w:rFonts w:ascii="Cambria Math" w:eastAsiaTheme="minorEastAsia" w:hAnsi="Cambria Math" w:cs="Times New Roman"/>
+              <w:sz w:val="24"/>
+              <w:szCs w:val="24"/>
+              <w:lang w:val="en-US"/>
+            </w:rPr>
+            <m:t>=</m:t>
+          </m:r>
+          <m:f>
+            <m:fPr>
+              <m:ctrlPr>
+                <w:rPr>
+                  <w:rFonts w:ascii="Cambria Math" w:eastAsiaTheme="minorEastAsia" w:hAnsi="Cambria Math" w:cs="Times New Roman"/>
+                  <w:i/>
+                  <w:sz w:val="24"/>
+                  <w:szCs w:val="24"/>
+                  <w:lang w:val="en-US"/>
+                </w:rPr>
+              </m:ctrlPr>
+            </m:fPr>
+            <m:num>
+              <m:sSub>
+                <m:sSubPr>
+                  <m:ctrlPr>
+                    <w:rPr>
+                      <w:rFonts w:ascii="Cambria Math" w:eastAsiaTheme="minorEastAsia" w:hAnsi="Cambria Math" w:cs="Times New Roman"/>
+                      <w:i/>
+                      <w:sz w:val="24"/>
+                      <w:szCs w:val="24"/>
+                      <w:lang w:val="en-US"/>
+                    </w:rPr>
+                  </m:ctrlPr>
+                </m:sSubPr>
+                <m:e>
+                  <m:r>
+                    <w:rPr>
+                      <w:rFonts w:ascii="Cambria Math" w:eastAsiaTheme="minorEastAsia" w:hAnsi="Cambria Math" w:cs="Times New Roman"/>
+                      <w:sz w:val="24"/>
+                      <w:szCs w:val="24"/>
+                      <w:lang w:val="en-US"/>
+                    </w:rPr>
+                    <m:t>t</m:t>
+                  </m:r>
+                </m:e>
+                <m:sub>
+                  <m:r>
+                    <w:rPr>
+                      <w:rFonts w:ascii="Cambria Math" w:eastAsiaTheme="minorEastAsia" w:hAnsi="Cambria Math" w:cs="Times New Roman"/>
+                      <w:sz w:val="24"/>
+                      <w:szCs w:val="24"/>
+                      <w:lang w:val="en-US"/>
+                    </w:rPr>
+                    <m:t>on</m:t>
+                  </m:r>
+                </m:sub>
+              </m:sSub>
+              <m:r>
+                <w:rPr>
+                  <w:rFonts w:ascii="Cambria Math" w:eastAsiaTheme="minorEastAsia" w:hAnsi="Cambria Math" w:cs="Times New Roman"/>
+                  <w:sz w:val="24"/>
+                  <w:szCs w:val="24"/>
+                  <w:lang w:val="en-US"/>
+                </w:rPr>
+                <m:t>*(</m:t>
+              </m:r>
+              <m:sSub>
+                <m:sSubPr>
+                  <m:ctrlPr>
+                    <w:rPr>
+                      <w:rFonts w:ascii="Cambria Math" w:eastAsiaTheme="minorEastAsia" w:hAnsi="Cambria Math" w:cs="Times New Roman"/>
+                      <w:i/>
+                      <w:sz w:val="24"/>
+                      <w:szCs w:val="24"/>
+                      <w:lang w:val="en-US"/>
+                    </w:rPr>
+                  </m:ctrlPr>
+                </m:sSubPr>
+                <m:e>
+                  <m:r>
+                    <w:rPr>
+                      <w:rFonts w:ascii="Cambria Math" w:eastAsiaTheme="minorEastAsia" w:hAnsi="Cambria Math" w:cs="Times New Roman"/>
+                      <w:sz w:val="24"/>
+                      <w:szCs w:val="24"/>
+                      <w:lang w:val="en-US"/>
+                    </w:rPr>
+                    <m:t>V</m:t>
+                  </m:r>
+                </m:e>
+                <m:sub>
+                  <m:r>
+                    <w:rPr>
+                      <w:rFonts w:ascii="Cambria Math" w:eastAsiaTheme="minorEastAsia" w:hAnsi="Cambria Math" w:cs="Times New Roman"/>
+                      <w:sz w:val="24"/>
+                      <w:szCs w:val="24"/>
+                      <w:lang w:val="en-US"/>
+                    </w:rPr>
+                    <m:t>d</m:t>
+                  </m:r>
+                </m:sub>
+              </m:sSub>
+              <m:r>
+                <w:rPr>
+                  <w:rFonts w:ascii="Cambria Math" w:eastAsiaTheme="minorEastAsia" w:hAnsi="Cambria Math" w:cs="Times New Roman"/>
+                  <w:sz w:val="24"/>
+                  <w:szCs w:val="24"/>
+                  <w:lang w:val="en-US"/>
+                </w:rPr>
+                <m:t>-</m:t>
+              </m:r>
+              <m:sSub>
+                <m:sSubPr>
+                  <m:ctrlPr>
+                    <w:rPr>
+                      <w:rFonts w:ascii="Cambria Math" w:eastAsiaTheme="minorEastAsia" w:hAnsi="Cambria Math" w:cs="Times New Roman"/>
+                      <w:i/>
+                      <w:sz w:val="24"/>
+                      <w:szCs w:val="24"/>
+                      <w:lang w:val="en-US"/>
+                    </w:rPr>
+                  </m:ctrlPr>
+                </m:sSubPr>
+                <m:e>
+                  <m:r>
+                    <w:rPr>
+                      <w:rFonts w:ascii="Cambria Math" w:eastAsiaTheme="minorEastAsia" w:hAnsi="Cambria Math" w:cs="Times New Roman"/>
+                      <w:sz w:val="24"/>
+                      <w:szCs w:val="24"/>
+                      <w:lang w:val="en-US"/>
+                    </w:rPr>
+                    <m:t>V</m:t>
+                  </m:r>
+                </m:e>
+                <m:sub>
+                  <m:r>
+                    <w:rPr>
+                      <w:rFonts w:ascii="Cambria Math" w:eastAsiaTheme="minorEastAsia" w:hAnsi="Cambria Math" w:cs="Times New Roman"/>
+                      <w:sz w:val="24"/>
+                      <w:szCs w:val="24"/>
+                      <w:lang w:val="en-US"/>
+                    </w:rPr>
+                    <m:t>o</m:t>
+                  </m:r>
+                </m:sub>
+              </m:sSub>
+              <m:r>
+                <w:rPr>
+                  <w:rFonts w:ascii="Cambria Math" w:eastAsiaTheme="minorEastAsia" w:hAnsi="Cambria Math" w:cs="Times New Roman"/>
+                  <w:sz w:val="24"/>
+                  <w:szCs w:val="24"/>
+                  <w:lang w:val="en-US"/>
+                </w:rPr>
+                <m:t>)</m:t>
+              </m:r>
+            </m:num>
+            <m:den>
+              <m:r>
+                <w:rPr>
+                  <w:rFonts w:ascii="Cambria Math" w:eastAsiaTheme="minorEastAsia" w:hAnsi="Cambria Math" w:cs="Times New Roman"/>
+                  <w:sz w:val="24"/>
+                  <w:szCs w:val="24"/>
+                  <w:lang w:val="en-US"/>
+                </w:rPr>
+                <m:t>2*L</m:t>
+              </m:r>
+            </m:den>
+          </m:f>
+          <m:r>
+            <w:rPr>
+              <w:rFonts w:ascii="Cambria Math" w:eastAsiaTheme="minorEastAsia" w:hAnsi="Cambria Math" w:cs="Times New Roman"/>
+              <w:sz w:val="24"/>
+              <w:szCs w:val="24"/>
+              <w:lang w:val="en-US"/>
+            </w:rPr>
+            <m:t>=</m:t>
+          </m:r>
+          <m:f>
+            <m:fPr>
+              <m:ctrlPr>
+                <w:rPr>
+                  <w:rFonts w:ascii="Cambria Math" w:eastAsiaTheme="minorEastAsia" w:hAnsi="Cambria Math" w:cs="Times New Roman"/>
+                  <w:i/>
+                  <w:sz w:val="24"/>
+                  <w:szCs w:val="24"/>
+                  <w:lang w:val="en-US"/>
+                </w:rPr>
+              </m:ctrlPr>
+            </m:fPr>
+            <m:num>
+              <m:r>
+                <w:rPr>
+                  <w:rFonts w:ascii="Cambria Math" w:eastAsiaTheme="minorEastAsia" w:hAnsi="Cambria Math" w:cs="Times New Roman"/>
+                  <w:sz w:val="24"/>
+                  <w:szCs w:val="24"/>
+                  <w:lang w:val="en-US"/>
+                </w:rPr>
+                <m:t>D*</m:t>
+              </m:r>
+              <m:sSub>
+                <m:sSubPr>
+                  <m:ctrlPr>
+                    <w:rPr>
+                      <w:rFonts w:ascii="Cambria Math" w:eastAsiaTheme="minorEastAsia" w:hAnsi="Cambria Math" w:cs="Times New Roman"/>
+                      <w:i/>
+                      <w:sz w:val="24"/>
+                      <w:szCs w:val="24"/>
+                      <w:lang w:val="en-US"/>
+                    </w:rPr>
+                  </m:ctrlPr>
+                </m:sSubPr>
+                <m:e>
+                  <m:r>
+                    <w:rPr>
+                      <w:rFonts w:ascii="Cambria Math" w:eastAsiaTheme="minorEastAsia" w:hAnsi="Cambria Math" w:cs="Times New Roman"/>
+                      <w:sz w:val="24"/>
+                      <w:szCs w:val="24"/>
+                      <w:lang w:val="en-US"/>
+                    </w:rPr>
+                    <m:t>T</m:t>
+                  </m:r>
+                </m:e>
+                <m:sub>
+                  <m:r>
+                    <w:rPr>
+                      <w:rFonts w:ascii="Cambria Math" w:eastAsiaTheme="minorEastAsia" w:hAnsi="Cambria Math" w:cs="Times New Roman"/>
+                      <w:sz w:val="24"/>
+                      <w:szCs w:val="24"/>
+                      <w:lang w:val="en-US"/>
+                    </w:rPr>
+                    <m:t>s</m:t>
+                  </m:r>
+                </m:sub>
+              </m:sSub>
+              <m:r>
+                <w:rPr>
+                  <w:rFonts w:ascii="Cambria Math" w:eastAsiaTheme="minorEastAsia" w:hAnsi="Cambria Math" w:cs="Times New Roman"/>
+                  <w:sz w:val="24"/>
+                  <w:szCs w:val="24"/>
+                  <w:lang w:val="en-US"/>
+                </w:rPr>
+                <m:t>*(Vd-D*</m:t>
+              </m:r>
+              <m:sSub>
+                <m:sSubPr>
+                  <m:ctrlPr>
+                    <w:rPr>
+                      <w:rFonts w:ascii="Cambria Math" w:eastAsiaTheme="minorEastAsia" w:hAnsi="Cambria Math" w:cs="Times New Roman"/>
+                      <w:i/>
+                      <w:sz w:val="24"/>
+                      <w:szCs w:val="24"/>
+                      <w:lang w:val="en-US"/>
+                    </w:rPr>
+                  </m:ctrlPr>
+                </m:sSubPr>
+                <m:e>
+                  <m:r>
+                    <w:rPr>
+                      <w:rFonts w:ascii="Cambria Math" w:eastAsiaTheme="minorEastAsia" w:hAnsi="Cambria Math" w:cs="Times New Roman"/>
+                      <w:sz w:val="24"/>
+                      <w:szCs w:val="24"/>
+                      <w:lang w:val="en-US"/>
+                    </w:rPr>
+                    <m:t>V</m:t>
+                  </m:r>
+                </m:e>
+                <m:sub>
+                  <m:r>
+                    <w:rPr>
+                      <w:rFonts w:ascii="Cambria Math" w:eastAsiaTheme="minorEastAsia" w:hAnsi="Cambria Math" w:cs="Times New Roman"/>
+                      <w:sz w:val="24"/>
+                      <w:szCs w:val="24"/>
+                      <w:lang w:val="en-US"/>
+                    </w:rPr>
+                    <m:t>d</m:t>
+                  </m:r>
+                </m:sub>
+              </m:sSub>
+              <m:r>
+                <w:rPr>
+                  <w:rFonts w:ascii="Cambria Math" w:eastAsiaTheme="minorEastAsia" w:hAnsi="Cambria Math" w:cs="Times New Roman"/>
+                  <w:sz w:val="24"/>
+                  <w:szCs w:val="24"/>
+                  <w:lang w:val="en-US"/>
+                </w:rPr>
+                <m:t>)</m:t>
+              </m:r>
+            </m:num>
+            <m:den>
+              <m:r>
+                <w:rPr>
+                  <w:rFonts w:ascii="Cambria Math" w:eastAsiaTheme="minorEastAsia" w:hAnsi="Cambria Math" w:cs="Times New Roman"/>
+                  <w:sz w:val="24"/>
+                  <w:szCs w:val="24"/>
+                  <w:lang w:val="en-US"/>
+                </w:rPr>
+                <m:t>2*L</m:t>
+              </m:r>
+            </m:den>
+          </m:f>
+          <m:r>
+            <w:rPr>
+              <w:rFonts w:ascii="Cambria Math" w:eastAsiaTheme="minorEastAsia" w:hAnsi="Cambria Math" w:cs="Times New Roman"/>
+              <w:sz w:val="24"/>
+              <w:szCs w:val="24"/>
+              <w:lang w:val="en-US"/>
+            </w:rPr>
+            <m:t>=</m:t>
+          </m:r>
+          <m:f>
+            <m:fPr>
+              <m:ctrlPr>
+                <w:rPr>
+                  <w:rFonts w:ascii="Cambria Math" w:eastAsiaTheme="minorEastAsia" w:hAnsi="Cambria Math" w:cs="Times New Roman"/>
+                  <w:i/>
+                  <w:sz w:val="24"/>
+                  <w:szCs w:val="24"/>
+                  <w:lang w:val="en-US"/>
+                </w:rPr>
+              </m:ctrlPr>
+            </m:fPr>
+            <m:num>
+              <m:sSub>
+                <m:sSubPr>
+                  <m:ctrlPr>
+                    <w:rPr>
+                      <w:rFonts w:ascii="Cambria Math" w:eastAsiaTheme="minorEastAsia" w:hAnsi="Cambria Math" w:cs="Times New Roman"/>
+                      <w:i/>
+                      <w:sz w:val="24"/>
+                      <w:szCs w:val="24"/>
+                      <w:lang w:val="en-US"/>
+                    </w:rPr>
+                  </m:ctrlPr>
+                </m:sSubPr>
+                <m:e>
+                  <m:r>
+                    <w:rPr>
+                      <w:rFonts w:ascii="Cambria Math" w:eastAsiaTheme="minorEastAsia" w:hAnsi="Cambria Math" w:cs="Times New Roman"/>
+                      <w:sz w:val="24"/>
+                      <w:szCs w:val="24"/>
+                      <w:lang w:val="en-US"/>
+                    </w:rPr>
+                    <m:t>V</m:t>
+                  </m:r>
+                </m:e>
+                <m:sub>
+                  <m:r>
+                    <w:rPr>
+                      <w:rFonts w:ascii="Cambria Math" w:eastAsiaTheme="minorEastAsia" w:hAnsi="Cambria Math" w:cs="Times New Roman"/>
+                      <w:sz w:val="24"/>
+                      <w:szCs w:val="24"/>
+                      <w:lang w:val="en-US"/>
+                    </w:rPr>
+                    <m:t>d</m:t>
+                  </m:r>
+                </m:sub>
+              </m:sSub>
+              <m:r>
+                <w:rPr>
+                  <w:rFonts w:ascii="Cambria Math" w:eastAsiaTheme="minorEastAsia" w:hAnsi="Cambria Math" w:cs="Times New Roman"/>
+                  <w:sz w:val="24"/>
+                  <w:szCs w:val="24"/>
+                  <w:lang w:val="en-US"/>
+                </w:rPr>
+                <m:t>*</m:t>
+              </m:r>
+              <m:sSub>
+                <m:sSubPr>
+                  <m:ctrlPr>
+                    <w:rPr>
+                      <w:rFonts w:ascii="Cambria Math" w:eastAsiaTheme="minorEastAsia" w:hAnsi="Cambria Math" w:cs="Times New Roman"/>
+                      <w:i/>
+                      <w:sz w:val="24"/>
+                      <w:szCs w:val="24"/>
+                      <w:lang w:val="en-US"/>
+                    </w:rPr>
+                  </m:ctrlPr>
+                </m:sSubPr>
+                <m:e>
+                  <m:r>
+                    <w:rPr>
+                      <w:rFonts w:ascii="Cambria Math" w:eastAsiaTheme="minorEastAsia" w:hAnsi="Cambria Math" w:cs="Times New Roman"/>
+                      <w:sz w:val="24"/>
+                      <w:szCs w:val="24"/>
+                      <w:lang w:val="en-US"/>
+                    </w:rPr>
+                    <m:t>T</m:t>
+                  </m:r>
+                </m:e>
+                <m:sub>
+                  <m:r>
+                    <w:rPr>
+                      <w:rFonts w:ascii="Cambria Math" w:eastAsiaTheme="minorEastAsia" w:hAnsi="Cambria Math" w:cs="Times New Roman"/>
+                      <w:sz w:val="24"/>
+                      <w:szCs w:val="24"/>
+                      <w:lang w:val="en-US"/>
+                    </w:rPr>
+                    <m:t>s</m:t>
+                  </m:r>
+                </m:sub>
+              </m:sSub>
+              <m:r>
+                <w:rPr>
+                  <w:rFonts w:ascii="Cambria Math" w:eastAsiaTheme="minorEastAsia" w:hAnsi="Cambria Math" w:cs="Times New Roman"/>
+                  <w:sz w:val="24"/>
+                  <w:szCs w:val="24"/>
+                  <w:lang w:val="en-US"/>
+                </w:rPr>
+                <m:t>*D*(1-D)</m:t>
+              </m:r>
+            </m:num>
+            <m:den>
+              <m:r>
+                <w:rPr>
+                  <w:rFonts w:ascii="Cambria Math" w:eastAsiaTheme="minorEastAsia" w:hAnsi="Cambria Math" w:cs="Times New Roman"/>
+                  <w:sz w:val="24"/>
+                  <w:szCs w:val="24"/>
+                  <w:lang w:val="en-US"/>
+                </w:rPr>
+                <m:t>2*L</m:t>
+              </m:r>
+            </m:den>
+          </m:f>
+          <m:r>
+            <w:rPr>
+              <w:rFonts w:ascii="Cambria Math" w:eastAsiaTheme="minorEastAsia" w:hAnsi="Cambria Math" w:cs="Times New Roman"/>
+              <w:sz w:val="24"/>
+              <w:szCs w:val="24"/>
+              <w:lang w:val="en-US"/>
+            </w:rPr>
+            <m:t xml:space="preserve">  (3.1)</m:t>
+          </m:r>
+        </m:oMath>
+      </m:oMathPara>
+    </w:p>
+    <w:p>
+      <w:pPr>
+        <w:spacing w:line="360" w:lineRule="auto"/>
+        <w:jc w:val="both"/>
+        <w:rPr>
+          <w:rFonts w:ascii="Times New Roman" w:eastAsiaTheme="minorEastAsia" w:hAnsi="Times New Roman" w:cs="Times New Roman"/>
+          <w:sz w:val="24"/>
+          <w:szCs w:val="24"/>
+          <w:lang w:val="en-US"/>
+        </w:rPr>
+      </w:pPr>
+    </w:p>
+    <w:p>
+      <w:pPr>
+        <w:spacing w:line="360" w:lineRule="auto"/>
+        <w:jc w:val="both"/>
+        <w:rPr>
+          <w:rFonts w:ascii="Times New Roman" w:eastAsiaTheme="minorEastAsia" w:hAnsi="Times New Roman" w:cs="Times New Roman"/>
+          <w:sz w:val="24"/>
+          <w:szCs w:val="24"/>
+          <w:lang w:val="en-US"/>
+        </w:rPr>
+      </w:pPr>
+      <w:r>
+        <w:rPr>
+          <w:rFonts w:ascii="Times New Roman" w:eastAsiaTheme="minorEastAsia" w:hAnsi="Times New Roman" w:cs="Times New Roman"/>
+          <w:sz w:val="24"/>
+          <w:szCs w:val="24"/>
+          <w:lang w:val="en-US"/>
+        </w:rPr>
+        <w:t>From here, inductance can be leave alone as below.</w:t>
+      </w:r>
+    </w:p>
+    <w:p>
+      <w:pPr>
+        <w:spacing w:line="360" w:lineRule="auto"/>
+        <w:jc w:val="both"/>
+        <w:rPr>
+          <w:rFonts w:ascii="Times New Roman" w:eastAsiaTheme="minorEastAsia" w:hAnsi="Times New Roman" w:cs="Times New Roman"/>
+          <w:sz w:val="24"/>
+          <w:szCs w:val="24"/>
+          <w:lang w:val="en-US"/>
+        </w:rPr>
+      </w:pPr>
+    </w:p>
+    <w:p>
+      <w:pPr>
+        <w:spacing w:line="360" w:lineRule="auto"/>
+        <w:jc w:val="both"/>
+        <w:rPr>
+          <w:rFonts w:ascii="Times New Roman" w:eastAsiaTheme="minorEastAsia" w:hAnsi="Times New Roman" w:cs="Times New Roman"/>
+          <w:sz w:val="24"/>
+          <w:szCs w:val="24"/>
+          <w:lang w:val="en-US"/>
+        </w:rPr>
+      </w:pPr>
+      <m:oMathPara>
+        <m:oMath>
+          <m:sSub>
+            <m:sSubPr>
+              <m:ctrlPr>
+                <w:rPr>
+                  <w:rFonts w:ascii="Cambria Math" w:eastAsiaTheme="minorEastAsia" w:hAnsi="Cambria Math" w:cs="Times New Roman"/>
+                  <w:i/>
+                  <w:sz w:val="24"/>
+                  <w:szCs w:val="24"/>
+                  <w:lang w:val="en-US"/>
+                </w:rPr>
+              </m:ctrlPr>
+            </m:sSubPr>
+            <m:e>
+              <m:r>
+                <w:rPr>
+                  <w:rFonts w:ascii="Cambria Math" w:eastAsiaTheme="minorEastAsia" w:hAnsi="Cambria Math" w:cs="Times New Roman"/>
+                  <w:sz w:val="24"/>
+                  <w:szCs w:val="24"/>
+                  <w:lang w:val="en-US"/>
+                </w:rPr>
+                <m:t>L</m:t>
+              </m:r>
+            </m:e>
+            <m:sub>
+              <m:r>
+                <w:rPr>
+                  <w:rFonts w:ascii="Cambria Math" w:eastAsiaTheme="minorEastAsia" w:hAnsi="Cambria Math" w:cs="Times New Roman"/>
+                  <w:sz w:val="24"/>
+                  <w:szCs w:val="24"/>
+                  <w:lang w:val="en-US"/>
+                </w:rPr>
+                <m:t>min</m:t>
+              </m:r>
+            </m:sub>
+          </m:sSub>
+          <m:r>
+            <w:rPr>
+              <w:rFonts w:ascii="Cambria Math" w:eastAsiaTheme="minorEastAsia" w:hAnsi="Cambria Math" w:cs="Times New Roman"/>
+              <w:sz w:val="24"/>
+              <w:szCs w:val="24"/>
+              <w:lang w:val="en-US"/>
+            </w:rPr>
+            <m:t>=</m:t>
+          </m:r>
+          <m:f>
+            <m:fPr>
+              <m:ctrlPr>
+                <w:rPr>
+                  <w:rFonts w:ascii="Cambria Math" w:eastAsiaTheme="minorEastAsia" w:hAnsi="Cambria Math" w:cs="Times New Roman"/>
+                  <w:i/>
+                  <w:sz w:val="24"/>
+                  <w:szCs w:val="24"/>
+                  <w:lang w:val="en-US"/>
+                </w:rPr>
+              </m:ctrlPr>
+            </m:fPr>
+            <m:num>
+              <m:sSub>
+                <m:sSubPr>
+                  <m:ctrlPr>
+                    <w:rPr>
+                      <w:rFonts w:ascii="Cambria Math" w:eastAsiaTheme="minorEastAsia" w:hAnsi="Cambria Math" w:cs="Times New Roman"/>
+                      <w:i/>
+                      <w:sz w:val="24"/>
+                      <w:szCs w:val="24"/>
+                      <w:lang w:val="en-US"/>
+                    </w:rPr>
+                  </m:ctrlPr>
+                </m:sSubPr>
+                <m:e>
+                  <m:r>
+                    <w:rPr>
+                      <w:rFonts w:ascii="Cambria Math" w:eastAsiaTheme="minorEastAsia" w:hAnsi="Cambria Math" w:cs="Times New Roman"/>
+                      <w:sz w:val="24"/>
+                      <w:szCs w:val="24"/>
+                      <w:lang w:val="en-US"/>
+                    </w:rPr>
+                    <m:t>V</m:t>
+                  </m:r>
+                </m:e>
+                <m:sub>
+                  <m:r>
+                    <w:rPr>
+                      <w:rFonts w:ascii="Cambria Math" w:eastAsiaTheme="minorEastAsia" w:hAnsi="Cambria Math" w:cs="Times New Roman"/>
+                      <w:sz w:val="24"/>
+                      <w:szCs w:val="24"/>
+                      <w:lang w:val="en-US"/>
+                    </w:rPr>
+                    <m:t>d</m:t>
+                  </m:r>
+                </m:sub>
+              </m:sSub>
+              <m:r>
+                <w:rPr>
+                  <w:rFonts w:ascii="Cambria Math" w:eastAsiaTheme="minorEastAsia" w:hAnsi="Cambria Math" w:cs="Times New Roman"/>
+                  <w:sz w:val="24"/>
+                  <w:szCs w:val="24"/>
+                  <w:lang w:val="en-US"/>
+                </w:rPr>
+                <m:t>*</m:t>
+              </m:r>
+              <m:sSub>
+                <m:sSubPr>
+                  <m:ctrlPr>
+                    <w:rPr>
+                      <w:rFonts w:ascii="Cambria Math" w:eastAsiaTheme="minorEastAsia" w:hAnsi="Cambria Math" w:cs="Times New Roman"/>
+                      <w:i/>
+                      <w:sz w:val="24"/>
+                      <w:szCs w:val="24"/>
+                      <w:lang w:val="en-US"/>
+                    </w:rPr>
+                  </m:ctrlPr>
+                </m:sSubPr>
+                <m:e>
+                  <m:r>
+                    <w:rPr>
+                      <w:rFonts w:ascii="Cambria Math" w:eastAsiaTheme="minorEastAsia" w:hAnsi="Cambria Math" w:cs="Times New Roman"/>
+                      <w:sz w:val="24"/>
+                      <w:szCs w:val="24"/>
+                      <w:lang w:val="en-US"/>
+                    </w:rPr>
+                    <m:t>T</m:t>
+                  </m:r>
+                </m:e>
+                <m:sub>
+                  <m:r>
+                    <w:rPr>
+                      <w:rFonts w:ascii="Cambria Math" w:eastAsiaTheme="minorEastAsia" w:hAnsi="Cambria Math" w:cs="Times New Roman"/>
+                      <w:sz w:val="24"/>
+                      <w:szCs w:val="24"/>
+                      <w:lang w:val="en-US"/>
+                    </w:rPr>
+                    <m:t>s</m:t>
+                  </m:r>
+                </m:sub>
+              </m:sSub>
+              <m:r>
+                <w:rPr>
+                  <w:rFonts w:ascii="Cambria Math" w:eastAsiaTheme="minorEastAsia" w:hAnsi="Cambria Math" w:cs="Times New Roman"/>
+                  <w:sz w:val="24"/>
+                  <w:szCs w:val="24"/>
+                  <w:lang w:val="en-US"/>
+                </w:rPr>
+                <m:t>*D*(1-D)</m:t>
+              </m:r>
+            </m:num>
+            <m:den>
+              <m:r>
+                <w:rPr>
+                  <w:rFonts w:ascii="Cambria Math" w:eastAsiaTheme="minorEastAsia" w:hAnsi="Cambria Math" w:cs="Times New Roman"/>
+                  <w:sz w:val="24"/>
+                  <w:szCs w:val="24"/>
+                  <w:lang w:val="en-US"/>
+                </w:rPr>
+                <m:t>2*</m:t>
+              </m:r>
+              <m:sSub>
+                <m:sSubPr>
+                  <m:ctrlPr>
+                    <w:rPr>
+                      <w:rFonts w:ascii="Cambria Math" w:eastAsiaTheme="minorEastAsia" w:hAnsi="Cambria Math" w:cs="Times New Roman"/>
+                      <w:i/>
+                      <w:sz w:val="24"/>
+                      <w:szCs w:val="24"/>
+                      <w:lang w:val="en-US"/>
+                    </w:rPr>
+                  </m:ctrlPr>
+                </m:sSubPr>
+                <m:e>
+                  <m:r>
+                    <w:rPr>
+                      <w:rFonts w:ascii="Cambria Math" w:eastAsiaTheme="minorEastAsia" w:hAnsi="Cambria Math" w:cs="Times New Roman"/>
+                      <w:sz w:val="24"/>
+                      <w:szCs w:val="24"/>
+                      <w:lang w:val="en-US"/>
+                    </w:rPr>
+                    <m:t>I</m:t>
+                  </m:r>
+                </m:e>
+                <m:sub>
+                  <m:r>
+                    <w:rPr>
+                      <w:rFonts w:ascii="Cambria Math" w:eastAsiaTheme="minorEastAsia" w:hAnsi="Cambria Math" w:cs="Times New Roman"/>
+                      <w:sz w:val="24"/>
+                      <w:szCs w:val="24"/>
+                      <w:lang w:val="en-US"/>
+                    </w:rPr>
+                    <m:t>LB</m:t>
+                  </m:r>
+                </m:sub>
+              </m:sSub>
+            </m:den>
+          </m:f>
+          <m:r>
+            <w:rPr>
+              <w:rFonts w:ascii="Cambria Math" w:eastAsiaTheme="minorEastAsia" w:hAnsi="Cambria Math" w:cs="Times New Roman"/>
+              <w:sz w:val="24"/>
+              <w:szCs w:val="24"/>
+              <w:lang w:val="en-US"/>
+            </w:rPr>
+            <m:t>=</m:t>
+          </m:r>
+          <m:f>
+            <m:fPr>
+              <m:ctrlPr>
+                <w:rPr>
+                  <w:rFonts w:ascii="Cambria Math" w:eastAsiaTheme="minorEastAsia" w:hAnsi="Cambria Math" w:cs="Times New Roman"/>
+                  <w:i/>
+                  <w:sz w:val="24"/>
+                  <w:szCs w:val="24"/>
+                  <w:lang w:val="en-US"/>
+                </w:rPr>
+              </m:ctrlPr>
+            </m:fPr>
+            <m:num>
+              <m:sSub>
+                <m:sSubPr>
+                  <m:ctrlPr>
+                    <w:rPr>
+                      <w:rFonts w:ascii="Cambria Math" w:eastAsiaTheme="minorEastAsia" w:hAnsi="Cambria Math" w:cs="Times New Roman"/>
+                      <w:i/>
+                      <w:sz w:val="24"/>
+                      <w:szCs w:val="24"/>
+                      <w:lang w:val="en-US"/>
+                    </w:rPr>
+                  </m:ctrlPr>
+                </m:sSubPr>
+                <m:e>
+                  <m:r>
+                    <w:rPr>
+                      <w:rFonts w:ascii="Cambria Math" w:eastAsiaTheme="minorEastAsia" w:hAnsi="Cambria Math" w:cs="Times New Roman"/>
+                      <w:sz w:val="24"/>
+                      <w:szCs w:val="24"/>
+                      <w:lang w:val="en-US"/>
+                    </w:rPr>
+                    <m:t>V</m:t>
+                  </m:r>
+                </m:e>
+                <m:sub>
+                  <m:r>
+                    <w:rPr>
+                      <w:rFonts w:ascii="Cambria Math" w:eastAsiaTheme="minorEastAsia" w:hAnsi="Cambria Math" w:cs="Times New Roman"/>
+                      <w:sz w:val="24"/>
+                      <w:szCs w:val="24"/>
+                      <w:lang w:val="en-US"/>
+                    </w:rPr>
+                    <m:t>o</m:t>
+                  </m:r>
+                </m:sub>
+              </m:sSub>
+              <m:r>
+                <w:rPr>
+                  <w:rFonts w:ascii="Cambria Math" w:eastAsiaTheme="minorEastAsia" w:hAnsi="Cambria Math" w:cs="Times New Roman"/>
+                  <w:sz w:val="24"/>
+                  <w:szCs w:val="24"/>
+                  <w:lang w:val="en-US"/>
+                </w:rPr>
+                <m:t>*</m:t>
+              </m:r>
+              <m:sSub>
+                <m:sSubPr>
+                  <m:ctrlPr>
+                    <w:rPr>
+                      <w:rFonts w:ascii="Cambria Math" w:eastAsiaTheme="minorEastAsia" w:hAnsi="Cambria Math" w:cs="Times New Roman"/>
+                      <w:i/>
+                      <w:sz w:val="24"/>
+                      <w:szCs w:val="24"/>
+                      <w:lang w:val="en-US"/>
+                    </w:rPr>
+                  </m:ctrlPr>
+                </m:sSubPr>
+                <m:e>
+                  <m:r>
+                    <w:rPr>
+                      <w:rFonts w:ascii="Cambria Math" w:eastAsiaTheme="minorEastAsia" w:hAnsi="Cambria Math" w:cs="Times New Roman"/>
+                      <w:sz w:val="24"/>
+                      <w:szCs w:val="24"/>
+                      <w:lang w:val="en-US"/>
+                    </w:rPr>
+                    <m:t>T</m:t>
+                  </m:r>
+                </m:e>
+                <m:sub>
+                  <m:r>
+                    <w:rPr>
+                      <w:rFonts w:ascii="Cambria Math" w:eastAsiaTheme="minorEastAsia" w:hAnsi="Cambria Math" w:cs="Times New Roman"/>
+                      <w:sz w:val="24"/>
+                      <w:szCs w:val="24"/>
+                      <w:lang w:val="en-US"/>
+                    </w:rPr>
+                    <m:t>s</m:t>
+                  </m:r>
+                </m:sub>
+              </m:sSub>
+              <m:r>
+                <w:rPr>
+                  <w:rFonts w:ascii="Cambria Math" w:eastAsiaTheme="minorEastAsia" w:hAnsi="Cambria Math" w:cs="Times New Roman"/>
+                  <w:sz w:val="24"/>
+                  <w:szCs w:val="24"/>
+                  <w:lang w:val="en-US"/>
+                </w:rPr>
+                <m:t>*(1-D)</m:t>
+              </m:r>
+            </m:num>
+            <m:den>
+              <m:r>
+                <w:rPr>
+                  <w:rFonts w:ascii="Cambria Math" w:eastAsiaTheme="minorEastAsia" w:hAnsi="Cambria Math" w:cs="Times New Roman"/>
+                  <w:sz w:val="24"/>
+                  <w:szCs w:val="24"/>
+                  <w:lang w:val="en-US"/>
+                </w:rPr>
+                <m:t>2*</m:t>
+              </m:r>
+              <m:sSub>
+                <m:sSubPr>
+                  <m:ctrlPr>
+                    <w:rPr>
+                      <w:rFonts w:ascii="Cambria Math" w:eastAsiaTheme="minorEastAsia" w:hAnsi="Cambria Math" w:cs="Times New Roman"/>
+                      <w:i/>
+                      <w:sz w:val="24"/>
+                      <w:szCs w:val="24"/>
+                      <w:lang w:val="en-US"/>
+                    </w:rPr>
+                  </m:ctrlPr>
+                </m:sSubPr>
+                <m:e>
+                  <m:r>
+                    <w:rPr>
+                      <w:rFonts w:ascii="Cambria Math" w:eastAsiaTheme="minorEastAsia" w:hAnsi="Cambria Math" w:cs="Times New Roman"/>
+                      <w:sz w:val="24"/>
+                      <w:szCs w:val="24"/>
+                      <w:lang w:val="en-US"/>
+                    </w:rPr>
+                    <m:t>I</m:t>
+                  </m:r>
+                </m:e>
+                <m:sub>
+                  <m:r>
+                    <w:rPr>
+                      <w:rFonts w:ascii="Cambria Math" w:eastAsiaTheme="minorEastAsia" w:hAnsi="Cambria Math" w:cs="Times New Roman"/>
+                      <w:sz w:val="24"/>
+                      <w:szCs w:val="24"/>
+                      <w:lang w:val="en-US"/>
+                    </w:rPr>
+                    <m:t>LB</m:t>
+                  </m:r>
+                </m:sub>
+              </m:sSub>
+            </m:den>
+          </m:f>
+          <m:r>
+            <w:rPr>
+              <w:rFonts w:ascii="Cambria Math" w:eastAsiaTheme="minorEastAsia" w:hAnsi="Cambria Math" w:cs="Times New Roman"/>
+              <w:sz w:val="24"/>
+              <w:szCs w:val="24"/>
+              <w:lang w:val="en-US"/>
+            </w:rPr>
+            <m:t>=</m:t>
+          </m:r>
+          <m:f>
+            <m:fPr>
+              <m:ctrlPr>
+                <w:rPr>
+                  <w:rFonts w:ascii="Cambria Math" w:eastAsiaTheme="minorEastAsia" w:hAnsi="Cambria Math" w:cs="Times New Roman"/>
+                  <w:i/>
+                  <w:sz w:val="24"/>
+                  <w:szCs w:val="24"/>
+                  <w:lang w:val="en-US"/>
+                </w:rPr>
+              </m:ctrlPr>
+            </m:fPr>
+            <m:num>
+              <m:d>
+                <m:dPr>
+                  <m:ctrlPr>
+                    <w:rPr>
+                      <w:rFonts w:ascii="Cambria Math" w:eastAsiaTheme="minorEastAsia" w:hAnsi="Cambria Math" w:cs="Times New Roman"/>
+                      <w:i/>
+                      <w:sz w:val="24"/>
+                      <w:szCs w:val="24"/>
+                      <w:lang w:val="en-US"/>
+                    </w:rPr>
+                  </m:ctrlPr>
+                </m:dPr>
+                <m:e>
+                  <m:r>
+                    <w:rPr>
+                      <w:rFonts w:ascii="Cambria Math" w:eastAsiaTheme="minorEastAsia" w:hAnsi="Cambria Math" w:cs="Times New Roman"/>
+                      <w:sz w:val="24"/>
+                      <w:szCs w:val="24"/>
+                      <w:lang w:val="en-US"/>
+                    </w:rPr>
+                    <m:t>1-D</m:t>
+                  </m:r>
+                </m:e>
+              </m:d>
+              <m:r>
+                <w:rPr>
+                  <w:rFonts w:ascii="Cambria Math" w:eastAsiaTheme="minorEastAsia" w:hAnsi="Cambria Math" w:cs="Times New Roman"/>
+                  <w:sz w:val="24"/>
+                  <w:szCs w:val="24"/>
+                  <w:lang w:val="en-US"/>
+                </w:rPr>
+                <m:t>*</m:t>
+              </m:r>
+              <m:sSub>
+                <m:sSubPr>
+                  <m:ctrlPr>
+                    <w:rPr>
+                      <w:rFonts w:ascii="Cambria Math" w:eastAsiaTheme="minorEastAsia" w:hAnsi="Cambria Math" w:cs="Times New Roman"/>
+                      <w:i/>
+                      <w:sz w:val="24"/>
+                      <w:szCs w:val="24"/>
+                      <w:lang w:val="en-US"/>
+                    </w:rPr>
+                  </m:ctrlPr>
+                </m:sSubPr>
+                <m:e>
+                  <m:r>
+                    <w:rPr>
+                      <w:rFonts w:ascii="Cambria Math" w:eastAsiaTheme="minorEastAsia" w:hAnsi="Cambria Math" w:cs="Times New Roman"/>
+                      <w:sz w:val="24"/>
+                      <w:szCs w:val="24"/>
+                      <w:lang w:val="en-US"/>
+                    </w:rPr>
+                    <m:t>R</m:t>
+                  </m:r>
+                </m:e>
+                <m:sub>
+                  <m:r>
+                    <w:rPr>
+                      <w:rFonts w:ascii="Cambria Math" w:eastAsiaTheme="minorEastAsia" w:hAnsi="Cambria Math" w:cs="Times New Roman"/>
+                      <w:sz w:val="24"/>
+                      <w:szCs w:val="24"/>
+                      <w:lang w:val="en-US"/>
+                    </w:rPr>
+                    <m:t>L</m:t>
+                  </m:r>
+                </m:sub>
+              </m:sSub>
+            </m:num>
+            <m:den>
+              <m:r>
+                <w:rPr>
+                  <w:rFonts w:ascii="Cambria Math" w:eastAsiaTheme="minorEastAsia" w:hAnsi="Cambria Math" w:cs="Times New Roman"/>
+                  <w:sz w:val="24"/>
+                  <w:szCs w:val="24"/>
+                  <w:lang w:val="en-US"/>
+                </w:rPr>
+                <m:t>2*</m:t>
+              </m:r>
+              <m:sSub>
+                <m:sSubPr>
+                  <m:ctrlPr>
+                    <w:rPr>
+                      <w:rFonts w:ascii="Cambria Math" w:eastAsiaTheme="minorEastAsia" w:hAnsi="Cambria Math" w:cs="Times New Roman"/>
+                      <w:i/>
+                      <w:sz w:val="24"/>
+                      <w:szCs w:val="24"/>
+                      <w:lang w:val="en-US"/>
+                    </w:rPr>
+                  </m:ctrlPr>
+                </m:sSubPr>
+                <m:e>
+                  <m:r>
+                    <w:rPr>
+                      <w:rFonts w:ascii="Cambria Math" w:eastAsiaTheme="minorEastAsia" w:hAnsi="Cambria Math" w:cs="Times New Roman"/>
+                      <w:sz w:val="24"/>
+                      <w:szCs w:val="24"/>
+                      <w:lang w:val="en-US"/>
+                    </w:rPr>
+                    <m:t>f</m:t>
+                  </m:r>
+                </m:e>
+                <m:sub>
+                  <m:r>
+                    <w:rPr>
+                      <w:rFonts w:ascii="Cambria Math" w:eastAsiaTheme="minorEastAsia" w:hAnsi="Cambria Math" w:cs="Times New Roman"/>
+                      <w:sz w:val="24"/>
+                      <w:szCs w:val="24"/>
+                      <w:lang w:val="en-US"/>
+                    </w:rPr>
+                    <m:t>s</m:t>
+                  </m:r>
+                </m:sub>
+              </m:sSub>
+            </m:den>
+          </m:f>
+          <m:r>
+            <w:rPr>
+              <w:rFonts w:ascii="Cambria Math" w:eastAsiaTheme="minorEastAsia" w:hAnsi="Cambria Math" w:cs="Times New Roman"/>
+              <w:sz w:val="24"/>
+              <w:szCs w:val="24"/>
+              <w:lang w:val="en-US"/>
+            </w:rPr>
+            <m:t xml:space="preserve"> </m:t>
+          </m:r>
+          <m:r>
+            <w:rPr>
+              <w:rFonts w:ascii="Cambria Math" w:eastAsiaTheme="minorEastAsia" w:hAnsi="Cambria Math" w:cs="Times New Roman"/>
+              <w:sz w:val="24"/>
+              <w:szCs w:val="24"/>
+              <w:lang w:val="en-US"/>
+            </w:rPr>
+            <m:t xml:space="preserve">    (3.2)</m:t>
+          </m:r>
+        </m:oMath>
+      </m:oMathPara>
+    </w:p>
+    <w:p>
+      <w:pPr>
+        <w:spacing w:line="360" w:lineRule="auto"/>
+        <w:jc w:val="both"/>
+        <w:rPr>
+          <w:rFonts w:ascii="Times New Roman" w:eastAsiaTheme="minorEastAsia" w:hAnsi="Times New Roman" w:cs="Times New Roman"/>
+          <w:sz w:val="24"/>
+          <w:szCs w:val="24"/>
+          <w:lang w:val="en-US"/>
+        </w:rPr>
+      </w:pPr>
+      <m:oMath>
+        <m:sSub>
+          <m:sSubPr>
+            <m:ctrlPr>
+              <w:rPr>
+                <w:rFonts w:ascii="Cambria Math" w:eastAsiaTheme="minorEastAsia" w:hAnsi="Cambria Math" w:cs="Times New Roman"/>
+                <w:i/>
+                <w:sz w:val="24"/>
+                <w:szCs w:val="24"/>
+                <w:lang w:val="en-US"/>
+              </w:rPr>
+            </m:ctrlPr>
+          </m:sSubPr>
+          <m:e>
+            <m:r>
+              <w:rPr>
+                <w:rFonts w:ascii="Cambria Math" w:eastAsiaTheme="minorEastAsia" w:hAnsi="Cambria Math" w:cs="Times New Roman"/>
+                <w:sz w:val="24"/>
+                <w:szCs w:val="24"/>
+                <w:lang w:val="en-US"/>
+              </w:rPr>
+              <m:t>R</m:t>
+            </m:r>
+          </m:e>
+          <m:sub>
+            <m:r>
+              <w:rPr>
+                <w:rFonts w:ascii="Cambria Math" w:eastAsiaTheme="minorEastAsia" w:hAnsi="Cambria Math" w:cs="Times New Roman"/>
+                <w:sz w:val="24"/>
+                <w:szCs w:val="24"/>
+                <w:lang w:val="en-US"/>
+              </w:rPr>
+              <m:t>L</m:t>
+            </m:r>
+          </m:sub>
+        </m:sSub>
+      </m:oMath>
+      <w:r>
+        <w:rPr>
+          <w:rFonts w:ascii="Times New Roman" w:eastAsiaTheme="minorEastAsia" w:hAnsi="Times New Roman" w:cs="Times New Roman"/>
+          <w:sz w:val="24"/>
+          <w:szCs w:val="24"/>
+          <w:lang w:val="en-US"/>
+        </w:rPr>
+        <w:t xml:space="preserve"> can be calculated from the load characteristics, where there exists 24V nominal voltage with average 2A current. From here </w:t>
+      </w:r>
+      <m:oMath>
+        <m:sSub>
+          <m:sSubPr>
+            <m:ctrlPr>
+              <w:rPr>
+                <w:rFonts w:ascii="Cambria Math" w:eastAsiaTheme="minorEastAsia" w:hAnsi="Cambria Math" w:cs="Times New Roman"/>
+                <w:i/>
+                <w:sz w:val="24"/>
+                <w:szCs w:val="24"/>
+                <w:lang w:val="en-US"/>
+              </w:rPr>
+            </m:ctrlPr>
+          </m:sSubPr>
+          <m:e>
+            <m:r>
+              <w:rPr>
+                <w:rFonts w:ascii="Cambria Math" w:eastAsiaTheme="minorEastAsia" w:hAnsi="Cambria Math" w:cs="Times New Roman"/>
+                <w:sz w:val="24"/>
+                <w:szCs w:val="24"/>
+                <w:lang w:val="en-US"/>
+              </w:rPr>
+              <m:t>R</m:t>
+            </m:r>
+          </m:e>
+          <m:sub>
+            <m:r>
+              <w:rPr>
+                <w:rFonts w:ascii="Cambria Math" w:eastAsiaTheme="minorEastAsia" w:hAnsi="Cambria Math" w:cs="Times New Roman"/>
+                <w:sz w:val="24"/>
+                <w:szCs w:val="24"/>
+                <w:lang w:val="en-US"/>
+              </w:rPr>
+              <m:t>L</m:t>
+            </m:r>
+          </m:sub>
+        </m:sSub>
+      </m:oMath>
+      <w:r>
+        <w:rPr>
+          <w:rFonts w:ascii="Times New Roman" w:eastAsiaTheme="minorEastAsia" w:hAnsi="Times New Roman" w:cs="Times New Roman"/>
+          <w:sz w:val="24"/>
+          <w:szCs w:val="24"/>
+          <w:lang w:val="en-US"/>
+        </w:rPr>
+        <w:t xml:space="preserve"> can be calculated as;</w:t>
+      </w:r>
+    </w:p>
+    <w:p>
+      <w:pPr>
+        <w:spacing w:line="360" w:lineRule="auto"/>
+        <w:jc w:val="both"/>
+        <w:rPr>
+          <w:rFonts w:ascii="Times New Roman" w:eastAsiaTheme="minorEastAsia" w:hAnsi="Times New Roman" w:cs="Times New Roman"/>
+          <w:sz w:val="24"/>
+          <w:szCs w:val="24"/>
+          <w:lang w:val="en-US"/>
+        </w:rPr>
+      </w:pPr>
+      <m:oMathPara>
+        <m:oMathParaPr>
+          <m:jc m:val="center"/>
+        </m:oMathParaPr>
+        <m:oMath>
+          <m:sSub>
+            <m:sSubPr>
+              <m:ctrlPr>
+                <w:rPr>
+                  <w:rFonts w:ascii="Cambria Math" w:eastAsiaTheme="minorEastAsia" w:hAnsi="Cambria Math" w:cs="Times New Roman"/>
+                  <w:i/>
+                  <w:sz w:val="24"/>
+                  <w:szCs w:val="24"/>
+                  <w:lang w:val="en-US"/>
+                </w:rPr>
+              </m:ctrlPr>
+            </m:sSubPr>
+            <m:e>
+              <m:r>
+                <w:rPr>
+                  <w:rFonts w:ascii="Cambria Math" w:eastAsiaTheme="minorEastAsia" w:hAnsi="Cambria Math" w:cs="Times New Roman"/>
+                  <w:sz w:val="24"/>
+                  <w:szCs w:val="24"/>
+                  <w:lang w:val="en-US"/>
+                </w:rPr>
+                <m:t>R</m:t>
+              </m:r>
+            </m:e>
+            <m:sub>
+              <m:r>
+                <w:rPr>
+                  <w:rFonts w:ascii="Cambria Math" w:eastAsiaTheme="minorEastAsia" w:hAnsi="Cambria Math" w:cs="Times New Roman"/>
+                  <w:sz w:val="24"/>
+                  <w:szCs w:val="24"/>
+                  <w:lang w:val="en-US"/>
+                </w:rPr>
+                <m:t>L</m:t>
+              </m:r>
+            </m:sub>
+          </m:sSub>
+          <m:r>
+            <w:rPr>
+              <w:rFonts w:ascii="Cambria Math" w:eastAsiaTheme="minorEastAsia" w:hAnsi="Cambria Math" w:cs="Times New Roman"/>
+              <w:sz w:val="24"/>
+              <w:szCs w:val="24"/>
+              <w:lang w:val="en-US"/>
+            </w:rPr>
+            <m:t>=</m:t>
+          </m:r>
+          <m:f>
+            <m:fPr>
+              <m:ctrlPr>
+                <w:rPr>
+                  <w:rFonts w:ascii="Cambria Math" w:eastAsiaTheme="minorEastAsia" w:hAnsi="Cambria Math" w:cs="Times New Roman"/>
+                  <w:i/>
+                  <w:sz w:val="24"/>
+                  <w:szCs w:val="24"/>
+                  <w:lang w:val="en-US"/>
+                </w:rPr>
+              </m:ctrlPr>
+            </m:fPr>
+            <m:num>
+              <m:r>
+                <w:rPr>
+                  <w:rFonts w:ascii="Cambria Math" w:eastAsiaTheme="minorEastAsia" w:hAnsi="Cambria Math" w:cs="Times New Roman"/>
+                  <w:sz w:val="24"/>
+                  <w:szCs w:val="24"/>
+                  <w:lang w:val="en-US"/>
+                </w:rPr>
+                <m:t>24</m:t>
+              </m:r>
+            </m:num>
+            <m:den>
+              <m:r>
+                <w:rPr>
+                  <w:rFonts w:ascii="Cambria Math" w:eastAsiaTheme="minorEastAsia" w:hAnsi="Cambria Math" w:cs="Times New Roman"/>
+                  <w:sz w:val="24"/>
+                  <w:szCs w:val="24"/>
+                  <w:lang w:val="en-US"/>
+                </w:rPr>
+                <m:t>2</m:t>
+              </m:r>
+            </m:den>
+          </m:f>
+          <m:r>
+            <w:rPr>
+              <w:rFonts w:ascii="Cambria Math" w:eastAsiaTheme="minorEastAsia" w:hAnsi="Cambria Math" w:cs="Times New Roman"/>
+              <w:sz w:val="24"/>
+              <w:szCs w:val="24"/>
+              <w:lang w:val="en-US"/>
+            </w:rPr>
+            <m:t>=12Ω</m:t>
+          </m:r>
+          <m:r>
+            <w:rPr>
+              <w:rFonts w:ascii="Cambria Math" w:eastAsiaTheme="minorEastAsia" w:hAnsi="Cambria Math" w:cs="Times New Roman"/>
+              <w:sz w:val="24"/>
+              <w:szCs w:val="24"/>
+              <w:lang w:val="en-US"/>
+            </w:rPr>
+            <m:t xml:space="preserve">     (3.3)</m:t>
+          </m:r>
+        </m:oMath>
+      </m:oMathPara>
+    </w:p>
+    <w:p>
+      <w:pPr>
+        <w:spacing w:line="360" w:lineRule="auto"/>
+        <w:ind w:firstLine="720"/>
+        <w:jc w:val="both"/>
+        <w:rPr>
+          <w:rFonts w:ascii="Times New Roman" w:eastAsiaTheme="minorEastAsia" w:hAnsi="Times New Roman" w:cs="Times New Roman"/>
+          <w:sz w:val="24"/>
+          <w:szCs w:val="24"/>
+          <w:lang w:val="en-US"/>
+        </w:rPr>
+      </w:pPr>
+      <w:r>
+        <w:rPr>
+          <w:rFonts w:ascii="Times New Roman" w:eastAsiaTheme="minorEastAsia" w:hAnsi="Times New Roman" w:cs="Times New Roman"/>
+          <w:sz w:val="24"/>
+          <w:szCs w:val="24"/>
+          <w:lang w:val="en-US"/>
+        </w:rPr>
+        <w:lastRenderedPageBreak/>
+        <w:t>In the output of the rectifier, there exists an average of 250V voltage at the steady state. This output is sent to the input of the buck converter, and converted to 24V. From here duty cycle can be extracted as below.</w:t>
+      </w:r>
+    </w:p>
+    <w:p>
+      <w:pPr>
+        <w:spacing w:line="360" w:lineRule="auto"/>
+        <w:jc w:val="both"/>
+        <w:rPr>
+          <w:rFonts w:ascii="Times New Roman" w:eastAsiaTheme="minorEastAsia" w:hAnsi="Times New Roman" w:cs="Times New Roman"/>
+          <w:sz w:val="24"/>
+          <w:szCs w:val="24"/>
+          <w:lang w:val="en-US"/>
+        </w:rPr>
+      </w:pPr>
+      <m:oMathPara>
+        <m:oMathParaPr>
+          <m:jc m:val="center"/>
+        </m:oMathParaPr>
+        <m:oMath>
+          <m:r>
+            <w:rPr>
+              <w:rFonts w:ascii="Cambria Math" w:eastAsiaTheme="minorEastAsia" w:hAnsi="Cambria Math" w:cs="Times New Roman"/>
+              <w:sz w:val="24"/>
+              <w:szCs w:val="24"/>
+              <w:lang w:val="en-US"/>
+            </w:rPr>
+            <m:t>D=</m:t>
+          </m:r>
+          <m:f>
+            <m:fPr>
+              <m:ctrlPr>
+                <w:rPr>
+                  <w:rFonts w:ascii="Cambria Math" w:eastAsiaTheme="minorEastAsia" w:hAnsi="Cambria Math" w:cs="Times New Roman"/>
+                  <w:i/>
+                  <w:sz w:val="24"/>
+                  <w:szCs w:val="24"/>
+                  <w:lang w:val="en-US"/>
+                </w:rPr>
+              </m:ctrlPr>
+            </m:fPr>
+            <m:num>
+              <m:sSub>
+                <m:sSubPr>
+                  <m:ctrlPr>
+                    <w:rPr>
+                      <w:rFonts w:ascii="Cambria Math" w:eastAsiaTheme="minorEastAsia" w:hAnsi="Cambria Math" w:cs="Times New Roman"/>
+                      <w:i/>
+                      <w:sz w:val="24"/>
+                      <w:szCs w:val="24"/>
+                      <w:lang w:val="en-US"/>
+                    </w:rPr>
+                  </m:ctrlPr>
+                </m:sSubPr>
+                <m:e>
+                  <m:r>
+                    <w:rPr>
+                      <w:rFonts w:ascii="Cambria Math" w:eastAsiaTheme="minorEastAsia" w:hAnsi="Cambria Math" w:cs="Times New Roman"/>
+                      <w:sz w:val="24"/>
+                      <w:szCs w:val="24"/>
+                      <w:lang w:val="en-US"/>
+                    </w:rPr>
+                    <m:t>V</m:t>
+                  </m:r>
+                </m:e>
+                <m:sub>
+                  <m:r>
+                    <w:rPr>
+                      <w:rFonts w:ascii="Cambria Math" w:eastAsiaTheme="minorEastAsia" w:hAnsi="Cambria Math" w:cs="Times New Roman"/>
+                      <w:sz w:val="24"/>
+                      <w:szCs w:val="24"/>
+                      <w:lang w:val="en-US"/>
+                    </w:rPr>
+                    <m:t>o</m:t>
+                  </m:r>
+                </m:sub>
+              </m:sSub>
+            </m:num>
+            <m:den>
+              <m:sSub>
+                <m:sSubPr>
+                  <m:ctrlPr>
+                    <w:rPr>
+                      <w:rFonts w:ascii="Cambria Math" w:eastAsiaTheme="minorEastAsia" w:hAnsi="Cambria Math" w:cs="Times New Roman"/>
+                      <w:i/>
+                      <w:sz w:val="24"/>
+                      <w:szCs w:val="24"/>
+                      <w:lang w:val="en-US"/>
+                    </w:rPr>
+                  </m:ctrlPr>
+                </m:sSubPr>
+                <m:e>
+                  <m:r>
+                    <w:rPr>
+                      <w:rFonts w:ascii="Cambria Math" w:eastAsiaTheme="minorEastAsia" w:hAnsi="Cambria Math" w:cs="Times New Roman"/>
+                      <w:sz w:val="24"/>
+                      <w:szCs w:val="24"/>
+                      <w:lang w:val="en-US"/>
+                    </w:rPr>
+                    <m:t>V</m:t>
+                  </m:r>
+                </m:e>
+                <m:sub>
+                  <m:r>
+                    <w:rPr>
+                      <w:rFonts w:ascii="Cambria Math" w:eastAsiaTheme="minorEastAsia" w:hAnsi="Cambria Math" w:cs="Times New Roman"/>
+                      <w:sz w:val="24"/>
+                      <w:szCs w:val="24"/>
+                      <w:lang w:val="en-US"/>
+                    </w:rPr>
+                    <m:t>d</m:t>
+                  </m:r>
+                </m:sub>
+              </m:sSub>
+            </m:den>
+          </m:f>
+          <m:r>
+            <w:rPr>
+              <w:rFonts w:ascii="Cambria Math" w:eastAsiaTheme="minorEastAsia" w:hAnsi="Cambria Math" w:cs="Times New Roman"/>
+              <w:sz w:val="24"/>
+              <w:szCs w:val="24"/>
+              <w:lang w:val="en-US"/>
+            </w:rPr>
+            <m:t>=</m:t>
+          </m:r>
+          <m:f>
+            <m:fPr>
+              <m:ctrlPr>
+                <w:rPr>
+                  <w:rFonts w:ascii="Cambria Math" w:eastAsiaTheme="minorEastAsia" w:hAnsi="Cambria Math" w:cs="Times New Roman"/>
+                  <w:i/>
+                  <w:sz w:val="24"/>
+                  <w:szCs w:val="24"/>
+                  <w:lang w:val="en-US"/>
+                </w:rPr>
+              </m:ctrlPr>
+            </m:fPr>
+            <m:num>
+              <m:r>
+                <w:rPr>
+                  <w:rFonts w:ascii="Cambria Math" w:eastAsiaTheme="minorEastAsia" w:hAnsi="Cambria Math" w:cs="Times New Roman"/>
+                  <w:sz w:val="24"/>
+                  <w:szCs w:val="24"/>
+                  <w:lang w:val="en-US"/>
+                </w:rPr>
+                <m:t>24</m:t>
+              </m:r>
+            </m:num>
+            <m:den>
+              <m:r>
+                <w:rPr>
+                  <w:rFonts w:ascii="Cambria Math" w:eastAsiaTheme="minorEastAsia" w:hAnsi="Cambria Math" w:cs="Times New Roman"/>
+                  <w:sz w:val="24"/>
+                  <w:szCs w:val="24"/>
+                  <w:lang w:val="en-US"/>
+                </w:rPr>
+                <m:t>250</m:t>
+              </m:r>
+            </m:den>
+          </m:f>
+          <m:r>
+            <w:rPr>
+              <w:rFonts w:ascii="Cambria Math" w:eastAsiaTheme="minorEastAsia" w:hAnsi="Cambria Math" w:cs="Times New Roman"/>
+              <w:sz w:val="24"/>
+              <w:szCs w:val="24"/>
+              <w:lang w:val="en-US"/>
+            </w:rPr>
+            <m:t>=</m:t>
+          </m:r>
+          <m:r>
+            <w:rPr>
+              <w:rFonts w:ascii="Cambria Math" w:eastAsiaTheme="minorEastAsia" w:hAnsi="Cambria Math" w:cs="Times New Roman"/>
+              <w:sz w:val="24"/>
+              <w:szCs w:val="24"/>
+              <w:lang w:val="en-US"/>
+            </w:rPr>
+            <m:t xml:space="preserve">0.096=9.6% where </m:t>
+          </m:r>
+          <m:sSub>
+            <m:sSubPr>
+              <m:ctrlPr>
+                <w:rPr>
+                  <w:rFonts w:ascii="Cambria Math" w:eastAsiaTheme="minorEastAsia" w:hAnsi="Cambria Math" w:cs="Times New Roman"/>
+                  <w:i/>
+                  <w:sz w:val="24"/>
+                  <w:szCs w:val="24"/>
+                  <w:lang w:val="en-US"/>
+                </w:rPr>
+              </m:ctrlPr>
+            </m:sSubPr>
+            <m:e>
+              <m:r>
+                <w:rPr>
+                  <w:rFonts w:ascii="Cambria Math" w:eastAsiaTheme="minorEastAsia" w:hAnsi="Cambria Math" w:cs="Times New Roman"/>
+                  <w:sz w:val="24"/>
+                  <w:szCs w:val="24"/>
+                  <w:lang w:val="en-US"/>
+                </w:rPr>
+                <m:t>V</m:t>
+              </m:r>
+            </m:e>
+            <m:sub>
+              <m:r>
+                <w:rPr>
+                  <w:rFonts w:ascii="Cambria Math" w:eastAsiaTheme="minorEastAsia" w:hAnsi="Cambria Math" w:cs="Times New Roman"/>
+                  <w:sz w:val="24"/>
+                  <w:szCs w:val="24"/>
+                  <w:lang w:val="en-US"/>
+                </w:rPr>
+                <m:t>d</m:t>
+              </m:r>
+            </m:sub>
+          </m:sSub>
+          <m:r>
+            <w:rPr>
+              <w:rFonts w:ascii="Cambria Math" w:eastAsiaTheme="minorEastAsia" w:hAnsi="Cambria Math" w:cs="Times New Roman"/>
+              <w:sz w:val="24"/>
+              <w:szCs w:val="24"/>
+              <w:lang w:val="en-US"/>
+            </w:rPr>
+            <m:t>=</m:t>
+          </m:r>
+          <m:sSub>
+            <m:sSubPr>
+              <m:ctrlPr>
+                <w:rPr>
+                  <w:rFonts w:ascii="Cambria Math" w:eastAsiaTheme="minorEastAsia" w:hAnsi="Cambria Math" w:cs="Times New Roman"/>
+                  <w:i/>
+                  <w:sz w:val="24"/>
+                  <w:szCs w:val="24"/>
+                  <w:lang w:val="en-US"/>
+                </w:rPr>
+              </m:ctrlPr>
+            </m:sSubPr>
+            <m:e>
+              <m:r>
+                <w:rPr>
+                  <w:rFonts w:ascii="Cambria Math" w:eastAsiaTheme="minorEastAsia" w:hAnsi="Cambria Math" w:cs="Times New Roman"/>
+                  <w:sz w:val="24"/>
+                  <w:szCs w:val="24"/>
+                  <w:lang w:val="en-US"/>
+                </w:rPr>
+                <m:t>V</m:t>
+              </m:r>
+            </m:e>
+            <m:sub>
+              <m:r>
+                <w:rPr>
+                  <w:rFonts w:ascii="Cambria Math" w:eastAsiaTheme="minorEastAsia" w:hAnsi="Cambria Math" w:cs="Times New Roman"/>
+                  <w:sz w:val="24"/>
+                  <w:szCs w:val="24"/>
+                  <w:lang w:val="en-US"/>
+                </w:rPr>
+                <m:t>in</m:t>
+              </m:r>
+            </m:sub>
+          </m:sSub>
+          <m:r>
+            <w:rPr>
+              <w:rFonts w:ascii="Cambria Math" w:eastAsiaTheme="minorEastAsia" w:hAnsi="Cambria Math" w:cs="Times New Roman"/>
+              <w:sz w:val="24"/>
+              <w:szCs w:val="24"/>
+              <w:lang w:val="en-US"/>
+            </w:rPr>
+            <m:t xml:space="preserve">      (3.4)</m:t>
+          </m:r>
+        </m:oMath>
+      </m:oMathPara>
+    </w:p>
+    <w:p>
+      <w:pPr>
+        <w:spacing w:line="360" w:lineRule="auto"/>
+        <w:ind w:firstLine="720"/>
+        <w:jc w:val="both"/>
+        <w:rPr>
+          <w:rFonts w:ascii="Times New Roman" w:eastAsiaTheme="minorEastAsia" w:hAnsi="Times New Roman" w:cs="Times New Roman"/>
+          <w:sz w:val="24"/>
+          <w:szCs w:val="24"/>
+          <w:lang w:val="en-US"/>
+        </w:rPr>
+      </w:pPr>
+      <w:r>
+        <w:rPr>
+          <w:rFonts w:ascii="Times New Roman" w:eastAsiaTheme="minorEastAsia" w:hAnsi="Times New Roman" w:cs="Times New Roman"/>
+          <w:sz w:val="24"/>
+          <w:szCs w:val="24"/>
+          <w:lang w:val="en-US"/>
+        </w:rPr>
+        <w:t>Obtained variables in equations, in equation 3.3 and 3.4, can be inserted to the equation</w:t>
+      </w:r>
+      <w:r>
+        <w:rPr>
+          <w:rFonts w:ascii="Times New Roman" w:eastAsiaTheme="minorEastAsia" w:hAnsi="Times New Roman" w:cs="Times New Roman"/>
+          <w:sz w:val="24"/>
+          <w:szCs w:val="24"/>
+          <w:lang w:val="en-US"/>
+        </w:rPr>
+        <w:t xml:space="preserve"> 3.2. The result is as below.</w:t>
+      </w:r>
+      <w:r>
+        <w:rPr>
+          <w:rFonts w:ascii="Times New Roman" w:eastAsiaTheme="minorEastAsia" w:hAnsi="Times New Roman" w:cs="Times New Roman"/>
+          <w:sz w:val="24"/>
+          <w:szCs w:val="24"/>
+          <w:lang w:val="en-US"/>
+        </w:rPr>
+        <w:t xml:space="preserve"> </w:t>
+      </w:r>
+    </w:p>
+    <w:p>
+      <w:pPr>
+        <w:spacing w:line="360" w:lineRule="auto"/>
+        <w:ind w:firstLine="720"/>
+        <w:jc w:val="both"/>
+        <w:rPr>
+          <w:rFonts w:ascii="Times New Roman" w:eastAsiaTheme="minorEastAsia" w:hAnsi="Times New Roman" w:cs="Times New Roman"/>
+          <w:sz w:val="24"/>
+          <w:szCs w:val="24"/>
+          <w:lang w:val="en-US"/>
+        </w:rPr>
+      </w:pPr>
+      <m:oMathPara>
+        <m:oMath>
+          <m:sSub>
+            <m:sSubPr>
+              <m:ctrlPr>
+                <w:rPr>
+                  <w:rFonts w:ascii="Cambria Math" w:eastAsiaTheme="minorEastAsia" w:hAnsi="Cambria Math" w:cs="Times New Roman"/>
+                  <w:i/>
+                  <w:sz w:val="24"/>
+                  <w:szCs w:val="24"/>
+                  <w:lang w:val="en-US"/>
+                </w:rPr>
+              </m:ctrlPr>
+            </m:sSubPr>
+            <m:e>
+              <m:r>
+                <w:rPr>
+                  <w:rFonts w:ascii="Cambria Math" w:eastAsiaTheme="minorEastAsia" w:hAnsi="Cambria Math" w:cs="Times New Roman"/>
+                  <w:sz w:val="24"/>
+                  <w:szCs w:val="24"/>
+                  <w:lang w:val="en-US"/>
+                </w:rPr>
+                <m:t>L</m:t>
+              </m:r>
+            </m:e>
+            <m:sub>
+              <m:r>
+                <w:rPr>
+                  <w:rFonts w:ascii="Cambria Math" w:eastAsiaTheme="minorEastAsia" w:hAnsi="Cambria Math" w:cs="Times New Roman"/>
+                  <w:sz w:val="24"/>
+                  <w:szCs w:val="24"/>
+                  <w:lang w:val="en-US"/>
+                </w:rPr>
+                <m:t>min</m:t>
+              </m:r>
+            </m:sub>
+          </m:sSub>
+          <m:r>
+            <w:rPr>
+              <w:rFonts w:ascii="Cambria Math" w:eastAsiaTheme="minorEastAsia" w:hAnsi="Cambria Math" w:cs="Times New Roman"/>
+              <w:sz w:val="24"/>
+              <w:szCs w:val="24"/>
+              <w:lang w:val="en-US"/>
+            </w:rPr>
+            <m:t>=</m:t>
+          </m:r>
+          <m:f>
+            <m:fPr>
+              <m:ctrlPr>
+                <w:rPr>
+                  <w:rFonts w:ascii="Cambria Math" w:eastAsiaTheme="minorEastAsia" w:hAnsi="Cambria Math" w:cs="Times New Roman"/>
+                  <w:i/>
+                  <w:sz w:val="24"/>
+                  <w:szCs w:val="24"/>
+                  <w:lang w:val="en-US"/>
+                </w:rPr>
+              </m:ctrlPr>
+            </m:fPr>
+            <m:num>
+              <m:d>
+                <m:dPr>
+                  <m:ctrlPr>
+                    <w:rPr>
+                      <w:rFonts w:ascii="Cambria Math" w:eastAsiaTheme="minorEastAsia" w:hAnsi="Cambria Math" w:cs="Times New Roman"/>
+                      <w:i/>
+                      <w:sz w:val="24"/>
+                      <w:szCs w:val="24"/>
+                      <w:lang w:val="en-US"/>
+                    </w:rPr>
+                  </m:ctrlPr>
+                </m:dPr>
+                <m:e>
+                  <m:r>
+                    <w:rPr>
+                      <w:rFonts w:ascii="Cambria Math" w:eastAsiaTheme="minorEastAsia" w:hAnsi="Cambria Math" w:cs="Times New Roman"/>
+                      <w:sz w:val="24"/>
+                      <w:szCs w:val="24"/>
+                      <w:lang w:val="en-US"/>
+                    </w:rPr>
+                    <m:t>1-0.096</m:t>
+                  </m:r>
+                </m:e>
+              </m:d>
+              <m:r>
+                <w:rPr>
+                  <w:rFonts w:ascii="Cambria Math" w:eastAsiaTheme="minorEastAsia" w:hAnsi="Cambria Math" w:cs="Times New Roman"/>
+                  <w:sz w:val="24"/>
+                  <w:szCs w:val="24"/>
+                  <w:lang w:val="en-US"/>
+                </w:rPr>
+                <m:t>*12</m:t>
+              </m:r>
+            </m:num>
+            <m:den>
+              <m:r>
+                <w:rPr>
+                  <w:rFonts w:ascii="Cambria Math" w:eastAsiaTheme="minorEastAsia" w:hAnsi="Cambria Math" w:cs="Times New Roman"/>
+                  <w:sz w:val="24"/>
+                  <w:szCs w:val="24"/>
+                  <w:lang w:val="en-US"/>
+                </w:rPr>
+                <m:t>2*20</m:t>
+              </m:r>
+              <m:r>
+                <w:rPr>
+                  <w:rFonts w:ascii="Cambria Math" w:eastAsiaTheme="minorEastAsia" w:hAnsi="Cambria Math" w:cs="Times New Roman"/>
+                  <w:sz w:val="24"/>
+                  <w:szCs w:val="24"/>
+                  <w:lang w:val="en-US"/>
+                </w:rPr>
+                <m:t>0*</m:t>
+              </m:r>
+              <m:sSup>
+                <m:sSupPr>
+                  <m:ctrlPr>
+                    <w:rPr>
+                      <w:rFonts w:ascii="Cambria Math" w:eastAsiaTheme="minorEastAsia" w:hAnsi="Cambria Math" w:cs="Times New Roman"/>
+                      <w:i/>
+                      <w:sz w:val="24"/>
+                      <w:szCs w:val="24"/>
+                      <w:lang w:val="en-US"/>
+                    </w:rPr>
+                  </m:ctrlPr>
+                </m:sSupPr>
+                <m:e>
+                  <m:r>
+                    <w:rPr>
+                      <w:rFonts w:ascii="Cambria Math" w:eastAsiaTheme="minorEastAsia" w:hAnsi="Cambria Math" w:cs="Times New Roman"/>
+                      <w:sz w:val="24"/>
+                      <w:szCs w:val="24"/>
+                      <w:lang w:val="en-US"/>
+                    </w:rPr>
+                    <m:t>10</m:t>
+                  </m:r>
+                </m:e>
+                <m:sup>
+                  <m:r>
+                    <w:rPr>
+                      <w:rFonts w:ascii="Cambria Math" w:eastAsiaTheme="minorEastAsia" w:hAnsi="Cambria Math" w:cs="Times New Roman"/>
+                      <w:sz w:val="24"/>
+                      <w:szCs w:val="24"/>
+                      <w:lang w:val="en-US"/>
+                    </w:rPr>
+                    <m:t>3</m:t>
+                  </m:r>
+                </m:sup>
+              </m:sSup>
+            </m:den>
+          </m:f>
+          <m:r>
+            <w:rPr>
+              <w:rFonts w:ascii="Cambria Math" w:eastAsiaTheme="minorEastAsia" w:hAnsi="Cambria Math" w:cs="Times New Roman"/>
+              <w:sz w:val="24"/>
+              <w:szCs w:val="24"/>
+              <w:lang w:val="en-US"/>
+            </w:rPr>
+            <m:t xml:space="preserve"> H=0.271 mH</m:t>
+          </m:r>
+        </m:oMath>
+      </m:oMathPara>
+    </w:p>
+    <w:p>
+      <w:pPr>
+        <w:spacing w:line="360" w:lineRule="auto"/>
+        <w:ind w:firstLine="720"/>
+        <w:jc w:val="both"/>
+        <w:rPr>
+          <w:rFonts w:ascii="Times New Roman" w:eastAsiaTheme="minorEastAsia" w:hAnsi="Times New Roman" w:cs="Times New Roman"/>
+          <w:sz w:val="24"/>
+          <w:szCs w:val="24"/>
+          <w:lang w:val="en-US"/>
+        </w:rPr>
+      </w:pPr>
+      <w:r>
+        <w:rPr>
+          <w:rFonts w:ascii="Times New Roman" w:eastAsiaTheme="minorEastAsia" w:hAnsi="Times New Roman" w:cs="Times New Roman"/>
+          <w:sz w:val="24"/>
+          <w:szCs w:val="24"/>
+          <w:lang w:val="en-US"/>
+        </w:rPr>
+        <w:t xml:space="preserve">As can be seen from the equation, the found inductance value for the CCM operation is the minimum value. Therefore, the one chosen in the above, 1mH inductance value, is guaranteed to work the Buck Converter on the CCM mode.  </w:t>
+      </w:r>
     </w:p>
     <w:p>
       <w:pPr>
@@ -5139,7 +6976,17 @@
           <w:szCs w:val="24"/>
           <w:lang w:val="en-US"/>
         </w:rPr>
-        <w:t xml:space="preserve"> charge the battery significantly. In addition to the buck converter, a series diode is added at the output because at the beginning the smoothing capacitor of the buck converter is empty. If that battery is charged, it would discharge on the capacitor. In order to avoid this reverse current flow, a series diode is added at the output. Figure </w:t>
+        <w:t xml:space="preserve"> charge the battery significantly. In addition to the buck converter, a series diode is added at the output because at the beginning the smoothing capacitor of the buck converter is empty. If that battery is charged, it would discharge on the capacitor. In order to avoid this reverse current flow, a </w:t>
+      </w:r>
+      <w:r>
+        <w:rPr>
+          <w:rFonts w:ascii="Times New Roman" w:eastAsia="Times New Roman" w:hAnsi="Times New Roman" w:cs="Times New Roman"/>
+          <w:sz w:val="24"/>
+          <w:szCs w:val="24"/>
+          <w:lang w:val="en-US"/>
+        </w:rPr>
+        <w:lastRenderedPageBreak/>
+        <w:t xml:space="preserve">series diode is added at the output. Figure </w:t>
       </w:r>
       <w:r>
         <w:rPr>
@@ -5418,7 +7265,6 @@
           <w:szCs w:val="24"/>
           <w:lang w:val="en-US"/>
         </w:rPr>
-        <w:lastRenderedPageBreak/>
         <w:tab/>
       </w:r>
     </w:p>
@@ -5498,6 +7344,7 @@
           <w:szCs w:val="24"/>
           <w:lang w:val="tr-TR"/>
         </w:rPr>
+        <w:lastRenderedPageBreak/>
         <w:drawing>
           <wp:inline distT="114300" distB="114300" distL="114300" distR="114300" wp14:anchorId="31687FC1" wp14:editId="10F9E18A">
             <wp:extent cx="4224338" cy="2303132"/>
@@ -5877,26 +7724,35 @@
           <w:szCs w:val="24"/>
           <w:lang w:val="en-US"/>
         </w:rPr>
+        <w:t xml:space="preserve">The capacitor is faced with at most 441V peak. </w:t>
+      </w:r>
+      <w:r>
+        <w:rPr>
+          <w:rFonts w:ascii="Times New Roman" w:eastAsia="Times New Roman" w:hAnsi="Times New Roman" w:cs="Times New Roman"/>
+          <w:sz w:val="24"/>
+          <w:szCs w:val="24"/>
+          <w:lang w:val="en-US"/>
+        </w:rPr>
+        <w:t>Therefore,</w:t>
+      </w:r>
+      <w:r>
+        <w:rPr>
+          <w:rFonts w:ascii="Times New Roman" w:eastAsia="Times New Roman" w:hAnsi="Times New Roman" w:cs="Times New Roman"/>
+          <w:sz w:val="24"/>
+          <w:szCs w:val="24"/>
+          <w:lang w:val="en-US"/>
+        </w:rPr>
+        <w:t xml:space="preserve"> the capacitor needs to be selected accordingly its rated voltage which should be larger than 441V. Since these types of circuit components are dangerous for the health of the circuit board, these selections should be made at least 1.5 multiples of the capacitor maximum voltage level in order to prevent it from exploding. The selected capacitor is “ALS70A471DB500 KEMET”. It’s maximum rated </w:t>
+      </w:r>
+      <w:r>
+        <w:rPr>
+          <w:rFonts w:ascii="Times New Roman" w:eastAsia="Times New Roman" w:hAnsi="Times New Roman" w:cs="Times New Roman"/>
+          <w:sz w:val="24"/>
+          <w:szCs w:val="24"/>
+          <w:lang w:val="en-US"/>
+        </w:rPr>
         <w:lastRenderedPageBreak/>
-        <w:t xml:space="preserve">The capacitor is faced with at most 441V peak. </w:t>
-      </w:r>
-      <w:r>
-        <w:rPr>
-          <w:rFonts w:ascii="Times New Roman" w:eastAsia="Times New Roman" w:hAnsi="Times New Roman" w:cs="Times New Roman"/>
-          <w:sz w:val="24"/>
-          <w:szCs w:val="24"/>
-          <w:lang w:val="en-US"/>
-        </w:rPr>
-        <w:t>Therefore,</w:t>
-      </w:r>
-      <w:r>
-        <w:rPr>
-          <w:rFonts w:ascii="Times New Roman" w:eastAsia="Times New Roman" w:hAnsi="Times New Roman" w:cs="Times New Roman"/>
-          <w:sz w:val="24"/>
-          <w:szCs w:val="24"/>
-          <w:lang w:val="en-US"/>
-        </w:rPr>
-        <w:t xml:space="preserve"> the capacitor needs to be selected accordingly its rated voltage which should be larger than 441V. Since these types of circuit components are dangerous for the health of the circuit board, these selections should be made at least 1.5 multiples of the capacitor maximum voltage level in order to prevent it from exploding. The selected capacitor is “ALS70A471DB500 KEMET”. It’s maximum rated voltage is 600V which is enough for this project. The figure for this capacitor is shown in figure 11.</w:t>
+        <w:t>voltage is 600V which is enough for this project. The figure for this capacitor is shown in figure 11.</w:t>
       </w:r>
     </w:p>
     <w:p>
@@ -6237,8 +8093,17 @@
           <w:szCs w:val="24"/>
           <w:lang w:val="en-US"/>
         </w:rPr>
+        <w:t xml:space="preserve">As can be seen above figure inductor current reaches to approximately 2 amperes. Therefore, an inductor should be selected such that it can carry that much current over it. Accordingly, the PM2120-102K-RC inductor which is capable of carrying 2.5Amperes current should be selected. The size of the inductor was determined according to the output current </w:t>
+      </w:r>
+      <w:r>
+        <w:rPr>
+          <w:rFonts w:ascii="Times New Roman" w:eastAsia="Times New Roman" w:hAnsi="Times New Roman" w:cs="Times New Roman"/>
+          <w:sz w:val="24"/>
+          <w:szCs w:val="24"/>
+          <w:lang w:val="en-US"/>
+        </w:rPr>
         <w:lastRenderedPageBreak/>
-        <w:t>As can be seen above figure inductor current reaches to approximately 2 amperes. Therefore, an inductor should be selected such that it can carry that much current over it. Accordingly, the PM2120-102K-RC inductor which is capable of carrying 2.5Amperes current should be selected. The size of the inductor was determined according to the output current ripples. For this scenario, 1mH inductor is enough to filter ripples up to the limited regions. The selected inductor is shown in figure 13.</w:t>
+        <w:t>ripples. For this scenario, 1mH inductor is enough to filter ripples up to the limited regions. The selected inductor is shown in figure 13.</w:t>
       </w:r>
     </w:p>
     <w:p>
@@ -6507,17 +8372,7 @@
           <w:lang w:val="en-US"/>
         </w:rPr>
         <w:tab/>
-        <w:t xml:space="preserve">When the mosfet 1 is off, there will be no current that charges the capacitor. However, at that time the capacitor is charged from the battery. This will decrease the system efficiency. In order to prevent this action, a diode in the direction of the positive battery terminal can be placed. After inserting this diode, the battery will not feed the buck converter capacitor. Diode will prevent this action, and system efficiency also the battery charge oscillations is improved. For this operation 3A, 45V diode will be enough because this diode will face with </w:t>
-      </w:r>
-      <w:r>
-        <w:rPr>
-          <w:rFonts w:ascii="Times New Roman" w:eastAsia="Times New Roman" w:hAnsi="Times New Roman" w:cs="Times New Roman"/>
-          <w:sz w:val="24"/>
-          <w:szCs w:val="24"/>
-          <w:lang w:val="en-US"/>
-        </w:rPr>
-        <w:lastRenderedPageBreak/>
-        <w:t xml:space="preserve">approximately 2 amperes current and 24 </w:t>
+        <w:t xml:space="preserve">When the mosfet 1 is off, there will be no current that charges the capacitor. However, at that time the capacitor is charged from the battery. This will decrease the system efficiency. In order to prevent this action, a diode in the direction of the positive battery terminal can be placed. After inserting this diode, the battery will not feed the buck converter capacitor. Diode will prevent this action, and system efficiency also the battery charge oscillations is improved. For this operation 3A, 45V diode will be enough because this diode will face with approximately 2 amperes current and 24 </w:t>
       </w:r>
       <w:r>
         <w:rPr>
@@ -6602,7 +8457,17 @@
           <w:szCs w:val="24"/>
           <w:lang w:val="en-US"/>
         </w:rPr>
-        <w:t xml:space="preserve"> 500-600 Volts IC driver is capable of the requirements of this application. Therefore, the integrated circuit driver FAD7191M1X can satisfy the system requirements.</w:t>
+        <w:t xml:space="preserve"> 500-600 Volts IC </w:t>
+      </w:r>
+      <w:r>
+        <w:rPr>
+          <w:rFonts w:ascii="Times New Roman" w:eastAsia="Times New Roman" w:hAnsi="Times New Roman" w:cs="Times New Roman"/>
+          <w:sz w:val="24"/>
+          <w:szCs w:val="24"/>
+          <w:lang w:val="en-US"/>
+        </w:rPr>
+        <w:lastRenderedPageBreak/>
+        <w:t>driver is capable of the requirements of this application. Therefore, the integrated circuit driver FAD7191M1X can satisfy the system requirements.</w:t>
       </w:r>
     </w:p>
     <w:p>
@@ -6776,8 +8641,6 @@
           <w:lang w:val="en-US"/>
         </w:rPr>
       </w:pPr>
-      <w:bookmarkStart w:id="0" w:name="_GoBack"/>
-      <w:bookmarkEnd w:id="0"/>
     </w:p>
     <w:sectPr>
       <w:headerReference w:type="default" r:id="rId23"/>
@@ -6849,7 +8712,7 @@
           <w:rPr>
             <w:noProof/>
           </w:rPr>
-          <w:t>16</w:t>
+          <w:t>17</w:t>
         </w:r>
         <w:r>
           <w:rPr>
@@ -7255,9 +9118,9 @@
   </w:abstractNum>
   <w:abstractNum w:abstractNumId="3" w15:restartNumberingAfterBreak="0">
     <w:nsid w:val="39287F5E"/>
-    <w:multiLevelType w:val="hybridMultilevel"/>
-    <w:tmpl w:val="B8DA2E88"/>
-    <w:lvl w:ilvl="0" w:tplc="A7C6DD50">
+    <w:multiLevelType w:val="multilevel"/>
+    <w:tmpl w:val="6F220C32"/>
+    <w:lvl w:ilvl="0">
       <w:start w:val="1"/>
       <w:numFmt w:val="decimal"/>
       <w:lvlText w:val="%1."/>
@@ -7270,77 +9133,109 @@
         <w:color w:val="auto"/>
       </w:rPr>
     </w:lvl>
-    <w:lvl w:ilvl="1" w:tplc="041F0019" w:tentative="1">
-      <w:start w:val="1"/>
-      <w:numFmt w:val="lowerLetter"/>
-      <w:lvlText w:val="%2."/>
-      <w:lvlJc w:val="left"/>
-      <w:pPr>
-        <w:ind w:left="1440" w:hanging="360"/>
-      </w:pPr>
-    </w:lvl>
-    <w:lvl w:ilvl="2" w:tplc="041F001B" w:tentative="1">
-      <w:start w:val="1"/>
-      <w:numFmt w:val="lowerRoman"/>
-      <w:lvlText w:val="%3."/>
-      <w:lvlJc w:val="right"/>
-      <w:pPr>
-        <w:ind w:left="2160" w:hanging="180"/>
-      </w:pPr>
-    </w:lvl>
-    <w:lvl w:ilvl="3" w:tplc="041F000F" w:tentative="1">
+    <w:lvl w:ilvl="1">
       <w:start w:val="1"/>
       <w:numFmt w:val="decimal"/>
-      <w:lvlText w:val="%4."/>
+      <w:isLgl/>
+      <w:lvlText w:val="%1.%2."/>
       <w:lvlJc w:val="left"/>
       <w:pPr>
-        <w:ind w:left="2880" w:hanging="360"/>
-      </w:pPr>
+        <w:ind w:left="1080" w:hanging="720"/>
+      </w:pPr>
+      <w:rPr>
+        <w:rFonts w:hint="default"/>
+      </w:rPr>
     </w:lvl>
-    <w:lvl w:ilvl="4" w:tplc="041F0019" w:tentative="1">
-      <w:start w:val="1"/>
-      <w:numFmt w:val="lowerLetter"/>
-      <w:lvlText w:val="%5."/>
-      <w:lvlJc w:val="left"/>
-      <w:pPr>
-        <w:ind w:left="3600" w:hanging="360"/>
-      </w:pPr>
-    </w:lvl>
-    <w:lvl w:ilvl="5" w:tplc="041F001B" w:tentative="1">
-      <w:start w:val="1"/>
-      <w:numFmt w:val="lowerRoman"/>
-      <w:lvlText w:val="%6."/>
-      <w:lvlJc w:val="right"/>
-      <w:pPr>
-        <w:ind w:left="4320" w:hanging="180"/>
-      </w:pPr>
-    </w:lvl>
-    <w:lvl w:ilvl="6" w:tplc="041F000F" w:tentative="1">
+    <w:lvl w:ilvl="2">
       <w:start w:val="1"/>
       <w:numFmt w:val="decimal"/>
-      <w:lvlText w:val="%7."/>
+      <w:isLgl/>
+      <w:lvlText w:val="%1.%2.%3."/>
       <w:lvlJc w:val="left"/>
       <w:pPr>
-        <w:ind w:left="5040" w:hanging="360"/>
-      </w:pPr>
+        <w:ind w:left="1080" w:hanging="720"/>
+      </w:pPr>
+      <w:rPr>
+        <w:rFonts w:hint="default"/>
+      </w:rPr>
     </w:lvl>
-    <w:lvl w:ilvl="7" w:tplc="041F0019" w:tentative="1">
+    <w:lvl w:ilvl="3">
       <w:start w:val="1"/>
-      <w:numFmt w:val="lowerLetter"/>
-      <w:lvlText w:val="%8."/>
+      <w:numFmt w:val="decimal"/>
+      <w:isLgl/>
+      <w:lvlText w:val="%1.%2.%3.%4."/>
       <w:lvlJc w:val="left"/>
       <w:pPr>
-        <w:ind w:left="5760" w:hanging="360"/>
-      </w:pPr>
+        <w:ind w:left="1440" w:hanging="1080"/>
+      </w:pPr>
+      <w:rPr>
+        <w:rFonts w:hint="default"/>
+      </w:rPr>
     </w:lvl>
-    <w:lvl w:ilvl="8" w:tplc="041F001B" w:tentative="1">
+    <w:lvl w:ilvl="4">
       <w:start w:val="1"/>
-      <w:numFmt w:val="lowerRoman"/>
-      <w:lvlText w:val="%9."/>
-      <w:lvlJc w:val="right"/>
-      <w:pPr>
-        <w:ind w:left="6480" w:hanging="180"/>
-      </w:pPr>
+      <w:numFmt w:val="decimal"/>
+      <w:isLgl/>
+      <w:lvlText w:val="%1.%2.%3.%4.%5."/>
+      <w:lvlJc w:val="left"/>
+      <w:pPr>
+        <w:ind w:left="1440" w:hanging="1080"/>
+      </w:pPr>
+      <w:rPr>
+        <w:rFonts w:hint="default"/>
+      </w:rPr>
+    </w:lvl>
+    <w:lvl w:ilvl="5">
+      <w:start w:val="1"/>
+      <w:numFmt w:val="decimal"/>
+      <w:isLgl/>
+      <w:lvlText w:val="%1.%2.%3.%4.%5.%6."/>
+      <w:lvlJc w:val="left"/>
+      <w:pPr>
+        <w:ind w:left="1800" w:hanging="1440"/>
+      </w:pPr>
+      <w:rPr>
+        <w:rFonts w:hint="default"/>
+      </w:rPr>
+    </w:lvl>
+    <w:lvl w:ilvl="6">
+      <w:start w:val="1"/>
+      <w:numFmt w:val="decimal"/>
+      <w:isLgl/>
+      <w:lvlText w:val="%1.%2.%3.%4.%5.%6.%7."/>
+      <w:lvlJc w:val="left"/>
+      <w:pPr>
+        <w:ind w:left="1800" w:hanging="1440"/>
+      </w:pPr>
+      <w:rPr>
+        <w:rFonts w:hint="default"/>
+      </w:rPr>
+    </w:lvl>
+    <w:lvl w:ilvl="7">
+      <w:start w:val="1"/>
+      <w:numFmt w:val="decimal"/>
+      <w:isLgl/>
+      <w:lvlText w:val="%1.%2.%3.%4.%5.%6.%7.%8."/>
+      <w:lvlJc w:val="left"/>
+      <w:pPr>
+        <w:ind w:left="2160" w:hanging="1800"/>
+      </w:pPr>
+      <w:rPr>
+        <w:rFonts w:hint="default"/>
+      </w:rPr>
+    </w:lvl>
+    <w:lvl w:ilvl="8">
+      <w:start w:val="1"/>
+      <w:numFmt w:val="decimal"/>
+      <w:isLgl/>
+      <w:lvlText w:val="%1.%2.%3.%4.%5.%6.%7.%8.%9."/>
+      <w:lvlJc w:val="left"/>
+      <w:pPr>
+        <w:ind w:left="2160" w:hanging="1800"/>
+      </w:pPr>
+      <w:rPr>
+        <w:rFonts w:hint="default"/>
+      </w:rPr>
     </w:lvl>
   </w:abstractNum>
   <w:abstractNum w:abstractNumId="4" w15:restartNumberingAfterBreak="0">
@@ -8334,6 +10229,538 @@
 </w:styles>
 </file>
 
+<file path=word/glossary/document.xml><?xml version="1.0" encoding="utf-8"?>
+<w:glossaryDocument xmlns:wpc="http://schemas.microsoft.com/office/word/2010/wordprocessingCanvas" xmlns:cx="http://schemas.microsoft.com/office/drawing/2014/chartex" xmlns:mc="http://schemas.openxmlformats.org/markup-compatibility/2006" xmlns:o="urn:schemas-microsoft-com:office:office" xmlns:r="http://schemas.openxmlformats.org/officeDocument/2006/relationships" xmlns:m="http://schemas.openxmlformats.org/officeDocument/2006/math" xmlns:v="urn:schemas-microsoft-com:vml" xmlns:wp14="http://schemas.microsoft.com/office/word/2010/wordprocessingDrawing" xmlns:wp="http://schemas.openxmlformats.org/drawingml/2006/wordprocessingDrawing" xmlns:w10="urn:schemas-microsoft-com:office:word" xmlns:w="http://schemas.openxmlformats.org/wordprocessingml/2006/main" xmlns:w14="http://schemas.microsoft.com/office/word/2010/wordml" xmlns:w15="http://schemas.microsoft.com/office/word/2012/wordml" xmlns:w16se="http://schemas.microsoft.com/office/word/2015/wordml/symex" xmlns:wpg="http://schemas.microsoft.com/office/word/2010/wordprocessingGroup" xmlns:wpi="http://schemas.microsoft.com/office/word/2010/wordprocessingInk" xmlns:wne="http://schemas.microsoft.com/office/word/2006/wordml" xmlns:wps="http://schemas.microsoft.com/office/word/2010/wordprocessingShape" mc:Ignorable="w14 w15 w16se wp14"/>
+</file>
+
+<file path=word/glossary/fontTable.xml><?xml version="1.0" encoding="utf-8"?>
+<w:fonts xmlns:mc="http://schemas.openxmlformats.org/markup-compatibility/2006" xmlns:r="http://schemas.openxmlformats.org/officeDocument/2006/relationships" xmlns:w="http://schemas.openxmlformats.org/wordprocessingml/2006/main" xmlns:w14="http://schemas.microsoft.com/office/word/2010/wordml" xmlns:w15="http://schemas.microsoft.com/office/word/2012/wordml" xmlns:w16se="http://schemas.microsoft.com/office/word/2015/wordml/symex" mc:Ignorable="w14 w15 w16se">
+  <w:font w:name="Times New Roman">
+    <w:panose1 w:val="02020603050405020304"/>
+    <w:charset w:val="A2"/>
+    <w:family w:val="roman"/>
+    <w:pitch w:val="variable"/>
+    <w:sig w:usb0="E0002AFF" w:usb1="C0007843" w:usb2="00000009" w:usb3="00000000" w:csb0="000001FF" w:csb1="00000000"/>
+  </w:font>
+  <w:font w:name="Arial">
+    <w:panose1 w:val="020B0604020202020204"/>
+    <w:charset w:val="A2"/>
+    <w:family w:val="swiss"/>
+    <w:pitch w:val="variable"/>
+    <w:sig w:usb0="E0002AFF" w:usb1="C0007843" w:usb2="00000009" w:usb3="00000000" w:csb0="000001FF" w:csb1="00000000"/>
+  </w:font>
+  <w:font w:name="Calibri">
+    <w:panose1 w:val="020F0502020204030204"/>
+    <w:charset w:val="A2"/>
+    <w:family w:val="swiss"/>
+    <w:pitch w:val="variable"/>
+    <w:sig w:usb0="E0002AFF" w:usb1="4000ACFF" w:usb2="00000001" w:usb3="00000000" w:csb0="000001FF" w:csb1="00000000"/>
+  </w:font>
+  <w:font w:name="Cambria">
+    <w:panose1 w:val="02040503050406030204"/>
+    <w:charset w:val="A2"/>
+    <w:family w:val="roman"/>
+    <w:pitch w:val="variable"/>
+    <w:sig w:usb0="A00002EF" w:usb1="4000004B" w:usb2="00000000" w:usb3="00000000" w:csb0="0000019F" w:csb1="00000000"/>
+  </w:font>
+  <w:font w:name="Cambria Math">
+    <w:panose1 w:val="02040503050406030204"/>
+    <w:charset w:val="A2"/>
+    <w:family w:val="roman"/>
+    <w:pitch w:val="variable"/>
+    <w:sig w:usb0="E00006FF" w:usb1="420024FF" w:usb2="02000000" w:usb3="00000000" w:csb0="0000019F" w:csb1="00000000"/>
+  </w:font>
+  <w:font w:name="Calibri Light">
+    <w:panose1 w:val="020F0302020204030204"/>
+    <w:charset w:val="A2"/>
+    <w:family w:val="swiss"/>
+    <w:pitch w:val="variable"/>
+    <w:sig w:usb0="A0002AEF" w:usb1="4000207B" w:usb2="00000000" w:usb3="00000000" w:csb0="000001FF" w:csb1="00000000"/>
+  </w:font>
+</w:fonts>
+</file>
+
+<file path=word/glossary/settings.xml><?xml version="1.0" encoding="utf-8"?>
+<w:settings xmlns:mc="http://schemas.openxmlformats.org/markup-compatibility/2006" xmlns:o="urn:schemas-microsoft-com:office:office" xmlns:r="http://schemas.openxmlformats.org/officeDocument/2006/relationships" xmlns:m="http://schemas.openxmlformats.org/officeDocument/2006/math" xmlns:v="urn:schemas-microsoft-com:vml" xmlns:w10="urn:schemas-microsoft-com:office:word" xmlns:w="http://schemas.openxmlformats.org/wordprocessingml/2006/main" xmlns:w14="http://schemas.microsoft.com/office/word/2010/wordml" xmlns:w15="http://schemas.microsoft.com/office/word/2012/wordml" xmlns:w16se="http://schemas.microsoft.com/office/word/2015/wordml/symex" xmlns:sl="http://schemas.openxmlformats.org/schemaLibrary/2006/main" mc:Ignorable="w14 w15 w16se">
+  <w:view w:val="normal"/>
+  <w:defaultTabStop w:val="708"/>
+  <w:hyphenationZone w:val="425"/>
+  <w:characterSpacingControl w:val="doNotCompress"/>
+  <w:compat>
+    <w:useFELayout/>
+    <w:compatSetting w:name="compatibilityMode" w:uri="http://schemas.microsoft.com/office/word" w:val="15"/>
+    <w:compatSetting w:name="overrideTableStyleFontSizeAndJustification" w:uri="http://schemas.microsoft.com/office/word" w:val="1"/>
+    <w:compatSetting w:name="enableOpenTypeFeatures" w:uri="http://schemas.microsoft.com/office/word" w:val="1"/>
+    <w:compatSetting w:name="doNotFlipMirrorIndents" w:uri="http://schemas.microsoft.com/office/word" w:val="1"/>
+    <w:compatSetting w:name="differentiateMultirowTableHeaders" w:uri="http://schemas.microsoft.com/office/word" w:val="1"/>
+  </w:compat>
+  <w:rsids>
+    <w:rsidRoot w:val="00333897"/>
+    <w:rsid w:val="00333897"/>
+    <w:rsid w:val="0080506A"/>
+  </w:rsids>
+  <m:mathPr>
+    <m:mathFont m:val="Cambria Math"/>
+    <m:brkBin m:val="before"/>
+    <m:brkBinSub m:val="--"/>
+    <m:smallFrac m:val="0"/>
+    <m:dispDef/>
+    <m:lMargin m:val="0"/>
+    <m:rMargin m:val="0"/>
+    <m:defJc m:val="centerGroup"/>
+    <m:wrapIndent m:val="1440"/>
+    <m:intLim m:val="subSup"/>
+    <m:naryLim m:val="undOvr"/>
+  </m:mathPr>
+  <w:themeFontLang w:val="tr-TR"/>
+  <w:clrSchemeMapping w:bg1="light1" w:t1="dark1" w:bg2="light2" w:t2="dark2" w:accent1="accent1" w:accent2="accent2" w:accent3="accent3" w:accent4="accent4" w:accent5="accent5" w:accent6="accent6" w:hyperlink="hyperlink" w:followedHyperlink="followedHyperlink"/>
+  <w:decimalSymbol w:val=","/>
+  <w:listSeparator w:val=";"/>
+  <w15:chartTrackingRefBased/>
+</w:settings>
+</file>
+
+<file path=word/glossary/styles.xml><?xml version="1.0" encoding="utf-8"?>
+<w:styles xmlns:mc="http://schemas.openxmlformats.org/markup-compatibility/2006" xmlns:r="http://schemas.openxmlformats.org/officeDocument/2006/relationships" xmlns:w="http://schemas.openxmlformats.org/wordprocessingml/2006/main" xmlns:w14="http://schemas.microsoft.com/office/word/2010/wordml" xmlns:w15="http://schemas.microsoft.com/office/word/2012/wordml" xmlns:w16se="http://schemas.microsoft.com/office/word/2015/wordml/symex" mc:Ignorable="w14 w15 w16se">
+  <w:docDefaults>
+    <w:rPrDefault>
+      <w:rPr>
+        <w:rFonts w:asciiTheme="minorHAnsi" w:eastAsiaTheme="minorEastAsia" w:hAnsiTheme="minorHAnsi" w:cstheme="minorBidi"/>
+        <w:sz w:val="22"/>
+        <w:szCs w:val="22"/>
+        <w:lang w:val="tr-TR" w:eastAsia="tr-TR" w:bidi="ar-SA"/>
+      </w:rPr>
+    </w:rPrDefault>
+    <w:pPrDefault>
+      <w:pPr>
+        <w:spacing w:after="160" w:line="259" w:lineRule="auto"/>
+      </w:pPr>
+    </w:pPrDefault>
+  </w:docDefaults>
+  <w:latentStyles w:defLockedState="0" w:defUIPriority="99" w:defSemiHidden="0" w:defUnhideWhenUsed="0" w:defQFormat="0" w:count="371">
+    <w:lsdException w:name="Normal" w:uiPriority="0" w:qFormat="1"/>
+    <w:lsdException w:name="heading 1" w:uiPriority="9" w:qFormat="1"/>
+    <w:lsdException w:name="heading 2" w:semiHidden="1" w:uiPriority="9" w:unhideWhenUsed="1" w:qFormat="1"/>
+    <w:lsdException w:name="heading 3" w:semiHidden="1" w:uiPriority="9" w:unhideWhenUsed="1" w:qFormat="1"/>
+    <w:lsdException w:name="heading 4" w:semiHidden="1" w:uiPriority="9" w:unhideWhenUsed="1" w:qFormat="1"/>
+    <w:lsdException w:name="heading 5" w:semiHidden="1" w:uiPriority="9" w:unhideWhenUsed="1" w:qFormat="1"/>
+    <w:lsdException w:name="heading 6" w:semiHidden="1" w:uiPriority="9" w:unhideWhenUsed="1" w:qFormat="1"/>
+    <w:lsdException w:name="heading 7" w:semiHidden="1" w:uiPriority="9" w:unhideWhenUsed="1" w:qFormat="1"/>
+    <w:lsdException w:name="heading 8" w:semiHidden="1" w:uiPriority="9" w:unhideWhenUsed="1" w:qFormat="1"/>
+    <w:lsdException w:name="heading 9" w:semiHidden="1" w:uiPriority="9" w:unhideWhenUsed="1" w:qFormat="1"/>
+    <w:lsdException w:name="index 1" w:semiHidden="1" w:unhideWhenUsed="1"/>
+    <w:lsdException w:name="index 2" w:semiHidden="1" w:unhideWhenUsed="1"/>
+    <w:lsdException w:name="index 3" w:semiHidden="1" w:unhideWhenUsed="1"/>
+    <w:lsdException w:name="index 4" w:semiHidden="1" w:unhideWhenUsed="1"/>
+    <w:lsdException w:name="index 5" w:semiHidden="1" w:unhideWhenUsed="1"/>
+    <w:lsdException w:name="index 6" w:semiHidden="1" w:unhideWhenUsed="1"/>
+    <w:lsdException w:name="index 7" w:semiHidden="1" w:unhideWhenUsed="1"/>
+    <w:lsdException w:name="index 8" w:semiHidden="1" w:unhideWhenUsed="1"/>
+    <w:lsdException w:name="index 9" w:semiHidden="1" w:unhideWhenUsed="1"/>
+    <w:lsdException w:name="toc 1" w:semiHidden="1" w:uiPriority="39" w:unhideWhenUsed="1"/>
+    <w:lsdException w:name="toc 2" w:semiHidden="1" w:uiPriority="39" w:unhideWhenUsed="1"/>
+    <w:lsdException w:name="toc 3" w:semiHidden="1" w:uiPriority="39" w:unhideWhenUsed="1"/>
+    <w:lsdException w:name="toc 4" w:semiHidden="1" w:uiPriority="39" w:unhideWhenUsed="1"/>
+    <w:lsdException w:name="toc 5" w:semiHidden="1" w:uiPriority="39" w:unhideWhenUsed="1"/>
+    <w:lsdException w:name="toc 6" w:semiHidden="1" w:uiPriority="39" w:unhideWhenUsed="1"/>
+    <w:lsdException w:name="toc 7" w:semiHidden="1" w:uiPriority="39" w:unhideWhenUsed="1"/>
+    <w:lsdException w:name="toc 8" w:semiHidden="1" w:uiPriority="39" w:unhideWhenUsed="1"/>
+    <w:lsdException w:name="toc 9" w:semiHidden="1" w:uiPriority="39" w:unhideWhenUsed="1"/>
+    <w:lsdException w:name="Normal Indent" w:semiHidden="1" w:unhideWhenUsed="1"/>
+    <w:lsdException w:name="footnote text" w:semiHidden="1" w:unhideWhenUsed="1"/>
+    <w:lsdException w:name="annotation text" w:semiHidden="1" w:unhideWhenUsed="1"/>
+    <w:lsdException w:name="header" w:semiHidden="1" w:unhideWhenUsed="1"/>
+    <w:lsdException w:name="footer" w:semiHidden="1" w:unhideWhenUsed="1"/>
+    <w:lsdException w:name="index heading" w:semiHidden="1" w:unhideWhenUsed="1"/>
+    <w:lsdException w:name="caption" w:semiHidden="1" w:uiPriority="35" w:unhideWhenUsed="1" w:qFormat="1"/>
+    <w:lsdException w:name="table of figures" w:semiHidden="1" w:unhideWhenUsed="1"/>
+    <w:lsdException w:name="envelope address" w:semiHidden="1" w:unhideWhenUsed="1"/>
+    <w:lsdException w:name="envelope return" w:semiHidden="1" w:unhideWhenUsed="1"/>
+    <w:lsdException w:name="footnote reference" w:semiHidden="1" w:unhideWhenUsed="1"/>
+    <w:lsdException w:name="annotation reference" w:semiHidden="1" w:unhideWhenUsed="1"/>
+    <w:lsdException w:name="line number" w:semiHidden="1" w:unhideWhenUsed="1"/>
+    <w:lsdException w:name="page number" w:semiHidden="1" w:unhideWhenUsed="1"/>
+    <w:lsdException w:name="endnote reference" w:semiHidden="1" w:unhideWhenUsed="1"/>
+    <w:lsdException w:name="endnote text" w:semiHidden="1" w:unhideWhenUsed="1"/>
+    <w:lsdException w:name="table of authorities" w:semiHidden="1" w:unhideWhenUsed="1"/>
+    <w:lsdException w:name="macro" w:semiHidden="1" w:unhideWhenUsed="1"/>
+    <w:lsdException w:name="toa heading" w:semiHidden="1" w:unhideWhenUsed="1"/>
+    <w:lsdException w:name="List" w:semiHidden="1" w:unhideWhenUsed="1"/>
+    <w:lsdException w:name="List Bullet" w:semiHidden="1" w:unhideWhenUsed="1"/>
+    <w:lsdException w:name="List Number" w:semiHidden="1" w:unhideWhenUsed="1"/>
+    <w:lsdException w:name="List 2" w:semiHidden="1" w:unhideWhenUsed="1"/>
+    <w:lsdException w:name="List 3" w:semiHidden="1" w:unhideWhenUsed="1"/>
+    <w:lsdException w:name="List 4" w:semiHidden="1" w:unhideWhenUsed="1"/>
+    <w:lsdException w:name="List 5" w:semiHidden="1" w:unhideWhenUsed="1"/>
+    <w:lsdException w:name="List Bullet 2" w:semiHidden="1" w:unhideWhenUsed="1"/>
+    <w:lsdException w:name="List Bullet 3" w:semiHidden="1" w:unhideWhenUsed="1"/>
+    <w:lsdException w:name="List Bullet 4" w:semiHidden="1" w:unhideWhenUsed="1"/>
+    <w:lsdException w:name="List Bullet 5" w:semiHidden="1" w:unhideWhenUsed="1"/>
+    <w:lsdException w:name="List Number 2" w:semiHidden="1" w:unhideWhenUsed="1"/>
+    <w:lsdException w:name="List Number 3" w:semiHidden="1" w:unhideWhenUsed="1"/>
+    <w:lsdException w:name="List Number 4" w:semiHidden="1" w:unhideWhenUsed="1"/>
+    <w:lsdException w:name="List Number 5" w:semiHidden="1" w:unhideWhenUsed="1"/>
+    <w:lsdException w:name="Title" w:uiPriority="10" w:qFormat="1"/>
+    <w:lsdException w:name="Closing" w:semiHidden="1" w:unhideWhenUsed="1"/>
+    <w:lsdException w:name="Signature" w:semiHidden="1" w:unhideWhenUsed="1"/>
+    <w:lsdException w:name="Default Paragraph Font" w:semiHidden="1" w:uiPriority="1" w:unhideWhenUsed="1"/>
+    <w:lsdException w:name="Body Text" w:semiHidden="1" w:unhideWhenUsed="1"/>
+    <w:lsdException w:name="Body Text Indent" w:semiHidden="1" w:unhideWhenUsed="1"/>
+    <w:lsdException w:name="List Continue" w:semiHidden="1" w:unhideWhenUsed="1"/>
+    <w:lsdException w:name="List Continue 2" w:semiHidden="1" w:unhideWhenUsed="1"/>
+    <w:lsdException w:name="List Continue 3" w:semiHidden="1" w:unhideWhenUsed="1"/>
+    <w:lsdException w:name="List Continue 4" w:semiHidden="1" w:unhideWhenUsed="1"/>
+    <w:lsdException w:name="List Continue 5" w:semiHidden="1" w:unhideWhenUsed="1"/>
+    <w:lsdException w:name="Message Header" w:semiHidden="1" w:unhideWhenUsed="1"/>
+    <w:lsdException w:name="Subtitle" w:uiPriority="11" w:qFormat="1"/>
+    <w:lsdException w:name="Salutation" w:semiHidden="1" w:unhideWhenUsed="1"/>
+    <w:lsdException w:name="Date" w:semiHidden="1" w:unhideWhenUsed="1"/>
+    <w:lsdException w:name="Body Text First Indent" w:semiHidden="1" w:unhideWhenUsed="1"/>
+    <w:lsdException w:name="Body Text First Indent 2" w:semiHidden="1" w:unhideWhenUsed="1"/>
+    <w:lsdException w:name="Note Heading" w:semiHidden="1" w:unhideWhenUsed="1"/>
+    <w:lsdException w:name="Body Text 2" w:semiHidden="1" w:unhideWhenUsed="1"/>
+    <w:lsdException w:name="Body Text 3" w:semiHidden="1" w:unhideWhenUsed="1"/>
+    <w:lsdException w:name="Body Text Indent 2" w:semiHidden="1" w:unhideWhenUsed="1"/>
+    <w:lsdException w:name="Body Text Indent 3" w:semiHidden="1" w:unhideWhenUsed="1"/>
+    <w:lsdException w:name="Block Text" w:semiHidden="1" w:unhideWhenUsed="1"/>
+    <w:lsdException w:name="Hyperlink" w:semiHidden="1" w:unhideWhenUsed="1"/>
+    <w:lsdException w:name="FollowedHyperlink" w:semiHidden="1" w:unhideWhenUsed="1"/>
+    <w:lsdException w:name="Strong" w:uiPriority="22" w:qFormat="1"/>
+    <w:lsdException w:name="Emphasis" w:uiPriority="20" w:qFormat="1"/>
+    <w:lsdException w:name="Document Map" w:semiHidden="1" w:unhideWhenUsed="1"/>
+    <w:lsdException w:name="Plain Text" w:semiHidden="1" w:unhideWhenUsed="1"/>
+    <w:lsdException w:name="E-mail Signature" w:semiHidden="1" w:unhideWhenUsed="1"/>
+    <w:lsdException w:name="HTML Top of Form" w:semiHidden="1" w:unhideWhenUsed="1"/>
+    <w:lsdException w:name="HTML Bottom of Form" w:semiHidden="1" w:unhideWhenUsed="1"/>
+    <w:lsdException w:name="Normal (Web)" w:semiHidden="1" w:unhideWhenUsed="1"/>
+    <w:lsdException w:name="HTML Acronym" w:semiHidden="1" w:unhideWhenUsed="1"/>
+    <w:lsdException w:name="HTML Address" w:semiHidden="1" w:unhideWhenUsed="1"/>
+    <w:lsdException w:name="HTML Cite" w:semiHidden="1" w:unhideWhenUsed="1"/>
+    <w:lsdException w:name="HTML Code" w:semiHidden="1" w:unhideWhenUsed="1"/>
+    <w:lsdException w:name="HTML Definition" w:semiHidden="1" w:unhideWhenUsed="1"/>
+    <w:lsdException w:name="HTML Keyboard" w:semiHidden="1" w:unhideWhenUsed="1"/>
+    <w:lsdException w:name="HTML Preformatted" w:semiHidden="1" w:unhideWhenUsed="1"/>
+    <w:lsdException w:name="HTML Sample" w:semiHidden="1" w:unhideWhenUsed="1"/>
+    <w:lsdException w:name="HTML Typewriter" w:semiHidden="1" w:unhideWhenUsed="1"/>
+    <w:lsdException w:name="HTML Variable" w:semiHidden="1" w:unhideWhenUsed="1"/>
+    <w:lsdException w:name="Normal Table" w:semiHidden="1" w:unhideWhenUsed="1"/>
+    <w:lsdException w:name="annotation subject" w:semiHidden="1" w:unhideWhenUsed="1"/>
+    <w:lsdException w:name="No List" w:semiHidden="1" w:unhideWhenUsed="1"/>
+    <w:lsdException w:name="Outline List 1" w:semiHidden="1" w:unhideWhenUsed="1"/>
+    <w:lsdException w:name="Outline List 2" w:semiHidden="1" w:unhideWhenUsed="1"/>
+    <w:lsdException w:name="Outline List 3" w:semiHidden="1" w:unhideWhenUsed="1"/>
+    <w:lsdException w:name="Table Simple 1" w:semiHidden="1" w:unhideWhenUsed="1"/>
+    <w:lsdException w:name="Table Simple 2" w:semiHidden="1" w:unhideWhenUsed="1"/>
+    <w:lsdException w:name="Table Simple 3" w:semiHidden="1" w:unhideWhenUsed="1"/>
+    <w:lsdException w:name="Table Classic 1" w:semiHidden="1" w:unhideWhenUsed="1"/>
+    <w:lsdException w:name="Table Classic 2" w:semiHidden="1" w:unhideWhenUsed="1"/>
+    <w:lsdException w:name="Table Classic 3" w:semiHidden="1" w:unhideWhenUsed="1"/>
+    <w:lsdException w:name="Table Classic 4" w:semiHidden="1" w:unhideWhenUsed="1"/>
+    <w:lsdException w:name="Table Colorful 1" w:semiHidden="1" w:unhideWhenUsed="1"/>
+    <w:lsdException w:name="Table Colorful 2" w:semiHidden="1" w:unhideWhenUsed="1"/>
+    <w:lsdException w:name="Table Colorful 3" w:semiHidden="1" w:unhideWhenUsed="1"/>
+    <w:lsdException w:name="Table Columns 1" w:semiHidden="1" w:unhideWhenUsed="1"/>
+    <w:lsdException w:name="Table Columns 2" w:semiHidden="1" w:unhideWhenUsed="1"/>
+    <w:lsdException w:name="Table Columns 3" w:semiHidden="1" w:unhideWhenUsed="1"/>
+    <w:lsdException w:name="Table Columns 4" w:semiHidden="1" w:unhideWhenUsed="1"/>
+    <w:lsdException w:name="Table Columns 5" w:semiHidden="1" w:unhideWhenUsed="1"/>
+    <w:lsdException w:name="Table Grid 1" w:semiHidden="1" w:unhideWhenUsed="1"/>
+    <w:lsdException w:name="Table Grid 2" w:semiHidden="1" w:unhideWhenUsed="1"/>
+    <w:lsdException w:name="Table Grid 3" w:semiHidden="1" w:unhideWhenUsed="1"/>
+    <w:lsdException w:name="Table Grid 4" w:semiHidden="1" w:unhideWhenUsed="1"/>
+    <w:lsdException w:name="Table Grid 5" w:semiHidden="1" w:unhideWhenUsed="1"/>
+    <w:lsdException w:name="Table Grid 6" w:semiHidden="1" w:unhideWhenUsed="1"/>
+    <w:lsdException w:name="Table Grid 7" w:semiHidden="1" w:unhideWhenUsed="1"/>
+    <w:lsdException w:name="Table Grid 8" w:semiHidden="1" w:unhideWhenUsed="1"/>
+    <w:lsdException w:name="Table List 1" w:semiHidden="1" w:unhideWhenUsed="1"/>
+    <w:lsdException w:name="Table List 2" w:semiHidden="1" w:unhideWhenUsed="1"/>
+    <w:lsdException w:name="Table List 3" w:semiHidden="1" w:unhideWhenUsed="1"/>
+    <w:lsdException w:name="Table List 4" w:semiHidden="1" w:unhideWhenUsed="1"/>
+    <w:lsdException w:name="Table List 5" w:semiHidden="1" w:unhideWhenUsed="1"/>
+    <w:lsdException w:name="Table List 6" w:semiHidden="1" w:unhideWhenUsed="1"/>
+    <w:lsdException w:name="Table List 7" w:semiHidden="1" w:unhideWhenUsed="1"/>
+    <w:lsdException w:name="Table List 8" w:semiHidden="1" w:unhideWhenUsed="1"/>
+    <w:lsdException w:name="Table 3D effects 1" w:semiHidden="1" w:unhideWhenUsed="1"/>
+    <w:lsdException w:name="Table 3D effects 2" w:semiHidden="1" w:unhideWhenUsed="1"/>
+    <w:lsdException w:name="Table 3D effects 3" w:semiHidden="1" w:unhideWhenUsed="1"/>
+    <w:lsdException w:name="Table Contemporary" w:semiHidden="1" w:unhideWhenUsed="1"/>
+    <w:lsdException w:name="Table Elegant" w:semiHidden="1" w:unhideWhenUsed="1"/>
+    <w:lsdException w:name="Table Professional" w:semiHidden="1" w:unhideWhenUsed="1"/>
+    <w:lsdException w:name="Table Subtle 1" w:semiHidden="1" w:unhideWhenUsed="1"/>
+    <w:lsdException w:name="Table Subtle 2" w:semiHidden="1" w:unhideWhenUsed="1"/>
+    <w:lsdException w:name="Table Web 1" w:semiHidden="1" w:unhideWhenUsed="1"/>
+    <w:lsdException w:name="Table Web 2" w:semiHidden="1" w:unhideWhenUsed="1"/>
+    <w:lsdException w:name="Table Web 3" w:semiHidden="1" w:unhideWhenUsed="1"/>
+    <w:lsdException w:name="Balloon Text" w:semiHidden="1" w:unhideWhenUsed="1"/>
+    <w:lsdException w:name="Table Grid" w:uiPriority="39"/>
+    <w:lsdException w:name="Table Theme" w:semiHidden="1" w:unhideWhenUsed="1"/>
+    <w:lsdException w:name="Placeholder Text" w:semiHidden="1"/>
+    <w:lsdException w:name="No Spacing" w:uiPriority="1" w:qFormat="1"/>
+    <w:lsdException w:name="Light Shading" w:uiPriority="60"/>
+    <w:lsdException w:name="Light List" w:uiPriority="61"/>
+    <w:lsdException w:name="Light Grid" w:uiPriority="62"/>
+    <w:lsdException w:name="Medium Shading 1" w:uiPriority="63"/>
+    <w:lsdException w:name="Medium Shading 2" w:uiPriority="64"/>
+    <w:lsdException w:name="Medium List 1" w:uiPriority="65"/>
+    <w:lsdException w:name="Medium List 2" w:uiPriority="66"/>
+    <w:lsdException w:name="Medium Grid 1" w:uiPriority="67"/>
+    <w:lsdException w:name="Medium Grid 2" w:uiPriority="68"/>
+    <w:lsdException w:name="Medium Grid 3" w:uiPriority="69"/>
+    <w:lsdException w:name="Dark List" w:uiPriority="70"/>
+    <w:lsdException w:name="Colorful Shading" w:uiPriority="71"/>
+    <w:lsdException w:name="Colorful List" w:uiPriority="72"/>
+    <w:lsdException w:name="Colorful Grid" w:uiPriority="73"/>
+    <w:lsdException w:name="Light Shading Accent 1" w:uiPriority="60"/>
+    <w:lsdException w:name="Light List Accent 1" w:uiPriority="61"/>
+    <w:lsdException w:name="Light Grid Accent 1" w:uiPriority="62"/>
+    <w:lsdException w:name="Medium Shading 1 Accent 1" w:uiPriority="63"/>
+    <w:lsdException w:name="Medium Shading 2 Accent 1" w:uiPriority="64"/>
+    <w:lsdException w:name="Medium List 1 Accent 1" w:uiPriority="65"/>
+    <w:lsdException w:name="Revision" w:semiHidden="1"/>
+    <w:lsdException w:name="List Paragraph" w:uiPriority="34" w:qFormat="1"/>
+    <w:lsdException w:name="Quote" w:uiPriority="29" w:qFormat="1"/>
+    <w:lsdException w:name="Intense Quote" w:uiPriority="30" w:qFormat="1"/>
+    <w:lsdException w:name="Medium List 2 Accent 1" w:uiPriority="66"/>
+    <w:lsdException w:name="Medium Grid 1 Accent 1" w:uiPriority="67"/>
+    <w:lsdException w:name="Medium Grid 2 Accent 1" w:uiPriority="68"/>
+    <w:lsdException w:name="Medium Grid 3 Accent 1" w:uiPriority="69"/>
+    <w:lsdException w:name="Dark List Accent 1" w:uiPriority="70"/>
+    <w:lsdException w:name="Colorful Shading Accent 1" w:uiPriority="71"/>
+    <w:lsdException w:name="Colorful List Accent 1" w:uiPriority="72"/>
+    <w:lsdException w:name="Colorful Grid Accent 1" w:uiPriority="73"/>
+    <w:lsdException w:name="Light Shading Accent 2" w:uiPriority="60"/>
+    <w:lsdException w:name="Light List Accent 2" w:uiPriority="61"/>
+    <w:lsdException w:name="Light Grid Accent 2" w:uiPriority="62"/>
+    <w:lsdException w:name="Medium Shading 1 Accent 2" w:uiPriority="63"/>
+    <w:lsdException w:name="Medium Shading 2 Accent 2" w:uiPriority="64"/>
+    <w:lsdException w:name="Medium List 1 Accent 2" w:uiPriority="65"/>
+    <w:lsdException w:name="Medium List 2 Accent 2" w:uiPriority="66"/>
+    <w:lsdException w:name="Medium Grid 1 Accent 2" w:uiPriority="67"/>
+    <w:lsdException w:name="Medium Grid 2 Accent 2" w:uiPriority="68"/>
+    <w:lsdException w:name="Medium Grid 3 Accent 2" w:uiPriority="69"/>
+    <w:lsdException w:name="Dark List Accent 2" w:uiPriority="70"/>
+    <w:lsdException w:name="Colorful Shading Accent 2" w:uiPriority="71"/>
+    <w:lsdException w:name="Colorful List Accent 2" w:uiPriority="72"/>
+    <w:lsdException w:name="Colorful Grid Accent 2" w:uiPriority="73"/>
+    <w:lsdException w:name="Light Shading Accent 3" w:uiPriority="60"/>
+    <w:lsdException w:name="Light List Accent 3" w:uiPriority="61"/>
+    <w:lsdException w:name="Light Grid Accent 3" w:uiPriority="62"/>
+    <w:lsdException w:name="Medium Shading 1 Accent 3" w:uiPriority="63"/>
+    <w:lsdException w:name="Medium Shading 2 Accent 3" w:uiPriority="64"/>
+    <w:lsdException w:name="Medium List 1 Accent 3" w:uiPriority="65"/>
+    <w:lsdException w:name="Medium List 2 Accent 3" w:uiPriority="66"/>
+    <w:lsdException w:name="Medium Grid 1 Accent 3" w:uiPriority="67"/>
+    <w:lsdException w:name="Medium Grid 2 Accent 3" w:uiPriority="68"/>
+    <w:lsdException w:name="Medium Grid 3 Accent 3" w:uiPriority="69"/>
+    <w:lsdException w:name="Dark List Accent 3" w:uiPriority="70"/>
+    <w:lsdException w:name="Colorful Shading Accent 3" w:uiPriority="71"/>
+    <w:lsdException w:name="Colorful List Accent 3" w:uiPriority="72"/>
+    <w:lsdException w:name="Colorful Grid Accent 3" w:uiPriority="73"/>
+    <w:lsdException w:name="Light Shading Accent 4" w:uiPriority="60"/>
+    <w:lsdException w:name="Light List Accent 4" w:uiPriority="61"/>
+    <w:lsdException w:name="Light Grid Accent 4" w:uiPriority="62"/>
+    <w:lsdException w:name="Medium Shading 1 Accent 4" w:uiPriority="63"/>
+    <w:lsdException w:name="Medium Shading 2 Accent 4" w:uiPriority="64"/>
+    <w:lsdException w:name="Medium List 1 Accent 4" w:uiPriority="65"/>
+    <w:lsdException w:name="Medium List 2 Accent 4" w:uiPriority="66"/>
+    <w:lsdException w:name="Medium Grid 1 Accent 4" w:uiPriority="67"/>
+    <w:lsdException w:name="Medium Grid 2 Accent 4" w:uiPriority="68"/>
+    <w:lsdException w:name="Medium Grid 3 Accent 4" w:uiPriority="69"/>
+    <w:lsdException w:name="Dark List Accent 4" w:uiPriority="70"/>
+    <w:lsdException w:name="Colorful Shading Accent 4" w:uiPriority="71"/>
+    <w:lsdException w:name="Colorful List Accent 4" w:uiPriority="72"/>
+    <w:lsdException w:name="Colorful Grid Accent 4" w:uiPriority="73"/>
+    <w:lsdException w:name="Light Shading Accent 5" w:uiPriority="60"/>
+    <w:lsdException w:name="Light List Accent 5" w:uiPriority="61"/>
+    <w:lsdException w:name="Light Grid Accent 5" w:uiPriority="62"/>
+    <w:lsdException w:name="Medium Shading 1 Accent 5" w:uiPriority="63"/>
+    <w:lsdException w:name="Medium Shading 2 Accent 5" w:uiPriority="64"/>
+    <w:lsdException w:name="Medium List 1 Accent 5" w:uiPriority="65"/>
+    <w:lsdException w:name="Medium List 2 Accent 5" w:uiPriority="66"/>
+    <w:lsdException w:name="Medium Grid 1 Accent 5" w:uiPriority="67"/>
+    <w:lsdException w:name="Medium Grid 2 Accent 5" w:uiPriority="68"/>
+    <w:lsdException w:name="Medium Grid 3 Accent 5" w:uiPriority="69"/>
+    <w:lsdException w:name="Dark List Accent 5" w:uiPriority="70"/>
+    <w:lsdException w:name="Colorful Shading Accent 5" w:uiPriority="71"/>
+    <w:lsdException w:name="Colorful List Accent 5" w:uiPriority="72"/>
+    <w:lsdException w:name="Colorful Grid Accent 5" w:uiPriority="73"/>
+    <w:lsdException w:name="Light Shading Accent 6" w:uiPriority="60"/>
+    <w:lsdException w:name="Light List Accent 6" w:uiPriority="61"/>
+    <w:lsdException w:name="Light Grid Accent 6" w:uiPriority="62"/>
+    <w:lsdException w:name="Medium Shading 1 Accent 6" w:uiPriority="63"/>
+    <w:lsdException w:name="Medium Shading 2 Accent 6" w:uiPriority="64"/>
+    <w:lsdException w:name="Medium List 1 Accent 6" w:uiPriority="65"/>
+    <w:lsdException w:name="Medium List 2 Accent 6" w:uiPriority="66"/>
+    <w:lsdException w:name="Medium Grid 1 Accent 6" w:uiPriority="67"/>
+    <w:lsdException w:name="Medium Grid 2 Accent 6" w:uiPriority="68"/>
+    <w:lsdException w:name="Medium Grid 3 Accent 6" w:uiPriority="69"/>
+    <w:lsdException w:name="Dark List Accent 6" w:uiPriority="70"/>
+    <w:lsdException w:name="Colorful Shading Accent 6" w:uiPriority="71"/>
+    <w:lsdException w:name="Colorful List Accent 6" w:uiPriority="72"/>
+    <w:lsdException w:name="Colorful Grid Accent 6" w:uiPriority="73"/>
+    <w:lsdException w:name="Subtle Emphasis" w:uiPriority="19" w:qFormat="1"/>
+    <w:lsdException w:name="Intense Emphasis" w:uiPriority="21" w:qFormat="1"/>
+    <w:lsdException w:name="Subtle Reference" w:uiPriority="31" w:qFormat="1"/>
+    <w:lsdException w:name="Intense Reference" w:uiPriority="32" w:qFormat="1"/>
+    <w:lsdException w:name="Book Title" w:uiPriority="33" w:qFormat="1"/>
+    <w:lsdException w:name="Bibliography" w:semiHidden="1" w:uiPriority="37" w:unhideWhenUsed="1"/>
+    <w:lsdException w:name="TOC Heading" w:semiHidden="1" w:uiPriority="39" w:unhideWhenUsed="1" w:qFormat="1"/>
+    <w:lsdException w:name="Plain Table 1" w:uiPriority="41"/>
+    <w:lsdException w:name="Plain Table 2" w:uiPriority="42"/>
+    <w:lsdException w:name="Plain Table 3" w:uiPriority="43"/>
+    <w:lsdException w:name="Plain Table 4" w:uiPriority="44"/>
+    <w:lsdException w:name="Plain Table 5" w:uiPriority="45"/>
+    <w:lsdException w:name="Grid Table Light" w:uiPriority="40"/>
+    <w:lsdException w:name="Grid Table 1 Light" w:uiPriority="46"/>
+    <w:lsdException w:name="Grid Table 2" w:uiPriority="47"/>
+    <w:lsdException w:name="Grid Table 3" w:uiPriority="48"/>
+    <w:lsdException w:name="Grid Table 4" w:uiPriority="49"/>
+    <w:lsdException w:name="Grid Table 5 Dark" w:uiPriority="50"/>
+    <w:lsdException w:name="Grid Table 6 Colorful" w:uiPriority="51"/>
+    <w:lsdException w:name="Grid Table 7 Colorful" w:uiPriority="52"/>
+    <w:lsdException w:name="Grid Table 1 Light Accent 1" w:uiPriority="46"/>
+    <w:lsdException w:name="Grid Table 2 Accent 1" w:uiPriority="47"/>
+    <w:lsdException w:name="Grid Table 3 Accent 1" w:uiPriority="48"/>
+    <w:lsdException w:name="Grid Table 4 Accent 1" w:uiPriority="49"/>
+    <w:lsdException w:name="Grid Table 5 Dark Accent 1" w:uiPriority="50"/>
+    <w:lsdException w:name="Grid Table 6 Colorful Accent 1" w:uiPriority="51"/>
+    <w:lsdException w:name="Grid Table 7 Colorful Accent 1" w:uiPriority="52"/>
+    <w:lsdException w:name="Grid Table 1 Light Accent 2" w:uiPriority="46"/>
+    <w:lsdException w:name="Grid Table 2 Accent 2" w:uiPriority="47"/>
+    <w:lsdException w:name="Grid Table 3 Accent 2" w:uiPriority="48"/>
+    <w:lsdException w:name="Grid Table 4 Accent 2" w:uiPriority="49"/>
+    <w:lsdException w:name="Grid Table 5 Dark Accent 2" w:uiPriority="50"/>
+    <w:lsdException w:name="Grid Table 6 Colorful Accent 2" w:uiPriority="51"/>
+    <w:lsdException w:name="Grid Table 7 Colorful Accent 2" w:uiPriority="52"/>
+    <w:lsdException w:name="Grid Table 1 Light Accent 3" w:uiPriority="46"/>
+    <w:lsdException w:name="Grid Table 2 Accent 3" w:uiPriority="47"/>
+    <w:lsdException w:name="Grid Table 3 Accent 3" w:uiPriority="48"/>
+    <w:lsdException w:name="Grid Table 4 Accent 3" w:uiPriority="49"/>
+    <w:lsdException w:name="Grid Table 5 Dark Accent 3" w:uiPriority="50"/>
+    <w:lsdException w:name="Grid Table 6 Colorful Accent 3" w:uiPriority="51"/>
+    <w:lsdException w:name="Grid Table 7 Colorful Accent 3" w:uiPriority="52"/>
+    <w:lsdException w:name="Grid Table 1 Light Accent 4" w:uiPriority="46"/>
+    <w:lsdException w:name="Grid Table 2 Accent 4" w:uiPriority="47"/>
+    <w:lsdException w:name="Grid Table 3 Accent 4" w:uiPriority="48"/>
+    <w:lsdException w:name="Grid Table 4 Accent 4" w:uiPriority="49"/>
+    <w:lsdException w:name="Grid Table 5 Dark Accent 4" w:uiPriority="50"/>
+    <w:lsdException w:name="Grid Table 6 Colorful Accent 4" w:uiPriority="51"/>
+    <w:lsdException w:name="Grid Table 7 Colorful Accent 4" w:uiPriority="52"/>
+    <w:lsdException w:name="Grid Table 1 Light Accent 5" w:uiPriority="46"/>
+    <w:lsdException w:name="Grid Table 2 Accent 5" w:uiPriority="47"/>
+    <w:lsdException w:name="Grid Table 3 Accent 5" w:uiPriority="48"/>
+    <w:lsdException w:name="Grid Table 4 Accent 5" w:uiPriority="49"/>
+    <w:lsdException w:name="Grid Table 5 Dark Accent 5" w:uiPriority="50"/>
+    <w:lsdException w:name="Grid Table 6 Colorful Accent 5" w:uiPriority="51"/>
+    <w:lsdException w:name="Grid Table 7 Colorful Accent 5" w:uiPriority="52"/>
+    <w:lsdException w:name="Grid Table 1 Light Accent 6" w:uiPriority="46"/>
+    <w:lsdException w:name="Grid Table 2 Accent 6" w:uiPriority="47"/>
+    <w:lsdException w:name="Grid Table 3 Accent 6" w:uiPriority="48"/>
+    <w:lsdException w:name="Grid Table 4 Accent 6" w:uiPriority="49"/>
+    <w:lsdException w:name="Grid Table 5 Dark Accent 6" w:uiPriority="50"/>
+    <w:lsdException w:name="Grid Table 6 Colorful Accent 6" w:uiPriority="51"/>
+    <w:lsdException w:name="Grid Table 7 Colorful Accent 6" w:uiPriority="52"/>
+    <w:lsdException w:name="List Table 1 Light" w:uiPriority="46"/>
+    <w:lsdException w:name="List Table 2" w:uiPriority="47"/>
+    <w:lsdException w:name="List Table 3" w:uiPriority="48"/>
+    <w:lsdException w:name="List Table 4" w:uiPriority="49"/>
+    <w:lsdException w:name="List Table 5 Dark" w:uiPriority="50"/>
+    <w:lsdException w:name="List Table 6 Colorful" w:uiPriority="51"/>
+    <w:lsdException w:name="List Table 7 Colorful" w:uiPriority="52"/>
+    <w:lsdException w:name="List Table 1 Light Accent 1" w:uiPriority="46"/>
+    <w:lsdException w:name="List Table 2 Accent 1" w:uiPriority="47"/>
+    <w:lsdException w:name="List Table 3 Accent 1" w:uiPriority="48"/>
+    <w:lsdException w:name="List Table 4 Accent 1" w:uiPriority="49"/>
+    <w:lsdException w:name="List Table 5 Dark Accent 1" w:uiPriority="50"/>
+    <w:lsdException w:name="List Table 6 Colorful Accent 1" w:uiPriority="51"/>
+    <w:lsdException w:name="List Table 7 Colorful Accent 1" w:uiPriority="52"/>
+    <w:lsdException w:name="List Table 1 Light Accent 2" w:uiPriority="46"/>
+    <w:lsdException w:name="List Table 2 Accent 2" w:uiPriority="47"/>
+    <w:lsdException w:name="List Table 3 Accent 2" w:uiPriority="48"/>
+    <w:lsdException w:name="List Table 4 Accent 2" w:uiPriority="49"/>
+    <w:lsdException w:name="List Table 5 Dark Accent 2" w:uiPriority="50"/>
+    <w:lsdException w:name="List Table 6 Colorful Accent 2" w:uiPriority="51"/>
+    <w:lsdException w:name="List Table 7 Colorful Accent 2" w:uiPriority="52"/>
+    <w:lsdException w:name="List Table 1 Light Accent 3" w:uiPriority="46"/>
+    <w:lsdException w:name="List Table 2 Accent 3" w:uiPriority="47"/>
+    <w:lsdException w:name="List Table 3 Accent 3" w:uiPriority="48"/>
+    <w:lsdException w:name="List Table 4 Accent 3" w:uiPriority="49"/>
+    <w:lsdException w:name="List Table 5 Dark Accent 3" w:uiPriority="50"/>
+    <w:lsdException w:name="List Table 6 Colorful Accent 3" w:uiPriority="51"/>
+    <w:lsdException w:name="List Table 7 Colorful Accent 3" w:uiPriority="52"/>
+    <w:lsdException w:name="List Table 1 Light Accent 4" w:uiPriority="46"/>
+    <w:lsdException w:name="List Table 2 Accent 4" w:uiPriority="47"/>
+    <w:lsdException w:name="List Table 3 Accent 4" w:uiPriority="48"/>
+    <w:lsdException w:name="List Table 4 Accent 4" w:uiPriority="49"/>
+    <w:lsdException w:name="List Table 5 Dark Accent 4" w:uiPriority="50"/>
+    <w:lsdException w:name="List Table 6 Colorful Accent 4" w:uiPriority="51"/>
+    <w:lsdException w:name="List Table 7 Colorful Accent 4" w:uiPriority="52"/>
+    <w:lsdException w:name="List Table 1 Light Accent 5" w:uiPriority="46"/>
+    <w:lsdException w:name="List Table 2 Accent 5" w:uiPriority="47"/>
+    <w:lsdException w:name="List Table 3 Accent 5" w:uiPriority="48"/>
+    <w:lsdException w:name="List Table 4 Accent 5" w:uiPriority="49"/>
+    <w:lsdException w:name="List Table 5 Dark Accent 5" w:uiPriority="50"/>
+    <w:lsdException w:name="List Table 6 Colorful Accent 5" w:uiPriority="51"/>
+    <w:lsdException w:name="List Table 7 Colorful Accent 5" w:uiPriority="52"/>
+    <w:lsdException w:name="List Table 1 Light Accent 6" w:uiPriority="46"/>
+    <w:lsdException w:name="List Table 2 Accent 6" w:uiPriority="47"/>
+    <w:lsdException w:name="List Table 3 Accent 6" w:uiPriority="48"/>
+    <w:lsdException w:name="List Table 4 Accent 6" w:uiPriority="49"/>
+    <w:lsdException w:name="List Table 5 Dark Accent 6" w:uiPriority="50"/>
+    <w:lsdException w:name="List Table 6 Colorful Accent 6" w:uiPriority="51"/>
+    <w:lsdException w:name="List Table 7 Colorful Accent 6" w:uiPriority="52"/>
+  </w:latentStyles>
+  <w:style w:type="paragraph" w:default="1" w:styleId="Normal">
+    <w:name w:val="Normal"/>
+    <w:qFormat/>
+  </w:style>
+  <w:style w:type="character" w:default="1" w:styleId="DefaultParagraphFont">
+    <w:name w:val="Default Paragraph Font"/>
+    <w:uiPriority w:val="1"/>
+    <w:semiHidden/>
+    <w:unhideWhenUsed/>
+  </w:style>
+  <w:style w:type="table" w:default="1" w:styleId="TableNormal">
+    <w:name w:val="Normal Table"/>
+    <w:uiPriority w:val="99"/>
+    <w:semiHidden/>
+    <w:unhideWhenUsed/>
+    <w:tblPr>
+      <w:tblInd w:w="0" w:type="dxa"/>
+      <w:tblCellMar>
+        <w:top w:w="0" w:type="dxa"/>
+        <w:left w:w="108" w:type="dxa"/>
+        <w:bottom w:w="0" w:type="dxa"/>
+        <w:right w:w="108" w:type="dxa"/>
+      </w:tblCellMar>
+    </w:tblPr>
+  </w:style>
+  <w:style w:type="numbering" w:default="1" w:styleId="NoList">
+    <w:name w:val="No List"/>
+    <w:uiPriority w:val="99"/>
+    <w:semiHidden/>
+    <w:unhideWhenUsed/>
+  </w:style>
+  <w:style w:type="character" w:styleId="PlaceholderText">
+    <w:name w:val="Placeholder Text"/>
+    <w:basedOn w:val="DefaultParagraphFont"/>
+    <w:uiPriority w:val="99"/>
+    <w:semiHidden/>
+    <w:rsid w:val="00333897"/>
+    <w:rPr>
+      <w:color w:val="808080"/>
+    </w:rPr>
+  </w:style>
+</w:styles>
+</file>
+
+<file path=word/glossary/webSettings.xml><?xml version="1.0" encoding="utf-8"?>
+<w:webSettings xmlns:mc="http://schemas.openxmlformats.org/markup-compatibility/2006" xmlns:r="http://schemas.openxmlformats.org/officeDocument/2006/relationships" xmlns:w="http://schemas.openxmlformats.org/wordprocessingml/2006/main" xmlns:w14="http://schemas.microsoft.com/office/word/2010/wordml" xmlns:w15="http://schemas.microsoft.com/office/word/2012/wordml" xmlns:w16se="http://schemas.microsoft.com/office/word/2015/wordml/symex" mc:Ignorable="w14 w15 w16se">
+  <w:optimizeForBrowser/>
+  <w:allowPNG/>
+</w:webSettings>
+</file>
+
 <file path=word/theme/theme1.xml><?xml version="1.0" encoding="utf-8"?>
 <a:theme xmlns:a="http://schemas.openxmlformats.org/drawingml/2006/main" name="Office Theme">
   <a:themeElements>
@@ -8659,7 +11086,7 @@
 </file>
 
 <file path=customXml/itemProps1.xml><?xml version="1.0" encoding="utf-8"?>
-<ds:datastoreItem xmlns:ds="http://schemas.openxmlformats.org/officeDocument/2006/customXml" ds:itemID="{B5691095-92D8-45BB-950D-E9C820459007}">
+<ds:datastoreItem xmlns:ds="http://schemas.openxmlformats.org/officeDocument/2006/customXml" ds:itemID="{5970AD75-6D54-41C8-B280-09FD0C0BA970}">
   <ds:schemaRefs>
     <ds:schemaRef ds:uri="http://schemas.openxmlformats.org/officeDocument/2006/bibliography"/>
   </ds:schemaRefs>

</xml_diff>

<commit_message>
New plots are added
</commit_message>
<xml_diff>
--- a/Sımulation Report Edittable.docx
+++ b/Sımulation Report Edittable.docx
@@ -1,6 +1,6 @@
 
 <file path=word/document.xml><?xml version="1.0" encoding="utf-8"?>
-<w:document xmlns:wpc="http://schemas.microsoft.com/office/word/2010/wordprocessingCanvas" xmlns:cx="http://schemas.microsoft.com/office/drawing/2014/chartex" xmlns:mc="http://schemas.openxmlformats.org/markup-compatibility/2006" xmlns:o="urn:schemas-microsoft-com:office:office" xmlns:r="http://schemas.openxmlformats.org/officeDocument/2006/relationships" xmlns:m="http://schemas.openxmlformats.org/officeDocument/2006/math" xmlns:v="urn:schemas-microsoft-com:vml" xmlns:wp14="http://schemas.microsoft.com/office/word/2010/wordprocessingDrawing" xmlns:wp="http://schemas.openxmlformats.org/drawingml/2006/wordprocessingDrawing" xmlns:w10="urn:schemas-microsoft-com:office:word" xmlns:w="http://schemas.openxmlformats.org/wordprocessingml/2006/main" xmlns:w14="http://schemas.microsoft.com/office/word/2010/wordml" xmlns:w15="http://schemas.microsoft.com/office/word/2012/wordml" xmlns:w16se="http://schemas.microsoft.com/office/word/2015/wordml/symex" xmlns:wpg="http://schemas.microsoft.com/office/word/2010/wordprocessingGroup" xmlns:wpi="http://schemas.microsoft.com/office/word/2010/wordprocessingInk" xmlns:wne="http://schemas.microsoft.com/office/word/2006/wordml" xmlns:wps="http://schemas.microsoft.com/office/word/2010/wordprocessingShape" mc:Ignorable="w14 w15 w16se wp14">
+<w:document xmlns:wpc="http://schemas.microsoft.com/office/word/2010/wordprocessingCanvas" xmlns:cx="http://schemas.microsoft.com/office/drawing/2014/chartex" xmlns:cx1="http://schemas.microsoft.com/office/drawing/2015/9/8/chartex" xmlns:cx2="http://schemas.microsoft.com/office/drawing/2015/10/21/chartex" xmlns:cx3="http://schemas.microsoft.com/office/drawing/2016/5/9/chartex" xmlns:cx4="http://schemas.microsoft.com/office/drawing/2016/5/10/chartex" xmlns:cx5="http://schemas.microsoft.com/office/drawing/2016/5/11/chartex" xmlns:cx6="http://schemas.microsoft.com/office/drawing/2016/5/12/chartex" xmlns:cx7="http://schemas.microsoft.com/office/drawing/2016/5/13/chartex" xmlns:cx8="http://schemas.microsoft.com/office/drawing/2016/5/14/chartex" xmlns:mc="http://schemas.openxmlformats.org/markup-compatibility/2006" xmlns:aink="http://schemas.microsoft.com/office/drawing/2016/ink" xmlns:am3d="http://schemas.microsoft.com/office/drawing/2017/model3d" xmlns:o="urn:schemas-microsoft-com:office:office" xmlns:r="http://schemas.openxmlformats.org/officeDocument/2006/relationships" xmlns:m="http://schemas.openxmlformats.org/officeDocument/2006/math" xmlns:v="urn:schemas-microsoft-com:vml" xmlns:wp14="http://schemas.microsoft.com/office/word/2010/wordprocessingDrawing" xmlns:wp="http://schemas.openxmlformats.org/drawingml/2006/wordprocessingDrawing" xmlns:w10="urn:schemas-microsoft-com:office:word" xmlns:w="http://schemas.openxmlformats.org/wordprocessingml/2006/main" xmlns:w14="http://schemas.microsoft.com/office/word/2010/wordml" xmlns:w15="http://schemas.microsoft.com/office/word/2012/wordml" xmlns:w16cex="http://schemas.microsoft.com/office/word/2018/wordml/cex" xmlns:w16cid="http://schemas.microsoft.com/office/word/2016/wordml/cid" xmlns:w16="http://schemas.microsoft.com/office/word/2018/wordml" xmlns:w16se="http://schemas.microsoft.com/office/word/2015/wordml/symex" xmlns:wpg="http://schemas.microsoft.com/office/word/2010/wordprocessingGroup" xmlns:wpi="http://schemas.microsoft.com/office/word/2010/wordprocessingInk" xmlns:wne="http://schemas.microsoft.com/office/word/2006/wordml" xmlns:wps="http://schemas.microsoft.com/office/word/2010/wordprocessingShape" mc:Ignorable="w14 w15 w16se w16cid w16 w16cex wp14">
   <w:body>
     <w:p>
       <w:pPr>
@@ -285,7 +285,7 @@
       <w:sdtContent>
         <w:p>
           <w:pPr>
-            <w:pStyle w:val="TOCHeading"/>
+            <w:pStyle w:val="TBal"/>
             <w:spacing w:line="360" w:lineRule="auto"/>
           </w:pPr>
           <w:r>
@@ -294,7 +294,7 @@
         </w:p>
         <w:p>
           <w:pPr>
-            <w:pStyle w:val="TOC1"/>
+            <w:pStyle w:val="T1"/>
             <w:spacing w:line="360" w:lineRule="auto"/>
           </w:pPr>
           <w:sdt>
@@ -333,7 +333,7 @@
         </w:p>
         <w:p>
           <w:pPr>
-            <w:pStyle w:val="TOC2"/>
+            <w:pStyle w:val="T2"/>
             <w:spacing w:line="360" w:lineRule="auto"/>
             <w:ind w:left="216"/>
           </w:pPr>
@@ -361,7 +361,7 @@
         </w:p>
         <w:p>
           <w:pPr>
-            <w:pStyle w:val="TOC3"/>
+            <w:pStyle w:val="T3"/>
             <w:spacing w:line="360" w:lineRule="auto"/>
             <w:ind w:left="446"/>
           </w:pPr>
@@ -389,7 +389,7 @@
         </w:p>
         <w:p>
           <w:pPr>
-            <w:pStyle w:val="TOC1"/>
+            <w:pStyle w:val="T1"/>
             <w:spacing w:line="360" w:lineRule="auto"/>
           </w:pPr>
           <w:sdt>
@@ -428,7 +428,7 @@
         </w:p>
         <w:p>
           <w:pPr>
-            <w:pStyle w:val="TOC2"/>
+            <w:pStyle w:val="T2"/>
             <w:spacing w:line="360" w:lineRule="auto"/>
             <w:ind w:left="216"/>
           </w:pPr>
@@ -456,7 +456,7 @@
         </w:p>
         <w:p>
           <w:pPr>
-            <w:pStyle w:val="TOC3"/>
+            <w:pStyle w:val="T3"/>
             <w:spacing w:line="360" w:lineRule="auto"/>
             <w:ind w:left="446"/>
           </w:pPr>
@@ -651,7 +651,7 @@
     </w:p>
     <w:p>
       <w:pPr>
-        <w:pStyle w:val="Heading1"/>
+        <w:pStyle w:val="Balk1"/>
         <w:spacing w:line="360" w:lineRule="auto"/>
         <w:rPr>
           <w:rFonts w:ascii="Times New Roman" w:hAnsi="Times New Roman" w:cs="Times New Roman"/>
@@ -696,7 +696,7 @@
     </w:p>
     <w:p>
       <w:pPr>
-        <w:pStyle w:val="Heading7"/>
+        <w:pStyle w:val="Balk7"/>
         <w:numPr>
           <w:ilvl w:val="0"/>
           <w:numId w:val="9"/>
@@ -824,45 +824,7 @@
           <w:sz w:val="24"/>
           <w:szCs w:val="24"/>
         </w:rPr>
-        <w:t xml:space="preserve">In this project, D.V.A.S. </w:t>
-      </w:r>
-      <w:proofErr w:type="spellStart"/>
-      <w:r>
-        <w:rPr>
-          <w:rFonts w:ascii="Times New Roman" w:eastAsia="Times New Roman" w:hAnsi="Times New Roman" w:cs="Times New Roman"/>
-          <w:sz w:val="24"/>
-          <w:szCs w:val="24"/>
-        </w:rPr>
-        <w:t>inc.</w:t>
-      </w:r>
-      <w:proofErr w:type="spellEnd"/>
-      <w:r>
-        <w:rPr>
-          <w:rFonts w:ascii="Times New Roman" w:eastAsia="Times New Roman" w:hAnsi="Times New Roman" w:cs="Times New Roman"/>
-          <w:sz w:val="24"/>
-          <w:szCs w:val="24"/>
-        </w:rPr>
-        <w:t xml:space="preserve"> proposes a solution for the interface between a small wind turbine located at the top of the EEE department of the METU and </w:t>
-      </w:r>
-      <w:proofErr w:type="spellStart"/>
-      <w:proofErr w:type="gramStart"/>
-      <w:r>
-        <w:rPr>
-          <w:rFonts w:ascii="Times New Roman" w:eastAsia="Times New Roman" w:hAnsi="Times New Roman" w:cs="Times New Roman"/>
-          <w:sz w:val="24"/>
-          <w:szCs w:val="24"/>
-        </w:rPr>
-        <w:t>it’s</w:t>
-      </w:r>
-      <w:proofErr w:type="spellEnd"/>
-      <w:proofErr w:type="gramEnd"/>
-      <w:r>
-        <w:rPr>
-          <w:rFonts w:ascii="Times New Roman" w:eastAsia="Times New Roman" w:hAnsi="Times New Roman" w:cs="Times New Roman"/>
-          <w:sz w:val="24"/>
-          <w:szCs w:val="24"/>
-        </w:rPr>
-        <w:t xml:space="preserve"> battery. First stage of the proposed solution includes AC to DC conversion of the wind turbine output whose frequency and amplitude varies randomly. Then, rectified variable-DC voltage is regulated to provide charging operation for the battery.</w:t>
+        <w:t>In this project, D.V.A.S. inc. proposes a solution for the interface between a small wind turbine located at the top of the EEE department of the METU and it’s battery. First stage of the proposed solution includes AC to DC conversion of the wind turbine output whose frequency and amplitude varies randomly. Then, rectified variable-DC voltage is regulated to provide charging operation for the battery.</w:t>
       </w:r>
     </w:p>
     <w:p>
@@ -1008,7 +970,7 @@
     </w:p>
     <w:p>
       <w:pPr>
-        <w:pStyle w:val="Heading7"/>
+        <w:pStyle w:val="Balk7"/>
         <w:spacing w:line="360" w:lineRule="auto"/>
         <w:rPr>
           <w:rFonts w:eastAsia="Times New Roman"/>
@@ -1017,7 +979,7 @@
     </w:p>
     <w:p>
       <w:pPr>
-        <w:pStyle w:val="Heading7"/>
+        <w:pStyle w:val="Balk7"/>
         <w:numPr>
           <w:ilvl w:val="0"/>
           <w:numId w:val="9"/>
@@ -1302,18 +1264,8 @@
           <w:sz w:val="24"/>
           <w:szCs w:val="24"/>
         </w:rPr>
-        <w:t>Viscous Damping: 0.005024 N.</w:t>
-      </w:r>
-      <w:proofErr w:type="gramStart"/>
-      <w:r>
-        <w:rPr>
-          <w:rFonts w:ascii="Times New Roman" w:eastAsia="Times New Roman" w:hAnsi="Times New Roman" w:cs="Times New Roman"/>
-          <w:sz w:val="24"/>
-          <w:szCs w:val="24"/>
-        </w:rPr>
-        <w:t>m.s</w:t>
-      </w:r>
-      <w:proofErr w:type="gramEnd"/>
+        <w:t>Viscous Damping: 0.005024 N.m.s</w:t>
+      </w:r>
     </w:p>
     <w:p>
       <w:pPr>
@@ -1532,7 +1484,7 @@
     </w:p>
     <w:p>
       <w:pPr>
-        <w:pStyle w:val="Heading7"/>
+        <w:pStyle w:val="Balk7"/>
         <w:numPr>
           <w:ilvl w:val="0"/>
           <w:numId w:val="9"/>
@@ -2056,39 +2008,34 @@
     </w:p>
     <w:p>
       <w:pPr>
-        <w:pStyle w:val="Caption"/>
+        <w:pStyle w:val="ResimYazs"/>
         <w:spacing w:line="360" w:lineRule="auto"/>
         <w:jc w:val="center"/>
         <w:rPr>
           <w:rFonts w:ascii="Times New Roman" w:hAnsi="Times New Roman" w:cs="Times New Roman"/>
-          <w:color w:val="auto"/>
         </w:rPr>
       </w:pPr>
       <w:r>
         <w:rPr>
           <w:rFonts w:ascii="Times New Roman" w:hAnsi="Times New Roman" w:cs="Times New Roman"/>
-          <w:color w:val="auto"/>
         </w:rPr>
         <w:t xml:space="preserve">Figure </w:t>
       </w:r>
       <w:r>
         <w:rPr>
           <w:rFonts w:ascii="Times New Roman" w:hAnsi="Times New Roman" w:cs="Times New Roman"/>
-          <w:color w:val="auto"/>
         </w:rPr>
         <w:fldChar w:fldCharType="begin"/>
       </w:r>
       <w:r>
         <w:rPr>
           <w:rFonts w:ascii="Times New Roman" w:hAnsi="Times New Roman" w:cs="Times New Roman"/>
-          <w:color w:val="auto"/>
         </w:rPr>
         <w:instrText xml:space="preserve"> SEQ Figure \* ARABIC </w:instrText>
       </w:r>
       <w:r>
         <w:rPr>
           <w:rFonts w:ascii="Times New Roman" w:hAnsi="Times New Roman" w:cs="Times New Roman"/>
-          <w:color w:val="auto"/>
         </w:rPr>
         <w:fldChar w:fldCharType="separate"/>
       </w:r>
@@ -2096,21 +2043,18 @@
         <w:rPr>
           <w:rFonts w:ascii="Times New Roman" w:hAnsi="Times New Roman" w:cs="Times New Roman"/>
           <w:noProof/>
-          <w:color w:val="auto"/>
         </w:rPr>
         <w:t>1</w:t>
       </w:r>
       <w:r>
         <w:rPr>
           <w:rFonts w:ascii="Times New Roman" w:hAnsi="Times New Roman" w:cs="Times New Roman"/>
-          <w:color w:val="auto"/>
         </w:rPr>
         <w:fldChar w:fldCharType="end"/>
       </w:r>
       <w:r>
         <w:rPr>
           <w:rFonts w:ascii="Times New Roman" w:hAnsi="Times New Roman" w:cs="Times New Roman"/>
-          <w:color w:val="auto"/>
         </w:rPr>
         <w:t>: Buck Converter topology</w:t>
       </w:r>
@@ -2236,39 +2180,34 @@
     </w:p>
     <w:p>
       <w:pPr>
-        <w:pStyle w:val="Caption"/>
+        <w:pStyle w:val="ResimYazs"/>
         <w:spacing w:line="360" w:lineRule="auto"/>
         <w:jc w:val="center"/>
         <w:rPr>
           <w:rFonts w:ascii="Times New Roman" w:hAnsi="Times New Roman" w:cs="Times New Roman"/>
-          <w:color w:val="auto"/>
         </w:rPr>
       </w:pPr>
       <w:r>
         <w:rPr>
           <w:rFonts w:ascii="Times New Roman" w:hAnsi="Times New Roman" w:cs="Times New Roman"/>
-          <w:color w:val="auto"/>
         </w:rPr>
         <w:t xml:space="preserve">Figure </w:t>
       </w:r>
       <w:r>
         <w:rPr>
           <w:rFonts w:ascii="Times New Roman" w:hAnsi="Times New Roman" w:cs="Times New Roman"/>
-          <w:color w:val="auto"/>
         </w:rPr>
         <w:fldChar w:fldCharType="begin"/>
       </w:r>
       <w:r>
         <w:rPr>
           <w:rFonts w:ascii="Times New Roman" w:hAnsi="Times New Roman" w:cs="Times New Roman"/>
-          <w:color w:val="auto"/>
         </w:rPr>
         <w:instrText xml:space="preserve"> SEQ Figure \* ARABIC </w:instrText>
       </w:r>
       <w:r>
         <w:rPr>
           <w:rFonts w:ascii="Times New Roman" w:hAnsi="Times New Roman" w:cs="Times New Roman"/>
-          <w:color w:val="auto"/>
         </w:rPr>
         <w:fldChar w:fldCharType="separate"/>
       </w:r>
@@ -2276,21 +2215,18 @@
         <w:rPr>
           <w:rFonts w:ascii="Times New Roman" w:hAnsi="Times New Roman" w:cs="Times New Roman"/>
           <w:noProof/>
-          <w:color w:val="auto"/>
         </w:rPr>
         <w:t>2</w:t>
       </w:r>
       <w:r>
         <w:rPr>
           <w:rFonts w:ascii="Times New Roman" w:hAnsi="Times New Roman" w:cs="Times New Roman"/>
-          <w:color w:val="auto"/>
         </w:rPr>
         <w:fldChar w:fldCharType="end"/>
       </w:r>
       <w:r>
         <w:rPr>
           <w:rFonts w:ascii="Times New Roman" w:hAnsi="Times New Roman" w:cs="Times New Roman"/>
-          <w:color w:val="auto"/>
         </w:rPr>
         <w:t>: Synchronous buck converter topology</w:t>
       </w:r>
@@ -2307,7 +2243,7 @@
     </w:p>
     <w:p>
       <w:pPr>
-        <w:pStyle w:val="Heading7"/>
+        <w:pStyle w:val="Balk7"/>
         <w:numPr>
           <w:ilvl w:val="0"/>
           <w:numId w:val="9"/>
@@ -2478,7 +2414,23 @@
           <w:sz w:val="24"/>
           <w:szCs w:val="24"/>
         </w:rPr>
-        <w:t xml:space="preserve"> used </w:t>
+        <w:t xml:space="preserve"> </w:t>
+      </w:r>
+      <w:r>
+        <w:rPr>
+          <w:rFonts w:ascii="Times New Roman" w:eastAsia="Times New Roman" w:hAnsi="Times New Roman" w:cs="Times New Roman"/>
+          <w:sz w:val="24"/>
+          <w:szCs w:val="24"/>
+        </w:rPr>
+        <w:t>selected</w:t>
+      </w:r>
+      <w:r>
+        <w:rPr>
+          <w:rFonts w:ascii="Times New Roman" w:eastAsia="Times New Roman" w:hAnsi="Times New Roman" w:cs="Times New Roman"/>
+          <w:sz w:val="24"/>
+          <w:szCs w:val="24"/>
+        </w:rPr>
+        <w:t xml:space="preserve"> </w:t>
       </w:r>
       <w:r>
         <w:rPr>
@@ -2494,7 +2446,15 @@
           <w:sz w:val="24"/>
           <w:szCs w:val="24"/>
         </w:rPr>
-        <w:t>. Both the dimensions of the capacitor and the ripple value is suitable. Figure 5 shows the simulation result with C=470 microfarad.</w:t>
+        <w:t xml:space="preserve">. </w:t>
+      </w:r>
+      <w:r>
+        <w:rPr>
+          <w:rFonts w:ascii="Times New Roman" w:eastAsia="Times New Roman" w:hAnsi="Times New Roman" w:cs="Times New Roman"/>
+          <w:sz w:val="24"/>
+          <w:szCs w:val="24"/>
+        </w:rPr>
+        <w:t>However, in order to decrease the size of the circuit, two series 270-microfarad capacitors are used. Their equivalent capacitance is 540-microfarad. Size is decreased and larger capacitance provides better ripple filtering.</w:t>
       </w:r>
     </w:p>
     <w:p>
@@ -3600,7 +3560,6 @@
           <w:sz w:val="24"/>
           <w:szCs w:val="24"/>
         </w:rPr>
-        <w:lastRenderedPageBreak/>
         <w:t>These values are the minimum ones. For the sake of the reliability, the parameters were chosen larger than these minimum values which are presented in the above. For the buck converter, 1.5 m</w:t>
       </w:r>
       <w:r>
@@ -5440,13 +5399,192 @@
           <w:sz w:val="24"/>
           <w:szCs w:val="24"/>
         </w:rPr>
-        <w:t>, the controller is designed with two outputs. Theoretically designed controller takes output current as a measurement and compares it with reference current. Then passes it through a P controller. Amplified P controller output is compared with a constant frequency sawtooth waveform. If the difference between the amplified error and sawtooth is less or equal than zero, M1 is on and M2 is off. The system is worked based on this process, and at the end stabilizes the output current level to the allowed range of [1.8V, 2.2V]. Since we inserted Mosfet 2 instead of diode in the buck converter circuit, we are eliminating the diode loss and increasing the system efficiency.  Figure 3 show the theoretical controller block.</w:t>
+        <w:t xml:space="preserve">, the controller is designed with two outputs. </w:t>
+      </w:r>
+      <w:r>
+        <w:rPr>
+          <w:rFonts w:ascii="Times New Roman" w:eastAsia="Times New Roman" w:hAnsi="Times New Roman" w:cs="Times New Roman"/>
+          <w:sz w:val="24"/>
+          <w:szCs w:val="24"/>
+        </w:rPr>
+        <w:t xml:space="preserve">At first, </w:t>
+      </w:r>
+      <w:r>
+        <w:rPr>
+          <w:rFonts w:ascii="Times New Roman" w:eastAsia="Times New Roman" w:hAnsi="Times New Roman" w:cs="Times New Roman"/>
+          <w:sz w:val="24"/>
+          <w:szCs w:val="24"/>
+        </w:rPr>
+        <w:t>designed controller</w:t>
+      </w:r>
+      <w:r>
+        <w:rPr>
+          <w:rFonts w:ascii="Times New Roman" w:eastAsia="Times New Roman" w:hAnsi="Times New Roman" w:cs="Times New Roman"/>
+          <w:sz w:val="24"/>
+          <w:szCs w:val="24"/>
+        </w:rPr>
+        <w:t xml:space="preserve"> was</w:t>
+      </w:r>
+      <w:r>
+        <w:rPr>
+          <w:rFonts w:ascii="Times New Roman" w:eastAsia="Times New Roman" w:hAnsi="Times New Roman" w:cs="Times New Roman"/>
+          <w:sz w:val="24"/>
+          <w:szCs w:val="24"/>
+        </w:rPr>
+        <w:t xml:space="preserve"> tak</w:t>
+      </w:r>
+      <w:r>
+        <w:rPr>
+          <w:rFonts w:ascii="Times New Roman" w:eastAsia="Times New Roman" w:hAnsi="Times New Roman" w:cs="Times New Roman"/>
+          <w:sz w:val="24"/>
+          <w:szCs w:val="24"/>
+        </w:rPr>
+        <w:t>ing</w:t>
+      </w:r>
+      <w:r>
+        <w:rPr>
+          <w:rFonts w:ascii="Times New Roman" w:eastAsia="Times New Roman" w:hAnsi="Times New Roman" w:cs="Times New Roman"/>
+          <w:sz w:val="24"/>
+          <w:szCs w:val="24"/>
+        </w:rPr>
+        <w:t xml:space="preserve"> output current as a measurement and compar</w:t>
+      </w:r>
+      <w:r>
+        <w:rPr>
+          <w:rFonts w:ascii="Times New Roman" w:eastAsia="Times New Roman" w:hAnsi="Times New Roman" w:cs="Times New Roman"/>
+          <w:sz w:val="24"/>
+          <w:szCs w:val="24"/>
+        </w:rPr>
+        <w:t>ing</w:t>
+      </w:r>
+      <w:r>
+        <w:rPr>
+          <w:rFonts w:ascii="Times New Roman" w:eastAsia="Times New Roman" w:hAnsi="Times New Roman" w:cs="Times New Roman"/>
+          <w:sz w:val="24"/>
+          <w:szCs w:val="24"/>
+        </w:rPr>
+        <w:t xml:space="preserve"> it with reference current. Then pas</w:t>
+      </w:r>
+      <w:r>
+        <w:rPr>
+          <w:rFonts w:ascii="Times New Roman" w:eastAsia="Times New Roman" w:hAnsi="Times New Roman" w:cs="Times New Roman"/>
+          <w:sz w:val="24"/>
+          <w:szCs w:val="24"/>
+        </w:rPr>
+        <w:t>sing</w:t>
+      </w:r>
+      <w:r>
+        <w:rPr>
+          <w:rFonts w:ascii="Times New Roman" w:eastAsia="Times New Roman" w:hAnsi="Times New Roman" w:cs="Times New Roman"/>
+          <w:sz w:val="24"/>
+          <w:szCs w:val="24"/>
+        </w:rPr>
+        <w:t xml:space="preserve"> it through a P controller. Amplified P controller output </w:t>
+      </w:r>
+      <w:r>
+        <w:rPr>
+          <w:rFonts w:ascii="Times New Roman" w:eastAsia="Times New Roman" w:hAnsi="Times New Roman" w:cs="Times New Roman"/>
+          <w:sz w:val="24"/>
+          <w:szCs w:val="24"/>
+        </w:rPr>
+        <w:t>was being compared</w:t>
+      </w:r>
+      <w:r>
+        <w:rPr>
+          <w:rFonts w:ascii="Times New Roman" w:eastAsia="Times New Roman" w:hAnsi="Times New Roman" w:cs="Times New Roman"/>
+          <w:sz w:val="24"/>
+          <w:szCs w:val="24"/>
+        </w:rPr>
+        <w:t xml:space="preserve"> with a constant frequency sawtooth waveform. If the difference between the amplified error and sawtooth is less or equal than zero, M1 </w:t>
+      </w:r>
+      <w:r>
+        <w:rPr>
+          <w:rFonts w:ascii="Times New Roman" w:eastAsia="Times New Roman" w:hAnsi="Times New Roman" w:cs="Times New Roman"/>
+          <w:sz w:val="24"/>
+          <w:szCs w:val="24"/>
+        </w:rPr>
+        <w:t>was</w:t>
+      </w:r>
+      <w:r>
+        <w:rPr>
+          <w:rFonts w:ascii="Times New Roman" w:eastAsia="Times New Roman" w:hAnsi="Times New Roman" w:cs="Times New Roman"/>
+          <w:sz w:val="24"/>
+          <w:szCs w:val="24"/>
+        </w:rPr>
+        <w:t xml:space="preserve"> on and M2 </w:t>
+      </w:r>
+      <w:r>
+        <w:rPr>
+          <w:rFonts w:ascii="Times New Roman" w:eastAsia="Times New Roman" w:hAnsi="Times New Roman" w:cs="Times New Roman"/>
+          <w:sz w:val="24"/>
+          <w:szCs w:val="24"/>
+        </w:rPr>
+        <w:t>was</w:t>
+      </w:r>
+      <w:r>
+        <w:rPr>
+          <w:rFonts w:ascii="Times New Roman" w:eastAsia="Times New Roman" w:hAnsi="Times New Roman" w:cs="Times New Roman"/>
+          <w:sz w:val="24"/>
+          <w:szCs w:val="24"/>
+        </w:rPr>
+        <w:t xml:space="preserve"> off. The system </w:t>
+      </w:r>
+      <w:r>
+        <w:rPr>
+          <w:rFonts w:ascii="Times New Roman" w:eastAsia="Times New Roman" w:hAnsi="Times New Roman" w:cs="Times New Roman"/>
+          <w:sz w:val="24"/>
+          <w:szCs w:val="24"/>
+        </w:rPr>
+        <w:t>was</w:t>
+      </w:r>
+      <w:r>
+        <w:rPr>
+          <w:rFonts w:ascii="Times New Roman" w:eastAsia="Times New Roman" w:hAnsi="Times New Roman" w:cs="Times New Roman"/>
+          <w:sz w:val="24"/>
+          <w:szCs w:val="24"/>
+        </w:rPr>
+        <w:t xml:space="preserve"> work</w:t>
+      </w:r>
+      <w:r>
+        <w:rPr>
+          <w:rFonts w:ascii="Times New Roman" w:eastAsia="Times New Roman" w:hAnsi="Times New Roman" w:cs="Times New Roman"/>
+          <w:sz w:val="24"/>
+          <w:szCs w:val="24"/>
+        </w:rPr>
+        <w:t>ing</w:t>
+      </w:r>
+      <w:r>
+        <w:rPr>
+          <w:rFonts w:ascii="Times New Roman" w:eastAsia="Times New Roman" w:hAnsi="Times New Roman" w:cs="Times New Roman"/>
+          <w:sz w:val="24"/>
+          <w:szCs w:val="24"/>
+        </w:rPr>
+        <w:t xml:space="preserve"> based on this process</w:t>
+      </w:r>
+      <w:r>
+        <w:rPr>
+          <w:rFonts w:ascii="Times New Roman" w:eastAsia="Times New Roman" w:hAnsi="Times New Roman" w:cs="Times New Roman"/>
+          <w:sz w:val="24"/>
+          <w:szCs w:val="24"/>
+        </w:rPr>
+        <w:t>. Although this controller was be able to provide constant 2 A output current, inductor current ripple was weird, and reason could not be found. Then, according to the feedback taken in feedback session, a hysteresis (on-off) controller is designed. Such a controller operates as follows; a hysteresis band is determined and error between measured and reference currents is compared with the hysteresis bounds. If error exceeds upper limit, switch is off and vice versa. Figure 3 shows the old controller used in simulation report. Figure 4 shows the new controller.</w:t>
       </w:r>
     </w:p>
     <w:p>
       <w:pPr>
         <w:spacing w:line="360" w:lineRule="auto"/>
         <w:ind w:firstLine="720"/>
+        <w:jc w:val="both"/>
+        <w:rPr>
+          <w:rFonts w:ascii="Times New Roman" w:eastAsia="Times New Roman" w:hAnsi="Times New Roman" w:cs="Times New Roman"/>
+          <w:sz w:val="24"/>
+          <w:szCs w:val="24"/>
+        </w:rPr>
+      </w:pPr>
+    </w:p>
+    <w:p>
+      <w:pPr>
+        <w:spacing w:line="360" w:lineRule="auto"/>
         <w:jc w:val="both"/>
         <w:rPr>
           <w:rFonts w:ascii="Times New Roman" w:eastAsia="Times New Roman" w:hAnsi="Times New Roman" w:cs="Times New Roman"/>
@@ -5519,41 +5657,34 @@
     </w:p>
     <w:p>
       <w:pPr>
-        <w:pStyle w:val="Caption"/>
+        <w:pStyle w:val="ResimYazs"/>
         <w:spacing w:line="360" w:lineRule="auto"/>
         <w:jc w:val="center"/>
         <w:rPr>
-          <w:rFonts w:ascii="Times New Roman" w:eastAsia="Times New Roman" w:hAnsi="Times New Roman" w:cs="Times New Roman"/>
-          <w:color w:val="auto"/>
-          <w:sz w:val="24"/>
-          <w:szCs w:val="24"/>
-        </w:rPr>
-      </w:pPr>
-      <w:r>
-        <w:rPr>
           <w:rFonts w:ascii="Times New Roman" w:hAnsi="Times New Roman" w:cs="Times New Roman"/>
-          <w:color w:val="auto"/>
+        </w:rPr>
+      </w:pPr>
+      <w:r>
+        <w:rPr>
+          <w:rFonts w:ascii="Times New Roman" w:hAnsi="Times New Roman" w:cs="Times New Roman"/>
         </w:rPr>
         <w:t xml:space="preserve">Figure </w:t>
       </w:r>
       <w:r>
         <w:rPr>
           <w:rFonts w:ascii="Times New Roman" w:hAnsi="Times New Roman" w:cs="Times New Roman"/>
-          <w:color w:val="auto"/>
         </w:rPr>
         <w:fldChar w:fldCharType="begin"/>
       </w:r>
       <w:r>
         <w:rPr>
           <w:rFonts w:ascii="Times New Roman" w:hAnsi="Times New Roman" w:cs="Times New Roman"/>
-          <w:color w:val="auto"/>
         </w:rPr>
         <w:instrText xml:space="preserve"> SEQ Figure \* ARABIC </w:instrText>
       </w:r>
       <w:r>
         <w:rPr>
           <w:rFonts w:ascii="Times New Roman" w:hAnsi="Times New Roman" w:cs="Times New Roman"/>
-          <w:color w:val="auto"/>
         </w:rPr>
         <w:fldChar w:fldCharType="separate"/>
       </w:r>
@@ -5561,169 +5692,61 @@
         <w:rPr>
           <w:rFonts w:ascii="Times New Roman" w:hAnsi="Times New Roman" w:cs="Times New Roman"/>
           <w:noProof/>
-          <w:color w:val="auto"/>
         </w:rPr>
         <w:t>3</w:t>
       </w:r>
       <w:r>
         <w:rPr>
           <w:rFonts w:ascii="Times New Roman" w:hAnsi="Times New Roman" w:cs="Times New Roman"/>
-          <w:color w:val="auto"/>
         </w:rPr>
         <w:fldChar w:fldCharType="end"/>
       </w:r>
       <w:r>
         <w:rPr>
           <w:rFonts w:ascii="Times New Roman" w:hAnsi="Times New Roman" w:cs="Times New Roman"/>
-          <w:color w:val="auto"/>
         </w:rPr>
         <w:t>: Controller block</w:t>
       </w:r>
-    </w:p>
-    <w:p>
-      <w:pPr>
-        <w:spacing w:line="360" w:lineRule="auto"/>
-        <w:jc w:val="both"/>
-        <w:rPr>
-          <w:rFonts w:ascii="Times New Roman" w:eastAsia="Times New Roman" w:hAnsi="Times New Roman" w:cs="Times New Roman"/>
-          <w:sz w:val="24"/>
-          <w:szCs w:val="24"/>
-        </w:rPr>
-      </w:pPr>
-    </w:p>
-    <w:p>
-      <w:pPr>
-        <w:spacing w:line="360" w:lineRule="auto"/>
-        <w:jc w:val="both"/>
-        <w:rPr>
-          <w:rFonts w:ascii="Times New Roman" w:eastAsia="Times New Roman" w:hAnsi="Times New Roman" w:cs="Times New Roman"/>
-          <w:sz w:val="24"/>
-          <w:szCs w:val="24"/>
-        </w:rPr>
-      </w:pPr>
-    </w:p>
-    <w:p>
-      <w:pPr>
-        <w:spacing w:line="360" w:lineRule="auto"/>
-        <w:ind w:firstLine="720"/>
-        <w:jc w:val="both"/>
-        <w:rPr>
-          <w:rFonts w:ascii="Times New Roman" w:eastAsia="Times New Roman" w:hAnsi="Times New Roman" w:cs="Times New Roman"/>
-          <w:sz w:val="24"/>
-          <w:szCs w:val="24"/>
-        </w:rPr>
-      </w:pPr>
-      <w:r>
-        <w:rPr>
-          <w:rFonts w:ascii="Times New Roman" w:eastAsia="Times New Roman" w:hAnsi="Times New Roman" w:cs="Times New Roman"/>
-          <w:sz w:val="24"/>
-          <w:szCs w:val="24"/>
-        </w:rPr>
-        <w:t>Finally, overall system design is completed, and complete simulation model is constructed. In simulations part, results are represented. Figure 4 shows the overall system simulation results.</w:t>
-      </w:r>
-    </w:p>
-    <w:p>
-      <w:pPr>
-        <w:spacing w:line="360" w:lineRule="auto"/>
-        <w:ind w:firstLine="720"/>
-        <w:jc w:val="both"/>
-        <w:rPr>
-          <w:rFonts w:ascii="Times New Roman" w:eastAsia="Times New Roman" w:hAnsi="Times New Roman" w:cs="Times New Roman"/>
-          <w:sz w:val="24"/>
-          <w:szCs w:val="24"/>
-        </w:rPr>
-      </w:pPr>
-    </w:p>
-    <w:p>
-      <w:pPr>
-        <w:spacing w:line="360" w:lineRule="auto"/>
-        <w:ind w:firstLine="720"/>
-        <w:jc w:val="both"/>
-        <w:rPr>
-          <w:rFonts w:ascii="Times New Roman" w:eastAsia="Times New Roman" w:hAnsi="Times New Roman" w:cs="Times New Roman"/>
-          <w:sz w:val="24"/>
-          <w:szCs w:val="24"/>
-        </w:rPr>
-      </w:pPr>
-    </w:p>
-    <w:p>
-      <w:pPr>
-        <w:spacing w:line="360" w:lineRule="auto"/>
-        <w:ind w:firstLine="720"/>
-        <w:jc w:val="both"/>
-        <w:rPr>
-          <w:rFonts w:ascii="Times New Roman" w:eastAsia="Times New Roman" w:hAnsi="Times New Roman" w:cs="Times New Roman"/>
-          <w:sz w:val="24"/>
-          <w:szCs w:val="24"/>
-        </w:rPr>
-      </w:pPr>
-    </w:p>
-    <w:p>
-      <w:pPr>
-        <w:spacing w:line="360" w:lineRule="auto"/>
-        <w:ind w:firstLine="720"/>
-        <w:jc w:val="both"/>
-        <w:rPr>
-          <w:rFonts w:ascii="Times New Roman" w:eastAsia="Times New Roman" w:hAnsi="Times New Roman" w:cs="Times New Roman"/>
-          <w:sz w:val="24"/>
-          <w:szCs w:val="24"/>
-        </w:rPr>
-      </w:pPr>
-    </w:p>
-    <w:p>
-      <w:pPr>
-        <w:spacing w:line="360" w:lineRule="auto"/>
-        <w:ind w:firstLine="720"/>
-        <w:jc w:val="both"/>
-        <w:rPr>
-          <w:rFonts w:ascii="Times New Roman" w:eastAsia="Times New Roman" w:hAnsi="Times New Roman" w:cs="Times New Roman"/>
-          <w:sz w:val="24"/>
-          <w:szCs w:val="24"/>
-        </w:rPr>
-      </w:pPr>
-    </w:p>
-    <w:p>
-      <w:pPr>
-        <w:spacing w:line="360" w:lineRule="auto"/>
-        <w:ind w:firstLine="720"/>
-        <w:jc w:val="both"/>
-        <w:rPr>
-          <w:rFonts w:ascii="Times New Roman" w:eastAsia="Times New Roman" w:hAnsi="Times New Roman" w:cs="Times New Roman"/>
-          <w:sz w:val="24"/>
-          <w:szCs w:val="24"/>
-        </w:rPr>
-      </w:pPr>
-    </w:p>
+      <w:r>
+        <w:rPr>
+          <w:rFonts w:ascii="Times New Roman" w:hAnsi="Times New Roman" w:cs="Times New Roman"/>
+        </w:rPr>
+        <w:t xml:space="preserve"> (old)</w:t>
+      </w:r>
+    </w:p>
+    <w:p/>
+    <w:p/>
+    <w:p/>
+    <w:p/>
+    <w:p/>
+    <w:p/>
+    <w:p/>
     <w:p>
       <w:pPr>
         <w:keepNext/>
         <w:spacing w:line="360" w:lineRule="auto"/>
-        <w:jc w:val="both"/>
-      </w:pPr>
-      <w:r>
-        <w:rPr>
-          <w:rFonts w:ascii="Times New Roman" w:eastAsia="Times New Roman" w:hAnsi="Times New Roman" w:cs="Times New Roman"/>
+      </w:pPr>
+      <w:r>
+        <w:rPr>
           <w:noProof/>
-          <w:sz w:val="24"/>
-          <w:szCs w:val="24"/>
-          <w:lang w:val="tr-TR"/>
         </w:rPr>
         <w:drawing>
-          <wp:inline distT="114300" distB="114300" distL="114300" distR="114300" wp14:anchorId="0A9EC0FB" wp14:editId="65C8287B">
-            <wp:extent cx="5733415" cy="2782991"/>
-            <wp:effectExtent l="0" t="0" r="635" b="0"/>
-            <wp:docPr id="4" name="image12.jpg"/>
-            <wp:cNvGraphicFramePr/>
+          <wp:inline distT="0" distB="0" distL="0" distR="0" wp14:anchorId="4E871692" wp14:editId="2CAF818C">
+            <wp:extent cx="5733415" cy="2508885"/>
+            <wp:effectExtent l="0" t="0" r="635" b="5715"/>
+            <wp:docPr id="18" name="Resim 18"/>
+            <wp:cNvGraphicFramePr>
+              <a:graphicFrameLocks xmlns:a="http://schemas.openxmlformats.org/drawingml/2006/main" noChangeAspect="1"/>
+            </wp:cNvGraphicFramePr>
             <a:graphic xmlns:a="http://schemas.openxmlformats.org/drawingml/2006/main">
               <a:graphicData uri="http://schemas.openxmlformats.org/drawingml/2006/picture">
                 <pic:pic xmlns:pic="http://schemas.openxmlformats.org/drawingml/2006/picture">
                   <pic:nvPicPr>
-                    <pic:cNvPr id="0" name="image12.jpg"/>
-                    <pic:cNvPicPr preferRelativeResize="0"/>
+                    <pic:cNvPr id="1" name=""/>
+                    <pic:cNvPicPr/>
                   </pic:nvPicPr>
                   <pic:blipFill>
                     <a:blip r:embed="rId12"/>
-                    <a:srcRect/>
                     <a:stretch>
                       <a:fillRect/>
                     </a:stretch>
@@ -5731,12 +5754,11 @@
                   <pic:spPr>
                     <a:xfrm>
                       <a:off x="0" y="0"/>
-                      <a:ext cx="5733415" cy="2782991"/>
+                      <a:ext cx="5733415" cy="2508885"/>
                     </a:xfrm>
                     <a:prstGeom prst="rect">
                       <a:avLst/>
                     </a:prstGeom>
-                    <a:ln/>
                   </pic:spPr>
                 </pic:pic>
               </a:graphicData>
@@ -5747,12 +5769,10 @@
     </w:p>
     <w:p>
       <w:pPr>
-        <w:pStyle w:val="Caption"/>
-        <w:spacing w:line="360" w:lineRule="auto"/>
+        <w:pStyle w:val="ResimYazs"/>
         <w:jc w:val="center"/>
         <w:rPr>
           <w:rFonts w:ascii="Times New Roman" w:eastAsia="Times New Roman" w:hAnsi="Times New Roman" w:cs="Times New Roman"/>
-          <w:color w:val="auto"/>
           <w:sz w:val="24"/>
           <w:szCs w:val="24"/>
         </w:rPr>
@@ -5760,28 +5780,24 @@
       <w:r>
         <w:rPr>
           <w:rFonts w:ascii="Times New Roman" w:hAnsi="Times New Roman" w:cs="Times New Roman"/>
-          <w:color w:val="auto"/>
         </w:rPr>
         <w:t xml:space="preserve">Figure </w:t>
       </w:r>
       <w:r>
         <w:rPr>
           <w:rFonts w:ascii="Times New Roman" w:hAnsi="Times New Roman" w:cs="Times New Roman"/>
-          <w:color w:val="auto"/>
         </w:rPr>
         <w:fldChar w:fldCharType="begin"/>
       </w:r>
       <w:r>
         <w:rPr>
           <w:rFonts w:ascii="Times New Roman" w:hAnsi="Times New Roman" w:cs="Times New Roman"/>
-          <w:color w:val="auto"/>
         </w:rPr>
         <w:instrText xml:space="preserve"> SEQ Figure \* ARABIC </w:instrText>
       </w:r>
       <w:r>
         <w:rPr>
           <w:rFonts w:ascii="Times New Roman" w:hAnsi="Times New Roman" w:cs="Times New Roman"/>
-          <w:color w:val="auto"/>
         </w:rPr>
         <w:fldChar w:fldCharType="separate"/>
       </w:r>
@@ -5789,171 +5805,32 @@
         <w:rPr>
           <w:rFonts w:ascii="Times New Roman" w:hAnsi="Times New Roman" w:cs="Times New Roman"/>
           <w:noProof/>
-          <w:color w:val="auto"/>
         </w:rPr>
         <w:t>4</w:t>
       </w:r>
       <w:r>
         <w:rPr>
           <w:rFonts w:ascii="Times New Roman" w:hAnsi="Times New Roman" w:cs="Times New Roman"/>
-          <w:color w:val="auto"/>
         </w:rPr>
         <w:fldChar w:fldCharType="end"/>
       </w:r>
       <w:r>
         <w:rPr>
           <w:rFonts w:ascii="Times New Roman" w:hAnsi="Times New Roman" w:cs="Times New Roman"/>
-          <w:color w:val="auto"/>
-        </w:rPr>
-        <w:t>: Overall system simulation model</w:t>
-      </w:r>
-    </w:p>
-    <w:p>
-      <w:pPr>
-        <w:spacing w:line="360" w:lineRule="auto"/>
-        <w:jc w:val="both"/>
-        <w:rPr>
-          <w:rFonts w:ascii="Times New Roman" w:eastAsia="Times New Roman" w:hAnsi="Times New Roman" w:cs="Times New Roman"/>
-          <w:sz w:val="24"/>
-          <w:szCs w:val="24"/>
-        </w:rPr>
-      </w:pPr>
-    </w:p>
-    <w:p>
-      <w:pPr>
-        <w:pStyle w:val="NoSpacing"/>
-        <w:spacing w:line="360" w:lineRule="auto"/>
-      </w:pPr>
-    </w:p>
-    <w:p>
-      <w:pPr>
-        <w:pStyle w:val="NoSpacing"/>
-        <w:spacing w:line="360" w:lineRule="auto"/>
-      </w:pPr>
-    </w:p>
-    <w:p>
-      <w:pPr>
-        <w:pStyle w:val="NoSpacing"/>
-        <w:spacing w:line="360" w:lineRule="auto"/>
-      </w:pPr>
-    </w:p>
-    <w:p>
-      <w:pPr>
-        <w:pStyle w:val="NoSpacing"/>
-        <w:spacing w:line="360" w:lineRule="auto"/>
-      </w:pPr>
-    </w:p>
-    <w:p>
-      <w:pPr>
-        <w:pStyle w:val="NoSpacing"/>
-        <w:spacing w:line="360" w:lineRule="auto"/>
-      </w:pPr>
-    </w:p>
-    <w:p>
-      <w:pPr>
-        <w:pStyle w:val="NoSpacing"/>
-        <w:spacing w:line="360" w:lineRule="auto"/>
-      </w:pPr>
-    </w:p>
-    <w:p>
-      <w:pPr>
-        <w:pStyle w:val="NoSpacing"/>
-        <w:spacing w:line="360" w:lineRule="auto"/>
-      </w:pPr>
-    </w:p>
-    <w:p>
-      <w:pPr>
-        <w:pStyle w:val="NoSpacing"/>
-        <w:spacing w:line="360" w:lineRule="auto"/>
-      </w:pPr>
-    </w:p>
-    <w:p>
-      <w:pPr>
-        <w:pStyle w:val="NoSpacing"/>
-        <w:spacing w:line="360" w:lineRule="auto"/>
-      </w:pPr>
-    </w:p>
-    <w:p>
-      <w:pPr>
-        <w:pStyle w:val="NoSpacing"/>
-        <w:spacing w:line="360" w:lineRule="auto"/>
-      </w:pPr>
-    </w:p>
-    <w:p>
-      <w:pPr>
-        <w:pStyle w:val="NoSpacing"/>
-        <w:spacing w:line="360" w:lineRule="auto"/>
-      </w:pPr>
-    </w:p>
-    <w:p>
-      <w:pPr>
-        <w:pStyle w:val="NoSpacing"/>
-        <w:spacing w:line="360" w:lineRule="auto"/>
-      </w:pPr>
-    </w:p>
-    <w:p>
-      <w:pPr>
-        <w:pStyle w:val="NoSpacing"/>
-        <w:spacing w:line="360" w:lineRule="auto"/>
-      </w:pPr>
-    </w:p>
-    <w:p>
-      <w:pPr>
-        <w:pStyle w:val="NoSpacing"/>
-        <w:spacing w:line="360" w:lineRule="auto"/>
-      </w:pPr>
-    </w:p>
-    <w:p>
-      <w:pPr>
-        <w:pStyle w:val="NoSpacing"/>
-        <w:spacing w:line="360" w:lineRule="auto"/>
-      </w:pPr>
-    </w:p>
-    <w:p>
-      <w:pPr>
-        <w:pStyle w:val="NoSpacing"/>
-        <w:spacing w:line="360" w:lineRule="auto"/>
-      </w:pPr>
-    </w:p>
-    <w:p>
-      <w:pPr>
-        <w:pStyle w:val="NoSpacing"/>
-        <w:spacing w:line="360" w:lineRule="auto"/>
-      </w:pPr>
-    </w:p>
-    <w:p>
-      <w:pPr>
-        <w:pStyle w:val="NoSpacing"/>
-        <w:spacing w:line="360" w:lineRule="auto"/>
-      </w:pPr>
-    </w:p>
-    <w:p>
-      <w:pPr>
-        <w:pStyle w:val="Heading7"/>
-        <w:numPr>
-          <w:ilvl w:val="0"/>
-          <w:numId w:val="9"/>
-        </w:numPr>
-        <w:spacing w:line="360" w:lineRule="auto"/>
-        <w:rPr>
-          <w:rFonts w:ascii="Times New Roman" w:eastAsia="Times New Roman" w:hAnsi="Times New Roman" w:cs="Times New Roman"/>
-          <w:b/>
-          <w:i w:val="0"/>
-          <w:color w:val="auto"/>
-          <w:sz w:val="28"/>
-        </w:rPr>
-      </w:pPr>
-      <w:r>
-        <w:rPr>
-          <w:rFonts w:ascii="Times New Roman" w:eastAsia="Times New Roman" w:hAnsi="Times New Roman" w:cs="Times New Roman"/>
-          <w:b/>
-          <w:i w:val="0"/>
-          <w:color w:val="auto"/>
-          <w:sz w:val="28"/>
-        </w:rPr>
-        <w:lastRenderedPageBreak/>
-        <w:t>Simulation Results</w:t>
-      </w:r>
+        </w:rPr>
+        <w:t>: Hysteresis controller block (new)</w:t>
+      </w:r>
+    </w:p>
+    <w:p>
+      <w:pPr>
+        <w:spacing w:line="360" w:lineRule="auto"/>
+        <w:jc w:val="both"/>
+        <w:rPr>
+          <w:rFonts w:ascii="Times New Roman" w:eastAsia="Times New Roman" w:hAnsi="Times New Roman" w:cs="Times New Roman"/>
+          <w:sz w:val="24"/>
+          <w:szCs w:val="24"/>
+        </w:rPr>
+      </w:pPr>
     </w:p>
     <w:p>
       <w:pPr>
@@ -5972,15 +5849,7 @@
           <w:sz w:val="24"/>
           <w:szCs w:val="24"/>
         </w:rPr>
-        <w:t>In this part of the report simulation results are represented. First, diode rectifier simulations are presented. The rectifier topology confi</w:t>
-      </w:r>
-      <w:r>
-        <w:rPr>
-          <w:rFonts w:ascii="Times New Roman" w:eastAsia="Times New Roman" w:hAnsi="Times New Roman" w:cs="Times New Roman"/>
-          <w:sz w:val="24"/>
-          <w:szCs w:val="24"/>
-        </w:rPr>
-        <w:t xml:space="preserve">guration is as shown in figure </w:t>
+        <w:t xml:space="preserve">Finally, overall system design is completed, and complete simulation model is constructed. In simulations part, results are represented. Figure </w:t>
       </w:r>
       <w:r>
         <w:rPr>
@@ -5996,7 +5865,7 @@
           <w:sz w:val="24"/>
           <w:szCs w:val="24"/>
         </w:rPr>
-        <w:t>.</w:t>
+        <w:t xml:space="preserve"> shows the overall system simulation results.</w:t>
       </w:r>
     </w:p>
     <w:p>
@@ -6013,34 +5882,42 @@
     </w:p>
     <w:p>
       <w:pPr>
+        <w:spacing w:line="360" w:lineRule="auto"/>
+        <w:jc w:val="both"/>
+        <w:rPr>
+          <w:rFonts w:ascii="Times New Roman" w:eastAsia="Times New Roman" w:hAnsi="Times New Roman" w:cs="Times New Roman"/>
+          <w:sz w:val="24"/>
+          <w:szCs w:val="24"/>
+        </w:rPr>
+      </w:pPr>
+    </w:p>
+    <w:p>
+      <w:pPr>
         <w:keepNext/>
         <w:spacing w:line="360" w:lineRule="auto"/>
-        <w:jc w:val="center"/>
-      </w:pPr>
-      <w:r>
-        <w:rPr>
-          <w:rFonts w:ascii="Times New Roman" w:eastAsia="Times New Roman" w:hAnsi="Times New Roman" w:cs="Times New Roman"/>
+        <w:jc w:val="both"/>
+      </w:pPr>
+      <w:r>
+        <w:rPr>
           <w:noProof/>
-          <w:sz w:val="24"/>
-          <w:szCs w:val="24"/>
-          <w:lang w:val="tr-TR"/>
         </w:rPr>
         <w:drawing>
-          <wp:inline distT="114300" distB="114300" distL="114300" distR="114300" wp14:anchorId="5E342928" wp14:editId="3CFD09B0">
-            <wp:extent cx="3467100" cy="2781300"/>
-            <wp:effectExtent l="0" t="0" r="0" b="0"/>
-            <wp:docPr id="7" name="image9.png"/>
-            <wp:cNvGraphicFramePr/>
+          <wp:inline distT="0" distB="0" distL="0" distR="0" wp14:anchorId="4F31449A" wp14:editId="356129E5">
+            <wp:extent cx="5733415" cy="2882900"/>
+            <wp:effectExtent l="0" t="0" r="635" b="0"/>
+            <wp:docPr id="19" name="Resim 19"/>
+            <wp:cNvGraphicFramePr>
+              <a:graphicFrameLocks xmlns:a="http://schemas.openxmlformats.org/drawingml/2006/main" noChangeAspect="1"/>
+            </wp:cNvGraphicFramePr>
             <a:graphic xmlns:a="http://schemas.openxmlformats.org/drawingml/2006/main">
               <a:graphicData uri="http://schemas.openxmlformats.org/drawingml/2006/picture">
                 <pic:pic xmlns:pic="http://schemas.openxmlformats.org/drawingml/2006/picture">
                   <pic:nvPicPr>
-                    <pic:cNvPr id="0" name="image9.png"/>
-                    <pic:cNvPicPr preferRelativeResize="0"/>
+                    <pic:cNvPr id="1" name=""/>
+                    <pic:cNvPicPr/>
                   </pic:nvPicPr>
                   <pic:blipFill>
                     <a:blip r:embed="rId13"/>
-                    <a:srcRect/>
                     <a:stretch>
                       <a:fillRect/>
                     </a:stretch>
@@ -6048,12 +5925,11 @@
                   <pic:spPr>
                     <a:xfrm>
                       <a:off x="0" y="0"/>
-                      <a:ext cx="3470476" cy="2784008"/>
+                      <a:ext cx="5733415" cy="2882900"/>
                     </a:xfrm>
                     <a:prstGeom prst="rect">
                       <a:avLst/>
                     </a:prstGeom>
-                    <a:ln/>
                   </pic:spPr>
                 </pic:pic>
               </a:graphicData>
@@ -6064,39 +5940,36 @@
     </w:p>
     <w:p>
       <w:pPr>
-        <w:pStyle w:val="Caption"/>
+        <w:pStyle w:val="ResimYazs"/>
         <w:spacing w:line="360" w:lineRule="auto"/>
         <w:jc w:val="center"/>
         <w:rPr>
+          <w:rFonts w:ascii="Times New Roman" w:eastAsia="Times New Roman" w:hAnsi="Times New Roman" w:cs="Times New Roman"/>
+          <w:sz w:val="24"/>
+          <w:szCs w:val="24"/>
+        </w:rPr>
+      </w:pPr>
+      <w:r>
+        <w:rPr>
           <w:rFonts w:ascii="Times New Roman" w:hAnsi="Times New Roman" w:cs="Times New Roman"/>
-          <w:color w:val="auto"/>
-        </w:rPr>
-      </w:pPr>
+        </w:rPr>
+        <w:t xml:space="preserve">Figure </w:t>
+      </w:r>
       <w:r>
         <w:rPr>
           <w:rFonts w:ascii="Times New Roman" w:hAnsi="Times New Roman" w:cs="Times New Roman"/>
-          <w:color w:val="auto"/>
-        </w:rPr>
-        <w:t xml:space="preserve">Figure </w:t>
+        </w:rPr>
+        <w:fldChar w:fldCharType="begin"/>
       </w:r>
       <w:r>
         <w:rPr>
           <w:rFonts w:ascii="Times New Roman" w:hAnsi="Times New Roman" w:cs="Times New Roman"/>
-          <w:color w:val="auto"/>
-        </w:rPr>
-        <w:fldChar w:fldCharType="begin"/>
+        </w:rPr>
+        <w:instrText xml:space="preserve"> SEQ Figure \* ARABIC </w:instrText>
       </w:r>
       <w:r>
         <w:rPr>
           <w:rFonts w:ascii="Times New Roman" w:hAnsi="Times New Roman" w:cs="Times New Roman"/>
-          <w:color w:val="auto"/>
-        </w:rPr>
-        <w:instrText xml:space="preserve"> SEQ Figure \* ARABIC </w:instrText>
-      </w:r>
-      <w:r>
-        <w:rPr>
-          <w:rFonts w:ascii="Times New Roman" w:hAnsi="Times New Roman" w:cs="Times New Roman"/>
-          <w:color w:val="auto"/>
         </w:rPr>
         <w:fldChar w:fldCharType="separate"/>
       </w:r>
@@ -6104,31 +5977,165 @@
         <w:rPr>
           <w:rFonts w:ascii="Times New Roman" w:hAnsi="Times New Roman" w:cs="Times New Roman"/>
           <w:noProof/>
+        </w:rPr>
+        <w:t>5</w:t>
+      </w:r>
+      <w:r>
+        <w:rPr>
+          <w:rFonts w:ascii="Times New Roman" w:hAnsi="Times New Roman" w:cs="Times New Roman"/>
+        </w:rPr>
+        <w:fldChar w:fldCharType="end"/>
+      </w:r>
+      <w:r>
+        <w:rPr>
+          <w:rFonts w:ascii="Times New Roman" w:hAnsi="Times New Roman" w:cs="Times New Roman"/>
+        </w:rPr>
+        <w:t>: Overall system simulation model</w:t>
+      </w:r>
+    </w:p>
+    <w:p>
+      <w:pPr>
+        <w:spacing w:line="360" w:lineRule="auto"/>
+        <w:jc w:val="both"/>
+        <w:rPr>
+          <w:rFonts w:ascii="Times New Roman" w:eastAsia="Times New Roman" w:hAnsi="Times New Roman" w:cs="Times New Roman"/>
+          <w:sz w:val="24"/>
+          <w:szCs w:val="24"/>
+        </w:rPr>
+      </w:pPr>
+    </w:p>
+    <w:p>
+      <w:pPr>
+        <w:pStyle w:val="AralkYok"/>
+        <w:spacing w:line="360" w:lineRule="auto"/>
+      </w:pPr>
+    </w:p>
+    <w:p>
+      <w:pPr>
+        <w:pStyle w:val="AralkYok"/>
+        <w:spacing w:line="360" w:lineRule="auto"/>
+      </w:pPr>
+    </w:p>
+    <w:p>
+      <w:pPr>
+        <w:pStyle w:val="Balk7"/>
+        <w:numPr>
+          <w:ilvl w:val="0"/>
+          <w:numId w:val="9"/>
+        </w:numPr>
+        <w:spacing w:line="360" w:lineRule="auto"/>
+        <w:rPr>
+          <w:rFonts w:ascii="Times New Roman" w:eastAsia="Times New Roman" w:hAnsi="Times New Roman" w:cs="Times New Roman"/>
+          <w:b/>
+          <w:i w:val="0"/>
           <w:color w:val="auto"/>
+          <w:sz w:val="28"/>
+        </w:rPr>
+      </w:pPr>
+      <w:r>
+        <w:rPr>
+          <w:rFonts w:ascii="Times New Roman" w:eastAsia="Times New Roman" w:hAnsi="Times New Roman" w:cs="Times New Roman"/>
+          <w:b/>
+          <w:i w:val="0"/>
+          <w:color w:val="auto"/>
+          <w:sz w:val="28"/>
+        </w:rPr>
+        <w:lastRenderedPageBreak/>
+        <w:t>Simulation Results</w:t>
+      </w:r>
+    </w:p>
+    <w:p>
+      <w:pPr>
+        <w:spacing w:line="360" w:lineRule="auto"/>
+        <w:ind w:firstLine="720"/>
+        <w:jc w:val="both"/>
+        <w:rPr>
+          <w:rFonts w:ascii="Times New Roman" w:eastAsia="Times New Roman" w:hAnsi="Times New Roman" w:cs="Times New Roman"/>
+          <w:sz w:val="24"/>
+          <w:szCs w:val="24"/>
+        </w:rPr>
+      </w:pPr>
+      <w:r>
+        <w:rPr>
+          <w:rFonts w:ascii="Times New Roman" w:eastAsia="Times New Roman" w:hAnsi="Times New Roman" w:cs="Times New Roman"/>
+          <w:sz w:val="24"/>
+          <w:szCs w:val="24"/>
+        </w:rPr>
+        <w:t>In this part of the report simulation results are represented.</w:t>
+      </w:r>
+      <w:r>
+        <w:rPr>
+          <w:rFonts w:ascii="Times New Roman" w:eastAsia="Times New Roman" w:hAnsi="Times New Roman" w:cs="Times New Roman"/>
+          <w:sz w:val="24"/>
+          <w:szCs w:val="24"/>
+        </w:rPr>
+        <w:t xml:space="preserve"> </w:t>
+      </w:r>
+      <w:r>
+        <w:rPr>
+          <w:rFonts w:ascii="Times New Roman" w:eastAsia="Times New Roman" w:hAnsi="Times New Roman" w:cs="Times New Roman"/>
+          <w:sz w:val="24"/>
+          <w:szCs w:val="24"/>
+        </w:rPr>
+        <w:t>During the simulations, voltage drop and current of each component are measured. According to these measurements, ratings of the components are determined, and components are selected accordingly. Then, non-idealities of these components are included, and simulations are repeated. Results given in this report represent the non-ideal (final) case.</w:t>
+      </w:r>
+      <w:r>
+        <w:rPr>
+          <w:rFonts w:ascii="Times New Roman" w:eastAsia="Times New Roman" w:hAnsi="Times New Roman" w:cs="Times New Roman"/>
+          <w:sz w:val="24"/>
+          <w:szCs w:val="24"/>
+        </w:rPr>
+        <w:t xml:space="preserve"> </w:t>
+      </w:r>
+    </w:p>
+    <w:p>
+      <w:pPr>
+        <w:spacing w:line="360" w:lineRule="auto"/>
+        <w:ind w:firstLine="720"/>
+        <w:jc w:val="both"/>
+        <w:rPr>
+          <w:rFonts w:ascii="Times New Roman" w:eastAsia="Times New Roman" w:hAnsi="Times New Roman" w:cs="Times New Roman"/>
+          <w:sz w:val="24"/>
+          <w:szCs w:val="24"/>
+        </w:rPr>
+      </w:pPr>
+      <w:r>
+        <w:rPr>
+          <w:rFonts w:ascii="Times New Roman" w:eastAsia="Times New Roman" w:hAnsi="Times New Roman" w:cs="Times New Roman"/>
+          <w:sz w:val="24"/>
+          <w:szCs w:val="24"/>
+        </w:rPr>
+        <w:t xml:space="preserve"> First, diode rectifier simulations are presented. The rectifier topology confi</w:t>
+      </w:r>
+      <w:r>
+        <w:rPr>
+          <w:rFonts w:ascii="Times New Roman" w:eastAsia="Times New Roman" w:hAnsi="Times New Roman" w:cs="Times New Roman"/>
+          <w:sz w:val="24"/>
+          <w:szCs w:val="24"/>
+        </w:rPr>
+        <w:t xml:space="preserve">guration is as shown in figure </w:t>
+      </w:r>
+      <w:r>
+        <w:rPr>
+          <w:rFonts w:ascii="Times New Roman" w:eastAsia="Times New Roman" w:hAnsi="Times New Roman" w:cs="Times New Roman"/>
+          <w:sz w:val="24"/>
+          <w:szCs w:val="24"/>
         </w:rPr>
         <w:t>5</w:t>
       </w:r>
       <w:r>
         <w:rPr>
-          <w:rFonts w:ascii="Times New Roman" w:hAnsi="Times New Roman" w:cs="Times New Roman"/>
-          <w:color w:val="auto"/>
-        </w:rPr>
-        <w:fldChar w:fldCharType="end"/>
-      </w:r>
-      <w:r>
-        <w:rPr>
-          <w:rFonts w:ascii="Times New Roman" w:hAnsi="Times New Roman" w:cs="Times New Roman"/>
-          <w:color w:val="auto"/>
-        </w:rPr>
-        <w:t>: Rectifier block</w:t>
-      </w:r>
-    </w:p>
-    <w:p>
-      <w:pPr>
-        <w:spacing w:line="360" w:lineRule="auto"/>
-        <w:rPr>
-          <w:rFonts w:ascii="Times New Roman" w:hAnsi="Times New Roman" w:cs="Times New Roman"/>
-        </w:rPr>
+          <w:rFonts w:ascii="Times New Roman" w:eastAsia="Times New Roman" w:hAnsi="Times New Roman" w:cs="Times New Roman"/>
+          <w:sz w:val="24"/>
+          <w:szCs w:val="24"/>
+        </w:rPr>
+        <w:t>.</w:t>
+      </w:r>
+    </w:p>
+    <w:p>
+      <w:pPr>
+        <w:keepNext/>
+        <w:spacing w:line="360" w:lineRule="auto"/>
       </w:pPr>
     </w:p>
     <w:p>
@@ -6185,7 +6192,7 @@
                         <w:txbxContent>
                           <w:p>
                             <w:pPr>
-                              <w:pStyle w:val="Caption"/>
+                              <w:pStyle w:val="ResimYazs"/>
                               <w:rPr>
                                 <w:rFonts w:ascii="Times New Roman" w:eastAsia="Times New Roman" w:hAnsi="Times New Roman" w:cs="Times New Roman"/>
                                 <w:sz w:val="24"/>
@@ -6221,7 +6228,7 @@
                   <w:txbxContent>
                     <w:p>
                       <w:pPr>
-                        <w:pStyle w:val="Caption"/>
+                        <w:pStyle w:val="ResimYazs"/>
                         <w:rPr>
                           <w:rFonts w:ascii="Times New Roman" w:eastAsia="Times New Roman" w:hAnsi="Times New Roman" w:cs="Times New Roman"/>
                           <w:sz w:val="24"/>
@@ -6284,7 +6291,7 @@
                         <w:txbxContent>
                           <w:p>
                             <w:pPr>
-                              <w:pStyle w:val="Caption"/>
+                              <w:pStyle w:val="ResimYazs"/>
                               <w:jc w:val="center"/>
                               <w:rPr>
                                 <w:rFonts w:ascii="Times New Roman" w:hAnsi="Times New Roman" w:cs="Times New Roman"/>
@@ -6321,7 +6328,7 @@
                                 <w:rFonts w:ascii="Times New Roman" w:hAnsi="Times New Roman" w:cs="Times New Roman"/>
                                 <w:noProof/>
                               </w:rPr>
-                              <w:t>6</w:t>
+                              <w:t>7</w:t>
                             </w:r>
                             <w:r>
                               <w:rPr>
@@ -6357,7 +6364,7 @@
                   <w:txbxContent>
                     <w:p>
                       <w:pPr>
-                        <w:pStyle w:val="Caption"/>
+                        <w:pStyle w:val="ResimYazs"/>
                         <w:jc w:val="center"/>
                         <w:rPr>
                           <w:rFonts w:ascii="Times New Roman" w:hAnsi="Times New Roman" w:cs="Times New Roman"/>
@@ -6394,7 +6401,7 @@
                           <w:rFonts w:ascii="Times New Roman" w:hAnsi="Times New Roman" w:cs="Times New Roman"/>
                           <w:noProof/>
                         </w:rPr>
-                        <w:t>6</w:t>
+                        <w:t>7</w:t>
                       </w:r>
                       <w:r>
                         <w:rPr>
@@ -6485,7 +6492,6 @@
           <w:sz w:val="24"/>
           <w:szCs w:val="24"/>
         </w:rPr>
-        <w:lastRenderedPageBreak/>
         <w:t xml:space="preserve">Figure 6 shows the output voltage and voltage drop on the diodes. </w:t>
       </w:r>
       <w:r>
@@ -6536,6 +6542,42 @@
           <w:szCs w:val="24"/>
         </w:rPr>
       </w:pPr>
+    </w:p>
+    <w:p>
+      <w:pPr>
+        <w:spacing w:line="360" w:lineRule="auto"/>
+        <w:ind w:firstLine="720"/>
+        <w:jc w:val="both"/>
+        <w:rPr>
+          <w:rFonts w:ascii="Times New Roman" w:eastAsia="Times New Roman" w:hAnsi="Times New Roman" w:cs="Times New Roman"/>
+          <w:sz w:val="24"/>
+          <w:szCs w:val="24"/>
+        </w:rPr>
+      </w:pPr>
+    </w:p>
+    <w:p>
+      <w:pPr>
+        <w:spacing w:line="360" w:lineRule="auto"/>
+        <w:ind w:firstLine="720"/>
+        <w:jc w:val="both"/>
+        <w:rPr>
+          <w:rFonts w:ascii="Times New Roman" w:eastAsia="Times New Roman" w:hAnsi="Times New Roman" w:cs="Times New Roman"/>
+          <w:sz w:val="24"/>
+          <w:szCs w:val="24"/>
+        </w:rPr>
+      </w:pPr>
+    </w:p>
+    <w:p>
+      <w:pPr>
+        <w:spacing w:line="360" w:lineRule="auto"/>
+        <w:ind w:firstLine="720"/>
+        <w:jc w:val="both"/>
+        <w:rPr>
+          <w:rFonts w:ascii="Times New Roman" w:eastAsia="Times New Roman" w:hAnsi="Times New Roman" w:cs="Times New Roman"/>
+          <w:sz w:val="24"/>
+          <w:szCs w:val="24"/>
+        </w:rPr>
+      </w:pPr>
       <w:r>
         <w:rPr>
           <w:rFonts w:ascii="Times New Roman" w:eastAsia="Times New Roman" w:hAnsi="Times New Roman" w:cs="Times New Roman"/>
@@ -6559,129 +6601,6 @@
           <w:szCs w:val="24"/>
           <w:lang w:val="tr-TR"/>
         </w:rPr>
-        <w:drawing>
-          <wp:inline distT="114300" distB="114300" distL="114300" distR="114300" wp14:anchorId="5005BE09" wp14:editId="075846E6">
-            <wp:extent cx="3291840" cy="2938448"/>
-            <wp:effectExtent l="0" t="0" r="3810" b="0"/>
-            <wp:docPr id="11" name="image4.png"/>
-            <wp:cNvGraphicFramePr/>
-            <a:graphic xmlns:a="http://schemas.openxmlformats.org/drawingml/2006/main">
-              <a:graphicData uri="http://schemas.openxmlformats.org/drawingml/2006/picture">
-                <pic:pic xmlns:pic="http://schemas.openxmlformats.org/drawingml/2006/picture">
-                  <pic:nvPicPr>
-                    <pic:cNvPr id="0" name="image4.png"/>
-                    <pic:cNvPicPr preferRelativeResize="0"/>
-                  </pic:nvPicPr>
-                  <pic:blipFill>
-                    <a:blip r:embed="rId15"/>
-                    <a:srcRect/>
-                    <a:stretch>
-                      <a:fillRect/>
-                    </a:stretch>
-                  </pic:blipFill>
-                  <pic:spPr>
-                    <a:xfrm>
-                      <a:off x="0" y="0"/>
-                      <a:ext cx="3294789" cy="2941080"/>
-                    </a:xfrm>
-                    <a:prstGeom prst="rect">
-                      <a:avLst/>
-                    </a:prstGeom>
-                    <a:ln/>
-                  </pic:spPr>
-                </pic:pic>
-              </a:graphicData>
-            </a:graphic>
-          </wp:inline>
-        </w:drawing>
-      </w:r>
-    </w:p>
-    <w:p>
-      <w:pPr>
-        <w:pStyle w:val="Caption"/>
-        <w:spacing w:line="360" w:lineRule="auto"/>
-        <w:jc w:val="center"/>
-        <w:rPr>
-          <w:rFonts w:ascii="Times New Roman" w:hAnsi="Times New Roman" w:cs="Times New Roman"/>
-          <w:color w:val="auto"/>
-        </w:rPr>
-      </w:pPr>
-      <w:r>
-        <w:rPr>
-          <w:rFonts w:ascii="Times New Roman" w:hAnsi="Times New Roman" w:cs="Times New Roman"/>
-          <w:color w:val="auto"/>
-        </w:rPr>
-        <w:t xml:space="preserve">Figure </w:t>
-      </w:r>
-      <w:r>
-        <w:rPr>
-          <w:rFonts w:ascii="Times New Roman" w:hAnsi="Times New Roman" w:cs="Times New Roman"/>
-          <w:color w:val="auto"/>
-        </w:rPr>
-        <w:fldChar w:fldCharType="begin"/>
-      </w:r>
-      <w:r>
-        <w:rPr>
-          <w:rFonts w:ascii="Times New Roman" w:hAnsi="Times New Roman" w:cs="Times New Roman"/>
-          <w:color w:val="auto"/>
-        </w:rPr>
-        <w:instrText xml:space="preserve"> SEQ Figure \* ARABIC </w:instrText>
-      </w:r>
-      <w:r>
-        <w:rPr>
-          <w:rFonts w:ascii="Times New Roman" w:hAnsi="Times New Roman" w:cs="Times New Roman"/>
-          <w:color w:val="auto"/>
-        </w:rPr>
-        <w:fldChar w:fldCharType="separate"/>
-      </w:r>
-      <w:r>
-        <w:rPr>
-          <w:rFonts w:ascii="Times New Roman" w:hAnsi="Times New Roman" w:cs="Times New Roman"/>
-          <w:noProof/>
-          <w:color w:val="auto"/>
-        </w:rPr>
-        <w:t>7</w:t>
-      </w:r>
-      <w:r>
-        <w:rPr>
-          <w:rFonts w:ascii="Times New Roman" w:hAnsi="Times New Roman" w:cs="Times New Roman"/>
-          <w:color w:val="auto"/>
-        </w:rPr>
-        <w:fldChar w:fldCharType="end"/>
-      </w:r>
-      <w:r>
-        <w:rPr>
-          <w:rFonts w:ascii="Times New Roman" w:hAnsi="Times New Roman" w:cs="Times New Roman"/>
-          <w:color w:val="auto"/>
-        </w:rPr>
-        <w:t>: Synchronous Buck Converter</w:t>
-      </w:r>
-    </w:p>
-    <w:p>
-      <w:pPr>
-        <w:spacing w:line="360" w:lineRule="auto"/>
-      </w:pPr>
-    </w:p>
-    <w:p>
-      <w:pPr>
-        <w:spacing w:line="360" w:lineRule="auto"/>
-      </w:pPr>
-    </w:p>
-    <w:p>
-      <w:pPr>
-        <w:keepNext/>
-        <w:spacing w:line="360" w:lineRule="auto"/>
-        <w:jc w:val="center"/>
-      </w:pPr>
-      <w:r>
-        <w:rPr>
-          <w:rFonts w:ascii="Times New Roman" w:eastAsia="Times New Roman" w:hAnsi="Times New Roman" w:cs="Times New Roman"/>
-          <w:noProof/>
-          <w:sz w:val="24"/>
-          <w:szCs w:val="24"/>
-          <w:lang w:val="tr-TR"/>
-        </w:rPr>
-        <w:lastRenderedPageBreak/>
         <w:drawing>
           <wp:inline distT="114300" distB="114300" distL="114300" distR="114300" wp14:anchorId="60A4A10C" wp14:editId="26C32BBE">
             <wp:extent cx="5731200" cy="2794000"/>
@@ -6696,7 +6615,7 @@
                     <pic:cNvPicPr preferRelativeResize="0"/>
                   </pic:nvPicPr>
                   <pic:blipFill>
-                    <a:blip r:embed="rId16"/>
+                    <a:blip r:embed="rId15"/>
                     <a:srcRect/>
                     <a:stretch>
                       <a:fillRect/>
@@ -6721,7 +6640,7 @@
     </w:p>
     <w:p>
       <w:pPr>
-        <w:pStyle w:val="Caption"/>
+        <w:pStyle w:val="ResimYazs"/>
         <w:spacing w:line="360" w:lineRule="auto"/>
         <w:jc w:val="center"/>
         <w:rPr>
@@ -6763,7 +6682,7 @@
           <w:noProof/>
           <w:color w:val="auto"/>
         </w:rPr>
-        <w:t>8</w:t>
+        <w:t>9</w:t>
       </w:r>
       <w:r>
         <w:rPr>
@@ -6859,14 +6778,6 @@
           <w:szCs w:val="24"/>
         </w:rPr>
       </w:pPr>
-      <w:r>
-        <w:rPr>
-          <w:rFonts w:ascii="Times New Roman" w:eastAsia="Times New Roman" w:hAnsi="Times New Roman" w:cs="Times New Roman"/>
-          <w:sz w:val="24"/>
-          <w:szCs w:val="24"/>
-        </w:rPr>
-        <w:t>During the simulations, voltage drop and current of each component are measured. According to these measurements, ratings of the components are determined, and components are selected accordingly. Then, non-idealities of these components are included, and simulations are repeated. Results given in this report represent the non-ideal (final) case.</w:t>
-      </w:r>
     </w:p>
     <w:p>
       <w:pPr>
@@ -6966,19 +6877,7 @@
     </w:p>
     <w:p>
       <w:pPr>
-        <w:spacing w:line="360" w:lineRule="auto"/>
-        <w:ind w:firstLine="720"/>
-        <w:jc w:val="both"/>
-        <w:rPr>
-          <w:rFonts w:ascii="Times New Roman" w:eastAsia="Times New Roman" w:hAnsi="Times New Roman" w:cs="Times New Roman"/>
-          <w:sz w:val="24"/>
-          <w:szCs w:val="24"/>
-        </w:rPr>
-      </w:pPr>
-    </w:p>
-    <w:p>
-      <w:pPr>
-        <w:pStyle w:val="Heading7"/>
+        <w:pStyle w:val="Balk7"/>
         <w:numPr>
           <w:ilvl w:val="0"/>
           <w:numId w:val="9"/>
@@ -7002,6 +6901,7 @@
           <w:sz w:val="28"/>
           <w:szCs w:val="28"/>
         </w:rPr>
+        <w:lastRenderedPageBreak/>
         <w:t>Component Selection</w:t>
       </w:r>
     </w:p>
@@ -7027,13 +6927,13 @@
     </w:p>
     <w:p>
       <w:pPr>
-        <w:pStyle w:val="NoSpacing"/>
-        <w:spacing w:line="360" w:lineRule="auto"/>
-      </w:pPr>
-    </w:p>
-    <w:p>
-      <w:pPr>
-        <w:pStyle w:val="Heading7"/>
+        <w:pStyle w:val="AralkYok"/>
+        <w:spacing w:line="360" w:lineRule="auto"/>
+      </w:pPr>
+    </w:p>
+    <w:p>
+      <w:pPr>
+        <w:pStyle w:val="Balk7"/>
         <w:numPr>
           <w:ilvl w:val="1"/>
           <w:numId w:val="9"/>
@@ -7070,7 +6970,7 @@
     </w:p>
     <w:p>
       <w:pPr>
-        <w:pStyle w:val="Heading7"/>
+        <w:pStyle w:val="Balk7"/>
         <w:spacing w:line="360" w:lineRule="auto"/>
         <w:ind w:left="720"/>
       </w:pPr>
@@ -7170,7 +7070,7 @@
                     <pic:cNvPicPr preferRelativeResize="0"/>
                   </pic:nvPicPr>
                   <pic:blipFill>
-                    <a:blip r:embed="rId17"/>
+                    <a:blip r:embed="rId16"/>
                     <a:srcRect/>
                     <a:stretch>
                       <a:fillRect/>
@@ -7195,12 +7095,11 @@
     </w:p>
     <w:p>
       <w:pPr>
-        <w:pStyle w:val="Caption"/>
+        <w:pStyle w:val="ResimYazs"/>
         <w:spacing w:line="360" w:lineRule="auto"/>
         <w:jc w:val="center"/>
         <w:rPr>
           <w:rFonts w:ascii="Times New Roman" w:eastAsia="Times New Roman" w:hAnsi="Times New Roman" w:cs="Times New Roman"/>
-          <w:color w:val="auto"/>
           <w:sz w:val="24"/>
           <w:szCs w:val="24"/>
         </w:rPr>
@@ -7208,28 +7107,24 @@
       <w:r>
         <w:rPr>
           <w:rFonts w:ascii="Times New Roman" w:hAnsi="Times New Roman" w:cs="Times New Roman"/>
-          <w:color w:val="auto"/>
         </w:rPr>
         <w:t xml:space="preserve">Figure </w:t>
       </w:r>
       <w:r>
         <w:rPr>
           <w:rFonts w:ascii="Times New Roman" w:hAnsi="Times New Roman" w:cs="Times New Roman"/>
-          <w:color w:val="auto"/>
         </w:rPr>
         <w:fldChar w:fldCharType="begin"/>
       </w:r>
       <w:r>
         <w:rPr>
           <w:rFonts w:ascii="Times New Roman" w:hAnsi="Times New Roman" w:cs="Times New Roman"/>
-          <w:color w:val="auto"/>
         </w:rPr>
         <w:instrText xml:space="preserve"> SEQ Şekil \* ARABIC </w:instrText>
       </w:r>
       <w:r>
         <w:rPr>
           <w:rFonts w:ascii="Times New Roman" w:hAnsi="Times New Roman" w:cs="Times New Roman"/>
-          <w:color w:val="auto"/>
         </w:rPr>
         <w:fldChar w:fldCharType="separate"/>
       </w:r>
@@ -7237,21 +7132,18 @@
         <w:rPr>
           <w:rFonts w:ascii="Times New Roman" w:hAnsi="Times New Roman" w:cs="Times New Roman"/>
           <w:noProof/>
-          <w:color w:val="auto"/>
         </w:rPr>
         <w:t>7</w:t>
       </w:r>
       <w:r>
         <w:rPr>
           <w:rFonts w:ascii="Times New Roman" w:hAnsi="Times New Roman" w:cs="Times New Roman"/>
-          <w:color w:val="auto"/>
         </w:rPr>
         <w:fldChar w:fldCharType="end"/>
       </w:r>
       <w:r>
         <w:rPr>
           <w:rFonts w:ascii="Times New Roman" w:hAnsi="Times New Roman" w:cs="Times New Roman"/>
-          <w:color w:val="auto"/>
         </w:rPr>
         <w:t>.Rectifier diode characteristics</w:t>
       </w:r>
@@ -7415,17 +7307,18 @@
         <w:rPr>
           <w:rFonts w:ascii="Times New Roman" w:hAnsi="Times New Roman" w:cs="Times New Roman"/>
         </w:rPr>
+        <w:fldChar w:fldCharType="end"/>
+      </w:r>
+    </w:p>
+    <w:p>
+      <w:pPr>
+        <w:pStyle w:val="ResimYazs"/>
+        <w:keepNext/>
+        <w:spacing w:line="360" w:lineRule="auto"/>
+        <w:jc w:val="center"/>
+      </w:pPr>
+      <w:r>
         <w:lastRenderedPageBreak/>
-        <w:fldChar w:fldCharType="end"/>
-      </w:r>
-    </w:p>
-    <w:p>
-      <w:pPr>
-        <w:pStyle w:val="Caption"/>
-        <w:keepNext/>
-        <w:spacing w:line="360" w:lineRule="auto"/>
-      </w:pPr>
-      <w:r>
         <w:t xml:space="preserve">Table </w:t>
       </w:r>
       <w:r>
@@ -7452,7 +7345,7 @@
     </w:p>
     <w:tbl>
       <w:tblPr>
-        <w:tblStyle w:val="TableGrid"/>
+        <w:tblStyle w:val="TabloKlavuzu"/>
         <w:tblW w:w="0" w:type="auto"/>
         <w:tblLook w:val="04A0" w:firstRow="1" w:lastRow="0" w:firstColumn="1" w:lastColumn="0" w:noHBand="0" w:noVBand="1"/>
       </w:tblPr>
@@ -8028,7 +7921,7 @@
                     <pic:cNvPicPr preferRelativeResize="0"/>
                   </pic:nvPicPr>
                   <pic:blipFill>
-                    <a:blip r:embed="rId18"/>
+                    <a:blip r:embed="rId17"/>
                     <a:srcRect/>
                     <a:stretch>
                       <a:fillRect/>
@@ -8053,12 +7946,11 @@
     </w:p>
     <w:p>
       <w:pPr>
-        <w:pStyle w:val="Caption"/>
+        <w:pStyle w:val="ResimYazs"/>
         <w:spacing w:line="360" w:lineRule="auto"/>
         <w:jc w:val="center"/>
         <w:rPr>
           <w:rFonts w:ascii="Times New Roman" w:eastAsia="Times New Roman" w:hAnsi="Times New Roman" w:cs="Times New Roman"/>
-          <w:color w:val="auto"/>
           <w:sz w:val="24"/>
           <w:szCs w:val="24"/>
         </w:rPr>
@@ -8066,28 +7958,24 @@
       <w:r>
         <w:rPr>
           <w:rFonts w:ascii="Times New Roman" w:hAnsi="Times New Roman" w:cs="Times New Roman"/>
-          <w:color w:val="auto"/>
         </w:rPr>
         <w:t xml:space="preserve">Figure </w:t>
       </w:r>
       <w:r>
         <w:rPr>
           <w:rFonts w:ascii="Times New Roman" w:hAnsi="Times New Roman" w:cs="Times New Roman"/>
-          <w:color w:val="auto"/>
         </w:rPr>
         <w:fldChar w:fldCharType="begin"/>
       </w:r>
       <w:r>
         <w:rPr>
           <w:rFonts w:ascii="Times New Roman" w:hAnsi="Times New Roman" w:cs="Times New Roman"/>
-          <w:color w:val="auto"/>
         </w:rPr>
         <w:instrText xml:space="preserve"> SEQ Şekil \* ARABIC </w:instrText>
       </w:r>
       <w:r>
         <w:rPr>
           <w:rFonts w:ascii="Times New Roman" w:hAnsi="Times New Roman" w:cs="Times New Roman"/>
-          <w:color w:val="auto"/>
         </w:rPr>
         <w:fldChar w:fldCharType="separate"/>
       </w:r>
@@ -8095,35 +7983,30 @@
         <w:rPr>
           <w:rFonts w:ascii="Times New Roman" w:hAnsi="Times New Roman" w:cs="Times New Roman"/>
           <w:noProof/>
-          <w:color w:val="auto"/>
         </w:rPr>
         <w:t>9</w:t>
       </w:r>
       <w:r>
         <w:rPr>
           <w:rFonts w:ascii="Times New Roman" w:hAnsi="Times New Roman" w:cs="Times New Roman"/>
-          <w:color w:val="auto"/>
         </w:rPr>
         <w:fldChar w:fldCharType="end"/>
       </w:r>
       <w:r>
         <w:rPr>
           <w:rFonts w:ascii="Times New Roman" w:hAnsi="Times New Roman" w:cs="Times New Roman"/>
-          <w:color w:val="auto"/>
         </w:rPr>
         <w:t>.</w:t>
       </w:r>
       <w:r>
         <w:rPr>
           <w:rFonts w:ascii="Times New Roman" w:hAnsi="Times New Roman" w:cs="Times New Roman"/>
-          <w:color w:val="auto"/>
         </w:rPr>
         <w:t xml:space="preserve"> </w:t>
       </w:r>
       <w:r>
         <w:rPr>
           <w:rFonts w:ascii="Times New Roman" w:hAnsi="Times New Roman" w:cs="Times New Roman"/>
-          <w:color w:val="auto"/>
         </w:rPr>
         <w:t>Rectifier output voltage characteristics</w:t>
       </w:r>
@@ -8213,25 +8096,18 @@
           <w:sz w:val="24"/>
           <w:szCs w:val="24"/>
         </w:rPr>
-        <w:t xml:space="preserve">For that purpose, capacitor can be divided into smaller size capacitors, and can be connected in parallel. By selecting the size and the number of capacitor in the optimum point, </w:t>
-      </w:r>
-      <w:r>
-        <w:rPr>
-          <w:rFonts w:ascii="Times New Roman" w:eastAsia="Times New Roman" w:hAnsi="Times New Roman" w:cs="Times New Roman"/>
-          <w:sz w:val="24"/>
-          <w:szCs w:val="24"/>
-        </w:rPr>
+        <w:t>For that purpose, capacitor can be divided into smaller size capacitors, and can be connected in parallel. By selecting the size and the number of capacitor in the optimum point, the requirements for this stage can be met. According to these explanations, 2 identical aluminum capacitors are selected, and their properties are given in table 2.</w:t>
+      </w:r>
+    </w:p>
+    <w:p>
+      <w:pPr>
+        <w:pStyle w:val="ResimYazs"/>
+        <w:keepNext/>
+        <w:spacing w:line="360" w:lineRule="auto"/>
+        <w:jc w:val="center"/>
+      </w:pPr>
+      <w:r>
         <w:lastRenderedPageBreak/>
-        <w:t>the requirements for this stage can be met. According to these explanations, 2 identical aluminum capacitors are selected, and their properties are given in table 2.</w:t>
-      </w:r>
-    </w:p>
-    <w:p>
-      <w:pPr>
-        <w:pStyle w:val="Caption"/>
-        <w:keepNext/>
-        <w:spacing w:line="360" w:lineRule="auto"/>
-      </w:pPr>
-      <w:r>
         <w:t xml:space="preserve">Table </w:t>
       </w:r>
       <w:r>
@@ -8258,7 +8134,7 @@
     </w:p>
     <w:tbl>
       <w:tblPr>
-        <w:tblStyle w:val="TableGrid"/>
+        <w:tblStyle w:val="TabloKlavuzu"/>
         <w:tblW w:w="0" w:type="auto"/>
         <w:tblLook w:val="04A0" w:firstRow="1" w:lastRow="0" w:firstColumn="1" w:lastColumn="0" w:noHBand="0" w:noVBand="1"/>
       </w:tblPr>
@@ -8308,7 +8184,6 @@
                 <w:szCs w:val="24"/>
               </w:rPr>
             </w:pPr>
-            <w:proofErr w:type="spellStart"/>
             <w:r>
               <w:rPr>
                 <w:rFonts w:ascii="Times New Roman" w:eastAsia="Times New Roman" w:hAnsi="Times New Roman" w:cs="Times New Roman"/>
@@ -8316,17 +8191,7 @@
                 <w:sz w:val="24"/>
                 <w:szCs w:val="24"/>
               </w:rPr>
-              <w:t>Rubycon</w:t>
-            </w:r>
-            <w:proofErr w:type="spellEnd"/>
-            <w:r>
-              <w:rPr>
-                <w:rFonts w:ascii="Times New Roman" w:eastAsia="Times New Roman" w:hAnsi="Times New Roman" w:cs="Times New Roman"/>
-                <w:b/>
-                <w:sz w:val="24"/>
-                <w:szCs w:val="24"/>
-              </w:rPr>
-              <w:t xml:space="preserve"> MXH Series</w:t>
+              <w:t>Rubycon MXH Series</w:t>
             </w:r>
           </w:p>
         </w:tc>
@@ -8716,7 +8581,7 @@
     </w:p>
     <w:p>
       <w:pPr>
-        <w:pStyle w:val="Heading7"/>
+        <w:pStyle w:val="Balk7"/>
         <w:numPr>
           <w:ilvl w:val="1"/>
           <w:numId w:val="9"/>
@@ -8887,7 +8752,7 @@
                     <pic:cNvPicPr preferRelativeResize="0"/>
                   </pic:nvPicPr>
                   <pic:blipFill>
-                    <a:blip r:embed="rId19"/>
+                    <a:blip r:embed="rId18"/>
                     <a:srcRect/>
                     <a:stretch>
                       <a:fillRect/>
@@ -8912,7 +8777,7 @@
     </w:p>
     <w:p>
       <w:pPr>
-        <w:pStyle w:val="Caption"/>
+        <w:pStyle w:val="ResimYazs"/>
         <w:spacing w:line="360" w:lineRule="auto"/>
         <w:jc w:val="center"/>
         <w:rPr>
@@ -9015,7 +8880,7 @@
           <w:sz w:val="24"/>
           <w:szCs w:val="24"/>
         </w:rPr>
-        <w:t xml:space="preserve">As can be seen above figure inductor current reaches to approximately 2 amperes. Therefore, an inductor should be selected such that it can carry that much current over it. Accordingly, the PM2120-102K-RC inductor which is capable of carrying 2.5Amperes current </w:t>
+        <w:t xml:space="preserve">As can be seen above figure inductor current reaches to approximately 2 amperes. Therefore, an inductor should be selected such that it can carry that much current over it. Accordingly, the PM2120-102K-RC inductor which is capable of carrying 2.5Amperes current should be selected. The size of the inductor was determined according to the output current </w:t>
       </w:r>
       <w:r>
         <w:rPr>
@@ -9024,7 +8889,7 @@
           <w:szCs w:val="24"/>
         </w:rPr>
         <w:lastRenderedPageBreak/>
-        <w:t>should be selected. The size of the inductor was determined according to the output current ripples. For this scenario, 1mH inductor is enough to filter ripples up to the limited regions. The selected inductor is shown in figure 13.</w:t>
+        <w:t>ripples. For this scenario, 1mH inductor is enough to filter ripples up to the limited regions. The selected inductor is shown in figure 13.</w:t>
       </w:r>
     </w:p>
     <w:p>
@@ -9058,7 +8923,7 @@
                     <pic:cNvPicPr preferRelativeResize="0"/>
                   </pic:nvPicPr>
                   <pic:blipFill>
-                    <a:blip r:embed="rId20"/>
+                    <a:blip r:embed="rId19"/>
                     <a:srcRect/>
                     <a:stretch>
                       <a:fillRect/>
@@ -9083,7 +8948,7 @@
     </w:p>
     <w:p>
       <w:pPr>
-        <w:pStyle w:val="Caption"/>
+        <w:pStyle w:val="ResimYazs"/>
         <w:spacing w:line="360" w:lineRule="auto"/>
         <w:jc w:val="center"/>
         <w:rPr>
@@ -9260,7 +9125,7 @@
     </w:p>
     <w:p>
       <w:pPr>
-        <w:pStyle w:val="Caption"/>
+        <w:pStyle w:val="ResimYazs"/>
         <w:keepNext/>
         <w:spacing w:line="360" w:lineRule="auto"/>
       </w:pPr>
@@ -9291,7 +9156,7 @@
     </w:p>
     <w:tbl>
       <w:tblPr>
-        <w:tblStyle w:val="TableGrid"/>
+        <w:tblStyle w:val="TabloKlavuzu"/>
         <w:tblW w:w="0" w:type="auto"/>
         <w:tblLook w:val="04A0" w:firstRow="1" w:lastRow="0" w:firstColumn="1" w:lastColumn="0" w:noHBand="0" w:noVBand="1"/>
       </w:tblPr>
@@ -9885,34 +9750,24 @@
           <w:sz w:val="24"/>
           <w:szCs w:val="24"/>
         </w:rPr>
-        <w:t xml:space="preserve">. Since this application does not require higher rated voltages ceramic capacitors will be enough for this </w:t>
-      </w:r>
-      <w:r>
+        <w:t>. Since this application does not require higher rated voltages ceramic capacitors will be enough for this type of application. The selected capacitor is 885012207087. It has 1.5 microfarad capacitance, and is capable of 50V voltage. These properties are enough for this type of application.</w:t>
+      </w:r>
+    </w:p>
+    <w:p>
+      <w:pPr>
+        <w:spacing w:line="360" w:lineRule="auto"/>
+        <w:jc w:val="both"/>
         <w:rPr>
           <w:rFonts w:ascii="Times New Roman" w:eastAsia="Times New Roman" w:hAnsi="Times New Roman" w:cs="Times New Roman"/>
           <w:color w:val="FF0000"/>
           <w:sz w:val="24"/>
           <w:szCs w:val="24"/>
         </w:rPr>
-        <w:lastRenderedPageBreak/>
-        <w:t>type of application. The selected capacitor is 885012207087. It has 1.5 microfarad capacitance, and is capable of 50V voltage. These properties are enough for this type of application.</w:t>
-      </w:r>
-    </w:p>
-    <w:p>
-      <w:pPr>
-        <w:spacing w:line="360" w:lineRule="auto"/>
-        <w:jc w:val="both"/>
-        <w:rPr>
-          <w:rFonts w:ascii="Times New Roman" w:eastAsia="Times New Roman" w:hAnsi="Times New Roman" w:cs="Times New Roman"/>
-          <w:color w:val="FF0000"/>
-          <w:sz w:val="24"/>
-          <w:szCs w:val="24"/>
-        </w:rPr>
-      </w:pPr>
-    </w:p>
-    <w:p>
-      <w:pPr>
-        <w:pStyle w:val="Heading7"/>
+      </w:pPr>
+    </w:p>
+    <w:p>
+      <w:pPr>
+        <w:pStyle w:val="Balk7"/>
         <w:numPr>
           <w:ilvl w:val="1"/>
           <w:numId w:val="9"/>
@@ -9972,7 +9827,7 @@
     </w:p>
     <w:p>
       <w:pPr>
-        <w:pStyle w:val="Caption"/>
+        <w:pStyle w:val="ResimYazs"/>
         <w:keepNext/>
         <w:spacing w:line="360" w:lineRule="auto"/>
       </w:pPr>
@@ -10003,7 +9858,7 @@
     </w:p>
     <w:tbl>
       <w:tblPr>
-        <w:tblStyle w:val="TableGrid"/>
+        <w:tblStyle w:val="TabloKlavuzu"/>
         <w:tblW w:w="0" w:type="auto"/>
         <w:tblLook w:val="04A0" w:firstRow="1" w:lastRow="0" w:firstColumn="1" w:lastColumn="0" w:noHBand="0" w:noVBand="1"/>
       </w:tblPr>
@@ -10501,7 +10356,7 @@
     </w:p>
     <w:p>
       <w:pPr>
-        <w:pStyle w:val="Heading7"/>
+        <w:pStyle w:val="Balk7"/>
         <w:numPr>
           <w:ilvl w:val="1"/>
           <w:numId w:val="9"/>
@@ -10568,7 +10423,7 @@
     </w:p>
     <w:p>
       <w:pPr>
-        <w:pStyle w:val="Heading7"/>
+        <w:pStyle w:val="Balk7"/>
         <w:numPr>
           <w:ilvl w:val="2"/>
           <w:numId w:val="9"/>
@@ -10661,7 +10516,6 @@
           <w:rFonts w:ascii="Times New Roman" w:hAnsi="Times New Roman" w:cs="Times New Roman"/>
           <w:sz w:val="24"/>
         </w:rPr>
-        <w:lastRenderedPageBreak/>
         <w:t>At that stage, from the data sheet typical application circuit is analyzed. Its components are rearranged such that it suits this project application. The selected components in this stage can be found in Table 5.</w:t>
       </w:r>
     </w:p>
@@ -10678,7 +10532,7 @@
     </w:p>
     <w:p>
       <w:pPr>
-        <w:pStyle w:val="Caption"/>
+        <w:pStyle w:val="ResimYazs"/>
         <w:keepNext/>
         <w:spacing w:line="360" w:lineRule="auto"/>
       </w:pPr>
@@ -10709,7 +10563,7 @@
     </w:p>
     <w:tbl>
       <w:tblPr>
-        <w:tblStyle w:val="TableGrid"/>
+        <w:tblStyle w:val="TabloKlavuzu"/>
         <w:tblW w:w="9074" w:type="dxa"/>
         <w:tblLook w:val="04A0" w:firstRow="1" w:lastRow="0" w:firstColumn="1" w:lastColumn="0" w:noHBand="0" w:noVBand="1"/>
       </w:tblPr>
@@ -10957,21 +10811,7 @@
                 <w:rFonts w:ascii="Times New Roman" w:hAnsi="Times New Roman" w:cs="Times New Roman"/>
                 <w:sz w:val="24"/>
               </w:rPr>
-              <w:t xml:space="preserve">2.5 </w:t>
-            </w:r>
-            <w:r>
-              <w:rPr>
-                <w:rFonts w:ascii="Times New Roman" w:hAnsi="Times New Roman" w:cs="Times New Roman"/>
-                <w:sz w:val="24"/>
-              </w:rPr>
-              <w:t>kΩ</w:t>
-            </w:r>
-            <w:r>
-              <w:rPr>
-                <w:rFonts w:ascii="Times New Roman" w:hAnsi="Times New Roman" w:cs="Times New Roman"/>
-                <w:sz w:val="24"/>
-              </w:rPr>
-              <w:t xml:space="preserve"> Resistance</w:t>
+              <w:t>2.5 kΩ Resistance</w:t>
             </w:r>
           </w:p>
         </w:tc>
@@ -11042,21 +10882,7 @@
                 <w:rFonts w:ascii="Times New Roman" w:hAnsi="Times New Roman" w:cs="Times New Roman"/>
                 <w:sz w:val="24"/>
               </w:rPr>
-              <w:t xml:space="preserve">23.5 </w:t>
-            </w:r>
-            <w:r>
-              <w:rPr>
-                <w:rFonts w:ascii="Times New Roman" w:hAnsi="Times New Roman" w:cs="Times New Roman"/>
-                <w:sz w:val="24"/>
-              </w:rPr>
-              <w:t>kΩ</w:t>
-            </w:r>
-            <w:r>
-              <w:rPr>
-                <w:rFonts w:ascii="Times New Roman" w:hAnsi="Times New Roman" w:cs="Times New Roman"/>
-                <w:sz w:val="24"/>
-              </w:rPr>
-              <w:t xml:space="preserve"> Resistance</w:t>
+              <w:t>23.5 kΩ Resistance</w:t>
             </w:r>
           </w:p>
         </w:tc>
@@ -11134,21 +10960,7 @@
                 <w:rFonts w:ascii="Times New Roman" w:hAnsi="Times New Roman" w:cs="Times New Roman"/>
                 <w:sz w:val="24"/>
               </w:rPr>
-              <w:t xml:space="preserve"> </w:t>
-            </w:r>
-            <w:r>
-              <w:rPr>
-                <w:rFonts w:ascii="Times New Roman" w:hAnsi="Times New Roman" w:cs="Times New Roman"/>
-                <w:sz w:val="24"/>
-              </w:rPr>
-              <w:t>kΩ</w:t>
-            </w:r>
-            <w:r>
-              <w:rPr>
-                <w:rFonts w:ascii="Times New Roman" w:hAnsi="Times New Roman" w:cs="Times New Roman"/>
-                <w:sz w:val="24"/>
-              </w:rPr>
-              <w:t xml:space="preserve"> Resistance</w:t>
+              <w:t xml:space="preserve"> kΩ Resistance</w:t>
             </w:r>
           </w:p>
         </w:tc>
@@ -11233,21 +11045,7 @@
                 <w:rFonts w:ascii="Times New Roman" w:hAnsi="Times New Roman" w:cs="Times New Roman"/>
                 <w:sz w:val="24"/>
               </w:rPr>
-              <w:t xml:space="preserve">5.1 </w:t>
-            </w:r>
-            <w:r>
-              <w:rPr>
-                <w:rFonts w:ascii="Times New Roman" w:hAnsi="Times New Roman" w:cs="Times New Roman"/>
-                <w:sz w:val="24"/>
-              </w:rPr>
-              <w:t>kΩ</w:t>
-            </w:r>
-            <w:r>
-              <w:rPr>
-                <w:rFonts w:ascii="Times New Roman" w:hAnsi="Times New Roman" w:cs="Times New Roman"/>
-                <w:sz w:val="24"/>
-              </w:rPr>
-              <w:t xml:space="preserve"> Resistance</w:t>
+              <w:t>5.1 kΩ Resistance</w:t>
             </w:r>
           </w:p>
         </w:tc>
@@ -11318,14 +11116,7 @@
                 <w:rFonts w:ascii="Times New Roman" w:hAnsi="Times New Roman" w:cs="Times New Roman"/>
                 <w:sz w:val="24"/>
               </w:rPr>
-              <w:t xml:space="preserve">9.1 </w:t>
-            </w:r>
-            <w:r>
-              <w:rPr>
-                <w:rFonts w:ascii="Times New Roman" w:hAnsi="Times New Roman" w:cs="Times New Roman"/>
-                <w:sz w:val="24"/>
-              </w:rPr>
-              <w:t>kΩ Resistance</w:t>
+              <w:t>9.1 kΩ Resistance</w:t>
             </w:r>
           </w:p>
         </w:tc>
@@ -11396,14 +11187,7 @@
                 <w:rFonts w:ascii="Times New Roman" w:hAnsi="Times New Roman" w:cs="Times New Roman"/>
                 <w:sz w:val="24"/>
               </w:rPr>
-              <w:t xml:space="preserve">51 </w:t>
-            </w:r>
-            <w:r>
-              <w:rPr>
-                <w:rFonts w:ascii="Times New Roman" w:hAnsi="Times New Roman" w:cs="Times New Roman"/>
-                <w:sz w:val="24"/>
-              </w:rPr>
-              <w:t>kΩ Resistance</w:t>
+              <w:t>51 kΩ Resistance</w:t>
             </w:r>
           </w:p>
         </w:tc>
@@ -11474,21 +11258,7 @@
                 <w:rFonts w:ascii="Times New Roman" w:hAnsi="Times New Roman" w:cs="Times New Roman"/>
                 <w:sz w:val="24"/>
               </w:rPr>
-              <w:t xml:space="preserve">510 </w:t>
-            </w:r>
-            <w:r>
-              <w:rPr>
-                <w:rFonts w:ascii="Times New Roman" w:hAnsi="Times New Roman" w:cs="Times New Roman"/>
-                <w:sz w:val="24"/>
-              </w:rPr>
-              <w:t>Ω</w:t>
-            </w:r>
-            <w:r>
-              <w:rPr>
-                <w:rFonts w:ascii="Times New Roman" w:hAnsi="Times New Roman" w:cs="Times New Roman"/>
-                <w:sz w:val="24"/>
-              </w:rPr>
-              <w:t xml:space="preserve"> Resistance</w:t>
+              <w:t>510 Ω Resistance</w:t>
             </w:r>
           </w:p>
         </w:tc>
@@ -11559,21 +11329,7 @@
                 <w:rFonts w:ascii="Times New Roman" w:hAnsi="Times New Roman" w:cs="Times New Roman"/>
                 <w:sz w:val="24"/>
               </w:rPr>
-              <w:t xml:space="preserve">4 </w:t>
-            </w:r>
-            <w:r>
-              <w:rPr>
-                <w:rFonts w:ascii="Times New Roman" w:hAnsi="Times New Roman" w:cs="Times New Roman"/>
-                <w:sz w:val="24"/>
-              </w:rPr>
-              <w:t>kΩ</w:t>
-            </w:r>
-            <w:r>
-              <w:rPr>
-                <w:rFonts w:ascii="Times New Roman" w:hAnsi="Times New Roman" w:cs="Times New Roman"/>
-                <w:sz w:val="24"/>
-              </w:rPr>
-              <w:t xml:space="preserve"> Resistance</w:t>
+              <w:t>4 kΩ Resistance</w:t>
             </w:r>
           </w:p>
         </w:tc>
@@ -11715,23 +11471,7 @@
                 <w:rFonts w:ascii="Times New Roman" w:hAnsi="Times New Roman" w:cs="Times New Roman"/>
                 <w:sz w:val="24"/>
               </w:rPr>
-              <w:t xml:space="preserve">1 </w:t>
-            </w:r>
-            <w:proofErr w:type="spellStart"/>
-            <w:r>
-              <w:rPr>
-                <w:rFonts w:ascii="Times New Roman" w:hAnsi="Times New Roman" w:cs="Times New Roman"/>
-                <w:sz w:val="24"/>
-              </w:rPr>
-              <w:t>nF</w:t>
-            </w:r>
-            <w:proofErr w:type="spellEnd"/>
-            <w:r>
-              <w:rPr>
-                <w:rFonts w:ascii="Times New Roman" w:hAnsi="Times New Roman" w:cs="Times New Roman"/>
-                <w:sz w:val="24"/>
-              </w:rPr>
-              <w:t xml:space="preserve"> Capacitor</w:t>
+              <w:t>1 nF Capacitor</w:t>
             </w:r>
           </w:p>
         </w:tc>
@@ -11790,9 +11530,10 @@
           </w:tcPr>
           <w:p>
             <w:pPr>
-              <w:pStyle w:val="Heading1"/>
+              <w:pStyle w:val="Balk1"/>
               <w:spacing w:before="150" w:after="150" w:line="360" w:lineRule="auto"/>
               <w:jc w:val="center"/>
+              <w:outlineLvl w:val="0"/>
               <w:rPr>
                 <w:rFonts w:ascii="Times New Roman" w:hAnsi="Times New Roman" w:cs="Times New Roman"/>
                 <w:sz w:val="24"/>
@@ -12583,6 +12324,7 @@
           <w:rFonts w:ascii="Times New Roman" w:hAnsi="Times New Roman" w:cs="Times New Roman"/>
           <w:sz w:val="24"/>
         </w:rPr>
+        <w:lastRenderedPageBreak/>
         <w:tab/>
         <w:t>I</w:t>
       </w:r>
@@ -12612,95 +12354,39 @@
           <w:rFonts w:ascii="Times New Roman" w:hAnsi="Times New Roman" w:cs="Times New Roman"/>
           <w:sz w:val="24"/>
         </w:rPr>
-        <w:t>, in the load side. It takes output current, and it is compared with the pin 15 of the TL594. In pin 15, there is a voltage division with 2k</w:t>
+        <w:t>, in the load side. It takes output current, and it is compared with the pin 15 of the TL594. In pin 15, there is a voltage division with 2kΩ and 48kΩ resistances. They convert 5V reference voltage to 0.2V, and puts output current in 0.2A limit. That is the acceptable error in the output current waveform. From pin 1 and 2, there is another comparator. In there, in order to obtain 2.5V from the 26V output voltage there exists another voltage division. 2.5 kΩ and 26 kΩ resistances come from here. Circuit checks whether is there a larger than 2.5V voltage. If there exists, then it closes</w:t>
       </w:r>
       <w:r>
         <w:rPr>
           <w:rFonts w:ascii="Times New Roman" w:hAnsi="Times New Roman" w:cs="Times New Roman"/>
           <w:sz w:val="24"/>
         </w:rPr>
-        <w:t>Ω</w:t>
-      </w:r>
-      <w:r>
+        <w:t>. If less it opens.</w:t>
+      </w:r>
+    </w:p>
+    <w:p>
+      <w:pPr>
+        <w:spacing w:line="360" w:lineRule="auto"/>
+        <w:jc w:val="both"/>
         <w:rPr>
           <w:rFonts w:ascii="Times New Roman" w:hAnsi="Times New Roman" w:cs="Times New Roman"/>
           <w:sz w:val="24"/>
         </w:rPr>
-        <w:t xml:space="preserve"> and 48k</w:t>
-      </w:r>
-      <w:r>
+      </w:pPr>
+    </w:p>
+    <w:p>
+      <w:pPr>
+        <w:spacing w:line="360" w:lineRule="auto"/>
+        <w:jc w:val="both"/>
         <w:rPr>
           <w:rFonts w:ascii="Times New Roman" w:hAnsi="Times New Roman" w:cs="Times New Roman"/>
           <w:sz w:val="24"/>
         </w:rPr>
-        <w:t>Ω</w:t>
-      </w:r>
-      <w:r>
-        <w:rPr>
-          <w:rFonts w:ascii="Times New Roman" w:hAnsi="Times New Roman" w:cs="Times New Roman"/>
-          <w:sz w:val="24"/>
-        </w:rPr>
-        <w:t xml:space="preserve"> resistances. They convert 5V reference voltage to 0.2V, and puts output current in 0.2A limit. That is the acceptable error in the output current waveform. From pin 1 and 2, there is another comparator. In there, in order to obtain 2.5V from the 26V output voltage there exists another voltage division. 2.5 k</w:t>
-      </w:r>
-      <w:r>
-        <w:rPr>
-          <w:rFonts w:ascii="Times New Roman" w:hAnsi="Times New Roman" w:cs="Times New Roman"/>
-          <w:sz w:val="24"/>
-        </w:rPr>
-        <w:t>Ω</w:t>
-      </w:r>
-      <w:r>
-        <w:rPr>
-          <w:rFonts w:ascii="Times New Roman" w:hAnsi="Times New Roman" w:cs="Times New Roman"/>
-          <w:sz w:val="24"/>
-        </w:rPr>
-        <w:t xml:space="preserve"> and 26 k</w:t>
-      </w:r>
-      <w:r>
-        <w:rPr>
-          <w:rFonts w:ascii="Times New Roman" w:hAnsi="Times New Roman" w:cs="Times New Roman"/>
-          <w:sz w:val="24"/>
-        </w:rPr>
-        <w:t>Ω</w:t>
-      </w:r>
-      <w:r>
-        <w:rPr>
-          <w:rFonts w:ascii="Times New Roman" w:hAnsi="Times New Roman" w:cs="Times New Roman"/>
-          <w:sz w:val="24"/>
-        </w:rPr>
-        <w:t xml:space="preserve"> resistances come from here. Circuit checks whether is there a larger than 2.5V voltage. If there exists, then it closes</w:t>
-      </w:r>
-      <w:r>
-        <w:rPr>
-          <w:rFonts w:ascii="Times New Roman" w:hAnsi="Times New Roman" w:cs="Times New Roman"/>
-          <w:sz w:val="24"/>
-        </w:rPr>
-        <w:t>. If less it opens.</w:t>
-      </w:r>
-    </w:p>
-    <w:p>
-      <w:pPr>
-        <w:spacing w:line="360" w:lineRule="auto"/>
-        <w:jc w:val="both"/>
-        <w:rPr>
-          <w:rFonts w:ascii="Times New Roman" w:hAnsi="Times New Roman" w:cs="Times New Roman"/>
-          <w:sz w:val="24"/>
-        </w:rPr>
-      </w:pPr>
-    </w:p>
-    <w:p>
-      <w:pPr>
-        <w:spacing w:line="360" w:lineRule="auto"/>
-        <w:jc w:val="both"/>
-        <w:rPr>
-          <w:rFonts w:ascii="Times New Roman" w:hAnsi="Times New Roman" w:cs="Times New Roman"/>
-          <w:sz w:val="24"/>
-        </w:rPr>
-      </w:pPr>
-    </w:p>
-    <w:p>
-      <w:pPr>
-        <w:pStyle w:val="Heading7"/>
+      </w:pPr>
+    </w:p>
+    <w:p>
+      <w:pPr>
+        <w:pStyle w:val="Balk7"/>
         <w:numPr>
           <w:ilvl w:val="2"/>
           <w:numId w:val="9"/>
@@ -12785,25 +12471,7 @@
           <w:sz w:val="24"/>
           <w:szCs w:val="24"/>
         </w:rPr>
-        <w:t xml:space="preserve">For this design, it is required to select only 3 components; 2 Capacitor and 1 Diode. For capacitors, it is enough to choose small ceramic capacitors. There </w:t>
-      </w:r>
-      <w:proofErr w:type="gramStart"/>
-      <w:r>
-        <w:rPr>
-          <w:rFonts w:ascii="Times New Roman" w:eastAsia="Times New Roman" w:hAnsi="Times New Roman" w:cs="Times New Roman"/>
-          <w:sz w:val="24"/>
-          <w:szCs w:val="24"/>
-        </w:rPr>
-        <w:t>is</w:t>
-      </w:r>
-      <w:proofErr w:type="gramEnd"/>
-      <w:r>
-        <w:rPr>
-          <w:rFonts w:ascii="Times New Roman" w:eastAsia="Times New Roman" w:hAnsi="Times New Roman" w:cs="Times New Roman"/>
-          <w:sz w:val="24"/>
-          <w:szCs w:val="24"/>
-        </w:rPr>
-        <w:t xml:space="preserve"> not high voltage ratings over them. Therefore, selecting 0.2</w:t>
+        <w:t>For this design, it is required to select only 3 components; 2 Capacitor and 1 Diode. For capacitors, it is enough to choose small ceramic capacitors. There is not high voltage ratings over them. Therefore, selecting 0.2</w:t>
       </w:r>
       <w:r>
         <w:rPr>
@@ -12852,7 +12520,7 @@
     </w:p>
     <w:p>
       <w:pPr>
-        <w:pStyle w:val="Caption"/>
+        <w:pStyle w:val="ResimYazs"/>
         <w:keepNext/>
       </w:pPr>
       <w:r>
@@ -12882,7 +12550,7 @@
     </w:p>
     <w:tbl>
       <w:tblPr>
-        <w:tblStyle w:val="TableGrid"/>
+        <w:tblStyle w:val="TabloKlavuzu"/>
         <w:tblW w:w="0" w:type="auto"/>
         <w:tblLook w:val="04A0" w:firstRow="1" w:lastRow="0" w:firstColumn="1" w:lastColumn="0" w:noHBand="0" w:noVBand="1"/>
       </w:tblPr>
@@ -13248,56 +12916,54 @@
           <w:szCs w:val="24"/>
         </w:rPr>
       </w:pPr>
-      <w:bookmarkStart w:id="0" w:name="_GoBack"/>
-      <w:bookmarkEnd w:id="0"/>
-    </w:p>
-    <w:p>
-      <w:pPr>
-        <w:spacing w:line="360" w:lineRule="auto"/>
-        <w:jc w:val="both"/>
-        <w:rPr>
-          <w:rFonts w:ascii="Times New Roman" w:eastAsia="Times New Roman" w:hAnsi="Times New Roman" w:cs="Times New Roman"/>
-          <w:sz w:val="24"/>
-          <w:szCs w:val="24"/>
-        </w:rPr>
-      </w:pPr>
-    </w:p>
-    <w:p>
-      <w:pPr>
-        <w:spacing w:line="360" w:lineRule="auto"/>
-        <w:jc w:val="both"/>
-        <w:rPr>
-          <w:rFonts w:ascii="Times New Roman" w:eastAsia="Times New Roman" w:hAnsi="Times New Roman" w:cs="Times New Roman"/>
-          <w:sz w:val="24"/>
-          <w:szCs w:val="24"/>
-        </w:rPr>
-      </w:pPr>
-    </w:p>
-    <w:p>
-      <w:pPr>
-        <w:spacing w:line="360" w:lineRule="auto"/>
-        <w:jc w:val="both"/>
-        <w:rPr>
-          <w:rFonts w:ascii="Times New Roman" w:eastAsia="Times New Roman" w:hAnsi="Times New Roman" w:cs="Times New Roman"/>
-          <w:sz w:val="24"/>
-          <w:szCs w:val="24"/>
-        </w:rPr>
-      </w:pPr>
-    </w:p>
-    <w:p>
-      <w:pPr>
-        <w:spacing w:line="360" w:lineRule="auto"/>
-        <w:jc w:val="both"/>
-        <w:rPr>
-          <w:rFonts w:ascii="Times New Roman" w:eastAsia="Times New Roman" w:hAnsi="Times New Roman" w:cs="Times New Roman"/>
-          <w:sz w:val="24"/>
-          <w:szCs w:val="24"/>
-        </w:rPr>
-      </w:pPr>
-    </w:p>
-    <w:p>
-      <w:pPr>
-        <w:pStyle w:val="Heading7"/>
+    </w:p>
+    <w:p>
+      <w:pPr>
+        <w:spacing w:line="360" w:lineRule="auto"/>
+        <w:jc w:val="both"/>
+        <w:rPr>
+          <w:rFonts w:ascii="Times New Roman" w:eastAsia="Times New Roman" w:hAnsi="Times New Roman" w:cs="Times New Roman"/>
+          <w:sz w:val="24"/>
+          <w:szCs w:val="24"/>
+        </w:rPr>
+      </w:pPr>
+    </w:p>
+    <w:p>
+      <w:pPr>
+        <w:spacing w:line="360" w:lineRule="auto"/>
+        <w:jc w:val="both"/>
+        <w:rPr>
+          <w:rFonts w:ascii="Times New Roman" w:eastAsia="Times New Roman" w:hAnsi="Times New Roman" w:cs="Times New Roman"/>
+          <w:sz w:val="24"/>
+          <w:szCs w:val="24"/>
+        </w:rPr>
+      </w:pPr>
+    </w:p>
+    <w:p>
+      <w:pPr>
+        <w:spacing w:line="360" w:lineRule="auto"/>
+        <w:jc w:val="both"/>
+        <w:rPr>
+          <w:rFonts w:ascii="Times New Roman" w:eastAsia="Times New Roman" w:hAnsi="Times New Roman" w:cs="Times New Roman"/>
+          <w:sz w:val="24"/>
+          <w:szCs w:val="24"/>
+        </w:rPr>
+      </w:pPr>
+    </w:p>
+    <w:p>
+      <w:pPr>
+        <w:spacing w:line="360" w:lineRule="auto"/>
+        <w:jc w:val="both"/>
+        <w:rPr>
+          <w:rFonts w:ascii="Times New Roman" w:eastAsia="Times New Roman" w:hAnsi="Times New Roman" w:cs="Times New Roman"/>
+          <w:sz w:val="24"/>
+          <w:szCs w:val="24"/>
+        </w:rPr>
+      </w:pPr>
+    </w:p>
+    <w:p>
+      <w:pPr>
+        <w:pStyle w:val="Balk7"/>
         <w:numPr>
           <w:ilvl w:val="0"/>
           <w:numId w:val="9"/>
@@ -13334,7 +13000,7 @@
     </w:p>
     <w:p>
       <w:pPr>
-        <w:pStyle w:val="Heading7"/>
+        <w:pStyle w:val="Balk7"/>
         <w:numPr>
           <w:ilvl w:val="0"/>
           <w:numId w:val="9"/>
@@ -13372,7 +13038,7 @@
     </w:p>
     <w:p>
       <w:pPr>
-        <w:pStyle w:val="Heading7"/>
+        <w:pStyle w:val="Balk7"/>
         <w:numPr>
           <w:ilvl w:val="0"/>
           <w:numId w:val="9"/>
@@ -13410,7 +13076,7 @@
     </w:p>
     <w:p>
       <w:pPr>
-        <w:pStyle w:val="Heading7"/>
+        <w:pStyle w:val="Balk7"/>
         <w:numPr>
           <w:ilvl w:val="0"/>
           <w:numId w:val="9"/>
@@ -13537,7 +13203,7 @@
     </w:p>
     <w:p>
       <w:pPr>
-        <w:pStyle w:val="Heading7"/>
+        <w:pStyle w:val="Balk7"/>
         <w:spacing w:line="360" w:lineRule="auto"/>
         <w:rPr>
           <w:rFonts w:ascii="Times New Roman" w:eastAsia="Times New Roman" w:hAnsi="Times New Roman" w:cs="Times New Roman"/>
@@ -13555,6 +13221,7 @@
           <w:color w:val="auto"/>
           <w:sz w:val="24"/>
         </w:rPr>
+        <w:lastRenderedPageBreak/>
         <w:t>References</w:t>
       </w:r>
     </w:p>
@@ -13928,6 +13595,7 @@
           <w:sz w:val="24"/>
           <w:szCs w:val="24"/>
         </w:rPr>
+        <w:lastRenderedPageBreak/>
         <w:t>Appendix</w:t>
       </w:r>
     </w:p>
@@ -13941,6 +13609,7 @@
         <w:rPr>
           <w:rFonts w:ascii="Times New Roman" w:eastAsia="Times New Roman" w:hAnsi="Times New Roman" w:cs="Times New Roman"/>
           <w:b/>
+          <w:noProof/>
           <w:sz w:val="24"/>
           <w:szCs w:val="24"/>
         </w:rPr>
@@ -13949,6 +13618,85 @@
             <wp:extent cx="5865351" cy="5720487"/>
             <wp:effectExtent l="0" t="0" r="2540" b="0"/>
             <wp:docPr id="8" name="Picture 8"/>
+            <wp:cNvGraphicFramePr>
+              <a:graphicFrameLocks xmlns:a="http://schemas.openxmlformats.org/drawingml/2006/main" noChangeAspect="1"/>
+            </wp:cNvGraphicFramePr>
+            <a:graphic xmlns:a="http://schemas.openxmlformats.org/drawingml/2006/main">
+              <a:graphicData uri="http://schemas.openxmlformats.org/drawingml/2006/picture">
+                <pic:pic xmlns:pic="http://schemas.openxmlformats.org/drawingml/2006/picture">
+                  <pic:nvPicPr>
+                    <pic:cNvPr id="1" name=""/>
+                    <pic:cNvPicPr/>
+                  </pic:nvPicPr>
+                  <pic:blipFill>
+                    <a:blip r:embed="rId20"/>
+                    <a:stretch>
+                      <a:fillRect/>
+                    </a:stretch>
+                  </pic:blipFill>
+                  <pic:spPr>
+                    <a:xfrm>
+                      <a:off x="0" y="0"/>
+                      <a:ext cx="5867667" cy="5722746"/>
+                    </a:xfrm>
+                    <a:prstGeom prst="rect">
+                      <a:avLst/>
+                    </a:prstGeom>
+                  </pic:spPr>
+                </pic:pic>
+              </a:graphicData>
+            </a:graphic>
+          </wp:inline>
+        </w:drawing>
+      </w:r>
+    </w:p>
+    <w:p>
+      <w:pPr>
+        <w:pStyle w:val="ResimYazs"/>
+        <w:spacing w:line="360" w:lineRule="auto"/>
+        <w:jc w:val="center"/>
+      </w:pPr>
+      <w:r>
+        <w:t xml:space="preserve">Figure </w:t>
+      </w:r>
+      <w:r>
+        <w:fldChar w:fldCharType="begin"/>
+      </w:r>
+      <w:r>
+        <w:instrText xml:space="preserve"> SEQ Figure \* ARABIC </w:instrText>
+      </w:r>
+      <w:r>
+        <w:fldChar w:fldCharType="separate"/>
+      </w:r>
+      <w:r>
+        <w:rPr>
+          <w:noProof/>
+        </w:rPr>
+        <w:t>10</w:t>
+      </w:r>
+      <w:r>
+        <w:fldChar w:fldCharType="end"/>
+      </w:r>
+      <w:r>
+        <w:t>.Typical TL594 Application Circuit</w:t>
+      </w:r>
+    </w:p>
+    <w:p>
+      <w:pPr>
+        <w:keepNext/>
+        <w:spacing w:line="360" w:lineRule="auto"/>
+        <w:jc w:val="center"/>
+      </w:pPr>
+      <w:r>
+        <w:rPr>
+          <w:noProof/>
+        </w:rPr>
+        <w:lastRenderedPageBreak/>
+        <w:drawing>
+          <wp:inline distT="0" distB="0" distL="0" distR="0" wp14:anchorId="0BD3755C" wp14:editId="5178D41D">
+            <wp:extent cx="5733415" cy="2794000"/>
+            <wp:effectExtent l="0" t="0" r="635" b="6350"/>
+            <wp:docPr id="12" name="Picture 12"/>
             <wp:cNvGraphicFramePr>
               <a:graphicFrameLocks xmlns:a="http://schemas.openxmlformats.org/drawingml/2006/main" noChangeAspect="1"/>
             </wp:cNvGraphicFramePr>
@@ -13968,82 +13716,6 @@
                   <pic:spPr>
                     <a:xfrm>
                       <a:off x="0" y="0"/>
-                      <a:ext cx="5867667" cy="5722746"/>
-                    </a:xfrm>
-                    <a:prstGeom prst="rect">
-                      <a:avLst/>
-                    </a:prstGeom>
-                  </pic:spPr>
-                </pic:pic>
-              </a:graphicData>
-            </a:graphic>
-          </wp:inline>
-        </w:drawing>
-      </w:r>
-    </w:p>
-    <w:p>
-      <w:pPr>
-        <w:pStyle w:val="Caption"/>
-        <w:spacing w:line="360" w:lineRule="auto"/>
-        <w:jc w:val="center"/>
-      </w:pPr>
-      <w:r>
-        <w:t xml:space="preserve">Figure </w:t>
-      </w:r>
-      <w:r>
-        <w:fldChar w:fldCharType="begin"/>
-      </w:r>
-      <w:r>
-        <w:instrText xml:space="preserve"> SEQ Figure \* ARABIC </w:instrText>
-      </w:r>
-      <w:r>
-        <w:fldChar w:fldCharType="separate"/>
-      </w:r>
-      <w:r>
-        <w:rPr>
-          <w:noProof/>
-        </w:rPr>
-        <w:t>9</w:t>
-      </w:r>
-      <w:r>
-        <w:fldChar w:fldCharType="end"/>
-      </w:r>
-      <w:r>
-        <w:t>.Typical TL594 Application Circuit</w:t>
-      </w:r>
-    </w:p>
-    <w:p>
-      <w:pPr>
-        <w:keepNext/>
-        <w:spacing w:line="360" w:lineRule="auto"/>
-        <w:jc w:val="center"/>
-      </w:pPr>
-      <w:r>
-        <w:lastRenderedPageBreak/>
-        <w:drawing>
-          <wp:inline distT="0" distB="0" distL="0" distR="0" wp14:anchorId="0BD3755C" wp14:editId="5178D41D">
-            <wp:extent cx="5733415" cy="2794000"/>
-            <wp:effectExtent l="0" t="0" r="635" b="6350"/>
-            <wp:docPr id="12" name="Picture 12"/>
-            <wp:cNvGraphicFramePr>
-              <a:graphicFrameLocks xmlns:a="http://schemas.openxmlformats.org/drawingml/2006/main" noChangeAspect="1"/>
-            </wp:cNvGraphicFramePr>
-            <a:graphic xmlns:a="http://schemas.openxmlformats.org/drawingml/2006/main">
-              <a:graphicData uri="http://schemas.openxmlformats.org/drawingml/2006/picture">
-                <pic:pic xmlns:pic="http://schemas.openxmlformats.org/drawingml/2006/picture">
-                  <pic:nvPicPr>
-                    <pic:cNvPr id="1" name=""/>
-                    <pic:cNvPicPr/>
-                  </pic:nvPicPr>
-                  <pic:blipFill>
-                    <a:blip r:embed="rId22"/>
-                    <a:stretch>
-                      <a:fillRect/>
-                    </a:stretch>
-                  </pic:blipFill>
-                  <pic:spPr>
-                    <a:xfrm>
-                      <a:off x="0" y="0"/>
                       <a:ext cx="5733415" cy="2794000"/>
                     </a:xfrm>
                     <a:prstGeom prst="rect">
@@ -14059,7 +13731,7 @@
     </w:p>
     <w:p>
       <w:pPr>
-        <w:pStyle w:val="Caption"/>
+        <w:pStyle w:val="ResimYazs"/>
         <w:spacing w:line="360" w:lineRule="auto"/>
         <w:jc w:val="center"/>
       </w:pPr>
@@ -14079,7 +13751,7 @@
         <w:rPr>
           <w:noProof/>
         </w:rPr>
-        <w:t>10</w:t>
+        <w:t>11</w:t>
       </w:r>
       <w:r>
         <w:fldChar w:fldCharType="end"/>
@@ -14089,8 +13761,8 @@
       </w:r>
     </w:p>
     <w:sectPr>
-      <w:headerReference w:type="default" r:id="rId23"/>
-      <w:footerReference w:type="default" r:id="rId24"/>
+      <w:headerReference w:type="default" r:id="rId22"/>
+      <w:footerReference w:type="default" r:id="rId23"/>
       <w:pgSz w:w="11909" w:h="16834"/>
       <w:pgMar w:top="1440" w:right="1440" w:bottom="1440" w:left="1440" w:header="720" w:footer="720" w:gutter="0"/>
       <w:cols w:space="708"/>
@@ -14100,7 +13772,7 @@
 </file>
 
 <file path=word/endnotes.xml><?xml version="1.0" encoding="utf-8"?>
-<w:endnotes xmlns:wpc="http://schemas.microsoft.com/office/word/2010/wordprocessingCanvas" xmlns:cx="http://schemas.microsoft.com/office/drawing/2014/chartex" xmlns:mc="http://schemas.openxmlformats.org/markup-compatibility/2006" xmlns:o="urn:schemas-microsoft-com:office:office" xmlns:r="http://schemas.openxmlformats.org/officeDocument/2006/relationships" xmlns:m="http://schemas.openxmlformats.org/officeDocument/2006/math" xmlns:v="urn:schemas-microsoft-com:vml" xmlns:wp14="http://schemas.microsoft.com/office/word/2010/wordprocessingDrawing" xmlns:wp="http://schemas.openxmlformats.org/drawingml/2006/wordprocessingDrawing" xmlns:w10="urn:schemas-microsoft-com:office:word" xmlns:w="http://schemas.openxmlformats.org/wordprocessingml/2006/main" xmlns:w14="http://schemas.microsoft.com/office/word/2010/wordml" xmlns:w15="http://schemas.microsoft.com/office/word/2012/wordml" xmlns:w16se="http://schemas.microsoft.com/office/word/2015/wordml/symex" xmlns:wpg="http://schemas.microsoft.com/office/word/2010/wordprocessingGroup" xmlns:wpi="http://schemas.microsoft.com/office/word/2010/wordprocessingInk" xmlns:wne="http://schemas.microsoft.com/office/word/2006/wordml" xmlns:wps="http://schemas.microsoft.com/office/word/2010/wordprocessingShape" mc:Ignorable="w14 w15 w16se wp14">
+<w:endnotes xmlns:wpc="http://schemas.microsoft.com/office/word/2010/wordprocessingCanvas" xmlns:cx="http://schemas.microsoft.com/office/drawing/2014/chartex" xmlns:cx1="http://schemas.microsoft.com/office/drawing/2015/9/8/chartex" xmlns:cx2="http://schemas.microsoft.com/office/drawing/2015/10/21/chartex" xmlns:cx3="http://schemas.microsoft.com/office/drawing/2016/5/9/chartex" xmlns:cx4="http://schemas.microsoft.com/office/drawing/2016/5/10/chartex" xmlns:cx5="http://schemas.microsoft.com/office/drawing/2016/5/11/chartex" xmlns:cx6="http://schemas.microsoft.com/office/drawing/2016/5/12/chartex" xmlns:cx7="http://schemas.microsoft.com/office/drawing/2016/5/13/chartex" xmlns:cx8="http://schemas.microsoft.com/office/drawing/2016/5/14/chartex" xmlns:mc="http://schemas.openxmlformats.org/markup-compatibility/2006" xmlns:aink="http://schemas.microsoft.com/office/drawing/2016/ink" xmlns:am3d="http://schemas.microsoft.com/office/drawing/2017/model3d" xmlns:o="urn:schemas-microsoft-com:office:office" xmlns:r="http://schemas.openxmlformats.org/officeDocument/2006/relationships" xmlns:m="http://schemas.openxmlformats.org/officeDocument/2006/math" xmlns:v="urn:schemas-microsoft-com:vml" xmlns:wp14="http://schemas.microsoft.com/office/word/2010/wordprocessingDrawing" xmlns:wp="http://schemas.openxmlformats.org/drawingml/2006/wordprocessingDrawing" xmlns:w10="urn:schemas-microsoft-com:office:word" xmlns:w="http://schemas.openxmlformats.org/wordprocessingml/2006/main" xmlns:w14="http://schemas.microsoft.com/office/word/2010/wordml" xmlns:w15="http://schemas.microsoft.com/office/word/2012/wordml" xmlns:w16cex="http://schemas.microsoft.com/office/word/2018/wordml/cex" xmlns:w16cid="http://schemas.microsoft.com/office/word/2016/wordml/cid" xmlns:w16="http://schemas.microsoft.com/office/word/2018/wordml" xmlns:w16se="http://schemas.microsoft.com/office/word/2015/wordml/symex" xmlns:wpg="http://schemas.microsoft.com/office/word/2010/wordprocessingGroup" xmlns:wpi="http://schemas.microsoft.com/office/word/2010/wordprocessingInk" xmlns:wne="http://schemas.microsoft.com/office/word/2006/wordml" xmlns:wps="http://schemas.microsoft.com/office/word/2010/wordprocessingShape" mc:Ignorable="w14 w15 w16se w16cid w16 w16cex wp14">
   <w:endnote w:type="separator" w:id="-1">
     <w:p>
       <w:pPr>
@@ -14125,7 +13797,7 @@
 </file>
 
 <file path=word/footer1.xml><?xml version="1.0" encoding="utf-8"?>
-<w:ftr xmlns:wpc="http://schemas.microsoft.com/office/word/2010/wordprocessingCanvas" xmlns:cx="http://schemas.microsoft.com/office/drawing/2014/chartex" xmlns:mc="http://schemas.openxmlformats.org/markup-compatibility/2006" xmlns:o="urn:schemas-microsoft-com:office:office" xmlns:r="http://schemas.openxmlformats.org/officeDocument/2006/relationships" xmlns:m="http://schemas.openxmlformats.org/officeDocument/2006/math" xmlns:v="urn:schemas-microsoft-com:vml" xmlns:wp14="http://schemas.microsoft.com/office/word/2010/wordprocessingDrawing" xmlns:wp="http://schemas.openxmlformats.org/drawingml/2006/wordprocessingDrawing" xmlns:w10="urn:schemas-microsoft-com:office:word" xmlns:w="http://schemas.openxmlformats.org/wordprocessingml/2006/main" xmlns:w14="http://schemas.microsoft.com/office/word/2010/wordml" xmlns:w15="http://schemas.microsoft.com/office/word/2012/wordml" xmlns:w16se="http://schemas.microsoft.com/office/word/2015/wordml/symex" xmlns:wpg="http://schemas.microsoft.com/office/word/2010/wordprocessingGroup" xmlns:wpi="http://schemas.microsoft.com/office/word/2010/wordprocessingInk" xmlns:wne="http://schemas.microsoft.com/office/word/2006/wordml" xmlns:wps="http://schemas.microsoft.com/office/word/2010/wordprocessingShape" mc:Ignorable="w14 w15 w16se wp14">
+<w:ftr xmlns:wpc="http://schemas.microsoft.com/office/word/2010/wordprocessingCanvas" xmlns:cx="http://schemas.microsoft.com/office/drawing/2014/chartex" xmlns:cx1="http://schemas.microsoft.com/office/drawing/2015/9/8/chartex" xmlns:cx2="http://schemas.microsoft.com/office/drawing/2015/10/21/chartex" xmlns:cx3="http://schemas.microsoft.com/office/drawing/2016/5/9/chartex" xmlns:cx4="http://schemas.microsoft.com/office/drawing/2016/5/10/chartex" xmlns:cx5="http://schemas.microsoft.com/office/drawing/2016/5/11/chartex" xmlns:cx6="http://schemas.microsoft.com/office/drawing/2016/5/12/chartex" xmlns:cx7="http://schemas.microsoft.com/office/drawing/2016/5/13/chartex" xmlns:cx8="http://schemas.microsoft.com/office/drawing/2016/5/14/chartex" xmlns:mc="http://schemas.openxmlformats.org/markup-compatibility/2006" xmlns:aink="http://schemas.microsoft.com/office/drawing/2016/ink" xmlns:am3d="http://schemas.microsoft.com/office/drawing/2017/model3d" xmlns:o="urn:schemas-microsoft-com:office:office" xmlns:r="http://schemas.openxmlformats.org/officeDocument/2006/relationships" xmlns:m="http://schemas.openxmlformats.org/officeDocument/2006/math" xmlns:v="urn:schemas-microsoft-com:vml" xmlns:wp14="http://schemas.microsoft.com/office/word/2010/wordprocessingDrawing" xmlns:wp="http://schemas.openxmlformats.org/drawingml/2006/wordprocessingDrawing" xmlns:w10="urn:schemas-microsoft-com:office:word" xmlns:w="http://schemas.openxmlformats.org/wordprocessingml/2006/main" xmlns:w14="http://schemas.microsoft.com/office/word/2010/wordml" xmlns:w15="http://schemas.microsoft.com/office/word/2012/wordml" xmlns:w16cex="http://schemas.microsoft.com/office/word/2018/wordml/cex" xmlns:w16cid="http://schemas.microsoft.com/office/word/2016/wordml/cid" xmlns:w16="http://schemas.microsoft.com/office/word/2018/wordml" xmlns:w16se="http://schemas.microsoft.com/office/word/2015/wordml/symex" xmlns:wpg="http://schemas.microsoft.com/office/word/2010/wordprocessingGroup" xmlns:wpi="http://schemas.microsoft.com/office/word/2010/wordprocessingInk" xmlns:wne="http://schemas.microsoft.com/office/word/2006/wordml" xmlns:wps="http://schemas.microsoft.com/office/word/2010/wordprocessingShape" mc:Ignorable="w14 w15 w16se w16cid w16 w16cex wp14">
   <w:sdt>
     <w:sdtPr>
       <w:id w:val="-1353799888"/>
@@ -14142,7 +13814,7 @@
     <w:sdtContent>
       <w:p>
         <w:pPr>
-          <w:pStyle w:val="Footer"/>
+          <w:pStyle w:val="AltBilgi"/>
           <w:jc w:val="center"/>
         </w:pPr>
         <w:r>
@@ -14171,14 +13843,14 @@
   </w:sdt>
   <w:p>
     <w:pPr>
-      <w:pStyle w:val="Footer"/>
+      <w:pStyle w:val="AltBilgi"/>
     </w:pPr>
   </w:p>
 </w:ftr>
 </file>
 
 <file path=word/footnotes.xml><?xml version="1.0" encoding="utf-8"?>
-<w:footnotes xmlns:wpc="http://schemas.microsoft.com/office/word/2010/wordprocessingCanvas" xmlns:cx="http://schemas.microsoft.com/office/drawing/2014/chartex" xmlns:mc="http://schemas.openxmlformats.org/markup-compatibility/2006" xmlns:o="urn:schemas-microsoft-com:office:office" xmlns:r="http://schemas.openxmlformats.org/officeDocument/2006/relationships" xmlns:m="http://schemas.openxmlformats.org/officeDocument/2006/math" xmlns:v="urn:schemas-microsoft-com:vml" xmlns:wp14="http://schemas.microsoft.com/office/word/2010/wordprocessingDrawing" xmlns:wp="http://schemas.openxmlformats.org/drawingml/2006/wordprocessingDrawing" xmlns:w10="urn:schemas-microsoft-com:office:word" xmlns:w="http://schemas.openxmlformats.org/wordprocessingml/2006/main" xmlns:w14="http://schemas.microsoft.com/office/word/2010/wordml" xmlns:w15="http://schemas.microsoft.com/office/word/2012/wordml" xmlns:w16se="http://schemas.microsoft.com/office/word/2015/wordml/symex" xmlns:wpg="http://schemas.microsoft.com/office/word/2010/wordprocessingGroup" xmlns:wpi="http://schemas.microsoft.com/office/word/2010/wordprocessingInk" xmlns:wne="http://schemas.microsoft.com/office/word/2006/wordml" xmlns:wps="http://schemas.microsoft.com/office/word/2010/wordprocessingShape" mc:Ignorable="w14 w15 w16se wp14">
+<w:footnotes xmlns:wpc="http://schemas.microsoft.com/office/word/2010/wordprocessingCanvas" xmlns:cx="http://schemas.microsoft.com/office/drawing/2014/chartex" xmlns:cx1="http://schemas.microsoft.com/office/drawing/2015/9/8/chartex" xmlns:cx2="http://schemas.microsoft.com/office/drawing/2015/10/21/chartex" xmlns:cx3="http://schemas.microsoft.com/office/drawing/2016/5/9/chartex" xmlns:cx4="http://schemas.microsoft.com/office/drawing/2016/5/10/chartex" xmlns:cx5="http://schemas.microsoft.com/office/drawing/2016/5/11/chartex" xmlns:cx6="http://schemas.microsoft.com/office/drawing/2016/5/12/chartex" xmlns:cx7="http://schemas.microsoft.com/office/drawing/2016/5/13/chartex" xmlns:cx8="http://schemas.microsoft.com/office/drawing/2016/5/14/chartex" xmlns:mc="http://schemas.openxmlformats.org/markup-compatibility/2006" xmlns:aink="http://schemas.microsoft.com/office/drawing/2016/ink" xmlns:am3d="http://schemas.microsoft.com/office/drawing/2017/model3d" xmlns:o="urn:schemas-microsoft-com:office:office" xmlns:r="http://schemas.openxmlformats.org/officeDocument/2006/relationships" xmlns:m="http://schemas.openxmlformats.org/officeDocument/2006/math" xmlns:v="urn:schemas-microsoft-com:vml" xmlns:wp14="http://schemas.microsoft.com/office/word/2010/wordprocessingDrawing" xmlns:wp="http://schemas.openxmlformats.org/drawingml/2006/wordprocessingDrawing" xmlns:w10="urn:schemas-microsoft-com:office:word" xmlns:w="http://schemas.openxmlformats.org/wordprocessingml/2006/main" xmlns:w14="http://schemas.microsoft.com/office/word/2010/wordml" xmlns:w15="http://schemas.microsoft.com/office/word/2012/wordml" xmlns:w16cex="http://schemas.microsoft.com/office/word/2018/wordml/cex" xmlns:w16cid="http://schemas.microsoft.com/office/word/2016/wordml/cid" xmlns:w16="http://schemas.microsoft.com/office/word/2018/wordml" xmlns:w16se="http://schemas.microsoft.com/office/word/2015/wordml/symex" xmlns:wpg="http://schemas.microsoft.com/office/word/2010/wordprocessingGroup" xmlns:wpi="http://schemas.microsoft.com/office/word/2010/wordprocessingInk" xmlns:wne="http://schemas.microsoft.com/office/word/2006/wordml" xmlns:wps="http://schemas.microsoft.com/office/word/2010/wordprocessingShape" mc:Ignorable="w14 w15 w16se w16cid w16 w16cex wp14">
   <w:footnote w:type="separator" w:id="-1">
     <w:p>
       <w:pPr>
@@ -14203,10 +13875,10 @@
 </file>
 
 <file path=word/header1.xml><?xml version="1.0" encoding="utf-8"?>
-<w:hdr xmlns:wpc="http://schemas.microsoft.com/office/word/2010/wordprocessingCanvas" xmlns:cx="http://schemas.microsoft.com/office/drawing/2014/chartex" xmlns:mc="http://schemas.openxmlformats.org/markup-compatibility/2006" xmlns:o="urn:schemas-microsoft-com:office:office" xmlns:r="http://schemas.openxmlformats.org/officeDocument/2006/relationships" xmlns:m="http://schemas.openxmlformats.org/officeDocument/2006/math" xmlns:v="urn:schemas-microsoft-com:vml" xmlns:wp14="http://schemas.microsoft.com/office/word/2010/wordprocessingDrawing" xmlns:wp="http://schemas.openxmlformats.org/drawingml/2006/wordprocessingDrawing" xmlns:w10="urn:schemas-microsoft-com:office:word" xmlns:w="http://schemas.openxmlformats.org/wordprocessingml/2006/main" xmlns:w14="http://schemas.microsoft.com/office/word/2010/wordml" xmlns:w15="http://schemas.microsoft.com/office/word/2012/wordml" xmlns:w16se="http://schemas.microsoft.com/office/word/2015/wordml/symex" xmlns:wpg="http://schemas.microsoft.com/office/word/2010/wordprocessingGroup" xmlns:wpi="http://schemas.microsoft.com/office/word/2010/wordprocessingInk" xmlns:wne="http://schemas.microsoft.com/office/word/2006/wordml" xmlns:wps="http://schemas.microsoft.com/office/word/2010/wordprocessingShape" mc:Ignorable="w14 w15 w16se wp14">
+<w:hdr xmlns:wpc="http://schemas.microsoft.com/office/word/2010/wordprocessingCanvas" xmlns:cx="http://schemas.microsoft.com/office/drawing/2014/chartex" xmlns:cx1="http://schemas.microsoft.com/office/drawing/2015/9/8/chartex" xmlns:cx2="http://schemas.microsoft.com/office/drawing/2015/10/21/chartex" xmlns:cx3="http://schemas.microsoft.com/office/drawing/2016/5/9/chartex" xmlns:cx4="http://schemas.microsoft.com/office/drawing/2016/5/10/chartex" xmlns:cx5="http://schemas.microsoft.com/office/drawing/2016/5/11/chartex" xmlns:cx6="http://schemas.microsoft.com/office/drawing/2016/5/12/chartex" xmlns:cx7="http://schemas.microsoft.com/office/drawing/2016/5/13/chartex" xmlns:cx8="http://schemas.microsoft.com/office/drawing/2016/5/14/chartex" xmlns:mc="http://schemas.openxmlformats.org/markup-compatibility/2006" xmlns:aink="http://schemas.microsoft.com/office/drawing/2016/ink" xmlns:am3d="http://schemas.microsoft.com/office/drawing/2017/model3d" xmlns:o="urn:schemas-microsoft-com:office:office" xmlns:r="http://schemas.openxmlformats.org/officeDocument/2006/relationships" xmlns:m="http://schemas.openxmlformats.org/officeDocument/2006/math" xmlns:v="urn:schemas-microsoft-com:vml" xmlns:wp14="http://schemas.microsoft.com/office/word/2010/wordprocessingDrawing" xmlns:wp="http://schemas.openxmlformats.org/drawingml/2006/wordprocessingDrawing" xmlns:w10="urn:schemas-microsoft-com:office:word" xmlns:w="http://schemas.openxmlformats.org/wordprocessingml/2006/main" xmlns:w14="http://schemas.microsoft.com/office/word/2010/wordml" xmlns:w15="http://schemas.microsoft.com/office/word/2012/wordml" xmlns:w16cex="http://schemas.microsoft.com/office/word/2018/wordml/cex" xmlns:w16cid="http://schemas.microsoft.com/office/word/2016/wordml/cid" xmlns:w16="http://schemas.microsoft.com/office/word/2018/wordml" xmlns:w16se="http://schemas.microsoft.com/office/word/2015/wordml/symex" xmlns:wpg="http://schemas.microsoft.com/office/word/2010/wordprocessingGroup" xmlns:wpi="http://schemas.microsoft.com/office/word/2010/wordprocessingInk" xmlns:wne="http://schemas.microsoft.com/office/word/2006/wordml" xmlns:wps="http://schemas.microsoft.com/office/word/2010/wordprocessingShape" mc:Ignorable="w14 w15 w16se w16cid w16 w16cex wp14">
   <w:p>
     <w:pPr>
-      <w:pStyle w:val="Header"/>
+      <w:pStyle w:val="stBilgi"/>
     </w:pPr>
     <w:r>
       <w:t>Mustafa Yıldız</w:t>
@@ -14226,7 +13898,7 @@
   </w:p>
   <w:p>
     <w:pPr>
-      <w:pStyle w:val="Header"/>
+      <w:pStyle w:val="stBilgi"/>
     </w:pPr>
     <w:r>
       <w:t>Ali Belli</w:t>
@@ -14234,7 +13906,7 @@
   </w:p>
   <w:p>
     <w:pPr>
-      <w:pStyle w:val="Header"/>
+      <w:pStyle w:val="stBilgi"/>
     </w:pPr>
     <w:r>
       <w:t>Mehmet Kılıç</w:t>
@@ -14242,14 +13914,14 @@
   </w:p>
   <w:p>
     <w:pPr>
-      <w:pStyle w:val="Header"/>
+      <w:pStyle w:val="stBilgi"/>
     </w:pPr>
   </w:p>
 </w:hdr>
 </file>
 
 <file path=word/numbering.xml><?xml version="1.0" encoding="utf-8"?>
-<w:numbering xmlns:wpc="http://schemas.microsoft.com/office/word/2010/wordprocessingCanvas" xmlns:cx="http://schemas.microsoft.com/office/drawing/2014/chartex" xmlns:mc="http://schemas.openxmlformats.org/markup-compatibility/2006" xmlns:o="urn:schemas-microsoft-com:office:office" xmlns:r="http://schemas.openxmlformats.org/officeDocument/2006/relationships" xmlns:m="http://schemas.openxmlformats.org/officeDocument/2006/math" xmlns:v="urn:schemas-microsoft-com:vml" xmlns:wp14="http://schemas.microsoft.com/office/word/2010/wordprocessingDrawing" xmlns:wp="http://schemas.openxmlformats.org/drawingml/2006/wordprocessingDrawing" xmlns:w10="urn:schemas-microsoft-com:office:word" xmlns:w="http://schemas.openxmlformats.org/wordprocessingml/2006/main" xmlns:w14="http://schemas.microsoft.com/office/word/2010/wordml" xmlns:w15="http://schemas.microsoft.com/office/word/2012/wordml" xmlns:w16se="http://schemas.microsoft.com/office/word/2015/wordml/symex" xmlns:wpg="http://schemas.microsoft.com/office/word/2010/wordprocessingGroup" xmlns:wpi="http://schemas.microsoft.com/office/word/2010/wordprocessingInk" xmlns:wne="http://schemas.microsoft.com/office/word/2006/wordml" xmlns:wps="http://schemas.microsoft.com/office/word/2010/wordprocessingShape" mc:Ignorable="w14 w15 w16se wp14">
+<w:numbering xmlns:wpc="http://schemas.microsoft.com/office/word/2010/wordprocessingCanvas" xmlns:cx="http://schemas.microsoft.com/office/drawing/2014/chartex" xmlns:cx1="http://schemas.microsoft.com/office/drawing/2015/9/8/chartex" xmlns:cx2="http://schemas.microsoft.com/office/drawing/2015/10/21/chartex" xmlns:cx3="http://schemas.microsoft.com/office/drawing/2016/5/9/chartex" xmlns:cx4="http://schemas.microsoft.com/office/drawing/2016/5/10/chartex" xmlns:cx5="http://schemas.microsoft.com/office/drawing/2016/5/11/chartex" xmlns:cx6="http://schemas.microsoft.com/office/drawing/2016/5/12/chartex" xmlns:cx7="http://schemas.microsoft.com/office/drawing/2016/5/13/chartex" xmlns:cx8="http://schemas.microsoft.com/office/drawing/2016/5/14/chartex" xmlns:mc="http://schemas.openxmlformats.org/markup-compatibility/2006" xmlns:aink="http://schemas.microsoft.com/office/drawing/2016/ink" xmlns:am3d="http://schemas.microsoft.com/office/drawing/2017/model3d" xmlns:o="urn:schemas-microsoft-com:office:office" xmlns:r="http://schemas.openxmlformats.org/officeDocument/2006/relationships" xmlns:m="http://schemas.openxmlformats.org/officeDocument/2006/math" xmlns:v="urn:schemas-microsoft-com:vml" xmlns:wp14="http://schemas.microsoft.com/office/word/2010/wordprocessingDrawing" xmlns:wp="http://schemas.openxmlformats.org/drawingml/2006/wordprocessingDrawing" xmlns:w10="urn:schemas-microsoft-com:office:word" xmlns:w="http://schemas.openxmlformats.org/wordprocessingml/2006/main" xmlns:w14="http://schemas.microsoft.com/office/word/2010/wordml" xmlns:w15="http://schemas.microsoft.com/office/word/2012/wordml" xmlns:w16cex="http://schemas.microsoft.com/office/word/2018/wordml/cex" xmlns:w16cid="http://schemas.microsoft.com/office/word/2016/wordml/cid" xmlns:w16="http://schemas.microsoft.com/office/word/2018/wordml" xmlns:w16se="http://schemas.microsoft.com/office/word/2015/wordml/symex" xmlns:wpg="http://schemas.microsoft.com/office/word/2010/wordprocessingGroup" xmlns:wpi="http://schemas.microsoft.com/office/word/2010/wordprocessingInk" xmlns:wne="http://schemas.microsoft.com/office/word/2006/wordml" xmlns:wps="http://schemas.microsoft.com/office/word/2010/wordprocessingShape" mc:Ignorable="w14 w15 w16se w16cid w16 w16cex wp14">
   <w:abstractNum w:abstractNumId="0" w15:restartNumberingAfterBreak="0">
     <w:nsid w:val="05314925"/>
     <w:multiLevelType w:val="multilevel"/>
@@ -15226,7 +14898,7 @@
 </file>
 
 <file path=word/styles.xml><?xml version="1.0" encoding="utf-8"?>
-<w:styles xmlns:mc="http://schemas.openxmlformats.org/markup-compatibility/2006" xmlns:r="http://schemas.openxmlformats.org/officeDocument/2006/relationships" xmlns:w="http://schemas.openxmlformats.org/wordprocessingml/2006/main" xmlns:w14="http://schemas.microsoft.com/office/word/2010/wordml" xmlns:w15="http://schemas.microsoft.com/office/word/2012/wordml" xmlns:w16se="http://schemas.microsoft.com/office/word/2015/wordml/symex" mc:Ignorable="w14 w15 w16se">
+<w:styles xmlns:mc="http://schemas.openxmlformats.org/markup-compatibility/2006" xmlns:r="http://schemas.openxmlformats.org/officeDocument/2006/relationships" xmlns:w="http://schemas.openxmlformats.org/wordprocessingml/2006/main" xmlns:w14="http://schemas.microsoft.com/office/word/2010/wordml" xmlns:w15="http://schemas.microsoft.com/office/word/2012/wordml" xmlns:w16cex="http://schemas.microsoft.com/office/word/2018/wordml/cex" xmlns:w16cid="http://schemas.microsoft.com/office/word/2016/wordml/cid" xmlns:w16="http://schemas.microsoft.com/office/word/2018/wordml" xmlns:w16se="http://schemas.microsoft.com/office/word/2015/wordml/symex" mc:Ignorable="w14 w15 w16se w16cid w16 w16cex">
   <w:docDefaults>
     <w:rPrDefault>
       <w:rPr>
@@ -15242,7 +14914,7 @@
       </w:pPr>
     </w:pPrDefault>
   </w:docDefaults>
-  <w:latentStyles w:defLockedState="0" w:defUIPriority="99" w:defSemiHidden="0" w:defUnhideWhenUsed="0" w:defQFormat="0" w:count="371">
+  <w:latentStyles w:defLockedState="0" w:defUIPriority="99" w:defSemiHidden="0" w:defUnhideWhenUsed="0" w:defQFormat="0" w:count="376">
     <w:lsdException w:name="Normal" w:uiPriority="0" w:qFormat="1"/>
     <w:lsdException w:name="heading 1" w:uiPriority="9" w:qFormat="1"/>
     <w:lsdException w:name="heading 2" w:semiHidden="1" w:uiPriority="9" w:unhideWhenUsed="1" w:qFormat="1"/>
@@ -15348,7 +15020,6 @@
     <w:lsdException w:name="HTML Sample" w:semiHidden="1" w:unhideWhenUsed="1"/>
     <w:lsdException w:name="HTML Typewriter" w:semiHidden="1" w:unhideWhenUsed="1"/>
     <w:lsdException w:name="HTML Variable" w:semiHidden="1" w:unhideWhenUsed="1"/>
-    <w:lsdException w:name="Normal Table" w:semiHidden="1" w:unhideWhenUsed="1"/>
     <w:lsdException w:name="annotation subject" w:semiHidden="1" w:unhideWhenUsed="1"/>
     <w:lsdException w:name="No List" w:semiHidden="1" w:unhideWhenUsed="1"/>
     <w:lsdException w:name="Outline List 1" w:semiHidden="1" w:unhideWhenUsed="1"/>
@@ -15391,11 +15062,8 @@
     <w:lsdException w:name="Table Contemporary" w:semiHidden="1" w:unhideWhenUsed="1"/>
     <w:lsdException w:name="Table Elegant" w:semiHidden="1" w:unhideWhenUsed="1"/>
     <w:lsdException w:name="Table Professional" w:semiHidden="1" w:unhideWhenUsed="1"/>
-    <w:lsdException w:name="Table Subtle 1" w:semiHidden="1" w:unhideWhenUsed="1"/>
     <w:lsdException w:name="Table Subtle 2" w:semiHidden="1" w:unhideWhenUsed="1"/>
     <w:lsdException w:name="Table Web 1" w:semiHidden="1" w:unhideWhenUsed="1"/>
-    <w:lsdException w:name="Table Web 2" w:semiHidden="1" w:unhideWhenUsed="1"/>
-    <w:lsdException w:name="Table Web 3" w:semiHidden="1" w:unhideWhenUsed="1"/>
     <w:lsdException w:name="Balloon Text" w:semiHidden="1" w:unhideWhenUsed="1"/>
     <w:lsdException w:name="Table Grid" w:uiPriority="39"/>
     <w:lsdException w:name="Table Theme" w:semiHidden="1" w:unhideWhenUsed="1"/>
@@ -15614,6 +15282,11 @@
     <w:lsdException w:name="List Table 5 Dark Accent 6" w:uiPriority="50"/>
     <w:lsdException w:name="List Table 6 Colorful Accent 6" w:uiPriority="51"/>
     <w:lsdException w:name="List Table 7 Colorful Accent 6" w:uiPriority="52"/>
+    <w:lsdException w:name="Mention" w:semiHidden="1" w:unhideWhenUsed="1"/>
+    <w:lsdException w:name="Smart Hyperlink" w:semiHidden="1" w:unhideWhenUsed="1"/>
+    <w:lsdException w:name="Hashtag" w:semiHidden="1" w:unhideWhenUsed="1"/>
+    <w:lsdException w:name="Unresolved Mention" w:semiHidden="1" w:unhideWhenUsed="1"/>
+    <w:lsdException w:name="Smart Link" w:semiHidden="1" w:unhideWhenUsed="1"/>
   </w:latentStyles>
   <w:style w:type="paragraph" w:default="1" w:styleId="Normal">
     <w:name w:val="Normal"/>
@@ -15621,7 +15294,7 @@
       <w:lang w:val="en-US"/>
     </w:rPr>
   </w:style>
-  <w:style w:type="paragraph" w:styleId="Heading1">
+  <w:style w:type="paragraph" w:styleId="Balk1">
     <w:name w:val="heading 1"/>
     <w:basedOn w:val="Normal"/>
     <w:next w:val="Normal"/>
@@ -15636,7 +15309,7 @@
       <w:szCs w:val="40"/>
     </w:rPr>
   </w:style>
-  <w:style w:type="paragraph" w:styleId="Heading2">
+  <w:style w:type="paragraph" w:styleId="Balk2">
     <w:name w:val="heading 2"/>
     <w:basedOn w:val="Normal"/>
     <w:next w:val="Normal"/>
@@ -15651,7 +15324,7 @@
       <w:szCs w:val="32"/>
     </w:rPr>
   </w:style>
-  <w:style w:type="paragraph" w:styleId="Heading3">
+  <w:style w:type="paragraph" w:styleId="Balk3">
     <w:name w:val="heading 3"/>
     <w:basedOn w:val="Normal"/>
     <w:next w:val="Normal"/>
@@ -15667,7 +15340,7 @@
       <w:szCs w:val="28"/>
     </w:rPr>
   </w:style>
-  <w:style w:type="paragraph" w:styleId="Heading4">
+  <w:style w:type="paragraph" w:styleId="Balk4">
     <w:name w:val="heading 4"/>
     <w:basedOn w:val="Normal"/>
     <w:next w:val="Normal"/>
@@ -15683,7 +15356,7 @@
       <w:szCs w:val="24"/>
     </w:rPr>
   </w:style>
-  <w:style w:type="paragraph" w:styleId="Heading5">
+  <w:style w:type="paragraph" w:styleId="Balk5">
     <w:name w:val="heading 5"/>
     <w:basedOn w:val="Normal"/>
     <w:next w:val="Normal"/>
@@ -15697,7 +15370,7 @@
       <w:color w:val="666666"/>
     </w:rPr>
   </w:style>
-  <w:style w:type="paragraph" w:styleId="Heading6">
+  <w:style w:type="paragraph" w:styleId="Balk6">
     <w:name w:val="heading 6"/>
     <w:basedOn w:val="Normal"/>
     <w:next w:val="Normal"/>
@@ -15712,11 +15385,11 @@
       <w:color w:val="666666"/>
     </w:rPr>
   </w:style>
-  <w:style w:type="paragraph" w:styleId="Heading7">
+  <w:style w:type="paragraph" w:styleId="Balk7">
     <w:name w:val="heading 7"/>
     <w:basedOn w:val="Normal"/>
     <w:next w:val="Normal"/>
-    <w:link w:val="Heading7Char"/>
+    <w:link w:val="Balk7Char"/>
     <w:uiPriority w:val="9"/>
     <w:unhideWhenUsed/>
     <w:qFormat/>
@@ -15734,13 +15407,13 @@
       <w:color w:val="243F60" w:themeColor="accent1" w:themeShade="7F"/>
     </w:rPr>
   </w:style>
-  <w:style w:type="character" w:default="1" w:styleId="DefaultParagraphFont">
+  <w:style w:type="character" w:default="1" w:styleId="VarsaylanParagrafYazTipi">
     <w:name w:val="Default Paragraph Font"/>
     <w:uiPriority w:val="1"/>
     <w:semiHidden/>
     <w:unhideWhenUsed/>
   </w:style>
-  <w:style w:type="table" w:default="1" w:styleId="TableNormal">
+  <w:style w:type="table" w:default="1" w:styleId="NormalTablo">
     <w:name w:val="Normal Table"/>
     <w:uiPriority w:val="99"/>
     <w:semiHidden/>
@@ -15755,13 +15428,13 @@
       </w:tblCellMar>
     </w:tblPr>
   </w:style>
-  <w:style w:type="numbering" w:default="1" w:styleId="NoList">
+  <w:style w:type="numbering" w:default="1" w:styleId="ListeYok">
     <w:name w:val="No List"/>
     <w:uiPriority w:val="99"/>
     <w:semiHidden/>
     <w:unhideWhenUsed/>
   </w:style>
-  <w:style w:type="paragraph" w:styleId="Title">
+  <w:style w:type="paragraph" w:styleId="KonuBal">
     <w:name w:val="Title"/>
     <w:basedOn w:val="Normal"/>
     <w:next w:val="Normal"/>
@@ -15775,7 +15448,7 @@
       <w:szCs w:val="52"/>
     </w:rPr>
   </w:style>
-  <w:style w:type="paragraph" w:styleId="Subtitle">
+  <w:style w:type="paragraph" w:styleId="Altyaz">
     <w:name w:val="Subtitle"/>
     <w:basedOn w:val="Normal"/>
     <w:next w:val="Normal"/>
@@ -15790,7 +15463,7 @@
       <w:szCs w:val="30"/>
     </w:rPr>
   </w:style>
-  <w:style w:type="paragraph" w:styleId="ListParagraph">
+  <w:style w:type="paragraph" w:styleId="ListeParagraf">
     <w:name w:val="List Paragraph"/>
     <w:basedOn w:val="Normal"/>
     <w:uiPriority w:val="34"/>
@@ -15801,10 +15474,10 @@
       <w:contextualSpacing/>
     </w:pPr>
   </w:style>
-  <w:style w:type="paragraph" w:styleId="Header">
+  <w:style w:type="paragraph" w:styleId="stBilgi">
     <w:name w:val="header"/>
     <w:basedOn w:val="Normal"/>
-    <w:link w:val="HeaderChar"/>
+    <w:link w:val="stBilgiChar"/>
     <w:uiPriority w:val="99"/>
     <w:unhideWhenUsed/>
     <w:rsid w:val="00B725B0"/>
@@ -15816,17 +15489,17 @@
       <w:spacing w:line="240" w:lineRule="auto"/>
     </w:pPr>
   </w:style>
-  <w:style w:type="character" w:customStyle="1" w:styleId="HeaderChar">
-    <w:name w:val="Header Char"/>
-    <w:basedOn w:val="DefaultParagraphFont"/>
-    <w:link w:val="Header"/>
+  <w:style w:type="character" w:customStyle="1" w:styleId="stBilgiChar">
+    <w:name w:val="Üst Bilgi Char"/>
+    <w:basedOn w:val="VarsaylanParagrafYazTipi"/>
+    <w:link w:val="stBilgi"/>
     <w:uiPriority w:val="99"/>
     <w:rsid w:val="00B725B0"/>
   </w:style>
-  <w:style w:type="paragraph" w:styleId="Footer">
+  <w:style w:type="paragraph" w:styleId="AltBilgi">
     <w:name w:val="footer"/>
     <w:basedOn w:val="Normal"/>
-    <w:link w:val="FooterChar"/>
+    <w:link w:val="AltBilgiChar"/>
     <w:uiPriority w:val="99"/>
     <w:unhideWhenUsed/>
     <w:rsid w:val="00B725B0"/>
@@ -15838,16 +15511,16 @@
       <w:spacing w:line="240" w:lineRule="auto"/>
     </w:pPr>
   </w:style>
-  <w:style w:type="character" w:customStyle="1" w:styleId="FooterChar">
-    <w:name w:val="Footer Char"/>
-    <w:basedOn w:val="DefaultParagraphFont"/>
-    <w:link w:val="Footer"/>
+  <w:style w:type="character" w:customStyle="1" w:styleId="AltBilgiChar">
+    <w:name w:val="Alt Bilgi Char"/>
+    <w:basedOn w:val="VarsaylanParagrafYazTipi"/>
+    <w:link w:val="AltBilgi"/>
     <w:uiPriority w:val="99"/>
     <w:rsid w:val="00B725B0"/>
   </w:style>
-  <w:style w:type="character" w:styleId="PlaceholderText">
+  <w:style w:type="character" w:styleId="YerTutucuMetni">
     <w:name w:val="Placeholder Text"/>
-    <w:basedOn w:val="DefaultParagraphFont"/>
+    <w:basedOn w:val="VarsaylanParagrafYazTipi"/>
     <w:uiPriority w:val="99"/>
     <w:semiHidden/>
     <w:rsid w:val="00B725B0"/>
@@ -15855,7 +15528,7 @@
       <w:color w:val="808080"/>
     </w:rPr>
   </w:style>
-  <w:style w:type="paragraph" w:styleId="Caption">
+  <w:style w:type="paragraph" w:styleId="ResimYazs">
     <w:name w:val="caption"/>
     <w:basedOn w:val="Normal"/>
     <w:next w:val="Normal"/>
@@ -15874,10 +15547,10 @@
       <w:szCs w:val="18"/>
     </w:rPr>
   </w:style>
-  <w:style w:type="character" w:customStyle="1" w:styleId="Heading7Char">
-    <w:name w:val="Heading 7 Char"/>
-    <w:basedOn w:val="DefaultParagraphFont"/>
-    <w:link w:val="Heading7"/>
+  <w:style w:type="character" w:customStyle="1" w:styleId="Balk7Char">
+    <w:name w:val="Başlık 7 Char"/>
+    <w:basedOn w:val="VarsaylanParagrafYazTipi"/>
+    <w:link w:val="Balk7"/>
     <w:uiPriority w:val="9"/>
     <w:rsid w:val="00342A93"/>
     <w:rPr>
@@ -15887,9 +15560,9 @@
       <w:color w:val="243F60" w:themeColor="accent1" w:themeShade="7F"/>
     </w:rPr>
   </w:style>
-  <w:style w:type="paragraph" w:styleId="TOCHeading">
+  <w:style w:type="paragraph" w:styleId="TBal">
     <w:name w:val="TOC Heading"/>
-    <w:basedOn w:val="Heading1"/>
+    <w:basedOn w:val="Balk1"/>
     <w:next w:val="Normal"/>
     <w:uiPriority w:val="39"/>
     <w:unhideWhenUsed/>
@@ -15907,7 +15580,7 @@
       <w:lang w:eastAsia="en-US"/>
     </w:rPr>
   </w:style>
-  <w:style w:type="paragraph" w:styleId="TOC2">
+  <w:style w:type="paragraph" w:styleId="T2">
     <w:name w:val="toc 2"/>
     <w:basedOn w:val="Normal"/>
     <w:next w:val="Normal"/>
@@ -15924,7 +15597,7 @@
       <w:lang w:eastAsia="en-US"/>
     </w:rPr>
   </w:style>
-  <w:style w:type="paragraph" w:styleId="TOC1">
+  <w:style w:type="paragraph" w:styleId="T1">
     <w:name w:val="toc 1"/>
     <w:basedOn w:val="Normal"/>
     <w:next w:val="Normal"/>
@@ -15940,7 +15613,7 @@
       <w:lang w:eastAsia="en-US"/>
     </w:rPr>
   </w:style>
-  <w:style w:type="paragraph" w:styleId="TOC3">
+  <w:style w:type="paragraph" w:styleId="T3">
     <w:name w:val="toc 3"/>
     <w:basedOn w:val="Normal"/>
     <w:next w:val="Normal"/>
@@ -15957,7 +15630,7 @@
       <w:lang w:eastAsia="en-US"/>
     </w:rPr>
   </w:style>
-  <w:style w:type="paragraph" w:styleId="TableofFigures">
+  <w:style w:type="paragraph" w:styleId="ekillerTablosu">
     <w:name w:val="table of figures"/>
     <w:basedOn w:val="Normal"/>
     <w:next w:val="Normal"/>
@@ -15965,9 +15638,9 @@
     <w:unhideWhenUsed/>
     <w:rsid w:val="00342A93"/>
   </w:style>
-  <w:style w:type="character" w:styleId="Hyperlink">
+  <w:style w:type="character" w:styleId="Kpr">
     <w:name w:val="Hyperlink"/>
-    <w:basedOn w:val="DefaultParagraphFont"/>
+    <w:basedOn w:val="VarsaylanParagrafYazTipi"/>
     <w:uiPriority w:val="99"/>
     <w:unhideWhenUsed/>
     <w:rsid w:val="00342A93"/>
@@ -15993,9 +15666,9 @@
       <w:lang w:val="tr-TR"/>
     </w:rPr>
   </w:style>
-  <w:style w:type="character" w:styleId="BookTitle">
+  <w:style w:type="character" w:styleId="KitapBal">
     <w:name w:val="Book Title"/>
-    <w:basedOn w:val="DefaultParagraphFont"/>
+    <w:basedOn w:val="VarsaylanParagrafYazTipi"/>
     <w:uiPriority w:val="33"/>
     <w:qFormat/>
     <w:rsid w:val="00FE5134"/>
@@ -16007,7 +15680,7 @@
       <w:spacing w:val="5"/>
     </w:rPr>
   </w:style>
-  <w:style w:type="paragraph" w:styleId="NoSpacing">
+  <w:style w:type="paragraph" w:styleId="AralkYok">
     <w:name w:val="No Spacing"/>
     <w:uiPriority w:val="1"/>
     <w:qFormat/>
@@ -16019,9 +15692,9 @@
       <w:lang w:val="en-US"/>
     </w:rPr>
   </w:style>
-  <w:style w:type="table" w:styleId="TableGrid">
+  <w:style w:type="table" w:styleId="TabloKlavuzu">
     <w:name w:val="Table Grid"/>
-    <w:basedOn w:val="TableNormal"/>
+    <w:basedOn w:val="NormalTablo"/>
     <w:uiPriority w:val="39"/>
     <w:rsid w:val="00E44BB5"/>
     <w:pPr>
@@ -16042,7 +15715,7 @@
 </file>
 
 <file path=word/glossary/document.xml><?xml version="1.0" encoding="utf-8"?>
-<w:glossaryDocument xmlns:wpc="http://schemas.microsoft.com/office/word/2010/wordprocessingCanvas" xmlns:cx="http://schemas.microsoft.com/office/drawing/2014/chartex" xmlns:mc="http://schemas.openxmlformats.org/markup-compatibility/2006" xmlns:o="urn:schemas-microsoft-com:office:office" xmlns:r="http://schemas.openxmlformats.org/officeDocument/2006/relationships" xmlns:m="http://schemas.openxmlformats.org/officeDocument/2006/math" xmlns:v="urn:schemas-microsoft-com:vml" xmlns:wp14="http://schemas.microsoft.com/office/word/2010/wordprocessingDrawing" xmlns:wp="http://schemas.openxmlformats.org/drawingml/2006/wordprocessingDrawing" xmlns:w10="urn:schemas-microsoft-com:office:word" xmlns:w="http://schemas.openxmlformats.org/wordprocessingml/2006/main" xmlns:w14="http://schemas.microsoft.com/office/word/2010/wordml" xmlns:w15="http://schemas.microsoft.com/office/word/2012/wordml" xmlns:w16se="http://schemas.microsoft.com/office/word/2015/wordml/symex" xmlns:wpg="http://schemas.microsoft.com/office/word/2010/wordprocessingGroup" xmlns:wpi="http://schemas.microsoft.com/office/word/2010/wordprocessingInk" xmlns:wne="http://schemas.microsoft.com/office/word/2006/wordml" xmlns:wps="http://schemas.microsoft.com/office/word/2010/wordprocessingShape" mc:Ignorable="w14 w15 w16se wp14">
+<w:glossaryDocument xmlns:wpc="http://schemas.microsoft.com/office/word/2010/wordprocessingCanvas" xmlns:cx="http://schemas.microsoft.com/office/drawing/2014/chartex" xmlns:cx1="http://schemas.microsoft.com/office/drawing/2015/9/8/chartex" xmlns:cx2="http://schemas.microsoft.com/office/drawing/2015/10/21/chartex" xmlns:cx3="http://schemas.microsoft.com/office/drawing/2016/5/9/chartex" xmlns:cx4="http://schemas.microsoft.com/office/drawing/2016/5/10/chartex" xmlns:cx5="http://schemas.microsoft.com/office/drawing/2016/5/11/chartex" xmlns:cx6="http://schemas.microsoft.com/office/drawing/2016/5/12/chartex" xmlns:cx7="http://schemas.microsoft.com/office/drawing/2016/5/13/chartex" xmlns:cx8="http://schemas.microsoft.com/office/drawing/2016/5/14/chartex" xmlns:mc="http://schemas.openxmlformats.org/markup-compatibility/2006" xmlns:aink="http://schemas.microsoft.com/office/drawing/2016/ink" xmlns:am3d="http://schemas.microsoft.com/office/drawing/2017/model3d" xmlns:o="urn:schemas-microsoft-com:office:office" xmlns:r="http://schemas.openxmlformats.org/officeDocument/2006/relationships" xmlns:m="http://schemas.openxmlformats.org/officeDocument/2006/math" xmlns:v="urn:schemas-microsoft-com:vml" xmlns:wp14="http://schemas.microsoft.com/office/word/2010/wordprocessingDrawing" xmlns:wp="http://schemas.openxmlformats.org/drawingml/2006/wordprocessingDrawing" xmlns:w10="urn:schemas-microsoft-com:office:word" xmlns:w="http://schemas.openxmlformats.org/wordprocessingml/2006/main" xmlns:w14="http://schemas.microsoft.com/office/word/2010/wordml" xmlns:w15="http://schemas.microsoft.com/office/word/2012/wordml" xmlns:w16cex="http://schemas.microsoft.com/office/word/2018/wordml/cex" xmlns:w16cid="http://schemas.microsoft.com/office/word/2016/wordml/cid" xmlns:w16="http://schemas.microsoft.com/office/word/2018/wordml" xmlns:w16se="http://schemas.microsoft.com/office/word/2015/wordml/symex" xmlns:wpg="http://schemas.microsoft.com/office/word/2010/wordprocessingGroup" xmlns:wpi="http://schemas.microsoft.com/office/word/2010/wordprocessingInk" xmlns:wne="http://schemas.microsoft.com/office/word/2006/wordml" xmlns:wps="http://schemas.microsoft.com/office/word/2010/wordprocessingShape" mc:Ignorable="w14 w15 w16se w16cid w16 w16cex wp14">
   <w:docParts>
     <w:docPart>
       <w:docPartPr>
@@ -16127,34 +15800,34 @@
 </file>
 
 <file path=word/glossary/fontTable.xml><?xml version="1.0" encoding="utf-8"?>
-<w:fonts xmlns:mc="http://schemas.openxmlformats.org/markup-compatibility/2006" xmlns:r="http://schemas.openxmlformats.org/officeDocument/2006/relationships" xmlns:w="http://schemas.openxmlformats.org/wordprocessingml/2006/main" xmlns:w14="http://schemas.microsoft.com/office/word/2010/wordml" xmlns:w15="http://schemas.microsoft.com/office/word/2012/wordml" xmlns:w16se="http://schemas.microsoft.com/office/word/2015/wordml/symex" mc:Ignorable="w14 w15 w16se">
+<w:fonts xmlns:mc="http://schemas.openxmlformats.org/markup-compatibility/2006" xmlns:r="http://schemas.openxmlformats.org/officeDocument/2006/relationships" xmlns:w="http://schemas.openxmlformats.org/wordprocessingml/2006/main" xmlns:w14="http://schemas.microsoft.com/office/word/2010/wordml" xmlns:w15="http://schemas.microsoft.com/office/word/2012/wordml" xmlns:w16cex="http://schemas.microsoft.com/office/word/2018/wordml/cex" xmlns:w16cid="http://schemas.microsoft.com/office/word/2016/wordml/cid" xmlns:w16="http://schemas.microsoft.com/office/word/2018/wordml" xmlns:w16se="http://schemas.microsoft.com/office/word/2015/wordml/symex" mc:Ignorable="w14 w15 w16se w16cid w16 w16cex">
   <w:font w:name="Times New Roman">
     <w:panose1 w:val="02020603050405020304"/>
-    <w:charset w:val="00"/>
+    <w:charset w:val="A2"/>
     <w:family w:val="roman"/>
     <w:pitch w:val="variable"/>
-    <w:sig w:usb0="E0002AFF" w:usb1="C0007843" w:usb2="00000009" w:usb3="00000000" w:csb0="000001FF" w:csb1="00000000"/>
+    <w:sig w:usb0="E0002EFF" w:usb1="C000785B" w:usb2="00000009" w:usb3="00000000" w:csb0="000001FF" w:csb1="00000000"/>
   </w:font>
   <w:font w:name="Arial">
     <w:panose1 w:val="020B0604020202020204"/>
-    <w:charset w:val="00"/>
+    <w:charset w:val="A2"/>
     <w:family w:val="swiss"/>
     <w:pitch w:val="variable"/>
-    <w:sig w:usb0="E0002AFF" w:usb1="C0007843" w:usb2="00000009" w:usb3="00000000" w:csb0="000001FF" w:csb1="00000000"/>
+    <w:sig w:usb0="E0002EFF" w:usb1="C000785B" w:usb2="00000009" w:usb3="00000000" w:csb0="000001FF" w:csb1="00000000"/>
   </w:font>
   <w:font w:name="Calibri">
     <w:panose1 w:val="020F0502020204030204"/>
-    <w:charset w:val="00"/>
+    <w:charset w:val="A2"/>
     <w:family w:val="swiss"/>
     <w:pitch w:val="variable"/>
-    <w:sig w:usb0="E00002FF" w:usb1="4000ACFF" w:usb2="00000001" w:usb3="00000000" w:csb0="0000019F" w:csb1="00000000"/>
+    <w:sig w:usb0="E4002EFF" w:usb1="C000247B" w:usb2="00000009" w:usb3="00000000" w:csb0="000001FF" w:csb1="00000000"/>
   </w:font>
   <w:font w:name="Cambria">
     <w:panose1 w:val="02040503050406030204"/>
-    <w:charset w:val="00"/>
+    <w:charset w:val="A2"/>
     <w:family w:val="roman"/>
     <w:pitch w:val="variable"/>
-    <w:sig w:usb0="A00002EF" w:usb1="4000004B" w:usb2="00000000" w:usb3="00000000" w:csb0="0000009F" w:csb1="00000000"/>
+    <w:sig w:usb0="E00006FF" w:usb1="420024FF" w:usb2="02000000" w:usb3="00000000" w:csb0="0000019F" w:csb1="00000000"/>
   </w:font>
   <w:font w:name="Cambria Math">
     <w:panose1 w:val="02040503050406030204"/>
@@ -16165,16 +15838,16 @@
   </w:font>
   <w:font w:name="Calibri Light">
     <w:panose1 w:val="020F0302020204030204"/>
-    <w:charset w:val="00"/>
+    <w:charset w:val="A2"/>
     <w:family w:val="swiss"/>
     <w:pitch w:val="variable"/>
-    <w:sig w:usb0="A00002EF" w:usb1="4000207B" w:usb2="00000000" w:usb3="00000000" w:csb0="0000009F" w:csb1="00000000"/>
+    <w:sig w:usb0="E4002EFF" w:usb1="C000247B" w:usb2="00000009" w:usb3="00000000" w:csb0="000001FF" w:csb1="00000000"/>
   </w:font>
 </w:fonts>
 </file>
 
 <file path=word/glossary/settings.xml><?xml version="1.0" encoding="utf-8"?>
-<w:settings xmlns:mc="http://schemas.openxmlformats.org/markup-compatibility/2006" xmlns:o="urn:schemas-microsoft-com:office:office" xmlns:r="http://schemas.openxmlformats.org/officeDocument/2006/relationships" xmlns:m="http://schemas.openxmlformats.org/officeDocument/2006/math" xmlns:v="urn:schemas-microsoft-com:vml" xmlns:w10="urn:schemas-microsoft-com:office:word" xmlns:w="http://schemas.openxmlformats.org/wordprocessingml/2006/main" xmlns:w14="http://schemas.microsoft.com/office/word/2010/wordml" xmlns:w15="http://schemas.microsoft.com/office/word/2012/wordml" xmlns:w16se="http://schemas.microsoft.com/office/word/2015/wordml/symex" xmlns:sl="http://schemas.openxmlformats.org/schemaLibrary/2006/main" mc:Ignorable="w14 w15 w16se">
+<w:settings xmlns:mc="http://schemas.openxmlformats.org/markup-compatibility/2006" xmlns:o="urn:schemas-microsoft-com:office:office" xmlns:r="http://schemas.openxmlformats.org/officeDocument/2006/relationships" xmlns:m="http://schemas.openxmlformats.org/officeDocument/2006/math" xmlns:v="urn:schemas-microsoft-com:vml" xmlns:w10="urn:schemas-microsoft-com:office:word" xmlns:w="http://schemas.openxmlformats.org/wordprocessingml/2006/main" xmlns:w14="http://schemas.microsoft.com/office/word/2010/wordml" xmlns:w15="http://schemas.microsoft.com/office/word/2012/wordml" xmlns:w16cex="http://schemas.microsoft.com/office/word/2018/wordml/cex" xmlns:w16cid="http://schemas.microsoft.com/office/word/2016/wordml/cid" xmlns:w16="http://schemas.microsoft.com/office/word/2018/wordml" xmlns:w16se="http://schemas.microsoft.com/office/word/2015/wordml/symex" xmlns:sl="http://schemas.openxmlformats.org/schemaLibrary/2006/main" mc:Ignorable="w14 w15 w16se w16cid w16 w16cex">
   <w:view w:val="normal"/>
   <w:defaultTabStop w:val="708"/>
   <w:hyphenationZone w:val="425"/>
@@ -16186,12 +15859,14 @@
     <w:compatSetting w:name="enableOpenTypeFeatures" w:uri="http://schemas.microsoft.com/office/word" w:val="1"/>
     <w:compatSetting w:name="doNotFlipMirrorIndents" w:uri="http://schemas.microsoft.com/office/word" w:val="1"/>
     <w:compatSetting w:name="differentiateMultirowTableHeaders" w:uri="http://schemas.microsoft.com/office/word" w:val="1"/>
+    <w:compatSetting w:name="useWord2013TrackBottomHyphenation" w:uri="http://schemas.microsoft.com/office/word" w:val="1"/>
   </w:compat>
   <w:rsids>
     <w:rsidRoot w:val="00FF1F2D"/>
     <w:rsid w:val="00254034"/>
     <w:rsid w:val="005960E1"/>
     <w:rsid w:val="00801D96"/>
+    <w:rsid w:val="00ED25DD"/>
     <w:rsid w:val="00FF1F2D"/>
   </w:rsids>
   <m:mathPr>
@@ -16216,7 +15891,7 @@
 </file>
 
 <file path=word/glossary/styles.xml><?xml version="1.0" encoding="utf-8"?>
-<w:styles xmlns:mc="http://schemas.openxmlformats.org/markup-compatibility/2006" xmlns:r="http://schemas.openxmlformats.org/officeDocument/2006/relationships" xmlns:w="http://schemas.openxmlformats.org/wordprocessingml/2006/main" xmlns:w14="http://schemas.microsoft.com/office/word/2010/wordml" xmlns:w15="http://schemas.microsoft.com/office/word/2012/wordml" xmlns:w16se="http://schemas.microsoft.com/office/word/2015/wordml/symex" mc:Ignorable="w14 w15 w16se">
+<w:styles xmlns:mc="http://schemas.openxmlformats.org/markup-compatibility/2006" xmlns:r="http://schemas.openxmlformats.org/officeDocument/2006/relationships" xmlns:w="http://schemas.openxmlformats.org/wordprocessingml/2006/main" xmlns:w14="http://schemas.microsoft.com/office/word/2010/wordml" xmlns:w15="http://schemas.microsoft.com/office/word/2012/wordml" xmlns:w16cex="http://schemas.microsoft.com/office/word/2018/wordml/cex" xmlns:w16cid="http://schemas.microsoft.com/office/word/2016/wordml/cid" xmlns:w16="http://schemas.microsoft.com/office/word/2018/wordml" xmlns:w16se="http://schemas.microsoft.com/office/word/2015/wordml/symex" mc:Ignorable="w14 w15 w16se w16cid w16 w16cex">
   <w:docDefaults>
     <w:rPrDefault>
       <w:rPr>
@@ -16232,7 +15907,7 @@
       </w:pPr>
     </w:pPrDefault>
   </w:docDefaults>
-  <w:latentStyles w:defLockedState="0" w:defUIPriority="99" w:defSemiHidden="0" w:defUnhideWhenUsed="0" w:defQFormat="0" w:count="371">
+  <w:latentStyles w:defLockedState="0" w:defUIPriority="99" w:defSemiHidden="0" w:defUnhideWhenUsed="0" w:defQFormat="0" w:count="376">
     <w:lsdException w:name="Normal" w:uiPriority="0" w:qFormat="1"/>
     <w:lsdException w:name="heading 1" w:uiPriority="9" w:qFormat="1"/>
     <w:lsdException w:name="heading 2" w:semiHidden="1" w:uiPriority="9" w:unhideWhenUsed="1" w:qFormat="1"/>
@@ -16338,7 +16013,6 @@
     <w:lsdException w:name="HTML Sample" w:semiHidden="1" w:unhideWhenUsed="1"/>
     <w:lsdException w:name="HTML Typewriter" w:semiHidden="1" w:unhideWhenUsed="1"/>
     <w:lsdException w:name="HTML Variable" w:semiHidden="1" w:unhideWhenUsed="1"/>
-    <w:lsdException w:name="Normal Table" w:semiHidden="1" w:unhideWhenUsed="1"/>
     <w:lsdException w:name="annotation subject" w:semiHidden="1" w:unhideWhenUsed="1"/>
     <w:lsdException w:name="No List" w:semiHidden="1" w:unhideWhenUsed="1"/>
     <w:lsdException w:name="Outline List 1" w:semiHidden="1" w:unhideWhenUsed="1"/>
@@ -16381,11 +16055,8 @@
     <w:lsdException w:name="Table Contemporary" w:semiHidden="1" w:unhideWhenUsed="1"/>
     <w:lsdException w:name="Table Elegant" w:semiHidden="1" w:unhideWhenUsed="1"/>
     <w:lsdException w:name="Table Professional" w:semiHidden="1" w:unhideWhenUsed="1"/>
-    <w:lsdException w:name="Table Subtle 1" w:semiHidden="1" w:unhideWhenUsed="1"/>
     <w:lsdException w:name="Table Subtle 2" w:semiHidden="1" w:unhideWhenUsed="1"/>
     <w:lsdException w:name="Table Web 1" w:semiHidden="1" w:unhideWhenUsed="1"/>
-    <w:lsdException w:name="Table Web 2" w:semiHidden="1" w:unhideWhenUsed="1"/>
-    <w:lsdException w:name="Table Web 3" w:semiHidden="1" w:unhideWhenUsed="1"/>
     <w:lsdException w:name="Balloon Text" w:semiHidden="1" w:unhideWhenUsed="1"/>
     <w:lsdException w:name="Table Grid" w:uiPriority="39"/>
     <w:lsdException w:name="Table Theme" w:semiHidden="1" w:unhideWhenUsed="1"/>
@@ -16604,18 +16275,23 @@
     <w:lsdException w:name="List Table 5 Dark Accent 6" w:uiPriority="50"/>
     <w:lsdException w:name="List Table 6 Colorful Accent 6" w:uiPriority="51"/>
     <w:lsdException w:name="List Table 7 Colorful Accent 6" w:uiPriority="52"/>
+    <w:lsdException w:name="Mention" w:semiHidden="1" w:unhideWhenUsed="1"/>
+    <w:lsdException w:name="Smart Hyperlink" w:semiHidden="1" w:unhideWhenUsed="1"/>
+    <w:lsdException w:name="Hashtag" w:semiHidden="1" w:unhideWhenUsed="1"/>
+    <w:lsdException w:name="Unresolved Mention" w:semiHidden="1" w:unhideWhenUsed="1"/>
+    <w:lsdException w:name="Smart Link" w:semiHidden="1" w:unhideWhenUsed="1"/>
   </w:latentStyles>
   <w:style w:type="paragraph" w:default="1" w:styleId="Normal">
     <w:name w:val="Normal"/>
     <w:qFormat/>
   </w:style>
-  <w:style w:type="character" w:default="1" w:styleId="DefaultParagraphFont">
+  <w:style w:type="character" w:default="1" w:styleId="VarsaylanParagrafYazTipi">
     <w:name w:val="Default Paragraph Font"/>
     <w:uiPriority w:val="1"/>
     <w:semiHidden/>
     <w:unhideWhenUsed/>
   </w:style>
-  <w:style w:type="table" w:default="1" w:styleId="TableNormal">
+  <w:style w:type="table" w:default="1" w:styleId="NormalTablo">
     <w:name w:val="Normal Table"/>
     <w:uiPriority w:val="99"/>
     <w:semiHidden/>
@@ -16630,7 +16306,7 @@
       </w:tblCellMar>
     </w:tblPr>
   </w:style>
-  <w:style w:type="numbering" w:default="1" w:styleId="NoList">
+  <w:style w:type="numbering" w:default="1" w:styleId="ListeYok">
     <w:name w:val="No List"/>
     <w:uiPriority w:val="99"/>
     <w:semiHidden/>
@@ -16648,9 +16324,9 @@
     <w:name w:val="4BF6EE8EA7F2478C9D765ADCA73B6510"/>
     <w:rsid w:val="00FF1F2D"/>
   </w:style>
-  <w:style w:type="character" w:styleId="PlaceholderText">
+  <w:style w:type="character" w:styleId="YerTutucuMetni">
     <w:name w:val="Placeholder Text"/>
-    <w:basedOn w:val="DefaultParagraphFont"/>
+    <w:basedOn w:val="VarsaylanParagrafYazTipi"/>
     <w:uiPriority w:val="99"/>
     <w:semiHidden/>
     <w:rsid w:val="00801D96"/>
@@ -16662,7 +16338,7 @@
 </file>
 
 <file path=word/glossary/webSettings.xml><?xml version="1.0" encoding="utf-8"?>
-<w:webSettings xmlns:mc="http://schemas.openxmlformats.org/markup-compatibility/2006" xmlns:r="http://schemas.openxmlformats.org/officeDocument/2006/relationships" xmlns:w="http://schemas.openxmlformats.org/wordprocessingml/2006/main" xmlns:w14="http://schemas.microsoft.com/office/word/2010/wordml" xmlns:w15="http://schemas.microsoft.com/office/word/2012/wordml" xmlns:w16se="http://schemas.microsoft.com/office/word/2015/wordml/symex" mc:Ignorable="w14 w15 w16se">
+<w:webSettings xmlns:mc="http://schemas.openxmlformats.org/markup-compatibility/2006" xmlns:r="http://schemas.openxmlformats.org/officeDocument/2006/relationships" xmlns:w="http://schemas.openxmlformats.org/wordprocessingml/2006/main" xmlns:w14="http://schemas.microsoft.com/office/word/2010/wordml" xmlns:w15="http://schemas.microsoft.com/office/word/2012/wordml" xmlns:w16cex="http://schemas.microsoft.com/office/word/2018/wordml/cex" xmlns:w16cid="http://schemas.microsoft.com/office/word/2016/wordml/cid" xmlns:w16="http://schemas.microsoft.com/office/word/2018/wordml" xmlns:w16se="http://schemas.microsoft.com/office/word/2015/wordml/symex" mc:Ignorable="w14 w15 w16se w16cid w16 w16cex">
   <w:optimizeForBrowser/>
   <w:allowPNG/>
 </w:webSettings>

</xml_diff>

<commit_message>
Cost analysis is updated for 1000 pieces per unit prices
</commit_message>
<xml_diff>
--- a/Sımulation Report Edittable.docx
+++ b/Sımulation Report Edittable.docx
@@ -824,25 +824,7 @@
           <w:sz w:val="24"/>
           <w:szCs w:val="24"/>
         </w:rPr>
-        <w:t xml:space="preserve">In this project, D.V.A.S. inc. proposes a solution for the interface between a small wind turbine located at the top of the EEE department of the METU and </w:t>
-      </w:r>
-      <w:proofErr w:type="gramStart"/>
-      <w:r>
-        <w:rPr>
-          <w:rFonts w:ascii="Times New Roman" w:eastAsia="Times New Roman" w:hAnsi="Times New Roman" w:cs="Times New Roman"/>
-          <w:sz w:val="24"/>
-          <w:szCs w:val="24"/>
-        </w:rPr>
-        <w:t>it’s</w:t>
-      </w:r>
-      <w:proofErr w:type="gramEnd"/>
-      <w:r>
-        <w:rPr>
-          <w:rFonts w:ascii="Times New Roman" w:eastAsia="Times New Roman" w:hAnsi="Times New Roman" w:cs="Times New Roman"/>
-          <w:sz w:val="24"/>
-          <w:szCs w:val="24"/>
-        </w:rPr>
-        <w:t xml:space="preserve"> battery. First stage of the proposed solution includes AC to DC conversion of the wind turbine output whose frequency and amplitude varies randomly. Then, rectified variable-DC voltage is regulated to provide charging operation for the battery.</w:t>
+        <w:t>In this project, D.V.A.S. inc. proposes a solution for the interface between a small wind turbine located at the top of the EEE department of the METU and it’s battery. First stage of the proposed solution includes AC to DC conversion of the wind turbine output whose frequency and amplitude varies randomly. Then, rectified variable-DC voltage is regulated to provide charging operation for the battery.</w:t>
       </w:r>
     </w:p>
     <w:p>
@@ -1282,18 +1264,8 @@
           <w:sz w:val="24"/>
           <w:szCs w:val="24"/>
         </w:rPr>
-        <w:t>Viscous Damping: 0.005024 N.</w:t>
-      </w:r>
-      <w:proofErr w:type="gramStart"/>
-      <w:r>
-        <w:rPr>
-          <w:rFonts w:ascii="Times New Roman" w:eastAsia="Times New Roman" w:hAnsi="Times New Roman" w:cs="Times New Roman"/>
-          <w:sz w:val="24"/>
-          <w:szCs w:val="24"/>
-        </w:rPr>
-        <w:t>m.s</w:t>
-      </w:r>
-      <w:proofErr w:type="gramEnd"/>
+        <w:t>Viscous Damping: 0.005024 N.m.s</w:t>
+      </w:r>
     </w:p>
     <w:p>
       <w:pPr>
@@ -5595,25 +5567,7 @@
           <w:sz w:val="24"/>
           <w:szCs w:val="24"/>
         </w:rPr>
-        <w:t xml:space="preserve">. Although this controller was </w:t>
-      </w:r>
-      <w:proofErr w:type="gramStart"/>
-      <w:r>
-        <w:rPr>
-          <w:rFonts w:ascii="Times New Roman" w:eastAsia="Times New Roman" w:hAnsi="Times New Roman" w:cs="Times New Roman"/>
-          <w:sz w:val="24"/>
-          <w:szCs w:val="24"/>
-        </w:rPr>
-        <w:t>be</w:t>
-      </w:r>
-      <w:proofErr w:type="gramEnd"/>
-      <w:r>
-        <w:rPr>
-          <w:rFonts w:ascii="Times New Roman" w:eastAsia="Times New Roman" w:hAnsi="Times New Roman" w:cs="Times New Roman"/>
-          <w:sz w:val="24"/>
-          <w:szCs w:val="24"/>
-        </w:rPr>
-        <w:t xml:space="preserve"> able to provide constant 2 A output current, inductor current ripple was weird, and reason could not be found. Then, according to the feedback taken in feedback session, a hysteresis (on-off) controller is designed. Such a controller operates as follows; a hysteresis band is determined and error between measured and reference currents is compared with the hysteresis bounds. If error exceeds upper limit, switch is off and vice versa. Figure 3 shows the old controller used in simulation report. Figure 4 shows the new controller.</w:t>
+        <w:t>. Although this controller was be able to provide constant 2 A output current, inductor current ripple was weird, and reason could not be found. Then, according to the feedback taken in feedback session, a hysteresis (on-off) controller is designed. Such a controller operates as follows; a hysteresis band is determined and error between measured and reference currents is compared with the hysteresis bounds. If error exceeds upper limit, switch is off and vice versa. Figure 3 shows the old controller used in simulation report. Figure 4 shows the new controller.</w:t>
       </w:r>
     </w:p>
     <w:p>
@@ -10008,15 +9962,7 @@
                 <w:sz w:val="24"/>
                 <w:szCs w:val="24"/>
               </w:rPr>
-              <w:t>5</w:t>
-            </w:r>
-            <w:r>
-              <w:rPr>
-                <w:rFonts w:ascii="Times New Roman" w:eastAsia="Times New Roman" w:hAnsi="Times New Roman" w:cs="Times New Roman"/>
-                <w:sz w:val="24"/>
-                <w:szCs w:val="24"/>
-              </w:rPr>
-              <w:t xml:space="preserve">0 </w:t>
+              <w:t xml:space="preserve">50 </w:t>
             </w:r>
             <m:oMath>
               <m:sSub>
@@ -10100,15 +10046,7 @@
                 <w:sz w:val="24"/>
                 <w:szCs w:val="24"/>
               </w:rPr>
-              <w:t>1.5</w:t>
-            </w:r>
-            <w:r>
-              <w:rPr>
-                <w:rFonts w:ascii="Times New Roman" w:eastAsia="Times New Roman" w:hAnsi="Times New Roman" w:cs="Times New Roman"/>
-                <w:sz w:val="24"/>
-                <w:szCs w:val="24"/>
-              </w:rPr>
-              <w:t xml:space="preserve"> </w:t>
+              <w:t xml:space="preserve">1.5 </w:t>
             </w:r>
             <w:r>
               <w:rPr>
@@ -10175,15 +10113,7 @@
                 <w:sz w:val="24"/>
                 <w:szCs w:val="24"/>
               </w:rPr>
-              <w:t>-5</w:t>
-            </w:r>
-            <w:r>
-              <w:rPr>
-                <w:rFonts w:ascii="Times New Roman" w:eastAsia="Times New Roman" w:hAnsi="Times New Roman" w:cs="Times New Roman"/>
-                <w:sz w:val="24"/>
-                <w:szCs w:val="24"/>
-              </w:rPr>
-              <w:t>5</w:t>
+              <w:t>-55</w:t>
             </w:r>
             <w:r>
               <w:rPr>
@@ -10199,15 +10129,7 @@
                 <w:sz w:val="24"/>
                 <w:szCs w:val="24"/>
               </w:rPr>
-              <w:t xml:space="preserve"> - 12</w:t>
-            </w:r>
-            <w:r>
-              <w:rPr>
-                <w:rFonts w:ascii="Times New Roman" w:eastAsia="Times New Roman" w:hAnsi="Times New Roman" w:cs="Times New Roman"/>
-                <w:sz w:val="24"/>
-                <w:szCs w:val="24"/>
-              </w:rPr>
-              <w:t>5</w:t>
+              <w:t xml:space="preserve"> - 125</w:t>
             </w:r>
             <w:r>
               <w:rPr>
@@ -10273,15 +10195,7 @@
                 <w:sz w:val="24"/>
                 <w:szCs w:val="24"/>
               </w:rPr>
-              <w:t>7.3x4.3</w:t>
-            </w:r>
-            <w:r>
-              <w:rPr>
-                <w:rFonts w:ascii="Times New Roman" w:eastAsia="Times New Roman" w:hAnsi="Times New Roman" w:cs="Times New Roman"/>
-                <w:sz w:val="24"/>
-                <w:szCs w:val="24"/>
-              </w:rPr>
-              <w:t xml:space="preserve"> mm </w:t>
+              <w:t xml:space="preserve">7.3x4.3 mm </w:t>
             </w:r>
           </w:p>
         </w:tc>
@@ -10387,7 +10301,10 @@
         <w:fldChar w:fldCharType="end"/>
       </w:r>
       <w:r>
-        <w:t>. Battery Input Diode Parameters</w:t>
+        <w:t>. Battery Input</w:t>
+      </w:r>
+      <w:r>
+        <w:t xml:space="preserve"> Diode Parameters</w:t>
       </w:r>
     </w:p>
     <w:tbl>
@@ -13004,25 +12921,7 @@
           <w:sz w:val="24"/>
           <w:szCs w:val="24"/>
         </w:rPr>
-        <w:t xml:space="preserve">For this design, it is required to select only 3 components; 2 Capacitor and 1 Diode. For capacitors, it is enough to choose small ceramic capacitors. There </w:t>
-      </w:r>
-      <w:proofErr w:type="gramStart"/>
-      <w:r>
-        <w:rPr>
-          <w:rFonts w:ascii="Times New Roman" w:eastAsia="Times New Roman" w:hAnsi="Times New Roman" w:cs="Times New Roman"/>
-          <w:sz w:val="24"/>
-          <w:szCs w:val="24"/>
-        </w:rPr>
-        <w:t>is</w:t>
-      </w:r>
-      <w:proofErr w:type="gramEnd"/>
-      <w:r>
-        <w:rPr>
-          <w:rFonts w:ascii="Times New Roman" w:eastAsia="Times New Roman" w:hAnsi="Times New Roman" w:cs="Times New Roman"/>
-          <w:sz w:val="24"/>
-          <w:szCs w:val="24"/>
-        </w:rPr>
-        <w:t xml:space="preserve"> not high voltage ratings over them. Therefore, selecting 0.2</w:t>
+        <w:t>For this design, it is required to select only 3 components; 2 Capacitor and 1 Diode. For capacitors, it is enough to choose small ceramic capacitors. There is not high voltage ratings over them. Therefore, selecting 0.2</w:t>
       </w:r>
       <w:r>
         <w:rPr>
@@ -13582,6 +13481,57 @@
       <w:pPr>
         <w:spacing w:line="360" w:lineRule="auto"/>
       </w:pPr>
+      <w:r>
+        <w:t xml:space="preserve">Converter mosfet &gt;&gt;&gt;&gt; 2 Piece </w:t>
+      </w:r>
+    </w:p>
+    <w:p>
+      <w:pPr>
+        <w:spacing w:line="360" w:lineRule="auto"/>
+      </w:pPr>
+      <w:r>
+        <w:t>Rectifier Diode &gt;&gt;&gt;&gt; 1</w:t>
+      </w:r>
+    </w:p>
+    <w:p>
+      <w:pPr>
+        <w:spacing w:line="360" w:lineRule="auto"/>
+      </w:pPr>
+      <w:r>
+        <w:t>Output diode &gt;&gt;&gt;&gt; 1</w:t>
+      </w:r>
+    </w:p>
+    <w:p>
+      <w:pPr>
+        <w:spacing w:line="360" w:lineRule="auto"/>
+        <w:ind w:firstLine="720"/>
+        <w:jc w:val="both"/>
+      </w:pPr>
+      <w:r>
+        <w:t>In the circuit, there are some components that creates heat. The heated components have some temperature limits, such that after that temperature components will damaged. Therefore, the overall circuit will be useless. In order to take into account this effect, the thermal analysis of the circuit is required.</w:t>
+      </w:r>
+    </w:p>
+    <w:p>
+      <w:pPr>
+        <w:spacing w:line="360" w:lineRule="auto"/>
+        <w:ind w:firstLine="720"/>
+        <w:jc w:val="both"/>
+      </w:pPr>
+      <w:r>
+        <w:t>In analysis part, there are 4 components that need to be considered in thermal view. These are rectifier diodes, converter MOSFETs and battery diode which disables charging the capacitor from the battery.</w:t>
+      </w:r>
+    </w:p>
+    <w:p>
+      <w:pPr>
+        <w:spacing w:line="360" w:lineRule="auto"/>
+        <w:ind w:firstLine="720"/>
+        <w:jc w:val="both"/>
+      </w:pPr>
+    </w:p>
+    <w:p>
+      <w:pPr>
+        <w:spacing w:line="360" w:lineRule="auto"/>
+      </w:pPr>
     </w:p>
     <w:p>
       <w:pPr>
@@ -13821,7 +13771,6 @@
           <w:color w:val="auto"/>
           <w:sz w:val="24"/>
         </w:rPr>
-        <w:lastRenderedPageBreak/>
         <w:t>Cost Analysis</w:t>
       </w:r>
     </w:p>
@@ -13843,6 +13792,14 @@
           <w:szCs w:val="24"/>
         </w:rPr>
         <w:t>In the cost analysis of the project, stage by stage analysis may simplify the understanding budget distribution. In the following Table 7, overall system cost analysis can be found stage by stage.</w:t>
+      </w:r>
+      <w:r>
+        <w:rPr>
+          <w:rFonts w:ascii="Times New Roman" w:eastAsia="Times New Roman" w:hAnsi="Times New Roman" w:cs="Times New Roman"/>
+          <w:sz w:val="24"/>
+          <w:szCs w:val="24"/>
+        </w:rPr>
+        <w:t xml:space="preserve"> These cost analysis are done by referring price per 1000 unit according to the project bonus specifications.</w:t>
       </w:r>
     </w:p>
     <w:p>
@@ -14083,7 +14040,7 @@
                 <w:sz w:val="24"/>
                 <w:szCs w:val="24"/>
               </w:rPr>
-              <w:t>$0.73</w:t>
+              <w:t>$0.36</w:t>
             </w:r>
           </w:p>
         </w:tc>
@@ -14129,7 +14086,7 @@
                 <w:sz w:val="24"/>
                 <w:szCs w:val="24"/>
               </w:rPr>
-              <w:t>$0.73</w:t>
+              <w:t>$0.36</w:t>
             </w:r>
           </w:p>
         </w:tc>
@@ -14218,7 +14175,7 @@
                 <w:sz w:val="24"/>
                 <w:szCs w:val="24"/>
               </w:rPr>
-              <w:t>5.3</w:t>
+              <w:t>3.37</w:t>
             </w:r>
           </w:p>
         </w:tc>
@@ -14272,7 +14229,7 @@
                 <w:sz w:val="24"/>
                 <w:szCs w:val="24"/>
               </w:rPr>
-              <w:t>10.6</w:t>
+              <w:t>6.74</w:t>
             </w:r>
           </w:p>
         </w:tc>
@@ -14348,7 +14305,7 @@
                 <w:sz w:val="24"/>
                 <w:szCs w:val="24"/>
               </w:rPr>
-              <w:t>$3.15</w:t>
+              <w:t>$1.57</w:t>
             </w:r>
           </w:p>
         </w:tc>
@@ -14394,7 +14351,7 @@
                 <w:sz w:val="24"/>
                 <w:szCs w:val="24"/>
               </w:rPr>
-              <w:t>$3.15</w:t>
+              <w:t>$1.57</w:t>
             </w:r>
           </w:p>
         </w:tc>
@@ -14442,7 +14399,7 @@
                 <w:sz w:val="24"/>
                 <w:szCs w:val="24"/>
               </w:rPr>
-              <w:t>$0.95</w:t>
+              <w:t>$0.41688</w:t>
             </w:r>
           </w:p>
         </w:tc>
@@ -14488,7 +14445,7 @@
                 <w:sz w:val="24"/>
                 <w:szCs w:val="24"/>
               </w:rPr>
-              <w:t>$1.90</w:t>
+              <w:t>$0.83376</w:t>
             </w:r>
           </w:p>
         </w:tc>
@@ -14545,7 +14502,7 @@
                 <w:sz w:val="24"/>
                 <w:szCs w:val="24"/>
               </w:rPr>
-              <w:t>$0.95</w:t>
+              <w:t>$0.34291</w:t>
             </w:r>
           </w:p>
         </w:tc>
@@ -14593,7 +14550,7 @@
                 <w:sz w:val="24"/>
                 <w:szCs w:val="24"/>
               </w:rPr>
-              <w:t>$0.95</w:t>
+              <w:t>$0.34291</w:t>
             </w:r>
           </w:p>
         </w:tc>
@@ -14623,134 +14580,6 @@
                 <w:szCs w:val="24"/>
               </w:rPr>
               <w:t>Battery Stage</w:t>
-            </w:r>
-          </w:p>
-        </w:tc>
-      </w:tr>
-      <w:tr>
-        <w:tc>
-          <w:tcPr>
-            <w:tcW w:w="3145" w:type="dxa"/>
-          </w:tcPr>
-          <w:p>
-            <w:pPr>
-              <w:pStyle w:val="Heading1"/>
-              <w:spacing w:before="0" w:after="0" w:line="390" w:lineRule="atLeast"/>
-              <w:rPr>
-                <w:rFonts w:ascii="Times New Roman" w:eastAsia="Times New Roman" w:hAnsi="Times New Roman" w:cs="Times New Roman"/>
-                <w:sz w:val="24"/>
-                <w:szCs w:val="24"/>
-              </w:rPr>
-            </w:pPr>
-            <w:r>
-              <w:rPr>
-                <w:rFonts w:ascii="Times New Roman" w:hAnsi="Times New Roman" w:cs="Times New Roman"/>
-                <w:color w:val="222222"/>
-                <w:sz w:val="24"/>
-                <w:szCs w:val="24"/>
-              </w:rPr>
-              <w:t>ES3B</w:t>
-            </w:r>
-          </w:p>
-        </w:tc>
-        <w:tc>
-          <w:tcPr>
-            <w:tcW w:w="1980" w:type="dxa"/>
-          </w:tcPr>
-          <w:p>
-            <w:pPr>
-              <w:spacing w:line="360" w:lineRule="auto"/>
-              <w:jc w:val="both"/>
-              <w:rPr>
-                <w:rFonts w:ascii="Times New Roman" w:eastAsia="Times New Roman" w:hAnsi="Times New Roman" w:cs="Times New Roman"/>
-                <w:sz w:val="24"/>
-                <w:szCs w:val="24"/>
-              </w:rPr>
-            </w:pPr>
-            <w:r>
-              <w:rPr>
-                <w:rFonts w:ascii="Times New Roman" w:eastAsia="Times New Roman" w:hAnsi="Times New Roman" w:cs="Times New Roman"/>
-                <w:sz w:val="24"/>
-                <w:szCs w:val="24"/>
-              </w:rPr>
-              <w:t>$0.49</w:t>
-            </w:r>
-          </w:p>
-        </w:tc>
-        <w:tc>
-          <w:tcPr>
-            <w:tcW w:w="1639" w:type="dxa"/>
-          </w:tcPr>
-          <w:p>
-            <w:pPr>
-              <w:spacing w:line="360" w:lineRule="auto"/>
-              <w:jc w:val="both"/>
-              <w:rPr>
-                <w:rFonts w:ascii="Times New Roman" w:eastAsia="Times New Roman" w:hAnsi="Times New Roman" w:cs="Times New Roman"/>
-                <w:sz w:val="24"/>
-                <w:szCs w:val="24"/>
-              </w:rPr>
-            </w:pPr>
-            <w:r>
-              <w:rPr>
-                <w:rFonts w:ascii="Times New Roman" w:eastAsia="Times New Roman" w:hAnsi="Times New Roman" w:cs="Times New Roman"/>
-                <w:sz w:val="24"/>
-                <w:szCs w:val="24"/>
-              </w:rPr>
-              <w:t>1</w:t>
-            </w:r>
-          </w:p>
-        </w:tc>
-        <w:tc>
-          <w:tcPr>
-            <w:tcW w:w="2255" w:type="dxa"/>
-          </w:tcPr>
-          <w:p>
-            <w:pPr>
-              <w:spacing w:line="360" w:lineRule="auto"/>
-              <w:jc w:val="both"/>
-              <w:rPr>
-                <w:rFonts w:ascii="Times New Roman" w:eastAsia="Times New Roman" w:hAnsi="Times New Roman" w:cs="Times New Roman"/>
-                <w:sz w:val="24"/>
-                <w:szCs w:val="24"/>
-              </w:rPr>
-            </w:pPr>
-            <w:r>
-              <w:rPr>
-                <w:rFonts w:ascii="Times New Roman" w:eastAsia="Times New Roman" w:hAnsi="Times New Roman" w:cs="Times New Roman"/>
-                <w:sz w:val="24"/>
-                <w:szCs w:val="24"/>
-              </w:rPr>
-              <w:t>$0.49</w:t>
-            </w:r>
-          </w:p>
-        </w:tc>
-      </w:tr>
-      <w:tr>
-        <w:tc>
-          <w:tcPr>
-            <w:tcW w:w="9019" w:type="dxa"/>
-            <w:gridSpan w:val="4"/>
-          </w:tcPr>
-          <w:p>
-            <w:pPr>
-              <w:spacing w:line="360" w:lineRule="auto"/>
-              <w:jc w:val="both"/>
-              <w:rPr>
-                <w:rFonts w:ascii="Times New Roman" w:eastAsia="Times New Roman" w:hAnsi="Times New Roman" w:cs="Times New Roman"/>
-                <w:b/>
-                <w:sz w:val="24"/>
-                <w:szCs w:val="24"/>
-              </w:rPr>
-            </w:pPr>
-            <w:r>
-              <w:rPr>
-                <w:rFonts w:ascii="Times New Roman" w:eastAsia="Times New Roman" w:hAnsi="Times New Roman" w:cs="Times New Roman"/>
-                <w:b/>
-                <w:sz w:val="24"/>
-                <w:szCs w:val="24"/>
-              </w:rPr>
-              <w:t>Controller Components</w:t>
             </w:r>
           </w:p>
         </w:tc>
@@ -14766,18 +14595,19 @@
               <w:spacing w:before="0" w:after="0" w:line="390" w:lineRule="atLeast"/>
               <w:outlineLvl w:val="0"/>
               <w:rPr>
+                <w:rFonts w:ascii="Times New Roman" w:eastAsia="Times New Roman" w:hAnsi="Times New Roman" w:cs="Times New Roman"/>
+                <w:sz w:val="24"/>
+                <w:szCs w:val="24"/>
+              </w:rPr>
+            </w:pPr>
+            <w:r>
+              <w:rPr>
                 <w:rFonts w:ascii="Times New Roman" w:hAnsi="Times New Roman" w:cs="Times New Roman"/>
                 <w:color w:val="222222"/>
                 <w:sz w:val="24"/>
                 <w:szCs w:val="24"/>
               </w:rPr>
-            </w:pPr>
-            <w:r>
-              <w:rPr>
-                <w:rFonts w:ascii="Times New Roman" w:hAnsi="Times New Roman" w:cs="Times New Roman"/>
-                <w:sz w:val="24"/>
-              </w:rPr>
-              <w:t>TL594</w:t>
+              <w:t>ES3B</w:t>
             </w:r>
           </w:p>
         </w:tc>
@@ -14797,13 +14627,152 @@
             </w:pPr>
             <w:r>
               <w:rPr>
+                <w:rFonts w:ascii="Times New Roman" w:eastAsia="Times New Roman" w:hAnsi="Times New Roman" w:cs="Times New Roman"/>
+                <w:sz w:val="24"/>
+                <w:szCs w:val="24"/>
+              </w:rPr>
+              <w:t>$0.14280</w:t>
+            </w:r>
+          </w:p>
+        </w:tc>
+        <w:tc>
+          <w:tcPr>
+            <w:tcW w:w="1639" w:type="dxa"/>
+          </w:tcPr>
+          <w:p>
+            <w:pPr>
+              <w:spacing w:line="360" w:lineRule="auto"/>
+              <w:jc w:val="both"/>
+              <w:rPr>
+                <w:rFonts w:ascii="Times New Roman" w:eastAsia="Times New Roman" w:hAnsi="Times New Roman" w:cs="Times New Roman"/>
+                <w:sz w:val="24"/>
+                <w:szCs w:val="24"/>
+              </w:rPr>
+            </w:pPr>
+            <w:r>
+              <w:rPr>
+                <w:rFonts w:ascii="Times New Roman" w:eastAsia="Times New Roman" w:hAnsi="Times New Roman" w:cs="Times New Roman"/>
+                <w:sz w:val="24"/>
+                <w:szCs w:val="24"/>
+              </w:rPr>
+              <w:t>1</w:t>
+            </w:r>
+          </w:p>
+        </w:tc>
+        <w:tc>
+          <w:tcPr>
+            <w:tcW w:w="2255" w:type="dxa"/>
+          </w:tcPr>
+          <w:p>
+            <w:pPr>
+              <w:spacing w:line="360" w:lineRule="auto"/>
+              <w:jc w:val="both"/>
+              <w:rPr>
+                <w:rFonts w:ascii="Times New Roman" w:eastAsia="Times New Roman" w:hAnsi="Times New Roman" w:cs="Times New Roman"/>
+                <w:sz w:val="24"/>
+                <w:szCs w:val="24"/>
+              </w:rPr>
+            </w:pPr>
+            <w:r>
+              <w:rPr>
+                <w:rFonts w:ascii="Times New Roman" w:eastAsia="Times New Roman" w:hAnsi="Times New Roman" w:cs="Times New Roman"/>
+                <w:sz w:val="24"/>
+                <w:szCs w:val="24"/>
+              </w:rPr>
+              <w:t>$0.14280</w:t>
+            </w:r>
+          </w:p>
+        </w:tc>
+      </w:tr>
+      <w:tr>
+        <w:tc>
+          <w:tcPr>
+            <w:tcW w:w="9019" w:type="dxa"/>
+            <w:gridSpan w:val="4"/>
+          </w:tcPr>
+          <w:p>
+            <w:pPr>
+              <w:spacing w:line="360" w:lineRule="auto"/>
+              <w:jc w:val="both"/>
+              <w:rPr>
+                <w:rFonts w:ascii="Times New Roman" w:eastAsia="Times New Roman" w:hAnsi="Times New Roman" w:cs="Times New Roman"/>
+                <w:b/>
+                <w:sz w:val="24"/>
+                <w:szCs w:val="24"/>
+              </w:rPr>
+            </w:pPr>
+            <w:r>
+              <w:rPr>
+                <w:rFonts w:ascii="Times New Roman" w:eastAsia="Times New Roman" w:hAnsi="Times New Roman" w:cs="Times New Roman"/>
+                <w:b/>
+                <w:sz w:val="24"/>
+                <w:szCs w:val="24"/>
+              </w:rPr>
+              <w:t>Controller Components</w:t>
+            </w:r>
+          </w:p>
+        </w:tc>
+      </w:tr>
+      <w:tr>
+        <w:tc>
+          <w:tcPr>
+            <w:tcW w:w="3145" w:type="dxa"/>
+          </w:tcPr>
+          <w:p>
+            <w:pPr>
+              <w:pStyle w:val="Heading1"/>
+              <w:spacing w:before="0" w:after="0" w:line="390" w:lineRule="atLeast"/>
+              <w:outlineLvl w:val="0"/>
+              <w:rPr>
+                <w:rFonts w:ascii="Times New Roman" w:hAnsi="Times New Roman" w:cs="Times New Roman"/>
+                <w:color w:val="222222"/>
+                <w:sz w:val="24"/>
+                <w:szCs w:val="24"/>
+              </w:rPr>
+            </w:pPr>
+            <w:r>
+              <w:rPr>
+                <w:rFonts w:ascii="Times New Roman" w:hAnsi="Times New Roman" w:cs="Times New Roman"/>
+                <w:sz w:val="24"/>
+              </w:rPr>
+              <w:lastRenderedPageBreak/>
+              <w:t>TL594</w:t>
+            </w:r>
+          </w:p>
+        </w:tc>
+        <w:tc>
+          <w:tcPr>
+            <w:tcW w:w="1980" w:type="dxa"/>
+          </w:tcPr>
+          <w:p>
+            <w:pPr>
+              <w:spacing w:line="360" w:lineRule="auto"/>
+              <w:jc w:val="both"/>
+              <w:rPr>
+                <w:rFonts w:ascii="Times New Roman" w:eastAsia="Times New Roman" w:hAnsi="Times New Roman" w:cs="Times New Roman"/>
+                <w:sz w:val="24"/>
+                <w:szCs w:val="24"/>
+              </w:rPr>
+            </w:pPr>
+            <w:r>
+              <w:rPr>
                 <w:rFonts w:ascii="Times New Roman" w:hAnsi="Times New Roman" w:cs="Times New Roman"/>
                 <w:color w:val="333333"/>
                 <w:sz w:val="24"/>
                 <w:szCs w:val="24"/>
                 <w:shd w:val="clear" w:color="auto" w:fill="FFFFFF"/>
               </w:rPr>
-              <w:t>0,771 €</w:t>
+              <w:t>0,326</w:t>
+            </w:r>
+            <w:r>
+              <w:rPr>
+                <w:rFonts w:ascii="Times New Roman" w:hAnsi="Times New Roman" w:cs="Times New Roman"/>
+                <w:color w:val="333333"/>
+                <w:sz w:val="24"/>
+                <w:szCs w:val="24"/>
+                <w:shd w:val="clear" w:color="auto" w:fill="FFFFFF"/>
+              </w:rPr>
+              <w:t xml:space="preserve"> €</w:t>
             </w:r>
           </w:p>
         </w:tc>
@@ -14852,1817 +14821,7 @@
                 <w:szCs w:val="20"/>
                 <w:shd w:val="clear" w:color="auto" w:fill="FFFFFF"/>
               </w:rPr>
-              <w:t>0,771 €</w:t>
-            </w:r>
-          </w:p>
-        </w:tc>
-      </w:tr>
-      <w:tr>
-        <w:tc>
-          <w:tcPr>
-            <w:tcW w:w="3145" w:type="dxa"/>
-          </w:tcPr>
-          <w:p>
-            <w:pPr>
-              <w:pStyle w:val="Heading1"/>
-              <w:spacing w:before="0" w:after="0" w:line="390" w:lineRule="atLeast"/>
-              <w:outlineLvl w:val="0"/>
-              <w:rPr>
-                <w:rFonts w:ascii="Times New Roman" w:hAnsi="Times New Roman" w:cs="Times New Roman"/>
-                <w:color w:val="222222"/>
-                <w:sz w:val="24"/>
-                <w:szCs w:val="24"/>
-              </w:rPr>
-            </w:pPr>
-            <w:r>
-              <w:rPr>
-                <w:rFonts w:ascii="Times New Roman" w:hAnsi="Times New Roman" w:cs="Times New Roman"/>
-                <w:sz w:val="24"/>
-              </w:rPr>
-              <w:t>RCA06031K00JNEA</w:t>
-            </w:r>
-          </w:p>
-        </w:tc>
-        <w:tc>
-          <w:tcPr>
-            <w:tcW w:w="1980" w:type="dxa"/>
-          </w:tcPr>
-          <w:p>
-            <w:pPr>
-              <w:spacing w:line="360" w:lineRule="auto"/>
-              <w:jc w:val="both"/>
-              <w:rPr>
-                <w:rFonts w:ascii="Times New Roman" w:eastAsia="Times New Roman" w:hAnsi="Times New Roman" w:cs="Times New Roman"/>
-                <w:sz w:val="24"/>
-                <w:szCs w:val="24"/>
-              </w:rPr>
-            </w:pPr>
-            <w:r>
-              <w:rPr>
-                <w:rFonts w:ascii="Times New Roman" w:eastAsia="Times New Roman" w:hAnsi="Times New Roman" w:cs="Times New Roman"/>
-                <w:sz w:val="24"/>
-                <w:szCs w:val="24"/>
-              </w:rPr>
-              <w:t>$0.10</w:t>
-            </w:r>
-          </w:p>
-        </w:tc>
-        <w:tc>
-          <w:tcPr>
-            <w:tcW w:w="1639" w:type="dxa"/>
-          </w:tcPr>
-          <w:p>
-            <w:pPr>
-              <w:spacing w:line="360" w:lineRule="auto"/>
-              <w:jc w:val="both"/>
-              <w:rPr>
-                <w:rFonts w:ascii="Times New Roman" w:eastAsia="Times New Roman" w:hAnsi="Times New Roman" w:cs="Times New Roman"/>
-                <w:sz w:val="24"/>
-                <w:szCs w:val="24"/>
-              </w:rPr>
-            </w:pPr>
-            <w:r>
-              <w:rPr>
-                <w:rFonts w:ascii="Times New Roman" w:eastAsia="Times New Roman" w:hAnsi="Times New Roman" w:cs="Times New Roman"/>
-                <w:sz w:val="24"/>
-                <w:szCs w:val="24"/>
-              </w:rPr>
-              <w:t>2</w:t>
-            </w:r>
-          </w:p>
-        </w:tc>
-        <w:tc>
-          <w:tcPr>
-            <w:tcW w:w="2255" w:type="dxa"/>
-          </w:tcPr>
-          <w:p>
-            <w:pPr>
-              <w:spacing w:line="360" w:lineRule="auto"/>
-              <w:jc w:val="both"/>
-              <w:rPr>
-                <w:rFonts w:ascii="Times New Roman" w:eastAsia="Times New Roman" w:hAnsi="Times New Roman" w:cs="Times New Roman"/>
-                <w:sz w:val="24"/>
-                <w:szCs w:val="24"/>
-              </w:rPr>
-            </w:pPr>
-            <w:r>
-              <w:rPr>
-                <w:rFonts w:ascii="Times New Roman" w:eastAsia="Times New Roman" w:hAnsi="Times New Roman" w:cs="Times New Roman"/>
-                <w:sz w:val="24"/>
-                <w:szCs w:val="24"/>
-              </w:rPr>
-              <w:t>$</w:t>
-            </w:r>
-            <w:r>
-              <w:rPr>
-                <w:rFonts w:ascii="Times New Roman" w:eastAsia="Times New Roman" w:hAnsi="Times New Roman" w:cs="Times New Roman"/>
-                <w:sz w:val="24"/>
-                <w:szCs w:val="24"/>
-              </w:rPr>
-              <w:t>0.20</w:t>
-            </w:r>
-          </w:p>
-        </w:tc>
-      </w:tr>
-      <w:tr>
-        <w:tc>
-          <w:tcPr>
-            <w:tcW w:w="3145" w:type="dxa"/>
-          </w:tcPr>
-          <w:p>
-            <w:pPr>
-              <w:pStyle w:val="Heading1"/>
-              <w:spacing w:before="0" w:after="0" w:line="390" w:lineRule="atLeast"/>
-              <w:outlineLvl w:val="0"/>
-              <w:rPr>
-                <w:rFonts w:ascii="Times New Roman" w:hAnsi="Times New Roman" w:cs="Times New Roman"/>
-                <w:color w:val="222222"/>
-                <w:sz w:val="24"/>
-                <w:szCs w:val="24"/>
-              </w:rPr>
-            </w:pPr>
-            <w:r>
-              <w:rPr>
-                <w:rFonts w:ascii="Times New Roman" w:hAnsi="Times New Roman" w:cs="Times New Roman"/>
-                <w:sz w:val="24"/>
-              </w:rPr>
-              <w:t>RN732ATTD2501B25</w:t>
-            </w:r>
-          </w:p>
-        </w:tc>
-        <w:tc>
-          <w:tcPr>
-            <w:tcW w:w="1980" w:type="dxa"/>
-          </w:tcPr>
-          <w:p>
-            <w:pPr>
-              <w:spacing w:line="360" w:lineRule="auto"/>
-              <w:jc w:val="both"/>
-              <w:rPr>
-                <w:rFonts w:ascii="Times New Roman" w:eastAsia="Times New Roman" w:hAnsi="Times New Roman" w:cs="Times New Roman"/>
-                <w:sz w:val="24"/>
-                <w:szCs w:val="24"/>
-              </w:rPr>
-            </w:pPr>
-            <w:r>
-              <w:rPr>
-                <w:rFonts w:ascii="Times New Roman" w:eastAsia="Times New Roman" w:hAnsi="Times New Roman" w:cs="Times New Roman"/>
-                <w:sz w:val="24"/>
-                <w:szCs w:val="24"/>
-              </w:rPr>
-              <w:t>$</w:t>
-            </w:r>
-            <w:r>
-              <w:rPr>
-                <w:rFonts w:ascii="Times New Roman" w:eastAsia="Times New Roman" w:hAnsi="Times New Roman" w:cs="Times New Roman"/>
-                <w:sz w:val="24"/>
-                <w:szCs w:val="24"/>
-              </w:rPr>
-              <w:t>0.087</w:t>
-            </w:r>
-          </w:p>
-        </w:tc>
-        <w:tc>
-          <w:tcPr>
-            <w:tcW w:w="1639" w:type="dxa"/>
-          </w:tcPr>
-          <w:p>
-            <w:pPr>
-              <w:spacing w:line="360" w:lineRule="auto"/>
-              <w:jc w:val="both"/>
-              <w:rPr>
-                <w:rFonts w:ascii="Times New Roman" w:eastAsia="Times New Roman" w:hAnsi="Times New Roman" w:cs="Times New Roman"/>
-                <w:sz w:val="24"/>
-                <w:szCs w:val="24"/>
-              </w:rPr>
-            </w:pPr>
-            <w:r>
-              <w:rPr>
-                <w:rFonts w:ascii="Times New Roman" w:eastAsia="Times New Roman" w:hAnsi="Times New Roman" w:cs="Times New Roman"/>
-                <w:sz w:val="24"/>
-                <w:szCs w:val="24"/>
-              </w:rPr>
-              <w:t>1</w:t>
-            </w:r>
-          </w:p>
-        </w:tc>
-        <w:tc>
-          <w:tcPr>
-            <w:tcW w:w="2255" w:type="dxa"/>
-          </w:tcPr>
-          <w:p>
-            <w:pPr>
-              <w:spacing w:line="360" w:lineRule="auto"/>
-              <w:jc w:val="both"/>
-              <w:rPr>
-                <w:rFonts w:ascii="Times New Roman" w:eastAsia="Times New Roman" w:hAnsi="Times New Roman" w:cs="Times New Roman"/>
-                <w:sz w:val="24"/>
-                <w:szCs w:val="24"/>
-              </w:rPr>
-            </w:pPr>
-            <w:r>
-              <w:rPr>
-                <w:rFonts w:ascii="Times New Roman" w:eastAsia="Times New Roman" w:hAnsi="Times New Roman" w:cs="Times New Roman"/>
-                <w:sz w:val="24"/>
-                <w:szCs w:val="24"/>
-              </w:rPr>
-              <w:t>$</w:t>
-            </w:r>
-            <w:r>
-              <w:rPr>
-                <w:rFonts w:ascii="Times New Roman" w:eastAsia="Times New Roman" w:hAnsi="Times New Roman" w:cs="Times New Roman"/>
-                <w:sz w:val="24"/>
-                <w:szCs w:val="24"/>
-              </w:rPr>
-              <w:t>0.087</w:t>
-            </w:r>
-          </w:p>
-        </w:tc>
-      </w:tr>
-      <w:tr>
-        <w:tc>
-          <w:tcPr>
-            <w:tcW w:w="3145" w:type="dxa"/>
-          </w:tcPr>
-          <w:p>
-            <w:pPr>
-              <w:pStyle w:val="Heading1"/>
-              <w:spacing w:before="0" w:after="0" w:line="390" w:lineRule="atLeast"/>
-              <w:outlineLvl w:val="0"/>
-              <w:rPr>
-                <w:rFonts w:ascii="Times New Roman" w:hAnsi="Times New Roman" w:cs="Times New Roman"/>
-                <w:sz w:val="24"/>
-              </w:rPr>
-            </w:pPr>
-            <w:r>
-              <w:rPr>
-                <w:rFonts w:ascii="Times New Roman" w:hAnsi="Times New Roman" w:cs="Times New Roman"/>
-                <w:sz w:val="24"/>
-              </w:rPr>
-              <w:t>MCT06030C2352FP500</w:t>
-            </w:r>
-          </w:p>
-        </w:tc>
-        <w:tc>
-          <w:tcPr>
-            <w:tcW w:w="1980" w:type="dxa"/>
-          </w:tcPr>
-          <w:p>
-            <w:pPr>
-              <w:spacing w:line="360" w:lineRule="auto"/>
-              <w:jc w:val="both"/>
-              <w:rPr>
-                <w:rFonts w:ascii="Times New Roman" w:eastAsia="Times New Roman" w:hAnsi="Times New Roman" w:cs="Times New Roman"/>
-                <w:sz w:val="24"/>
-                <w:szCs w:val="24"/>
-              </w:rPr>
-            </w:pPr>
-            <w:r>
-              <w:rPr>
-                <w:rFonts w:ascii="Times New Roman" w:eastAsia="Times New Roman" w:hAnsi="Times New Roman" w:cs="Times New Roman"/>
-                <w:sz w:val="24"/>
-                <w:szCs w:val="24"/>
-              </w:rPr>
-              <w:t>$</w:t>
-            </w:r>
-            <w:r>
-              <w:rPr>
-                <w:rFonts w:ascii="Times New Roman" w:eastAsia="Times New Roman" w:hAnsi="Times New Roman" w:cs="Times New Roman"/>
-                <w:sz w:val="24"/>
-                <w:szCs w:val="24"/>
-              </w:rPr>
-              <w:t>0.01581</w:t>
-            </w:r>
-          </w:p>
-        </w:tc>
-        <w:tc>
-          <w:tcPr>
-            <w:tcW w:w="1639" w:type="dxa"/>
-          </w:tcPr>
-          <w:p>
-            <w:pPr>
-              <w:spacing w:line="360" w:lineRule="auto"/>
-              <w:jc w:val="both"/>
-              <w:rPr>
-                <w:rFonts w:ascii="Times New Roman" w:eastAsia="Times New Roman" w:hAnsi="Times New Roman" w:cs="Times New Roman"/>
-                <w:sz w:val="24"/>
-                <w:szCs w:val="24"/>
-              </w:rPr>
-            </w:pPr>
-            <w:r>
-              <w:rPr>
-                <w:rFonts w:ascii="Times New Roman" w:eastAsia="Times New Roman" w:hAnsi="Times New Roman" w:cs="Times New Roman"/>
-                <w:sz w:val="24"/>
-                <w:szCs w:val="24"/>
-              </w:rPr>
-              <w:t>1</w:t>
-            </w:r>
-          </w:p>
-        </w:tc>
-        <w:tc>
-          <w:tcPr>
-            <w:tcW w:w="2255" w:type="dxa"/>
-          </w:tcPr>
-          <w:p>
-            <w:pPr>
-              <w:spacing w:line="360" w:lineRule="auto"/>
-              <w:jc w:val="both"/>
-              <w:rPr>
-                <w:rFonts w:ascii="Times New Roman" w:eastAsia="Times New Roman" w:hAnsi="Times New Roman" w:cs="Times New Roman"/>
-                <w:sz w:val="24"/>
-                <w:szCs w:val="24"/>
-              </w:rPr>
-            </w:pPr>
-            <w:r>
-              <w:rPr>
-                <w:rFonts w:ascii="Times New Roman" w:eastAsia="Times New Roman" w:hAnsi="Times New Roman" w:cs="Times New Roman"/>
-                <w:sz w:val="24"/>
-                <w:szCs w:val="24"/>
-              </w:rPr>
-              <w:t>$</w:t>
-            </w:r>
-            <w:r>
-              <w:rPr>
-                <w:rFonts w:ascii="Times New Roman" w:eastAsia="Times New Roman" w:hAnsi="Times New Roman" w:cs="Times New Roman"/>
-                <w:sz w:val="24"/>
-                <w:szCs w:val="24"/>
-              </w:rPr>
-              <w:t>0.01581</w:t>
-            </w:r>
-          </w:p>
-        </w:tc>
-      </w:tr>
-      <w:tr>
-        <w:tc>
-          <w:tcPr>
-            <w:tcW w:w="3145" w:type="dxa"/>
-          </w:tcPr>
-          <w:p>
-            <w:pPr>
-              <w:pStyle w:val="Heading1"/>
-              <w:spacing w:before="0" w:after="0" w:line="390" w:lineRule="atLeast"/>
-              <w:outlineLvl w:val="0"/>
-              <w:rPr>
-                <w:rFonts w:ascii="Times New Roman" w:hAnsi="Times New Roman" w:cs="Times New Roman"/>
-                <w:sz w:val="24"/>
-              </w:rPr>
-            </w:pPr>
-            <w:r>
-              <w:rPr>
-                <w:rFonts w:ascii="Times New Roman" w:hAnsi="Times New Roman" w:cs="Times New Roman"/>
-                <w:sz w:val="24"/>
-              </w:rPr>
-              <w:t>CPF0805B48</w:t>
-            </w:r>
-            <w:r>
-              <w:rPr>
-                <w:rFonts w:ascii="Times New Roman" w:hAnsi="Times New Roman" w:cs="Times New Roman"/>
-                <w:sz w:val="24"/>
-              </w:rPr>
-              <w:t>K7</w:t>
-            </w:r>
-            <w:r>
-              <w:rPr>
-                <w:rFonts w:ascii="Times New Roman" w:hAnsi="Times New Roman" w:cs="Times New Roman"/>
-                <w:sz w:val="24"/>
-              </w:rPr>
-              <w:t>E</w:t>
-            </w:r>
-          </w:p>
-        </w:tc>
-        <w:tc>
-          <w:tcPr>
-            <w:tcW w:w="1980" w:type="dxa"/>
-          </w:tcPr>
-          <w:p>
-            <w:pPr>
-              <w:spacing w:line="360" w:lineRule="auto"/>
-              <w:jc w:val="both"/>
-              <w:rPr>
-                <w:rFonts w:ascii="Times New Roman" w:eastAsia="Times New Roman" w:hAnsi="Times New Roman" w:cs="Times New Roman"/>
-                <w:sz w:val="24"/>
-                <w:szCs w:val="24"/>
-              </w:rPr>
-            </w:pPr>
-            <w:r>
-              <w:rPr>
-                <w:rFonts w:ascii="Times New Roman" w:eastAsia="Times New Roman" w:hAnsi="Times New Roman" w:cs="Times New Roman"/>
-                <w:sz w:val="24"/>
-                <w:szCs w:val="24"/>
-              </w:rPr>
-              <w:t>$</w:t>
-            </w:r>
-            <w:r>
-              <w:rPr>
-                <w:rFonts w:ascii="Times New Roman" w:eastAsia="Times New Roman" w:hAnsi="Times New Roman" w:cs="Times New Roman"/>
-                <w:sz w:val="24"/>
-                <w:szCs w:val="24"/>
-              </w:rPr>
-              <w:t>0.10578</w:t>
-            </w:r>
-          </w:p>
-        </w:tc>
-        <w:tc>
-          <w:tcPr>
-            <w:tcW w:w="1639" w:type="dxa"/>
-          </w:tcPr>
-          <w:p>
-            <w:pPr>
-              <w:spacing w:line="360" w:lineRule="auto"/>
-              <w:jc w:val="both"/>
-              <w:rPr>
-                <w:rFonts w:ascii="Times New Roman" w:eastAsia="Times New Roman" w:hAnsi="Times New Roman" w:cs="Times New Roman"/>
-                <w:sz w:val="24"/>
-                <w:szCs w:val="24"/>
-              </w:rPr>
-            </w:pPr>
-            <w:r>
-              <w:rPr>
-                <w:rFonts w:ascii="Times New Roman" w:eastAsia="Times New Roman" w:hAnsi="Times New Roman" w:cs="Times New Roman"/>
-                <w:sz w:val="24"/>
-                <w:szCs w:val="24"/>
-              </w:rPr>
-              <w:t>1</w:t>
-            </w:r>
-          </w:p>
-        </w:tc>
-        <w:tc>
-          <w:tcPr>
-            <w:tcW w:w="2255" w:type="dxa"/>
-          </w:tcPr>
-          <w:p>
-            <w:pPr>
-              <w:spacing w:line="360" w:lineRule="auto"/>
-              <w:jc w:val="both"/>
-              <w:rPr>
-                <w:rFonts w:ascii="Times New Roman" w:eastAsia="Times New Roman" w:hAnsi="Times New Roman" w:cs="Times New Roman"/>
-                <w:sz w:val="24"/>
-                <w:szCs w:val="24"/>
-              </w:rPr>
-            </w:pPr>
-            <w:r>
-              <w:rPr>
-                <w:rFonts w:ascii="Times New Roman" w:eastAsia="Times New Roman" w:hAnsi="Times New Roman" w:cs="Times New Roman"/>
-                <w:sz w:val="24"/>
-                <w:szCs w:val="24"/>
-              </w:rPr>
-              <w:t>$</w:t>
-            </w:r>
-            <w:r>
-              <w:rPr>
-                <w:rFonts w:ascii="Times New Roman" w:eastAsia="Times New Roman" w:hAnsi="Times New Roman" w:cs="Times New Roman"/>
-                <w:sz w:val="24"/>
-                <w:szCs w:val="24"/>
-              </w:rPr>
-              <w:t>0.21156</w:t>
-            </w:r>
-          </w:p>
-        </w:tc>
-      </w:tr>
-      <w:tr>
-        <w:tc>
-          <w:tcPr>
-            <w:tcW w:w="3145" w:type="dxa"/>
-          </w:tcPr>
-          <w:p>
-            <w:pPr>
-              <w:pStyle w:val="Heading1"/>
-              <w:spacing w:before="0" w:after="0" w:line="390" w:lineRule="atLeast"/>
-              <w:outlineLvl w:val="0"/>
-              <w:rPr>
-                <w:rFonts w:ascii="Times New Roman" w:hAnsi="Times New Roman" w:cs="Times New Roman"/>
-                <w:sz w:val="24"/>
-              </w:rPr>
-            </w:pPr>
-            <w:r>
-              <w:rPr>
-                <w:rFonts w:ascii="Times New Roman" w:hAnsi="Times New Roman" w:cs="Times New Roman"/>
-                <w:sz w:val="24"/>
-              </w:rPr>
-              <w:t>CRCW04025K10JNED</w:t>
-            </w:r>
-          </w:p>
-        </w:tc>
-        <w:tc>
-          <w:tcPr>
-            <w:tcW w:w="1980" w:type="dxa"/>
-          </w:tcPr>
-          <w:p>
-            <w:pPr>
-              <w:spacing w:line="360" w:lineRule="auto"/>
-              <w:jc w:val="both"/>
-              <w:rPr>
-                <w:rFonts w:ascii="Times New Roman" w:eastAsia="Times New Roman" w:hAnsi="Times New Roman" w:cs="Times New Roman"/>
-                <w:sz w:val="24"/>
-                <w:szCs w:val="24"/>
-              </w:rPr>
-            </w:pPr>
-            <w:r>
-              <w:rPr>
-                <w:rFonts w:ascii="Times New Roman" w:eastAsia="Times New Roman" w:hAnsi="Times New Roman" w:cs="Times New Roman"/>
-                <w:sz w:val="24"/>
-                <w:szCs w:val="24"/>
-              </w:rPr>
-              <w:t>$</w:t>
-            </w:r>
-            <w:r>
-              <w:rPr>
-                <w:rFonts w:ascii="Times New Roman" w:eastAsia="Times New Roman" w:hAnsi="Times New Roman" w:cs="Times New Roman"/>
-                <w:sz w:val="24"/>
-                <w:szCs w:val="24"/>
-              </w:rPr>
-              <w:t>0.1</w:t>
-            </w:r>
-          </w:p>
-        </w:tc>
-        <w:tc>
-          <w:tcPr>
-            <w:tcW w:w="1639" w:type="dxa"/>
-          </w:tcPr>
-          <w:p>
-            <w:pPr>
-              <w:spacing w:line="360" w:lineRule="auto"/>
-              <w:jc w:val="both"/>
-              <w:rPr>
-                <w:rFonts w:ascii="Times New Roman" w:eastAsia="Times New Roman" w:hAnsi="Times New Roman" w:cs="Times New Roman"/>
-                <w:sz w:val="24"/>
-                <w:szCs w:val="24"/>
-              </w:rPr>
-            </w:pPr>
-            <w:r>
-              <w:rPr>
-                <w:rFonts w:ascii="Times New Roman" w:eastAsia="Times New Roman" w:hAnsi="Times New Roman" w:cs="Times New Roman"/>
-                <w:sz w:val="24"/>
-                <w:szCs w:val="24"/>
-              </w:rPr>
-              <w:t>2</w:t>
-            </w:r>
-          </w:p>
-        </w:tc>
-        <w:tc>
-          <w:tcPr>
-            <w:tcW w:w="2255" w:type="dxa"/>
-          </w:tcPr>
-          <w:p>
-            <w:pPr>
-              <w:spacing w:line="360" w:lineRule="auto"/>
-              <w:jc w:val="both"/>
-              <w:rPr>
-                <w:rFonts w:ascii="Times New Roman" w:eastAsia="Times New Roman" w:hAnsi="Times New Roman" w:cs="Times New Roman"/>
-                <w:sz w:val="24"/>
-                <w:szCs w:val="24"/>
-              </w:rPr>
-            </w:pPr>
-            <w:r>
-              <w:rPr>
-                <w:rFonts w:ascii="Times New Roman" w:eastAsia="Times New Roman" w:hAnsi="Times New Roman" w:cs="Times New Roman"/>
-                <w:sz w:val="24"/>
-                <w:szCs w:val="24"/>
-              </w:rPr>
-              <w:t>$</w:t>
-            </w:r>
-            <w:r>
-              <w:rPr>
-                <w:rFonts w:ascii="Times New Roman" w:eastAsia="Times New Roman" w:hAnsi="Times New Roman" w:cs="Times New Roman"/>
-                <w:sz w:val="24"/>
-                <w:szCs w:val="24"/>
-              </w:rPr>
-              <w:t>0.2</w:t>
-            </w:r>
-          </w:p>
-        </w:tc>
-      </w:tr>
-      <w:tr>
-        <w:tc>
-          <w:tcPr>
-            <w:tcW w:w="3145" w:type="dxa"/>
-          </w:tcPr>
-          <w:p>
-            <w:pPr>
-              <w:pStyle w:val="Heading1"/>
-              <w:spacing w:before="0" w:after="0" w:line="390" w:lineRule="atLeast"/>
-              <w:outlineLvl w:val="0"/>
-              <w:rPr>
-                <w:rFonts w:ascii="Times New Roman" w:hAnsi="Times New Roman" w:cs="Times New Roman"/>
-                <w:sz w:val="24"/>
-              </w:rPr>
-            </w:pPr>
-            <w:r>
-              <w:rPr>
-                <w:rFonts w:ascii="Times New Roman" w:hAnsi="Times New Roman" w:cs="Times New Roman"/>
-                <w:sz w:val="24"/>
-              </w:rPr>
-              <w:t>CRCW04029K10JNED</w:t>
-            </w:r>
-          </w:p>
-        </w:tc>
-        <w:tc>
-          <w:tcPr>
-            <w:tcW w:w="1980" w:type="dxa"/>
-          </w:tcPr>
-          <w:p>
-            <w:pPr>
-              <w:spacing w:line="360" w:lineRule="auto"/>
-              <w:jc w:val="both"/>
-              <w:rPr>
-                <w:rFonts w:ascii="Times New Roman" w:eastAsia="Times New Roman" w:hAnsi="Times New Roman" w:cs="Times New Roman"/>
-                <w:sz w:val="24"/>
-                <w:szCs w:val="24"/>
-              </w:rPr>
-            </w:pPr>
-            <w:r>
-              <w:rPr>
-                <w:rFonts w:ascii="Times New Roman" w:eastAsia="Times New Roman" w:hAnsi="Times New Roman" w:cs="Times New Roman"/>
-                <w:sz w:val="24"/>
-                <w:szCs w:val="24"/>
-              </w:rPr>
-              <w:t>$</w:t>
-            </w:r>
-            <w:r>
-              <w:rPr>
-                <w:rFonts w:ascii="Times New Roman" w:eastAsia="Times New Roman" w:hAnsi="Times New Roman" w:cs="Times New Roman"/>
-                <w:sz w:val="24"/>
-                <w:szCs w:val="24"/>
-              </w:rPr>
-              <w:t>0.1</w:t>
-            </w:r>
-          </w:p>
-        </w:tc>
-        <w:tc>
-          <w:tcPr>
-            <w:tcW w:w="1639" w:type="dxa"/>
-          </w:tcPr>
-          <w:p>
-            <w:pPr>
-              <w:spacing w:line="360" w:lineRule="auto"/>
-              <w:jc w:val="both"/>
-              <w:rPr>
-                <w:rFonts w:ascii="Times New Roman" w:eastAsia="Times New Roman" w:hAnsi="Times New Roman" w:cs="Times New Roman"/>
-                <w:sz w:val="24"/>
-                <w:szCs w:val="24"/>
-              </w:rPr>
-            </w:pPr>
-            <w:r>
-              <w:rPr>
-                <w:rFonts w:ascii="Times New Roman" w:eastAsia="Times New Roman" w:hAnsi="Times New Roman" w:cs="Times New Roman"/>
-                <w:sz w:val="24"/>
-                <w:szCs w:val="24"/>
-              </w:rPr>
-              <w:t>1</w:t>
-            </w:r>
-          </w:p>
-        </w:tc>
-        <w:tc>
-          <w:tcPr>
-            <w:tcW w:w="2255" w:type="dxa"/>
-          </w:tcPr>
-          <w:p>
-            <w:pPr>
-              <w:spacing w:line="360" w:lineRule="auto"/>
-              <w:jc w:val="both"/>
-              <w:rPr>
-                <w:rFonts w:ascii="Times New Roman" w:eastAsia="Times New Roman" w:hAnsi="Times New Roman" w:cs="Times New Roman"/>
-                <w:sz w:val="24"/>
-                <w:szCs w:val="24"/>
-              </w:rPr>
-            </w:pPr>
-            <w:r>
-              <w:rPr>
-                <w:rFonts w:ascii="Times New Roman" w:eastAsia="Times New Roman" w:hAnsi="Times New Roman" w:cs="Times New Roman"/>
-                <w:sz w:val="24"/>
-                <w:szCs w:val="24"/>
-              </w:rPr>
-              <w:t>$</w:t>
-            </w:r>
-            <w:r>
-              <w:rPr>
-                <w:rFonts w:ascii="Times New Roman" w:eastAsia="Times New Roman" w:hAnsi="Times New Roman" w:cs="Times New Roman"/>
-                <w:sz w:val="24"/>
-                <w:szCs w:val="24"/>
-              </w:rPr>
-              <w:t>0.1</w:t>
-            </w:r>
-          </w:p>
-        </w:tc>
-      </w:tr>
-      <w:tr>
-        <w:tc>
-          <w:tcPr>
-            <w:tcW w:w="3145" w:type="dxa"/>
-          </w:tcPr>
-          <w:p>
-            <w:pPr>
-              <w:pStyle w:val="Heading1"/>
-              <w:spacing w:before="0" w:after="0" w:line="390" w:lineRule="atLeast"/>
-              <w:outlineLvl w:val="0"/>
-              <w:rPr>
-                <w:rFonts w:ascii="Times New Roman" w:hAnsi="Times New Roman" w:cs="Times New Roman"/>
-                <w:sz w:val="24"/>
-              </w:rPr>
-            </w:pPr>
-            <w:r>
-              <w:rPr>
-                <w:rFonts w:ascii="Times New Roman" w:hAnsi="Times New Roman" w:cs="Times New Roman"/>
-                <w:sz w:val="24"/>
-              </w:rPr>
-              <w:t>CRCW040251K0FKED</w:t>
-            </w:r>
-          </w:p>
-        </w:tc>
-        <w:tc>
-          <w:tcPr>
-            <w:tcW w:w="1980" w:type="dxa"/>
-          </w:tcPr>
-          <w:p>
-            <w:pPr>
-              <w:spacing w:line="360" w:lineRule="auto"/>
-              <w:jc w:val="both"/>
-              <w:rPr>
-                <w:rFonts w:ascii="Times New Roman" w:eastAsia="Times New Roman" w:hAnsi="Times New Roman" w:cs="Times New Roman"/>
-                <w:sz w:val="24"/>
-                <w:szCs w:val="24"/>
-              </w:rPr>
-            </w:pPr>
-            <w:r>
-              <w:rPr>
-                <w:rFonts w:ascii="Times New Roman" w:eastAsia="Times New Roman" w:hAnsi="Times New Roman" w:cs="Times New Roman"/>
-                <w:sz w:val="24"/>
-                <w:szCs w:val="24"/>
-              </w:rPr>
-              <w:t>$</w:t>
-            </w:r>
-            <w:r>
-              <w:rPr>
-                <w:rFonts w:ascii="Times New Roman" w:eastAsia="Times New Roman" w:hAnsi="Times New Roman" w:cs="Times New Roman"/>
-                <w:sz w:val="24"/>
-                <w:szCs w:val="24"/>
-              </w:rPr>
-              <w:t>0.1</w:t>
-            </w:r>
-          </w:p>
-        </w:tc>
-        <w:tc>
-          <w:tcPr>
-            <w:tcW w:w="1639" w:type="dxa"/>
-          </w:tcPr>
-          <w:p>
-            <w:pPr>
-              <w:spacing w:line="360" w:lineRule="auto"/>
-              <w:jc w:val="both"/>
-              <w:rPr>
-                <w:rFonts w:ascii="Times New Roman" w:eastAsia="Times New Roman" w:hAnsi="Times New Roman" w:cs="Times New Roman"/>
-                <w:sz w:val="24"/>
-                <w:szCs w:val="24"/>
-              </w:rPr>
-            </w:pPr>
-            <w:r>
-              <w:rPr>
-                <w:rFonts w:ascii="Times New Roman" w:eastAsia="Times New Roman" w:hAnsi="Times New Roman" w:cs="Times New Roman"/>
-                <w:sz w:val="24"/>
-                <w:szCs w:val="24"/>
-              </w:rPr>
-              <w:t>1</w:t>
-            </w:r>
-          </w:p>
-        </w:tc>
-        <w:tc>
-          <w:tcPr>
-            <w:tcW w:w="2255" w:type="dxa"/>
-          </w:tcPr>
-          <w:p>
-            <w:pPr>
-              <w:spacing w:line="360" w:lineRule="auto"/>
-              <w:jc w:val="both"/>
-              <w:rPr>
-                <w:rFonts w:ascii="Times New Roman" w:eastAsia="Times New Roman" w:hAnsi="Times New Roman" w:cs="Times New Roman"/>
-                <w:sz w:val="24"/>
-                <w:szCs w:val="24"/>
-              </w:rPr>
-            </w:pPr>
-            <w:r>
-              <w:rPr>
-                <w:rFonts w:ascii="Times New Roman" w:eastAsia="Times New Roman" w:hAnsi="Times New Roman" w:cs="Times New Roman"/>
-                <w:sz w:val="24"/>
-                <w:szCs w:val="24"/>
-              </w:rPr>
-              <w:t>$</w:t>
-            </w:r>
-            <w:r>
-              <w:rPr>
-                <w:rFonts w:ascii="Times New Roman" w:eastAsia="Times New Roman" w:hAnsi="Times New Roman" w:cs="Times New Roman"/>
-                <w:sz w:val="24"/>
-                <w:szCs w:val="24"/>
-              </w:rPr>
-              <w:t>0.1</w:t>
-            </w:r>
-          </w:p>
-        </w:tc>
-      </w:tr>
-      <w:tr>
-        <w:tc>
-          <w:tcPr>
-            <w:tcW w:w="3145" w:type="dxa"/>
-          </w:tcPr>
-          <w:p>
-            <w:pPr>
-              <w:pStyle w:val="Heading1"/>
-              <w:spacing w:before="0" w:after="0" w:line="390" w:lineRule="atLeast"/>
-              <w:outlineLvl w:val="0"/>
-              <w:rPr>
-                <w:rFonts w:ascii="Times New Roman" w:hAnsi="Times New Roman" w:cs="Times New Roman"/>
-                <w:sz w:val="24"/>
-              </w:rPr>
-            </w:pPr>
-            <w:r>
-              <w:rPr>
-                <w:rFonts w:ascii="Times New Roman" w:hAnsi="Times New Roman" w:cs="Times New Roman"/>
-                <w:sz w:val="24"/>
-              </w:rPr>
-              <w:t>CRCW0603510RJNEA</w:t>
-            </w:r>
-          </w:p>
-        </w:tc>
-        <w:tc>
-          <w:tcPr>
-            <w:tcW w:w="1980" w:type="dxa"/>
-          </w:tcPr>
-          <w:p>
-            <w:pPr>
-              <w:spacing w:line="360" w:lineRule="auto"/>
-              <w:jc w:val="both"/>
-              <w:rPr>
-                <w:rFonts w:ascii="Times New Roman" w:eastAsia="Times New Roman" w:hAnsi="Times New Roman" w:cs="Times New Roman"/>
-                <w:sz w:val="24"/>
-                <w:szCs w:val="24"/>
-              </w:rPr>
-            </w:pPr>
-            <w:r>
-              <w:rPr>
-                <w:rFonts w:ascii="Times New Roman" w:eastAsia="Times New Roman" w:hAnsi="Times New Roman" w:cs="Times New Roman"/>
-                <w:sz w:val="24"/>
-                <w:szCs w:val="24"/>
-              </w:rPr>
-              <w:t>$</w:t>
-            </w:r>
-            <w:r>
-              <w:rPr>
-                <w:rFonts w:ascii="Times New Roman" w:eastAsia="Times New Roman" w:hAnsi="Times New Roman" w:cs="Times New Roman"/>
-                <w:sz w:val="24"/>
-                <w:szCs w:val="24"/>
-              </w:rPr>
-              <w:t>0.1</w:t>
-            </w:r>
-          </w:p>
-        </w:tc>
-        <w:tc>
-          <w:tcPr>
-            <w:tcW w:w="1639" w:type="dxa"/>
-          </w:tcPr>
-          <w:p>
-            <w:pPr>
-              <w:spacing w:line="360" w:lineRule="auto"/>
-              <w:jc w:val="both"/>
-              <w:rPr>
-                <w:rFonts w:ascii="Times New Roman" w:eastAsia="Times New Roman" w:hAnsi="Times New Roman" w:cs="Times New Roman"/>
-                <w:sz w:val="24"/>
-                <w:szCs w:val="24"/>
-              </w:rPr>
-            </w:pPr>
-            <w:r>
-              <w:rPr>
-                <w:rFonts w:ascii="Times New Roman" w:eastAsia="Times New Roman" w:hAnsi="Times New Roman" w:cs="Times New Roman"/>
-                <w:sz w:val="24"/>
-                <w:szCs w:val="24"/>
-              </w:rPr>
-              <w:t>1</w:t>
-            </w:r>
-          </w:p>
-        </w:tc>
-        <w:tc>
-          <w:tcPr>
-            <w:tcW w:w="2255" w:type="dxa"/>
-          </w:tcPr>
-          <w:p>
-            <w:pPr>
-              <w:spacing w:line="360" w:lineRule="auto"/>
-              <w:jc w:val="both"/>
-              <w:rPr>
-                <w:rFonts w:ascii="Times New Roman" w:eastAsia="Times New Roman" w:hAnsi="Times New Roman" w:cs="Times New Roman"/>
-                <w:sz w:val="24"/>
-                <w:szCs w:val="24"/>
-              </w:rPr>
-            </w:pPr>
-            <w:r>
-              <w:rPr>
-                <w:rFonts w:ascii="Times New Roman" w:eastAsia="Times New Roman" w:hAnsi="Times New Roman" w:cs="Times New Roman"/>
-                <w:sz w:val="24"/>
-                <w:szCs w:val="24"/>
-              </w:rPr>
-              <w:t>$</w:t>
-            </w:r>
-            <w:r>
-              <w:rPr>
-                <w:rFonts w:ascii="Times New Roman" w:eastAsia="Times New Roman" w:hAnsi="Times New Roman" w:cs="Times New Roman"/>
-                <w:sz w:val="24"/>
-                <w:szCs w:val="24"/>
-              </w:rPr>
-              <w:t>0.1</w:t>
-            </w:r>
-          </w:p>
-        </w:tc>
-      </w:tr>
-      <w:tr>
-        <w:tc>
-          <w:tcPr>
-            <w:tcW w:w="3145" w:type="dxa"/>
-          </w:tcPr>
-          <w:p>
-            <w:pPr>
-              <w:pStyle w:val="Heading1"/>
-              <w:spacing w:before="0" w:after="0" w:line="390" w:lineRule="atLeast"/>
-              <w:outlineLvl w:val="0"/>
-              <w:rPr>
-                <w:rFonts w:ascii="Times New Roman" w:hAnsi="Times New Roman" w:cs="Times New Roman"/>
-                <w:sz w:val="24"/>
-              </w:rPr>
-            </w:pPr>
-            <w:r>
-              <w:rPr>
-                <w:rFonts w:ascii="Times New Roman" w:hAnsi="Times New Roman" w:cs="Times New Roman"/>
-                <w:sz w:val="24"/>
-              </w:rPr>
-              <w:t>MCT06030C2352FP500</w:t>
-            </w:r>
-          </w:p>
-        </w:tc>
-        <w:tc>
-          <w:tcPr>
-            <w:tcW w:w="1980" w:type="dxa"/>
-          </w:tcPr>
-          <w:p>
-            <w:pPr>
-              <w:spacing w:line="360" w:lineRule="auto"/>
-              <w:jc w:val="both"/>
-              <w:rPr>
-                <w:rFonts w:ascii="Times New Roman" w:eastAsia="Times New Roman" w:hAnsi="Times New Roman" w:cs="Times New Roman"/>
-                <w:sz w:val="24"/>
-                <w:szCs w:val="24"/>
-              </w:rPr>
-            </w:pPr>
-            <w:r>
-              <w:rPr>
-                <w:rFonts w:ascii="Times New Roman" w:eastAsia="Times New Roman" w:hAnsi="Times New Roman" w:cs="Times New Roman"/>
-                <w:sz w:val="24"/>
-                <w:szCs w:val="24"/>
-              </w:rPr>
-              <w:t>$</w:t>
-            </w:r>
-            <w:r>
-              <w:rPr>
-                <w:rFonts w:ascii="Times New Roman" w:eastAsia="Times New Roman" w:hAnsi="Times New Roman" w:cs="Times New Roman"/>
-                <w:sz w:val="24"/>
-                <w:szCs w:val="24"/>
-              </w:rPr>
-              <w:t>0.01581</w:t>
-            </w:r>
-          </w:p>
-        </w:tc>
-        <w:tc>
-          <w:tcPr>
-            <w:tcW w:w="1639" w:type="dxa"/>
-          </w:tcPr>
-          <w:p>
-            <w:pPr>
-              <w:spacing w:line="360" w:lineRule="auto"/>
-              <w:jc w:val="both"/>
-              <w:rPr>
-                <w:rFonts w:ascii="Times New Roman" w:eastAsia="Times New Roman" w:hAnsi="Times New Roman" w:cs="Times New Roman"/>
-                <w:sz w:val="24"/>
-                <w:szCs w:val="24"/>
-              </w:rPr>
-            </w:pPr>
-            <w:r>
-              <w:rPr>
-                <w:rFonts w:ascii="Times New Roman" w:eastAsia="Times New Roman" w:hAnsi="Times New Roman" w:cs="Times New Roman"/>
-                <w:sz w:val="24"/>
-                <w:szCs w:val="24"/>
-              </w:rPr>
-              <w:t>1</w:t>
-            </w:r>
-          </w:p>
-        </w:tc>
-        <w:tc>
-          <w:tcPr>
-            <w:tcW w:w="2255" w:type="dxa"/>
-          </w:tcPr>
-          <w:p>
-            <w:pPr>
-              <w:spacing w:line="360" w:lineRule="auto"/>
-              <w:jc w:val="both"/>
-              <w:rPr>
-                <w:rFonts w:ascii="Times New Roman" w:eastAsia="Times New Roman" w:hAnsi="Times New Roman" w:cs="Times New Roman"/>
-                <w:sz w:val="24"/>
-                <w:szCs w:val="24"/>
-              </w:rPr>
-            </w:pPr>
-            <w:r>
-              <w:rPr>
-                <w:rFonts w:ascii="Times New Roman" w:eastAsia="Times New Roman" w:hAnsi="Times New Roman" w:cs="Times New Roman"/>
-                <w:sz w:val="24"/>
-                <w:szCs w:val="24"/>
-              </w:rPr>
-              <w:t>$</w:t>
-            </w:r>
-            <w:r>
-              <w:rPr>
-                <w:rFonts w:ascii="Times New Roman" w:eastAsia="Times New Roman" w:hAnsi="Times New Roman" w:cs="Times New Roman"/>
-                <w:sz w:val="24"/>
-                <w:szCs w:val="24"/>
-              </w:rPr>
-              <w:t>0.01581</w:t>
-            </w:r>
-          </w:p>
-        </w:tc>
-      </w:tr>
-      <w:tr>
-        <w:tc>
-          <w:tcPr>
-            <w:tcW w:w="3145" w:type="dxa"/>
-          </w:tcPr>
-          <w:p>
-            <w:pPr>
-              <w:pStyle w:val="Heading1"/>
-              <w:spacing w:before="0" w:after="0" w:line="390" w:lineRule="atLeast"/>
-              <w:outlineLvl w:val="0"/>
-              <w:rPr>
-                <w:rFonts w:ascii="Times New Roman" w:hAnsi="Times New Roman" w:cs="Times New Roman"/>
-                <w:sz w:val="24"/>
-              </w:rPr>
-            </w:pPr>
-            <w:r>
-              <w:rPr>
-                <w:rFonts w:ascii="Times New Roman" w:hAnsi="Times New Roman" w:cs="Times New Roman"/>
-                <w:sz w:val="24"/>
-              </w:rPr>
-              <w:t>RCWE0612</w:t>
-            </w:r>
-          </w:p>
-        </w:tc>
-        <w:tc>
-          <w:tcPr>
-            <w:tcW w:w="1980" w:type="dxa"/>
-          </w:tcPr>
-          <w:p>
-            <w:pPr>
-              <w:spacing w:line="360" w:lineRule="auto"/>
-              <w:jc w:val="both"/>
-              <w:rPr>
-                <w:rFonts w:ascii="Times New Roman" w:eastAsia="Times New Roman" w:hAnsi="Times New Roman" w:cs="Times New Roman"/>
-                <w:sz w:val="24"/>
-                <w:szCs w:val="24"/>
-              </w:rPr>
-            </w:pPr>
-            <w:r>
-              <w:rPr>
-                <w:rFonts w:ascii="Times New Roman" w:eastAsia="Times New Roman" w:hAnsi="Times New Roman" w:cs="Times New Roman"/>
-                <w:sz w:val="24"/>
-                <w:szCs w:val="24"/>
-              </w:rPr>
-              <w:t>$</w:t>
-            </w:r>
-            <w:r>
-              <w:rPr>
-                <w:rFonts w:ascii="Times New Roman" w:eastAsia="Times New Roman" w:hAnsi="Times New Roman" w:cs="Times New Roman"/>
-                <w:sz w:val="24"/>
-                <w:szCs w:val="24"/>
-              </w:rPr>
-              <w:t>0.72</w:t>
-            </w:r>
-          </w:p>
-        </w:tc>
-        <w:tc>
-          <w:tcPr>
-            <w:tcW w:w="1639" w:type="dxa"/>
-          </w:tcPr>
-          <w:p>
-            <w:pPr>
-              <w:spacing w:line="360" w:lineRule="auto"/>
-              <w:jc w:val="both"/>
-              <w:rPr>
-                <w:rFonts w:ascii="Times New Roman" w:eastAsia="Times New Roman" w:hAnsi="Times New Roman" w:cs="Times New Roman"/>
-                <w:sz w:val="24"/>
-                <w:szCs w:val="24"/>
-              </w:rPr>
-            </w:pPr>
-            <w:r>
-              <w:rPr>
-                <w:rFonts w:ascii="Times New Roman" w:eastAsia="Times New Roman" w:hAnsi="Times New Roman" w:cs="Times New Roman"/>
-                <w:sz w:val="24"/>
-                <w:szCs w:val="24"/>
-              </w:rPr>
-              <w:t>1</w:t>
-            </w:r>
-          </w:p>
-        </w:tc>
-        <w:tc>
-          <w:tcPr>
-            <w:tcW w:w="2255" w:type="dxa"/>
-          </w:tcPr>
-          <w:p>
-            <w:pPr>
-              <w:spacing w:line="360" w:lineRule="auto"/>
-              <w:jc w:val="both"/>
-              <w:rPr>
-                <w:rFonts w:ascii="Times New Roman" w:eastAsia="Times New Roman" w:hAnsi="Times New Roman" w:cs="Times New Roman"/>
-                <w:sz w:val="24"/>
-                <w:szCs w:val="24"/>
-              </w:rPr>
-            </w:pPr>
-            <w:r>
-              <w:rPr>
-                <w:rFonts w:ascii="Times New Roman" w:eastAsia="Times New Roman" w:hAnsi="Times New Roman" w:cs="Times New Roman"/>
-                <w:sz w:val="24"/>
-                <w:szCs w:val="24"/>
-              </w:rPr>
-              <w:t>$</w:t>
-            </w:r>
-            <w:r>
-              <w:rPr>
-                <w:rFonts w:ascii="Times New Roman" w:eastAsia="Times New Roman" w:hAnsi="Times New Roman" w:cs="Times New Roman"/>
-                <w:sz w:val="24"/>
-                <w:szCs w:val="24"/>
-              </w:rPr>
-              <w:t>0.72</w:t>
-            </w:r>
-          </w:p>
-        </w:tc>
-      </w:tr>
-      <w:tr>
-        <w:tc>
-          <w:tcPr>
-            <w:tcW w:w="3145" w:type="dxa"/>
-          </w:tcPr>
-          <w:p>
-            <w:pPr>
-              <w:pStyle w:val="Heading1"/>
-              <w:spacing w:before="0" w:after="0" w:line="390" w:lineRule="atLeast"/>
-              <w:outlineLvl w:val="0"/>
-              <w:rPr>
-                <w:rFonts w:ascii="Times New Roman" w:hAnsi="Times New Roman" w:cs="Times New Roman"/>
-                <w:sz w:val="24"/>
-              </w:rPr>
-            </w:pPr>
-            <w:r>
-              <w:rPr>
-                <w:rFonts w:ascii="Times New Roman" w:hAnsi="Times New Roman" w:cs="Times New Roman"/>
-                <w:sz w:val="24"/>
-              </w:rPr>
-              <w:t>C1608JB2A102K080AA</w:t>
-            </w:r>
-          </w:p>
-        </w:tc>
-        <w:tc>
-          <w:tcPr>
-            <w:tcW w:w="1980" w:type="dxa"/>
-          </w:tcPr>
-          <w:p>
-            <w:pPr>
-              <w:spacing w:line="360" w:lineRule="auto"/>
-              <w:jc w:val="both"/>
-              <w:rPr>
-                <w:rFonts w:ascii="Times New Roman" w:eastAsia="Times New Roman" w:hAnsi="Times New Roman" w:cs="Times New Roman"/>
-                <w:sz w:val="24"/>
-                <w:szCs w:val="24"/>
-              </w:rPr>
-            </w:pPr>
-            <w:r>
-              <w:rPr>
-                <w:rFonts w:ascii="Times New Roman" w:eastAsia="Times New Roman" w:hAnsi="Times New Roman" w:cs="Times New Roman"/>
-                <w:sz w:val="24"/>
-                <w:szCs w:val="24"/>
-              </w:rPr>
-              <w:t>$</w:t>
-            </w:r>
-            <w:r>
-              <w:rPr>
-                <w:rFonts w:ascii="Times New Roman" w:eastAsia="Times New Roman" w:hAnsi="Times New Roman" w:cs="Times New Roman"/>
-                <w:sz w:val="24"/>
-                <w:szCs w:val="24"/>
-              </w:rPr>
-              <w:t>0.1</w:t>
-            </w:r>
-          </w:p>
-        </w:tc>
-        <w:tc>
-          <w:tcPr>
-            <w:tcW w:w="1639" w:type="dxa"/>
-          </w:tcPr>
-          <w:p>
-            <w:pPr>
-              <w:spacing w:line="360" w:lineRule="auto"/>
-              <w:jc w:val="both"/>
-              <w:rPr>
-                <w:rFonts w:ascii="Times New Roman" w:eastAsia="Times New Roman" w:hAnsi="Times New Roman" w:cs="Times New Roman"/>
-                <w:sz w:val="24"/>
-                <w:szCs w:val="24"/>
-              </w:rPr>
-            </w:pPr>
-            <w:r>
-              <w:rPr>
-                <w:rFonts w:ascii="Times New Roman" w:eastAsia="Times New Roman" w:hAnsi="Times New Roman" w:cs="Times New Roman"/>
-                <w:sz w:val="24"/>
-                <w:szCs w:val="24"/>
-              </w:rPr>
-              <w:t>1</w:t>
-            </w:r>
-          </w:p>
-        </w:tc>
-        <w:tc>
-          <w:tcPr>
-            <w:tcW w:w="2255" w:type="dxa"/>
-          </w:tcPr>
-          <w:p>
-            <w:pPr>
-              <w:spacing w:line="360" w:lineRule="auto"/>
-              <w:jc w:val="both"/>
-              <w:rPr>
-                <w:rFonts w:ascii="Times New Roman" w:eastAsia="Times New Roman" w:hAnsi="Times New Roman" w:cs="Times New Roman"/>
-                <w:sz w:val="24"/>
-                <w:szCs w:val="24"/>
-              </w:rPr>
-            </w:pPr>
-            <w:r>
-              <w:rPr>
-                <w:rFonts w:ascii="Times New Roman" w:eastAsia="Times New Roman" w:hAnsi="Times New Roman" w:cs="Times New Roman"/>
-                <w:sz w:val="24"/>
-                <w:szCs w:val="24"/>
-              </w:rPr>
-              <w:t>$</w:t>
-            </w:r>
-            <w:r>
-              <w:rPr>
-                <w:rFonts w:ascii="Times New Roman" w:eastAsia="Times New Roman" w:hAnsi="Times New Roman" w:cs="Times New Roman"/>
-                <w:sz w:val="24"/>
-                <w:szCs w:val="24"/>
-              </w:rPr>
-              <w:t>0.1</w:t>
-            </w:r>
-          </w:p>
-        </w:tc>
-      </w:tr>
-      <w:tr>
-        <w:tc>
-          <w:tcPr>
-            <w:tcW w:w="3145" w:type="dxa"/>
-          </w:tcPr>
-          <w:p>
-            <w:pPr>
-              <w:pStyle w:val="Heading1"/>
-              <w:spacing w:before="0" w:after="0" w:line="390" w:lineRule="atLeast"/>
-              <w:outlineLvl w:val="0"/>
-              <w:rPr>
-                <w:rFonts w:ascii="Times New Roman" w:hAnsi="Times New Roman" w:cs="Times New Roman"/>
-                <w:sz w:val="24"/>
-              </w:rPr>
-            </w:pPr>
-            <w:r>
-              <w:rPr>
-                <w:rFonts w:ascii="Times New Roman" w:hAnsi="Times New Roman" w:cs="Times New Roman"/>
-                <w:sz w:val="24"/>
-              </w:rPr>
-              <w:t>C1005X5R0J225K050BC</w:t>
-            </w:r>
-          </w:p>
-        </w:tc>
-        <w:tc>
-          <w:tcPr>
-            <w:tcW w:w="1980" w:type="dxa"/>
-          </w:tcPr>
-          <w:p>
-            <w:pPr>
-              <w:spacing w:line="360" w:lineRule="auto"/>
-              <w:jc w:val="both"/>
-              <w:rPr>
-                <w:rFonts w:ascii="Times New Roman" w:eastAsia="Times New Roman" w:hAnsi="Times New Roman" w:cs="Times New Roman"/>
-                <w:sz w:val="24"/>
-                <w:szCs w:val="24"/>
-              </w:rPr>
-            </w:pPr>
-            <w:r>
-              <w:rPr>
-                <w:rFonts w:ascii="Times New Roman" w:eastAsia="Times New Roman" w:hAnsi="Times New Roman" w:cs="Times New Roman"/>
-                <w:sz w:val="24"/>
-                <w:szCs w:val="24"/>
-              </w:rPr>
-              <w:t>$</w:t>
-            </w:r>
-            <w:r>
-              <w:rPr>
-                <w:rFonts w:ascii="Times New Roman" w:eastAsia="Times New Roman" w:hAnsi="Times New Roman" w:cs="Times New Roman"/>
-                <w:sz w:val="24"/>
-                <w:szCs w:val="24"/>
-              </w:rPr>
-              <w:t>0.2</w:t>
-            </w:r>
-          </w:p>
-        </w:tc>
-        <w:tc>
-          <w:tcPr>
-            <w:tcW w:w="1639" w:type="dxa"/>
-          </w:tcPr>
-          <w:p>
-            <w:pPr>
-              <w:spacing w:line="360" w:lineRule="auto"/>
-              <w:jc w:val="both"/>
-              <w:rPr>
-                <w:rFonts w:ascii="Times New Roman" w:eastAsia="Times New Roman" w:hAnsi="Times New Roman" w:cs="Times New Roman"/>
-                <w:sz w:val="24"/>
-                <w:szCs w:val="24"/>
-              </w:rPr>
-            </w:pPr>
-            <w:r>
-              <w:rPr>
-                <w:rFonts w:ascii="Times New Roman" w:eastAsia="Times New Roman" w:hAnsi="Times New Roman" w:cs="Times New Roman"/>
-                <w:sz w:val="24"/>
-                <w:szCs w:val="24"/>
-              </w:rPr>
-              <w:t>1</w:t>
-            </w:r>
-          </w:p>
-        </w:tc>
-        <w:tc>
-          <w:tcPr>
-            <w:tcW w:w="2255" w:type="dxa"/>
-          </w:tcPr>
-          <w:p>
-            <w:pPr>
-              <w:spacing w:line="360" w:lineRule="auto"/>
-              <w:jc w:val="both"/>
-              <w:rPr>
-                <w:rFonts w:ascii="Times New Roman" w:eastAsia="Times New Roman" w:hAnsi="Times New Roman" w:cs="Times New Roman"/>
-                <w:sz w:val="24"/>
-                <w:szCs w:val="24"/>
-              </w:rPr>
-            </w:pPr>
-            <w:r>
-              <w:rPr>
-                <w:rFonts w:ascii="Times New Roman" w:eastAsia="Times New Roman" w:hAnsi="Times New Roman" w:cs="Times New Roman"/>
-                <w:sz w:val="24"/>
-                <w:szCs w:val="24"/>
-              </w:rPr>
-              <w:t>$</w:t>
-            </w:r>
-            <w:r>
-              <w:rPr>
-                <w:rFonts w:ascii="Times New Roman" w:eastAsia="Times New Roman" w:hAnsi="Times New Roman" w:cs="Times New Roman"/>
-                <w:sz w:val="24"/>
-                <w:szCs w:val="24"/>
-              </w:rPr>
-              <w:t>0.2</w:t>
-            </w:r>
-          </w:p>
-        </w:tc>
-      </w:tr>
-      <w:tr>
-        <w:tc>
-          <w:tcPr>
-            <w:tcW w:w="9019" w:type="dxa"/>
-            <w:gridSpan w:val="4"/>
-          </w:tcPr>
-          <w:p>
-            <w:pPr>
-              <w:spacing w:line="360" w:lineRule="auto"/>
-              <w:jc w:val="both"/>
-              <w:rPr>
-                <w:rFonts w:ascii="Times New Roman" w:eastAsia="Times New Roman" w:hAnsi="Times New Roman" w:cs="Times New Roman"/>
-                <w:b/>
-                <w:sz w:val="24"/>
-                <w:szCs w:val="24"/>
-              </w:rPr>
-            </w:pPr>
-            <w:r>
-              <w:rPr>
-                <w:rFonts w:ascii="Times New Roman" w:eastAsia="Times New Roman" w:hAnsi="Times New Roman" w:cs="Times New Roman"/>
-                <w:b/>
-                <w:sz w:val="24"/>
-                <w:szCs w:val="24"/>
-              </w:rPr>
-              <w:t>Driver Components</w:t>
-            </w:r>
-          </w:p>
-        </w:tc>
-      </w:tr>
-      <w:tr>
-        <w:tc>
-          <w:tcPr>
-            <w:tcW w:w="3145" w:type="dxa"/>
-          </w:tcPr>
-          <w:p>
-            <w:pPr>
-              <w:pStyle w:val="Heading1"/>
-              <w:spacing w:before="0" w:after="0" w:line="390" w:lineRule="atLeast"/>
-              <w:outlineLvl w:val="0"/>
-              <w:rPr>
-                <w:rFonts w:ascii="Times New Roman" w:hAnsi="Times New Roman" w:cs="Times New Roman"/>
-                <w:sz w:val="24"/>
-              </w:rPr>
-            </w:pPr>
-            <w:r>
-              <w:rPr>
-                <w:rFonts w:ascii="Times New Roman" w:hAnsi="Times New Roman" w:cs="Times New Roman"/>
-                <w:sz w:val="24"/>
-              </w:rPr>
-              <w:lastRenderedPageBreak/>
-              <w:t>NCP5181</w:t>
-            </w:r>
-          </w:p>
-        </w:tc>
-        <w:tc>
-          <w:tcPr>
-            <w:tcW w:w="1980" w:type="dxa"/>
-          </w:tcPr>
-          <w:p>
-            <w:pPr>
-              <w:spacing w:line="360" w:lineRule="auto"/>
-              <w:jc w:val="both"/>
-              <w:rPr>
-                <w:rFonts w:ascii="Times New Roman" w:eastAsia="Times New Roman" w:hAnsi="Times New Roman" w:cs="Times New Roman"/>
-                <w:sz w:val="24"/>
-                <w:szCs w:val="24"/>
-              </w:rPr>
-            </w:pPr>
-            <w:r>
-              <w:rPr>
-                <w:rFonts w:ascii="Times New Roman" w:eastAsia="Times New Roman" w:hAnsi="Times New Roman" w:cs="Times New Roman"/>
-                <w:sz w:val="24"/>
-                <w:szCs w:val="24"/>
-              </w:rPr>
-              <w:t>1.74</w:t>
-            </w:r>
-            <w:r>
-              <w:rPr>
-                <w:rFonts w:ascii="Times New Roman" w:hAnsi="Times New Roman" w:cs="Times New Roman"/>
-                <w:color w:val="333333"/>
-                <w:sz w:val="24"/>
-                <w:szCs w:val="24"/>
-                <w:shd w:val="clear" w:color="auto" w:fill="FFFFFF"/>
-              </w:rPr>
-              <w:t xml:space="preserve"> €</w:t>
-            </w:r>
-          </w:p>
-        </w:tc>
-        <w:tc>
-          <w:tcPr>
-            <w:tcW w:w="1639" w:type="dxa"/>
-          </w:tcPr>
-          <w:p>
-            <w:pPr>
-              <w:spacing w:line="360" w:lineRule="auto"/>
-              <w:jc w:val="both"/>
-              <w:rPr>
-                <w:rFonts w:ascii="Times New Roman" w:eastAsia="Times New Roman" w:hAnsi="Times New Roman" w:cs="Times New Roman"/>
-                <w:sz w:val="24"/>
-                <w:szCs w:val="24"/>
-              </w:rPr>
-            </w:pPr>
-            <w:r>
-              <w:rPr>
-                <w:rFonts w:ascii="Times New Roman" w:eastAsia="Times New Roman" w:hAnsi="Times New Roman" w:cs="Times New Roman"/>
-                <w:sz w:val="24"/>
-                <w:szCs w:val="24"/>
-              </w:rPr>
-              <w:t>1</w:t>
-            </w:r>
-          </w:p>
-        </w:tc>
-        <w:tc>
-          <w:tcPr>
-            <w:tcW w:w="2255" w:type="dxa"/>
-          </w:tcPr>
-          <w:p>
-            <w:pPr>
-              <w:spacing w:line="360" w:lineRule="auto"/>
-              <w:jc w:val="both"/>
-              <w:rPr>
-                <w:rFonts w:ascii="Times New Roman" w:eastAsia="Times New Roman" w:hAnsi="Times New Roman" w:cs="Times New Roman"/>
-                <w:sz w:val="24"/>
-                <w:szCs w:val="24"/>
-              </w:rPr>
-            </w:pPr>
-            <w:r>
-              <w:rPr>
-                <w:rFonts w:ascii="Times New Roman" w:eastAsia="Times New Roman" w:hAnsi="Times New Roman" w:cs="Times New Roman"/>
-                <w:sz w:val="24"/>
-                <w:szCs w:val="24"/>
-              </w:rPr>
-              <w:t>1.74</w:t>
-            </w:r>
-            <w:r>
-              <w:rPr>
-                <w:rFonts w:ascii="Times New Roman" w:hAnsi="Times New Roman" w:cs="Times New Roman"/>
-                <w:color w:val="333333"/>
-                <w:sz w:val="24"/>
-                <w:szCs w:val="24"/>
-                <w:shd w:val="clear" w:color="auto" w:fill="FFFFFF"/>
-              </w:rPr>
-              <w:t xml:space="preserve"> €</w:t>
-            </w:r>
-          </w:p>
-        </w:tc>
-      </w:tr>
-      <w:tr>
-        <w:tc>
-          <w:tcPr>
-            <w:tcW w:w="3145" w:type="dxa"/>
-          </w:tcPr>
-          <w:p>
-            <w:pPr>
-              <w:pStyle w:val="Heading1"/>
-              <w:spacing w:before="0" w:after="0" w:line="390" w:lineRule="atLeast"/>
-              <w:outlineLvl w:val="0"/>
-              <w:rPr>
-                <w:rFonts w:ascii="Times New Roman" w:hAnsi="Times New Roman" w:cs="Times New Roman"/>
-                <w:sz w:val="24"/>
-              </w:rPr>
-            </w:pPr>
-            <w:r>
-              <w:rPr>
-                <w:rFonts w:ascii="Times New Roman" w:eastAsia="Times New Roman" w:hAnsi="Times New Roman" w:cs="Times New Roman"/>
-                <w:sz w:val="24"/>
-                <w:szCs w:val="24"/>
-              </w:rPr>
-              <w:t>SBR3U60P5-7</w:t>
-            </w:r>
-          </w:p>
-        </w:tc>
-        <w:tc>
-          <w:tcPr>
-            <w:tcW w:w="1980" w:type="dxa"/>
-          </w:tcPr>
-          <w:p>
-            <w:pPr>
-              <w:spacing w:line="360" w:lineRule="auto"/>
-              <w:jc w:val="both"/>
-              <w:rPr>
-                <w:rFonts w:ascii="Times New Roman" w:eastAsia="Times New Roman" w:hAnsi="Times New Roman" w:cs="Times New Roman"/>
-                <w:sz w:val="24"/>
-                <w:szCs w:val="24"/>
-              </w:rPr>
-            </w:pPr>
-            <w:r>
-              <w:rPr>
-                <w:rFonts w:ascii="Times New Roman" w:eastAsia="Times New Roman" w:hAnsi="Times New Roman" w:cs="Times New Roman"/>
-                <w:sz w:val="24"/>
-                <w:szCs w:val="24"/>
-              </w:rPr>
-              <w:t>$</w:t>
-            </w:r>
-            <w:r>
-              <w:rPr>
-                <w:rFonts w:ascii="Times New Roman" w:eastAsia="Times New Roman" w:hAnsi="Times New Roman" w:cs="Times New Roman"/>
-                <w:sz w:val="24"/>
-                <w:szCs w:val="24"/>
-              </w:rPr>
-              <w:t>0.52</w:t>
-            </w:r>
-          </w:p>
-        </w:tc>
-        <w:tc>
-          <w:tcPr>
-            <w:tcW w:w="1639" w:type="dxa"/>
-          </w:tcPr>
-          <w:p>
-            <w:pPr>
-              <w:spacing w:line="360" w:lineRule="auto"/>
-              <w:jc w:val="both"/>
-              <w:rPr>
-                <w:rFonts w:ascii="Times New Roman" w:eastAsia="Times New Roman" w:hAnsi="Times New Roman" w:cs="Times New Roman"/>
-                <w:sz w:val="24"/>
-                <w:szCs w:val="24"/>
-              </w:rPr>
-            </w:pPr>
-            <w:r>
-              <w:rPr>
-                <w:rFonts w:ascii="Times New Roman" w:eastAsia="Times New Roman" w:hAnsi="Times New Roman" w:cs="Times New Roman"/>
-                <w:sz w:val="24"/>
-                <w:szCs w:val="24"/>
-              </w:rPr>
-              <w:t>1</w:t>
-            </w:r>
-          </w:p>
-        </w:tc>
-        <w:tc>
-          <w:tcPr>
-            <w:tcW w:w="2255" w:type="dxa"/>
-          </w:tcPr>
-          <w:p>
-            <w:pPr>
-              <w:spacing w:line="360" w:lineRule="auto"/>
-              <w:jc w:val="both"/>
-              <w:rPr>
-                <w:rFonts w:ascii="Times New Roman" w:eastAsia="Times New Roman" w:hAnsi="Times New Roman" w:cs="Times New Roman"/>
-                <w:sz w:val="24"/>
-                <w:szCs w:val="24"/>
-              </w:rPr>
-            </w:pPr>
-            <w:r>
-              <w:rPr>
-                <w:rFonts w:ascii="Times New Roman" w:eastAsia="Times New Roman" w:hAnsi="Times New Roman" w:cs="Times New Roman"/>
-                <w:sz w:val="24"/>
-                <w:szCs w:val="24"/>
-              </w:rPr>
-              <w:t>$</w:t>
-            </w:r>
-            <w:r>
-              <w:rPr>
-                <w:rFonts w:ascii="Times New Roman" w:eastAsia="Times New Roman" w:hAnsi="Times New Roman" w:cs="Times New Roman"/>
-                <w:sz w:val="24"/>
-                <w:szCs w:val="24"/>
-              </w:rPr>
-              <w:t>0.</w:t>
-            </w:r>
-            <w:r>
-              <w:rPr>
-                <w:rFonts w:ascii="Times New Roman" w:eastAsia="Times New Roman" w:hAnsi="Times New Roman" w:cs="Times New Roman"/>
-                <w:sz w:val="24"/>
-                <w:szCs w:val="24"/>
-              </w:rPr>
-              <w:t>5</w:t>
-            </w:r>
-            <w:r>
-              <w:rPr>
-                <w:rFonts w:ascii="Times New Roman" w:eastAsia="Times New Roman" w:hAnsi="Times New Roman" w:cs="Times New Roman"/>
-                <w:sz w:val="24"/>
-                <w:szCs w:val="24"/>
-              </w:rPr>
-              <w:t>2</w:t>
-            </w:r>
-          </w:p>
-        </w:tc>
-      </w:tr>
-      <w:tr>
-        <w:tc>
-          <w:tcPr>
-            <w:tcW w:w="3145" w:type="dxa"/>
-          </w:tcPr>
-          <w:p>
-            <w:pPr>
-              <w:pStyle w:val="Heading1"/>
-              <w:spacing w:before="0" w:after="0" w:line="390" w:lineRule="atLeast"/>
-              <w:outlineLvl w:val="0"/>
-              <w:rPr>
-                <w:rFonts w:ascii="Times New Roman" w:hAnsi="Times New Roman" w:cs="Times New Roman"/>
-                <w:sz w:val="24"/>
-              </w:rPr>
-            </w:pPr>
-            <w:r>
-              <w:rPr>
-                <w:rFonts w:ascii="Times New Roman" w:eastAsia="Times New Roman" w:hAnsi="Times New Roman" w:cs="Times New Roman"/>
-                <w:sz w:val="24"/>
-                <w:szCs w:val="24"/>
-              </w:rPr>
-              <w:t>12063C204KAT4A</w:t>
-            </w:r>
-          </w:p>
-        </w:tc>
-        <w:tc>
-          <w:tcPr>
-            <w:tcW w:w="1980" w:type="dxa"/>
-          </w:tcPr>
-          <w:p>
-            <w:pPr>
-              <w:spacing w:line="360" w:lineRule="auto"/>
-              <w:jc w:val="both"/>
-              <w:rPr>
-                <w:rFonts w:ascii="Times New Roman" w:eastAsia="Times New Roman" w:hAnsi="Times New Roman" w:cs="Times New Roman"/>
-                <w:sz w:val="24"/>
-                <w:szCs w:val="24"/>
-              </w:rPr>
-            </w:pPr>
-            <w:r>
-              <w:rPr>
-                <w:rFonts w:ascii="Times New Roman" w:eastAsia="Times New Roman" w:hAnsi="Times New Roman" w:cs="Times New Roman"/>
-                <w:sz w:val="24"/>
-                <w:szCs w:val="24"/>
-              </w:rPr>
-              <w:t>$</w:t>
-            </w:r>
-            <w:r>
-              <w:rPr>
-                <w:rFonts w:ascii="Times New Roman" w:eastAsia="Times New Roman" w:hAnsi="Times New Roman" w:cs="Times New Roman"/>
-                <w:sz w:val="24"/>
-                <w:szCs w:val="24"/>
-              </w:rPr>
-              <w:t>0.43</w:t>
-            </w:r>
-          </w:p>
-        </w:tc>
-        <w:tc>
-          <w:tcPr>
-            <w:tcW w:w="1639" w:type="dxa"/>
-          </w:tcPr>
-          <w:p>
-            <w:pPr>
-              <w:spacing w:line="360" w:lineRule="auto"/>
-              <w:jc w:val="both"/>
-              <w:rPr>
-                <w:rFonts w:ascii="Times New Roman" w:eastAsia="Times New Roman" w:hAnsi="Times New Roman" w:cs="Times New Roman"/>
-                <w:sz w:val="24"/>
-                <w:szCs w:val="24"/>
-              </w:rPr>
-            </w:pPr>
-            <w:r>
-              <w:rPr>
-                <w:rFonts w:ascii="Times New Roman" w:eastAsia="Times New Roman" w:hAnsi="Times New Roman" w:cs="Times New Roman"/>
-                <w:sz w:val="24"/>
-                <w:szCs w:val="24"/>
-              </w:rPr>
-              <w:t>2</w:t>
-            </w:r>
-          </w:p>
-        </w:tc>
-        <w:tc>
-          <w:tcPr>
-            <w:tcW w:w="2255" w:type="dxa"/>
-          </w:tcPr>
-          <w:p>
-            <w:pPr>
-              <w:spacing w:line="360" w:lineRule="auto"/>
-              <w:jc w:val="both"/>
-              <w:rPr>
-                <w:rFonts w:ascii="Times New Roman" w:eastAsia="Times New Roman" w:hAnsi="Times New Roman" w:cs="Times New Roman"/>
-                <w:sz w:val="24"/>
-                <w:szCs w:val="24"/>
-              </w:rPr>
-            </w:pPr>
-            <w:r>
-              <w:rPr>
-                <w:rFonts w:ascii="Times New Roman" w:eastAsia="Times New Roman" w:hAnsi="Times New Roman" w:cs="Times New Roman"/>
-                <w:sz w:val="24"/>
-                <w:szCs w:val="24"/>
-              </w:rPr>
-              <w:t>$</w:t>
-            </w:r>
-            <w:r>
-              <w:rPr>
-                <w:rFonts w:ascii="Times New Roman" w:eastAsia="Times New Roman" w:hAnsi="Times New Roman" w:cs="Times New Roman"/>
-                <w:sz w:val="24"/>
-                <w:szCs w:val="24"/>
-              </w:rPr>
-              <w:t>0.86</w:t>
-            </w:r>
-          </w:p>
-        </w:tc>
-      </w:tr>
-      <w:tr>
-        <w:tc>
-          <w:tcPr>
-            <w:tcW w:w="6764" w:type="dxa"/>
-            <w:gridSpan w:val="3"/>
-          </w:tcPr>
-          <w:p>
-            <w:pPr>
-              <w:spacing w:line="360" w:lineRule="auto"/>
-              <w:jc w:val="both"/>
-              <w:rPr>
-                <w:rFonts w:ascii="Times New Roman" w:eastAsia="Times New Roman" w:hAnsi="Times New Roman" w:cs="Times New Roman"/>
-                <w:b/>
-                <w:sz w:val="24"/>
-                <w:szCs w:val="24"/>
-              </w:rPr>
-            </w:pPr>
-            <w:r>
-              <w:rPr>
-                <w:rFonts w:ascii="Times New Roman" w:eastAsia="Times New Roman" w:hAnsi="Times New Roman" w:cs="Times New Roman"/>
-                <w:b/>
-                <w:sz w:val="24"/>
-                <w:szCs w:val="24"/>
-              </w:rPr>
-              <w:t>Total Cost</w:t>
-            </w:r>
-          </w:p>
-        </w:tc>
-        <w:tc>
-          <w:tcPr>
-            <w:tcW w:w="2255" w:type="dxa"/>
-          </w:tcPr>
-          <w:p>
-            <w:pPr>
-              <w:spacing w:line="360" w:lineRule="auto"/>
-              <w:jc w:val="both"/>
-              <w:rPr>
-                <w:rFonts w:ascii="Times New Roman" w:eastAsia="Times New Roman" w:hAnsi="Times New Roman" w:cs="Times New Roman"/>
-                <w:sz w:val="24"/>
-                <w:szCs w:val="24"/>
-              </w:rPr>
-            </w:pPr>
-            <w:r>
-              <w:rPr>
-                <w:rFonts w:ascii="Times New Roman" w:eastAsia="Times New Roman" w:hAnsi="Times New Roman" w:cs="Times New Roman"/>
-                <w:sz w:val="24"/>
-                <w:szCs w:val="24"/>
-              </w:rPr>
-              <w:t>$24.288</w:t>
+              <w:t>0,326</w:t>
             </w:r>
             <w:r>
               <w:rPr>
@@ -16671,7 +14830,1920 @@
                 <w:szCs w:val="20"/>
                 <w:shd w:val="clear" w:color="auto" w:fill="FFFFFF"/>
               </w:rPr>
+              <w:t xml:space="preserve"> €</w:t>
+            </w:r>
+          </w:p>
+        </w:tc>
+      </w:tr>
+      <w:tr>
+        <w:tc>
+          <w:tcPr>
+            <w:tcW w:w="3145" w:type="dxa"/>
+          </w:tcPr>
+          <w:p>
+            <w:pPr>
+              <w:pStyle w:val="Heading1"/>
+              <w:spacing w:before="0" w:after="0" w:line="390" w:lineRule="atLeast"/>
+              <w:outlineLvl w:val="0"/>
+              <w:rPr>
+                <w:rFonts w:ascii="Times New Roman" w:hAnsi="Times New Roman" w:cs="Times New Roman"/>
+                <w:color w:val="222222"/>
+                <w:sz w:val="24"/>
+                <w:szCs w:val="24"/>
+              </w:rPr>
+            </w:pPr>
+            <w:r>
+              <w:rPr>
+                <w:rFonts w:ascii="Times New Roman" w:hAnsi="Times New Roman" w:cs="Times New Roman"/>
+                <w:sz w:val="24"/>
+              </w:rPr>
+              <w:t>RCA06031K00JNEA</w:t>
+            </w:r>
+          </w:p>
+        </w:tc>
+        <w:tc>
+          <w:tcPr>
+            <w:tcW w:w="1980" w:type="dxa"/>
+          </w:tcPr>
+          <w:p>
+            <w:pPr>
+              <w:spacing w:line="360" w:lineRule="auto"/>
+              <w:jc w:val="both"/>
+              <w:rPr>
+                <w:rFonts w:ascii="Times New Roman" w:eastAsia="Times New Roman" w:hAnsi="Times New Roman" w:cs="Times New Roman"/>
+                <w:sz w:val="24"/>
+                <w:szCs w:val="24"/>
+              </w:rPr>
+            </w:pPr>
+            <w:r>
+              <w:rPr>
+                <w:rFonts w:ascii="Times New Roman" w:eastAsia="Times New Roman" w:hAnsi="Times New Roman" w:cs="Times New Roman"/>
+                <w:sz w:val="24"/>
+                <w:szCs w:val="24"/>
+              </w:rPr>
+              <w:t>$0.011</w:t>
+            </w:r>
+          </w:p>
+        </w:tc>
+        <w:tc>
+          <w:tcPr>
+            <w:tcW w:w="1639" w:type="dxa"/>
+          </w:tcPr>
+          <w:p>
+            <w:pPr>
+              <w:spacing w:line="360" w:lineRule="auto"/>
+              <w:jc w:val="both"/>
+              <w:rPr>
+                <w:rFonts w:ascii="Times New Roman" w:eastAsia="Times New Roman" w:hAnsi="Times New Roman" w:cs="Times New Roman"/>
+                <w:sz w:val="24"/>
+                <w:szCs w:val="24"/>
+              </w:rPr>
+            </w:pPr>
+            <w:r>
+              <w:rPr>
+                <w:rFonts w:ascii="Times New Roman" w:eastAsia="Times New Roman" w:hAnsi="Times New Roman" w:cs="Times New Roman"/>
+                <w:sz w:val="24"/>
+                <w:szCs w:val="24"/>
+              </w:rPr>
+              <w:t>2</w:t>
+            </w:r>
+          </w:p>
+        </w:tc>
+        <w:tc>
+          <w:tcPr>
+            <w:tcW w:w="2255" w:type="dxa"/>
+          </w:tcPr>
+          <w:p>
+            <w:pPr>
+              <w:spacing w:line="360" w:lineRule="auto"/>
+              <w:jc w:val="both"/>
+              <w:rPr>
+                <w:rFonts w:ascii="Times New Roman" w:eastAsia="Times New Roman" w:hAnsi="Times New Roman" w:cs="Times New Roman"/>
+                <w:sz w:val="24"/>
+                <w:szCs w:val="24"/>
+              </w:rPr>
+            </w:pPr>
+            <w:r>
+              <w:rPr>
+                <w:rFonts w:ascii="Times New Roman" w:eastAsia="Times New Roman" w:hAnsi="Times New Roman" w:cs="Times New Roman"/>
+                <w:sz w:val="24"/>
+                <w:szCs w:val="24"/>
+              </w:rPr>
+              <w:t>$</w:t>
+            </w:r>
+            <w:r>
+              <w:rPr>
+                <w:rFonts w:ascii="Times New Roman" w:eastAsia="Times New Roman" w:hAnsi="Times New Roman" w:cs="Times New Roman"/>
+                <w:sz w:val="24"/>
+                <w:szCs w:val="24"/>
+              </w:rPr>
+              <w:t>0.022</w:t>
+            </w:r>
+          </w:p>
+        </w:tc>
+      </w:tr>
+      <w:tr>
+        <w:tc>
+          <w:tcPr>
+            <w:tcW w:w="3145" w:type="dxa"/>
+          </w:tcPr>
+          <w:p>
+            <w:pPr>
+              <w:pStyle w:val="Heading1"/>
+              <w:spacing w:before="0" w:after="0" w:line="390" w:lineRule="atLeast"/>
+              <w:outlineLvl w:val="0"/>
+              <w:rPr>
+                <w:rFonts w:ascii="Times New Roman" w:hAnsi="Times New Roman" w:cs="Times New Roman"/>
+                <w:color w:val="222222"/>
+                <w:sz w:val="24"/>
+                <w:szCs w:val="24"/>
+              </w:rPr>
+            </w:pPr>
+            <w:r>
+              <w:rPr>
+                <w:rFonts w:ascii="Times New Roman" w:hAnsi="Times New Roman" w:cs="Times New Roman"/>
+                <w:sz w:val="24"/>
+              </w:rPr>
+              <w:t>RN732ATTD2501B25</w:t>
+            </w:r>
+          </w:p>
+        </w:tc>
+        <w:tc>
+          <w:tcPr>
+            <w:tcW w:w="1980" w:type="dxa"/>
+          </w:tcPr>
+          <w:p>
+            <w:pPr>
+              <w:spacing w:line="360" w:lineRule="auto"/>
+              <w:jc w:val="both"/>
+              <w:rPr>
+                <w:rFonts w:ascii="Times New Roman" w:eastAsia="Times New Roman" w:hAnsi="Times New Roman" w:cs="Times New Roman"/>
+                <w:sz w:val="24"/>
+                <w:szCs w:val="24"/>
+              </w:rPr>
+            </w:pPr>
+            <w:r>
+              <w:rPr>
+                <w:rFonts w:ascii="Times New Roman" w:eastAsia="Times New Roman" w:hAnsi="Times New Roman" w:cs="Times New Roman"/>
+                <w:sz w:val="24"/>
+                <w:szCs w:val="24"/>
+              </w:rPr>
+              <w:t>$</w:t>
+            </w:r>
+            <w:r>
+              <w:rPr>
+                <w:rFonts w:ascii="Times New Roman" w:eastAsia="Times New Roman" w:hAnsi="Times New Roman" w:cs="Times New Roman"/>
+                <w:sz w:val="24"/>
+                <w:szCs w:val="24"/>
+              </w:rPr>
+              <w:t>0.087</w:t>
+            </w:r>
+          </w:p>
+        </w:tc>
+        <w:tc>
+          <w:tcPr>
+            <w:tcW w:w="1639" w:type="dxa"/>
+          </w:tcPr>
+          <w:p>
+            <w:pPr>
+              <w:spacing w:line="360" w:lineRule="auto"/>
+              <w:jc w:val="both"/>
+              <w:rPr>
+                <w:rFonts w:ascii="Times New Roman" w:eastAsia="Times New Roman" w:hAnsi="Times New Roman" w:cs="Times New Roman"/>
+                <w:sz w:val="24"/>
+                <w:szCs w:val="24"/>
+              </w:rPr>
+            </w:pPr>
+            <w:r>
+              <w:rPr>
+                <w:rFonts w:ascii="Times New Roman" w:eastAsia="Times New Roman" w:hAnsi="Times New Roman" w:cs="Times New Roman"/>
+                <w:sz w:val="24"/>
+                <w:szCs w:val="24"/>
+              </w:rPr>
+              <w:t>1</w:t>
+            </w:r>
+          </w:p>
+        </w:tc>
+        <w:tc>
+          <w:tcPr>
+            <w:tcW w:w="2255" w:type="dxa"/>
+          </w:tcPr>
+          <w:p>
+            <w:pPr>
+              <w:spacing w:line="360" w:lineRule="auto"/>
+              <w:jc w:val="both"/>
+              <w:rPr>
+                <w:rFonts w:ascii="Times New Roman" w:eastAsia="Times New Roman" w:hAnsi="Times New Roman" w:cs="Times New Roman"/>
+                <w:sz w:val="24"/>
+                <w:szCs w:val="24"/>
+              </w:rPr>
+            </w:pPr>
+            <w:r>
+              <w:rPr>
+                <w:rFonts w:ascii="Times New Roman" w:eastAsia="Times New Roman" w:hAnsi="Times New Roman" w:cs="Times New Roman"/>
+                <w:sz w:val="24"/>
+                <w:szCs w:val="24"/>
+              </w:rPr>
+              <w:t>$</w:t>
+            </w:r>
+            <w:r>
+              <w:rPr>
+                <w:rFonts w:ascii="Times New Roman" w:eastAsia="Times New Roman" w:hAnsi="Times New Roman" w:cs="Times New Roman"/>
+                <w:sz w:val="24"/>
+                <w:szCs w:val="24"/>
+              </w:rPr>
+              <w:t>0.087</w:t>
+            </w:r>
+          </w:p>
+        </w:tc>
+      </w:tr>
+      <w:tr>
+        <w:tc>
+          <w:tcPr>
+            <w:tcW w:w="3145" w:type="dxa"/>
+          </w:tcPr>
+          <w:p>
+            <w:pPr>
+              <w:pStyle w:val="Heading1"/>
+              <w:spacing w:before="0" w:after="0" w:line="390" w:lineRule="atLeast"/>
+              <w:outlineLvl w:val="0"/>
+              <w:rPr>
+                <w:rFonts w:ascii="Times New Roman" w:hAnsi="Times New Roman" w:cs="Times New Roman"/>
+                <w:sz w:val="24"/>
+              </w:rPr>
+            </w:pPr>
+            <w:r>
+              <w:rPr>
+                <w:rFonts w:ascii="Times New Roman" w:hAnsi="Times New Roman" w:cs="Times New Roman"/>
+                <w:sz w:val="24"/>
+              </w:rPr>
+              <w:t>MCT06030C2352FP500</w:t>
+            </w:r>
+          </w:p>
+        </w:tc>
+        <w:tc>
+          <w:tcPr>
+            <w:tcW w:w="1980" w:type="dxa"/>
+          </w:tcPr>
+          <w:p>
+            <w:pPr>
+              <w:spacing w:line="360" w:lineRule="auto"/>
+              <w:jc w:val="both"/>
+              <w:rPr>
+                <w:rFonts w:ascii="Times New Roman" w:eastAsia="Times New Roman" w:hAnsi="Times New Roman" w:cs="Times New Roman"/>
+                <w:sz w:val="24"/>
+                <w:szCs w:val="24"/>
+              </w:rPr>
+            </w:pPr>
+            <w:r>
+              <w:rPr>
+                <w:rFonts w:ascii="Times New Roman" w:eastAsia="Times New Roman" w:hAnsi="Times New Roman" w:cs="Times New Roman"/>
+                <w:sz w:val="24"/>
+                <w:szCs w:val="24"/>
+              </w:rPr>
+              <w:t>$</w:t>
+            </w:r>
+            <w:r>
+              <w:rPr>
+                <w:rFonts w:ascii="Times New Roman" w:eastAsia="Times New Roman" w:hAnsi="Times New Roman" w:cs="Times New Roman"/>
+                <w:sz w:val="24"/>
+                <w:szCs w:val="24"/>
+              </w:rPr>
+              <w:t>0.01581</w:t>
+            </w:r>
+          </w:p>
+        </w:tc>
+        <w:tc>
+          <w:tcPr>
+            <w:tcW w:w="1639" w:type="dxa"/>
+          </w:tcPr>
+          <w:p>
+            <w:pPr>
+              <w:spacing w:line="360" w:lineRule="auto"/>
+              <w:jc w:val="both"/>
+              <w:rPr>
+                <w:rFonts w:ascii="Times New Roman" w:eastAsia="Times New Roman" w:hAnsi="Times New Roman" w:cs="Times New Roman"/>
+                <w:sz w:val="24"/>
+                <w:szCs w:val="24"/>
+              </w:rPr>
+            </w:pPr>
+            <w:r>
+              <w:rPr>
+                <w:rFonts w:ascii="Times New Roman" w:eastAsia="Times New Roman" w:hAnsi="Times New Roman" w:cs="Times New Roman"/>
+                <w:sz w:val="24"/>
+                <w:szCs w:val="24"/>
+              </w:rPr>
+              <w:t>1</w:t>
+            </w:r>
+          </w:p>
+        </w:tc>
+        <w:tc>
+          <w:tcPr>
+            <w:tcW w:w="2255" w:type="dxa"/>
+          </w:tcPr>
+          <w:p>
+            <w:pPr>
+              <w:spacing w:line="360" w:lineRule="auto"/>
+              <w:jc w:val="both"/>
+              <w:rPr>
+                <w:rFonts w:ascii="Times New Roman" w:eastAsia="Times New Roman" w:hAnsi="Times New Roman" w:cs="Times New Roman"/>
+                <w:sz w:val="24"/>
+                <w:szCs w:val="24"/>
+              </w:rPr>
+            </w:pPr>
+            <w:r>
+              <w:rPr>
+                <w:rFonts w:ascii="Times New Roman" w:eastAsia="Times New Roman" w:hAnsi="Times New Roman" w:cs="Times New Roman"/>
+                <w:sz w:val="24"/>
+                <w:szCs w:val="24"/>
+              </w:rPr>
+              <w:t>$</w:t>
+            </w:r>
+            <w:r>
+              <w:rPr>
+                <w:rFonts w:ascii="Times New Roman" w:eastAsia="Times New Roman" w:hAnsi="Times New Roman" w:cs="Times New Roman"/>
+                <w:sz w:val="24"/>
+                <w:szCs w:val="24"/>
+              </w:rPr>
+              <w:t>0.01581</w:t>
+            </w:r>
+          </w:p>
+        </w:tc>
+      </w:tr>
+      <w:tr>
+        <w:tc>
+          <w:tcPr>
+            <w:tcW w:w="3145" w:type="dxa"/>
+          </w:tcPr>
+          <w:p>
+            <w:pPr>
+              <w:pStyle w:val="Heading1"/>
+              <w:spacing w:before="0" w:after="0" w:line="390" w:lineRule="atLeast"/>
+              <w:outlineLvl w:val="0"/>
+              <w:rPr>
+                <w:rFonts w:ascii="Times New Roman" w:hAnsi="Times New Roman" w:cs="Times New Roman"/>
+                <w:sz w:val="24"/>
+              </w:rPr>
+            </w:pPr>
+            <w:r>
+              <w:rPr>
+                <w:rFonts w:ascii="Times New Roman" w:hAnsi="Times New Roman" w:cs="Times New Roman"/>
+                <w:sz w:val="24"/>
+              </w:rPr>
+              <w:t>CPF0805B48</w:t>
+            </w:r>
+            <w:r>
+              <w:rPr>
+                <w:rFonts w:ascii="Times New Roman" w:hAnsi="Times New Roman" w:cs="Times New Roman"/>
+                <w:sz w:val="24"/>
+              </w:rPr>
+              <w:t>K7</w:t>
+            </w:r>
+            <w:r>
+              <w:rPr>
+                <w:rFonts w:ascii="Times New Roman" w:hAnsi="Times New Roman" w:cs="Times New Roman"/>
+                <w:sz w:val="24"/>
+              </w:rPr>
+              <w:t>E</w:t>
+            </w:r>
+          </w:p>
+        </w:tc>
+        <w:tc>
+          <w:tcPr>
+            <w:tcW w:w="1980" w:type="dxa"/>
+          </w:tcPr>
+          <w:p>
+            <w:pPr>
+              <w:spacing w:line="360" w:lineRule="auto"/>
+              <w:jc w:val="both"/>
+              <w:rPr>
+                <w:rFonts w:ascii="Times New Roman" w:eastAsia="Times New Roman" w:hAnsi="Times New Roman" w:cs="Times New Roman"/>
+                <w:sz w:val="24"/>
+                <w:szCs w:val="24"/>
+              </w:rPr>
+            </w:pPr>
+            <w:r>
+              <w:rPr>
+                <w:rFonts w:ascii="Times New Roman" w:eastAsia="Times New Roman" w:hAnsi="Times New Roman" w:cs="Times New Roman"/>
+                <w:sz w:val="24"/>
+                <w:szCs w:val="24"/>
+              </w:rPr>
+              <w:t>$</w:t>
+            </w:r>
+            <w:r>
+              <w:rPr>
+                <w:rFonts w:ascii="Times New Roman" w:eastAsia="Times New Roman" w:hAnsi="Times New Roman" w:cs="Times New Roman"/>
+                <w:sz w:val="24"/>
+                <w:szCs w:val="24"/>
+              </w:rPr>
+              <w:t>0.10578</w:t>
+            </w:r>
+          </w:p>
+        </w:tc>
+        <w:tc>
+          <w:tcPr>
+            <w:tcW w:w="1639" w:type="dxa"/>
+          </w:tcPr>
+          <w:p>
+            <w:pPr>
+              <w:spacing w:line="360" w:lineRule="auto"/>
+              <w:jc w:val="both"/>
+              <w:rPr>
+                <w:rFonts w:ascii="Times New Roman" w:eastAsia="Times New Roman" w:hAnsi="Times New Roman" w:cs="Times New Roman"/>
+                <w:sz w:val="24"/>
+                <w:szCs w:val="24"/>
+              </w:rPr>
+            </w:pPr>
+            <w:r>
+              <w:rPr>
+                <w:rFonts w:ascii="Times New Roman" w:eastAsia="Times New Roman" w:hAnsi="Times New Roman" w:cs="Times New Roman"/>
+                <w:sz w:val="24"/>
+                <w:szCs w:val="24"/>
+              </w:rPr>
+              <w:t>1</w:t>
+            </w:r>
+          </w:p>
+        </w:tc>
+        <w:tc>
+          <w:tcPr>
+            <w:tcW w:w="2255" w:type="dxa"/>
+          </w:tcPr>
+          <w:p>
+            <w:pPr>
+              <w:spacing w:line="360" w:lineRule="auto"/>
+              <w:jc w:val="both"/>
+              <w:rPr>
+                <w:rFonts w:ascii="Times New Roman" w:eastAsia="Times New Roman" w:hAnsi="Times New Roman" w:cs="Times New Roman"/>
+                <w:sz w:val="24"/>
+                <w:szCs w:val="24"/>
+              </w:rPr>
+            </w:pPr>
+            <w:r>
+              <w:rPr>
+                <w:rFonts w:ascii="Times New Roman" w:eastAsia="Times New Roman" w:hAnsi="Times New Roman" w:cs="Times New Roman"/>
+                <w:sz w:val="24"/>
+                <w:szCs w:val="24"/>
+              </w:rPr>
+              <w:t>$</w:t>
+            </w:r>
+            <w:r>
+              <w:rPr>
+                <w:rFonts w:ascii="Times New Roman" w:eastAsia="Times New Roman" w:hAnsi="Times New Roman" w:cs="Times New Roman"/>
+                <w:sz w:val="24"/>
+                <w:szCs w:val="24"/>
+              </w:rPr>
+              <w:t>0.21156</w:t>
+            </w:r>
+          </w:p>
+        </w:tc>
+      </w:tr>
+      <w:tr>
+        <w:tc>
+          <w:tcPr>
+            <w:tcW w:w="3145" w:type="dxa"/>
+          </w:tcPr>
+          <w:p>
+            <w:pPr>
+              <w:pStyle w:val="Heading1"/>
+              <w:spacing w:before="0" w:after="0" w:line="390" w:lineRule="atLeast"/>
+              <w:outlineLvl w:val="0"/>
+              <w:rPr>
+                <w:rFonts w:ascii="Times New Roman" w:hAnsi="Times New Roman" w:cs="Times New Roman"/>
+                <w:sz w:val="24"/>
+              </w:rPr>
+            </w:pPr>
+            <w:r>
+              <w:rPr>
+                <w:rFonts w:ascii="Times New Roman" w:hAnsi="Times New Roman" w:cs="Times New Roman"/>
+                <w:sz w:val="24"/>
+              </w:rPr>
+              <w:t>CRCW04025K10JNED</w:t>
+            </w:r>
+          </w:p>
+        </w:tc>
+        <w:tc>
+          <w:tcPr>
+            <w:tcW w:w="1980" w:type="dxa"/>
+          </w:tcPr>
+          <w:p>
+            <w:pPr>
+              <w:spacing w:line="360" w:lineRule="auto"/>
+              <w:jc w:val="both"/>
+              <w:rPr>
+                <w:rFonts w:ascii="Times New Roman" w:eastAsia="Times New Roman" w:hAnsi="Times New Roman" w:cs="Times New Roman"/>
+                <w:sz w:val="24"/>
+                <w:szCs w:val="24"/>
+              </w:rPr>
+            </w:pPr>
+            <w:r>
+              <w:rPr>
+                <w:rFonts w:ascii="Times New Roman" w:eastAsia="Times New Roman" w:hAnsi="Times New Roman" w:cs="Times New Roman"/>
+                <w:sz w:val="24"/>
+                <w:szCs w:val="24"/>
+              </w:rPr>
+              <w:t>$</w:t>
+            </w:r>
+            <w:r>
+              <w:rPr>
+                <w:rFonts w:ascii="Times New Roman" w:eastAsia="Times New Roman" w:hAnsi="Times New Roman" w:cs="Times New Roman"/>
+                <w:sz w:val="24"/>
+                <w:szCs w:val="24"/>
+              </w:rPr>
+              <w:t>0.00511</w:t>
+            </w:r>
+          </w:p>
+        </w:tc>
+        <w:tc>
+          <w:tcPr>
+            <w:tcW w:w="1639" w:type="dxa"/>
+          </w:tcPr>
+          <w:p>
+            <w:pPr>
+              <w:spacing w:line="360" w:lineRule="auto"/>
+              <w:jc w:val="both"/>
+              <w:rPr>
+                <w:rFonts w:ascii="Times New Roman" w:eastAsia="Times New Roman" w:hAnsi="Times New Roman" w:cs="Times New Roman"/>
+                <w:sz w:val="24"/>
+                <w:szCs w:val="24"/>
+              </w:rPr>
+            </w:pPr>
+            <w:r>
+              <w:rPr>
+                <w:rFonts w:ascii="Times New Roman" w:eastAsia="Times New Roman" w:hAnsi="Times New Roman" w:cs="Times New Roman"/>
+                <w:sz w:val="24"/>
+                <w:szCs w:val="24"/>
+              </w:rPr>
+              <w:t>2</w:t>
+            </w:r>
+          </w:p>
+        </w:tc>
+        <w:tc>
+          <w:tcPr>
+            <w:tcW w:w="2255" w:type="dxa"/>
+          </w:tcPr>
+          <w:p>
+            <w:pPr>
+              <w:spacing w:line="360" w:lineRule="auto"/>
+              <w:jc w:val="both"/>
+              <w:rPr>
+                <w:rFonts w:ascii="Times New Roman" w:eastAsia="Times New Roman" w:hAnsi="Times New Roman" w:cs="Times New Roman"/>
+                <w:sz w:val="24"/>
+                <w:szCs w:val="24"/>
+              </w:rPr>
+            </w:pPr>
+            <w:r>
+              <w:rPr>
+                <w:rFonts w:ascii="Times New Roman" w:eastAsia="Times New Roman" w:hAnsi="Times New Roman" w:cs="Times New Roman"/>
+                <w:sz w:val="24"/>
+                <w:szCs w:val="24"/>
+              </w:rPr>
+              <w:t>$</w:t>
+            </w:r>
+            <w:r>
+              <w:rPr>
+                <w:rFonts w:ascii="Times New Roman" w:eastAsia="Times New Roman" w:hAnsi="Times New Roman" w:cs="Times New Roman"/>
+                <w:sz w:val="24"/>
+                <w:szCs w:val="24"/>
+              </w:rPr>
+              <w:t>0.01022</w:t>
+            </w:r>
+          </w:p>
+        </w:tc>
+      </w:tr>
+      <w:tr>
+        <w:tc>
+          <w:tcPr>
+            <w:tcW w:w="3145" w:type="dxa"/>
+          </w:tcPr>
+          <w:p>
+            <w:pPr>
+              <w:pStyle w:val="Heading1"/>
+              <w:spacing w:before="0" w:after="0" w:line="390" w:lineRule="atLeast"/>
+              <w:outlineLvl w:val="0"/>
+              <w:rPr>
+                <w:rFonts w:ascii="Times New Roman" w:hAnsi="Times New Roman" w:cs="Times New Roman"/>
+                <w:sz w:val="24"/>
+              </w:rPr>
+            </w:pPr>
+            <w:r>
+              <w:rPr>
+                <w:rFonts w:ascii="Times New Roman" w:hAnsi="Times New Roman" w:cs="Times New Roman"/>
+                <w:sz w:val="24"/>
+              </w:rPr>
+              <w:t>CRCW04029K10JNED</w:t>
+            </w:r>
+          </w:p>
+        </w:tc>
+        <w:tc>
+          <w:tcPr>
+            <w:tcW w:w="1980" w:type="dxa"/>
+          </w:tcPr>
+          <w:p>
+            <w:pPr>
+              <w:spacing w:line="360" w:lineRule="auto"/>
+              <w:jc w:val="both"/>
+              <w:rPr>
+                <w:rFonts w:ascii="Times New Roman" w:eastAsia="Times New Roman" w:hAnsi="Times New Roman" w:cs="Times New Roman"/>
+                <w:sz w:val="24"/>
+                <w:szCs w:val="24"/>
+              </w:rPr>
+            </w:pPr>
+            <w:r>
+              <w:rPr>
+                <w:rFonts w:ascii="Times New Roman" w:eastAsia="Times New Roman" w:hAnsi="Times New Roman" w:cs="Times New Roman"/>
+                <w:sz w:val="24"/>
+                <w:szCs w:val="24"/>
+              </w:rPr>
+              <w:t>$</w:t>
+            </w:r>
+            <w:r>
+              <w:rPr>
+                <w:rFonts w:ascii="Times New Roman" w:eastAsia="Times New Roman" w:hAnsi="Times New Roman" w:cs="Times New Roman"/>
+                <w:sz w:val="24"/>
+                <w:szCs w:val="24"/>
+              </w:rPr>
+              <w:t>0.00511</w:t>
+            </w:r>
+          </w:p>
+        </w:tc>
+        <w:tc>
+          <w:tcPr>
+            <w:tcW w:w="1639" w:type="dxa"/>
+          </w:tcPr>
+          <w:p>
+            <w:pPr>
+              <w:spacing w:line="360" w:lineRule="auto"/>
+              <w:jc w:val="both"/>
+              <w:rPr>
+                <w:rFonts w:ascii="Times New Roman" w:eastAsia="Times New Roman" w:hAnsi="Times New Roman" w:cs="Times New Roman"/>
+                <w:sz w:val="24"/>
+                <w:szCs w:val="24"/>
+              </w:rPr>
+            </w:pPr>
+            <w:r>
+              <w:rPr>
+                <w:rFonts w:ascii="Times New Roman" w:eastAsia="Times New Roman" w:hAnsi="Times New Roman" w:cs="Times New Roman"/>
+                <w:sz w:val="24"/>
+                <w:szCs w:val="24"/>
+              </w:rPr>
+              <w:t>1</w:t>
+            </w:r>
+          </w:p>
+        </w:tc>
+        <w:tc>
+          <w:tcPr>
+            <w:tcW w:w="2255" w:type="dxa"/>
+          </w:tcPr>
+          <w:p>
+            <w:pPr>
+              <w:spacing w:line="360" w:lineRule="auto"/>
+              <w:jc w:val="both"/>
+              <w:rPr>
+                <w:rFonts w:ascii="Times New Roman" w:eastAsia="Times New Roman" w:hAnsi="Times New Roman" w:cs="Times New Roman"/>
+                <w:sz w:val="24"/>
+                <w:szCs w:val="24"/>
+              </w:rPr>
+            </w:pPr>
+            <w:r>
+              <w:rPr>
+                <w:rFonts w:ascii="Times New Roman" w:eastAsia="Times New Roman" w:hAnsi="Times New Roman" w:cs="Times New Roman"/>
+                <w:sz w:val="24"/>
+                <w:szCs w:val="24"/>
+              </w:rPr>
+              <w:t>$</w:t>
+            </w:r>
+            <w:r>
+              <w:rPr>
+                <w:rFonts w:ascii="Times New Roman" w:eastAsia="Times New Roman" w:hAnsi="Times New Roman" w:cs="Times New Roman"/>
+                <w:sz w:val="24"/>
+                <w:szCs w:val="24"/>
+              </w:rPr>
+              <w:t>0.00511</w:t>
+            </w:r>
+          </w:p>
+        </w:tc>
+      </w:tr>
+      <w:tr>
+        <w:tc>
+          <w:tcPr>
+            <w:tcW w:w="3145" w:type="dxa"/>
+          </w:tcPr>
+          <w:p>
+            <w:pPr>
+              <w:pStyle w:val="Heading1"/>
+              <w:spacing w:before="0" w:after="0" w:line="390" w:lineRule="atLeast"/>
+              <w:outlineLvl w:val="0"/>
+              <w:rPr>
+                <w:rFonts w:ascii="Times New Roman" w:hAnsi="Times New Roman" w:cs="Times New Roman"/>
+                <w:sz w:val="24"/>
+              </w:rPr>
+            </w:pPr>
+            <w:r>
+              <w:rPr>
+                <w:rFonts w:ascii="Times New Roman" w:hAnsi="Times New Roman" w:cs="Times New Roman"/>
+                <w:sz w:val="24"/>
+              </w:rPr>
+              <w:t>CRCW040251K0FKED</w:t>
+            </w:r>
+          </w:p>
+        </w:tc>
+        <w:tc>
+          <w:tcPr>
+            <w:tcW w:w="1980" w:type="dxa"/>
+          </w:tcPr>
+          <w:p>
+            <w:pPr>
+              <w:spacing w:line="360" w:lineRule="auto"/>
+              <w:jc w:val="both"/>
+              <w:rPr>
+                <w:rFonts w:ascii="Times New Roman" w:eastAsia="Times New Roman" w:hAnsi="Times New Roman" w:cs="Times New Roman"/>
+                <w:sz w:val="24"/>
+                <w:szCs w:val="24"/>
+              </w:rPr>
+            </w:pPr>
+            <w:r>
+              <w:rPr>
+                <w:rFonts w:ascii="Times New Roman" w:eastAsia="Times New Roman" w:hAnsi="Times New Roman" w:cs="Times New Roman"/>
+                <w:sz w:val="24"/>
+                <w:szCs w:val="24"/>
+              </w:rPr>
+              <w:t>$</w:t>
+            </w:r>
+            <w:r>
+              <w:rPr>
+                <w:rFonts w:ascii="Times New Roman" w:eastAsia="Times New Roman" w:hAnsi="Times New Roman" w:cs="Times New Roman"/>
+                <w:sz w:val="24"/>
+                <w:szCs w:val="24"/>
+              </w:rPr>
+              <w:t>0.00596</w:t>
+            </w:r>
+          </w:p>
+        </w:tc>
+        <w:tc>
+          <w:tcPr>
+            <w:tcW w:w="1639" w:type="dxa"/>
+          </w:tcPr>
+          <w:p>
+            <w:pPr>
+              <w:spacing w:line="360" w:lineRule="auto"/>
+              <w:jc w:val="both"/>
+              <w:rPr>
+                <w:rFonts w:ascii="Times New Roman" w:eastAsia="Times New Roman" w:hAnsi="Times New Roman" w:cs="Times New Roman"/>
+                <w:sz w:val="24"/>
+                <w:szCs w:val="24"/>
+              </w:rPr>
+            </w:pPr>
+            <w:r>
+              <w:rPr>
+                <w:rFonts w:ascii="Times New Roman" w:eastAsia="Times New Roman" w:hAnsi="Times New Roman" w:cs="Times New Roman"/>
+                <w:sz w:val="24"/>
+                <w:szCs w:val="24"/>
+              </w:rPr>
+              <w:t>1</w:t>
+            </w:r>
+          </w:p>
+        </w:tc>
+        <w:tc>
+          <w:tcPr>
+            <w:tcW w:w="2255" w:type="dxa"/>
+          </w:tcPr>
+          <w:p>
+            <w:pPr>
+              <w:spacing w:line="360" w:lineRule="auto"/>
+              <w:jc w:val="both"/>
+              <w:rPr>
+                <w:rFonts w:ascii="Times New Roman" w:eastAsia="Times New Roman" w:hAnsi="Times New Roman" w:cs="Times New Roman"/>
+                <w:sz w:val="24"/>
+                <w:szCs w:val="24"/>
+              </w:rPr>
+            </w:pPr>
+            <w:r>
+              <w:rPr>
+                <w:rFonts w:ascii="Times New Roman" w:eastAsia="Times New Roman" w:hAnsi="Times New Roman" w:cs="Times New Roman"/>
+                <w:sz w:val="24"/>
+                <w:szCs w:val="24"/>
+              </w:rPr>
+              <w:t>$</w:t>
+            </w:r>
+            <w:r>
+              <w:rPr>
+                <w:rFonts w:ascii="Times New Roman" w:eastAsia="Times New Roman" w:hAnsi="Times New Roman" w:cs="Times New Roman"/>
+                <w:sz w:val="24"/>
+                <w:szCs w:val="24"/>
+              </w:rPr>
+              <w:t>0.00596</w:t>
+            </w:r>
+          </w:p>
+        </w:tc>
+      </w:tr>
+      <w:tr>
+        <w:tc>
+          <w:tcPr>
+            <w:tcW w:w="3145" w:type="dxa"/>
+          </w:tcPr>
+          <w:p>
+            <w:pPr>
+              <w:pStyle w:val="Heading1"/>
+              <w:spacing w:before="0" w:after="0" w:line="390" w:lineRule="atLeast"/>
+              <w:outlineLvl w:val="0"/>
+              <w:rPr>
+                <w:rFonts w:ascii="Times New Roman" w:hAnsi="Times New Roman" w:cs="Times New Roman"/>
+                <w:sz w:val="24"/>
+              </w:rPr>
+            </w:pPr>
+            <w:r>
+              <w:rPr>
+                <w:rFonts w:ascii="Times New Roman" w:hAnsi="Times New Roman" w:cs="Times New Roman"/>
+                <w:sz w:val="24"/>
+              </w:rPr>
+              <w:t>CRCW0603510RJNEA</w:t>
+            </w:r>
+          </w:p>
+        </w:tc>
+        <w:tc>
+          <w:tcPr>
+            <w:tcW w:w="1980" w:type="dxa"/>
+          </w:tcPr>
+          <w:p>
+            <w:pPr>
+              <w:spacing w:line="360" w:lineRule="auto"/>
+              <w:jc w:val="both"/>
+              <w:rPr>
+                <w:rFonts w:ascii="Times New Roman" w:eastAsia="Times New Roman" w:hAnsi="Times New Roman" w:cs="Times New Roman"/>
+                <w:sz w:val="24"/>
+                <w:szCs w:val="24"/>
+              </w:rPr>
+            </w:pPr>
+            <w:r>
+              <w:rPr>
+                <w:rFonts w:ascii="Times New Roman" w:eastAsia="Times New Roman" w:hAnsi="Times New Roman" w:cs="Times New Roman"/>
+                <w:sz w:val="24"/>
+                <w:szCs w:val="24"/>
+              </w:rPr>
+              <w:t>$</w:t>
+            </w:r>
+            <w:r>
+              <w:rPr>
+                <w:rFonts w:ascii="Times New Roman" w:eastAsia="Times New Roman" w:hAnsi="Times New Roman" w:cs="Times New Roman"/>
+                <w:sz w:val="24"/>
+                <w:szCs w:val="24"/>
+              </w:rPr>
+              <w:t>0.00511</w:t>
+            </w:r>
+          </w:p>
+        </w:tc>
+        <w:tc>
+          <w:tcPr>
+            <w:tcW w:w="1639" w:type="dxa"/>
+          </w:tcPr>
+          <w:p>
+            <w:pPr>
+              <w:spacing w:line="360" w:lineRule="auto"/>
+              <w:jc w:val="both"/>
+              <w:rPr>
+                <w:rFonts w:ascii="Times New Roman" w:eastAsia="Times New Roman" w:hAnsi="Times New Roman" w:cs="Times New Roman"/>
+                <w:sz w:val="24"/>
+                <w:szCs w:val="24"/>
+              </w:rPr>
+            </w:pPr>
+            <w:r>
+              <w:rPr>
+                <w:rFonts w:ascii="Times New Roman" w:eastAsia="Times New Roman" w:hAnsi="Times New Roman" w:cs="Times New Roman"/>
+                <w:sz w:val="24"/>
+                <w:szCs w:val="24"/>
+              </w:rPr>
+              <w:t>1</w:t>
+            </w:r>
+          </w:p>
+        </w:tc>
+        <w:tc>
+          <w:tcPr>
+            <w:tcW w:w="2255" w:type="dxa"/>
+          </w:tcPr>
+          <w:p>
+            <w:pPr>
+              <w:spacing w:line="360" w:lineRule="auto"/>
+              <w:jc w:val="both"/>
+              <w:rPr>
+                <w:rFonts w:ascii="Times New Roman" w:eastAsia="Times New Roman" w:hAnsi="Times New Roman" w:cs="Times New Roman"/>
+                <w:sz w:val="24"/>
+                <w:szCs w:val="24"/>
+              </w:rPr>
+            </w:pPr>
+            <w:r>
+              <w:rPr>
+                <w:rFonts w:ascii="Times New Roman" w:eastAsia="Times New Roman" w:hAnsi="Times New Roman" w:cs="Times New Roman"/>
+                <w:sz w:val="24"/>
+                <w:szCs w:val="24"/>
+              </w:rPr>
+              <w:t>$</w:t>
+            </w:r>
+            <w:r>
+              <w:rPr>
+                <w:rFonts w:ascii="Times New Roman" w:eastAsia="Times New Roman" w:hAnsi="Times New Roman" w:cs="Times New Roman"/>
+                <w:sz w:val="24"/>
+                <w:szCs w:val="24"/>
+              </w:rPr>
+              <w:t>0.00511</w:t>
+            </w:r>
+          </w:p>
+        </w:tc>
+      </w:tr>
+      <w:tr>
+        <w:tc>
+          <w:tcPr>
+            <w:tcW w:w="3145" w:type="dxa"/>
+          </w:tcPr>
+          <w:p>
+            <w:pPr>
+              <w:pStyle w:val="Heading1"/>
+              <w:spacing w:before="0" w:after="0" w:line="390" w:lineRule="atLeast"/>
+              <w:outlineLvl w:val="0"/>
+              <w:rPr>
+                <w:rFonts w:ascii="Times New Roman" w:hAnsi="Times New Roman" w:cs="Times New Roman"/>
+                <w:sz w:val="24"/>
+              </w:rPr>
+            </w:pPr>
+            <w:r>
+              <w:rPr>
+                <w:rFonts w:ascii="Times New Roman" w:hAnsi="Times New Roman" w:cs="Times New Roman"/>
+                <w:sz w:val="24"/>
+              </w:rPr>
+              <w:t>MCT06030C2352FP500</w:t>
+            </w:r>
+          </w:p>
+        </w:tc>
+        <w:tc>
+          <w:tcPr>
+            <w:tcW w:w="1980" w:type="dxa"/>
+          </w:tcPr>
+          <w:p>
+            <w:pPr>
+              <w:spacing w:line="360" w:lineRule="auto"/>
+              <w:jc w:val="both"/>
+              <w:rPr>
+                <w:rFonts w:ascii="Times New Roman" w:eastAsia="Times New Roman" w:hAnsi="Times New Roman" w:cs="Times New Roman"/>
+                <w:sz w:val="24"/>
+                <w:szCs w:val="24"/>
+              </w:rPr>
+            </w:pPr>
+            <w:r>
+              <w:rPr>
+                <w:rFonts w:ascii="Times New Roman" w:eastAsia="Times New Roman" w:hAnsi="Times New Roman" w:cs="Times New Roman"/>
+                <w:sz w:val="24"/>
+                <w:szCs w:val="24"/>
+              </w:rPr>
+              <w:t>$</w:t>
+            </w:r>
+            <w:r>
+              <w:rPr>
+                <w:rFonts w:ascii="Times New Roman" w:eastAsia="Times New Roman" w:hAnsi="Times New Roman" w:cs="Times New Roman"/>
+                <w:sz w:val="24"/>
+                <w:szCs w:val="24"/>
+              </w:rPr>
+              <w:t>0.01581</w:t>
+            </w:r>
+          </w:p>
+        </w:tc>
+        <w:tc>
+          <w:tcPr>
+            <w:tcW w:w="1639" w:type="dxa"/>
+          </w:tcPr>
+          <w:p>
+            <w:pPr>
+              <w:spacing w:line="360" w:lineRule="auto"/>
+              <w:jc w:val="both"/>
+              <w:rPr>
+                <w:rFonts w:ascii="Times New Roman" w:eastAsia="Times New Roman" w:hAnsi="Times New Roman" w:cs="Times New Roman"/>
+                <w:sz w:val="24"/>
+                <w:szCs w:val="24"/>
+              </w:rPr>
+            </w:pPr>
+            <w:r>
+              <w:rPr>
+                <w:rFonts w:ascii="Times New Roman" w:eastAsia="Times New Roman" w:hAnsi="Times New Roman" w:cs="Times New Roman"/>
+                <w:sz w:val="24"/>
+                <w:szCs w:val="24"/>
+              </w:rPr>
+              <w:t>1</w:t>
+            </w:r>
+          </w:p>
+        </w:tc>
+        <w:tc>
+          <w:tcPr>
+            <w:tcW w:w="2255" w:type="dxa"/>
+          </w:tcPr>
+          <w:p>
+            <w:pPr>
+              <w:spacing w:line="360" w:lineRule="auto"/>
+              <w:jc w:val="both"/>
+              <w:rPr>
+                <w:rFonts w:ascii="Times New Roman" w:eastAsia="Times New Roman" w:hAnsi="Times New Roman" w:cs="Times New Roman"/>
+                <w:sz w:val="24"/>
+                <w:szCs w:val="24"/>
+              </w:rPr>
+            </w:pPr>
+            <w:r>
+              <w:rPr>
+                <w:rFonts w:ascii="Times New Roman" w:eastAsia="Times New Roman" w:hAnsi="Times New Roman" w:cs="Times New Roman"/>
+                <w:sz w:val="24"/>
+                <w:szCs w:val="24"/>
+              </w:rPr>
+              <w:t>$</w:t>
+            </w:r>
+            <w:r>
+              <w:rPr>
+                <w:rFonts w:ascii="Times New Roman" w:eastAsia="Times New Roman" w:hAnsi="Times New Roman" w:cs="Times New Roman"/>
+                <w:sz w:val="24"/>
+                <w:szCs w:val="24"/>
+              </w:rPr>
+              <w:t>0.01581</w:t>
+            </w:r>
+          </w:p>
+        </w:tc>
+      </w:tr>
+      <w:tr>
+        <w:tc>
+          <w:tcPr>
+            <w:tcW w:w="3145" w:type="dxa"/>
+          </w:tcPr>
+          <w:p>
+            <w:pPr>
+              <w:pStyle w:val="Heading1"/>
+              <w:spacing w:before="0" w:after="0" w:line="390" w:lineRule="atLeast"/>
+              <w:outlineLvl w:val="0"/>
+              <w:rPr>
+                <w:rFonts w:ascii="Times New Roman" w:hAnsi="Times New Roman" w:cs="Times New Roman"/>
+                <w:sz w:val="24"/>
+              </w:rPr>
+            </w:pPr>
+            <w:r>
+              <w:rPr>
+                <w:rFonts w:ascii="Times New Roman" w:hAnsi="Times New Roman" w:cs="Times New Roman"/>
+                <w:sz w:val="24"/>
+              </w:rPr>
+              <w:t>RCWE0612</w:t>
+            </w:r>
+          </w:p>
+        </w:tc>
+        <w:tc>
+          <w:tcPr>
+            <w:tcW w:w="1980" w:type="dxa"/>
+          </w:tcPr>
+          <w:p>
+            <w:pPr>
+              <w:spacing w:line="360" w:lineRule="auto"/>
+              <w:jc w:val="both"/>
+              <w:rPr>
+                <w:rFonts w:ascii="Times New Roman" w:eastAsia="Times New Roman" w:hAnsi="Times New Roman" w:cs="Times New Roman"/>
+                <w:sz w:val="24"/>
+                <w:szCs w:val="24"/>
+              </w:rPr>
+            </w:pPr>
+            <w:r>
+              <w:rPr>
+                <w:rFonts w:ascii="Times New Roman" w:eastAsia="Times New Roman" w:hAnsi="Times New Roman" w:cs="Times New Roman"/>
+                <w:sz w:val="24"/>
+                <w:szCs w:val="24"/>
+              </w:rPr>
+              <w:t>$</w:t>
+            </w:r>
+            <w:r>
+              <w:rPr>
+                <w:rFonts w:ascii="Times New Roman" w:eastAsia="Times New Roman" w:hAnsi="Times New Roman" w:cs="Times New Roman"/>
+                <w:sz w:val="24"/>
+                <w:szCs w:val="24"/>
+              </w:rPr>
+              <w:t>0.17350</w:t>
+            </w:r>
+          </w:p>
+        </w:tc>
+        <w:tc>
+          <w:tcPr>
+            <w:tcW w:w="1639" w:type="dxa"/>
+          </w:tcPr>
+          <w:p>
+            <w:pPr>
+              <w:spacing w:line="360" w:lineRule="auto"/>
+              <w:jc w:val="both"/>
+              <w:rPr>
+                <w:rFonts w:ascii="Times New Roman" w:eastAsia="Times New Roman" w:hAnsi="Times New Roman" w:cs="Times New Roman"/>
+                <w:sz w:val="24"/>
+                <w:szCs w:val="24"/>
+              </w:rPr>
+            </w:pPr>
+            <w:r>
+              <w:rPr>
+                <w:rFonts w:ascii="Times New Roman" w:eastAsia="Times New Roman" w:hAnsi="Times New Roman" w:cs="Times New Roman"/>
+                <w:sz w:val="24"/>
+                <w:szCs w:val="24"/>
+              </w:rPr>
+              <w:t>1</w:t>
+            </w:r>
+          </w:p>
+        </w:tc>
+        <w:tc>
+          <w:tcPr>
+            <w:tcW w:w="2255" w:type="dxa"/>
+          </w:tcPr>
+          <w:p>
+            <w:pPr>
+              <w:spacing w:line="360" w:lineRule="auto"/>
+              <w:jc w:val="both"/>
+              <w:rPr>
+                <w:rFonts w:ascii="Times New Roman" w:eastAsia="Times New Roman" w:hAnsi="Times New Roman" w:cs="Times New Roman"/>
+                <w:sz w:val="24"/>
+                <w:szCs w:val="24"/>
+              </w:rPr>
+            </w:pPr>
+            <w:r>
+              <w:rPr>
+                <w:rFonts w:ascii="Times New Roman" w:eastAsia="Times New Roman" w:hAnsi="Times New Roman" w:cs="Times New Roman"/>
+                <w:sz w:val="24"/>
+                <w:szCs w:val="24"/>
+              </w:rPr>
+              <w:t>$</w:t>
+            </w:r>
+            <w:r>
+              <w:rPr>
+                <w:rFonts w:ascii="Times New Roman" w:eastAsia="Times New Roman" w:hAnsi="Times New Roman" w:cs="Times New Roman"/>
+                <w:sz w:val="24"/>
+                <w:szCs w:val="24"/>
+              </w:rPr>
+              <w:t>0.17350</w:t>
+            </w:r>
+          </w:p>
+        </w:tc>
+      </w:tr>
+      <w:tr>
+        <w:tc>
+          <w:tcPr>
+            <w:tcW w:w="3145" w:type="dxa"/>
+          </w:tcPr>
+          <w:p>
+            <w:pPr>
+              <w:pStyle w:val="Heading1"/>
+              <w:spacing w:before="0" w:after="0" w:line="390" w:lineRule="atLeast"/>
+              <w:outlineLvl w:val="0"/>
+              <w:rPr>
+                <w:rFonts w:ascii="Times New Roman" w:hAnsi="Times New Roman" w:cs="Times New Roman"/>
+                <w:sz w:val="24"/>
+              </w:rPr>
+            </w:pPr>
+            <w:r>
+              <w:rPr>
+                <w:rFonts w:ascii="Times New Roman" w:hAnsi="Times New Roman" w:cs="Times New Roman"/>
+                <w:sz w:val="24"/>
+              </w:rPr>
+              <w:t>C1608JB2A102K080AA</w:t>
+            </w:r>
+          </w:p>
+        </w:tc>
+        <w:tc>
+          <w:tcPr>
+            <w:tcW w:w="1980" w:type="dxa"/>
+          </w:tcPr>
+          <w:p>
+            <w:pPr>
+              <w:spacing w:line="360" w:lineRule="auto"/>
+              <w:jc w:val="both"/>
+              <w:rPr>
+                <w:rFonts w:ascii="Times New Roman" w:eastAsia="Times New Roman" w:hAnsi="Times New Roman" w:cs="Times New Roman"/>
+                <w:sz w:val="24"/>
+                <w:szCs w:val="24"/>
+              </w:rPr>
+            </w:pPr>
+            <w:r>
+              <w:rPr>
+                <w:rFonts w:ascii="Times New Roman" w:eastAsia="Times New Roman" w:hAnsi="Times New Roman" w:cs="Times New Roman"/>
+                <w:sz w:val="24"/>
+                <w:szCs w:val="24"/>
+              </w:rPr>
+              <w:t>$</w:t>
+            </w:r>
+            <w:r>
+              <w:rPr>
+                <w:rFonts w:ascii="Times New Roman" w:eastAsia="Times New Roman" w:hAnsi="Times New Roman" w:cs="Times New Roman"/>
+                <w:sz w:val="24"/>
+                <w:szCs w:val="24"/>
+              </w:rPr>
+              <w:t>0.</w:t>
+            </w:r>
+            <w:r>
+              <w:rPr>
+                <w:rFonts w:ascii="Times New Roman" w:eastAsia="Times New Roman" w:hAnsi="Times New Roman" w:cs="Times New Roman"/>
+                <w:sz w:val="24"/>
+                <w:szCs w:val="24"/>
+              </w:rPr>
+              <w:t>0</w:t>
+            </w:r>
+            <w:r>
+              <w:rPr>
+                <w:rFonts w:ascii="Times New Roman" w:eastAsia="Times New Roman" w:hAnsi="Times New Roman" w:cs="Times New Roman"/>
+                <w:sz w:val="24"/>
+                <w:szCs w:val="24"/>
+              </w:rPr>
+              <w:t>1</w:t>
+            </w:r>
+            <w:r>
+              <w:rPr>
+                <w:rFonts w:ascii="Times New Roman" w:eastAsia="Times New Roman" w:hAnsi="Times New Roman" w:cs="Times New Roman"/>
+                <w:sz w:val="24"/>
+                <w:szCs w:val="24"/>
+              </w:rPr>
+              <w:t>21</w:t>
+            </w:r>
+          </w:p>
+        </w:tc>
+        <w:tc>
+          <w:tcPr>
+            <w:tcW w:w="1639" w:type="dxa"/>
+          </w:tcPr>
+          <w:p>
+            <w:pPr>
+              <w:spacing w:line="360" w:lineRule="auto"/>
+              <w:jc w:val="both"/>
+              <w:rPr>
+                <w:rFonts w:ascii="Times New Roman" w:eastAsia="Times New Roman" w:hAnsi="Times New Roman" w:cs="Times New Roman"/>
+                <w:sz w:val="24"/>
+                <w:szCs w:val="24"/>
+              </w:rPr>
+            </w:pPr>
+            <w:r>
+              <w:rPr>
+                <w:rFonts w:ascii="Times New Roman" w:eastAsia="Times New Roman" w:hAnsi="Times New Roman" w:cs="Times New Roman"/>
+                <w:sz w:val="24"/>
+                <w:szCs w:val="24"/>
+              </w:rPr>
+              <w:t>1</w:t>
+            </w:r>
+          </w:p>
+        </w:tc>
+        <w:tc>
+          <w:tcPr>
+            <w:tcW w:w="2255" w:type="dxa"/>
+          </w:tcPr>
+          <w:p>
+            <w:pPr>
+              <w:spacing w:line="360" w:lineRule="auto"/>
+              <w:jc w:val="both"/>
+              <w:rPr>
+                <w:rFonts w:ascii="Times New Roman" w:eastAsia="Times New Roman" w:hAnsi="Times New Roman" w:cs="Times New Roman"/>
+                <w:sz w:val="24"/>
+                <w:szCs w:val="24"/>
+              </w:rPr>
+            </w:pPr>
+            <w:r>
+              <w:rPr>
+                <w:rFonts w:ascii="Times New Roman" w:eastAsia="Times New Roman" w:hAnsi="Times New Roman" w:cs="Times New Roman"/>
+                <w:sz w:val="24"/>
+                <w:szCs w:val="24"/>
+              </w:rPr>
+              <w:t>$</w:t>
+            </w:r>
+            <w:r>
+              <w:rPr>
+                <w:rFonts w:ascii="Times New Roman" w:eastAsia="Times New Roman" w:hAnsi="Times New Roman" w:cs="Times New Roman"/>
+                <w:sz w:val="24"/>
+                <w:szCs w:val="24"/>
+              </w:rPr>
+              <w:t>0.0121</w:t>
+            </w:r>
+          </w:p>
+        </w:tc>
+      </w:tr>
+      <w:tr>
+        <w:tc>
+          <w:tcPr>
+            <w:tcW w:w="3145" w:type="dxa"/>
+          </w:tcPr>
+          <w:p>
+            <w:pPr>
+              <w:pStyle w:val="Heading1"/>
+              <w:spacing w:before="0" w:after="0" w:line="390" w:lineRule="atLeast"/>
+              <w:outlineLvl w:val="0"/>
+              <w:rPr>
+                <w:rFonts w:ascii="Times New Roman" w:hAnsi="Times New Roman" w:cs="Times New Roman"/>
+                <w:sz w:val="24"/>
+              </w:rPr>
+            </w:pPr>
+            <w:r>
+              <w:rPr>
+                <w:rFonts w:ascii="Times New Roman" w:hAnsi="Times New Roman" w:cs="Times New Roman"/>
+                <w:sz w:val="24"/>
+              </w:rPr>
+              <w:t>C1005X5R0J225K050BC</w:t>
+            </w:r>
+          </w:p>
+        </w:tc>
+        <w:tc>
+          <w:tcPr>
+            <w:tcW w:w="1980" w:type="dxa"/>
+          </w:tcPr>
+          <w:p>
+            <w:pPr>
+              <w:spacing w:line="360" w:lineRule="auto"/>
+              <w:jc w:val="both"/>
+              <w:rPr>
+                <w:rFonts w:ascii="Times New Roman" w:eastAsia="Times New Roman" w:hAnsi="Times New Roman" w:cs="Times New Roman"/>
+                <w:sz w:val="24"/>
+                <w:szCs w:val="24"/>
+              </w:rPr>
+            </w:pPr>
+            <w:r>
+              <w:rPr>
+                <w:rFonts w:ascii="Times New Roman" w:eastAsia="Times New Roman" w:hAnsi="Times New Roman" w:cs="Times New Roman"/>
+                <w:sz w:val="24"/>
+                <w:szCs w:val="24"/>
+              </w:rPr>
+              <w:t>$</w:t>
+            </w:r>
+            <w:r>
+              <w:rPr>
+                <w:rFonts w:ascii="Times New Roman" w:eastAsia="Times New Roman" w:hAnsi="Times New Roman" w:cs="Times New Roman"/>
+                <w:sz w:val="24"/>
+                <w:szCs w:val="24"/>
+              </w:rPr>
+              <w:t>0.</w:t>
+            </w:r>
+            <w:r>
+              <w:rPr>
+                <w:rFonts w:ascii="Times New Roman" w:eastAsia="Times New Roman" w:hAnsi="Times New Roman" w:cs="Times New Roman"/>
+                <w:sz w:val="24"/>
+                <w:szCs w:val="24"/>
+              </w:rPr>
+              <w:t>4</w:t>
+            </w:r>
+            <w:r>
+              <w:rPr>
+                <w:rFonts w:ascii="Times New Roman" w:eastAsia="Times New Roman" w:hAnsi="Times New Roman" w:cs="Times New Roman"/>
+                <w:sz w:val="24"/>
+                <w:szCs w:val="24"/>
+              </w:rPr>
+              <w:t>2</w:t>
+            </w:r>
+            <w:r>
+              <w:rPr>
+                <w:rFonts w:ascii="Times New Roman" w:eastAsia="Times New Roman" w:hAnsi="Times New Roman" w:cs="Times New Roman"/>
+                <w:sz w:val="24"/>
+                <w:szCs w:val="24"/>
+              </w:rPr>
+              <w:t>25</w:t>
+            </w:r>
+          </w:p>
+        </w:tc>
+        <w:tc>
+          <w:tcPr>
+            <w:tcW w:w="1639" w:type="dxa"/>
+          </w:tcPr>
+          <w:p>
+            <w:pPr>
+              <w:spacing w:line="360" w:lineRule="auto"/>
+              <w:jc w:val="both"/>
+              <w:rPr>
+                <w:rFonts w:ascii="Times New Roman" w:eastAsia="Times New Roman" w:hAnsi="Times New Roman" w:cs="Times New Roman"/>
+                <w:sz w:val="24"/>
+                <w:szCs w:val="24"/>
+              </w:rPr>
+            </w:pPr>
+            <w:r>
+              <w:rPr>
+                <w:rFonts w:ascii="Times New Roman" w:eastAsia="Times New Roman" w:hAnsi="Times New Roman" w:cs="Times New Roman"/>
+                <w:sz w:val="24"/>
+                <w:szCs w:val="24"/>
+              </w:rPr>
+              <w:t>1</w:t>
+            </w:r>
+          </w:p>
+        </w:tc>
+        <w:tc>
+          <w:tcPr>
+            <w:tcW w:w="2255" w:type="dxa"/>
+          </w:tcPr>
+          <w:p>
+            <w:pPr>
+              <w:spacing w:line="360" w:lineRule="auto"/>
+              <w:jc w:val="both"/>
+              <w:rPr>
+                <w:rFonts w:ascii="Times New Roman" w:eastAsia="Times New Roman" w:hAnsi="Times New Roman" w:cs="Times New Roman"/>
+                <w:sz w:val="24"/>
+                <w:szCs w:val="24"/>
+              </w:rPr>
+            </w:pPr>
+            <w:r>
+              <w:rPr>
+                <w:rFonts w:ascii="Times New Roman" w:eastAsia="Times New Roman" w:hAnsi="Times New Roman" w:cs="Times New Roman"/>
+                <w:sz w:val="24"/>
+                <w:szCs w:val="24"/>
+              </w:rPr>
+              <w:t>$0.</w:t>
+            </w:r>
+            <w:r>
+              <w:rPr>
+                <w:rFonts w:ascii="Times New Roman" w:eastAsia="Times New Roman" w:hAnsi="Times New Roman" w:cs="Times New Roman"/>
+                <w:sz w:val="24"/>
+                <w:szCs w:val="24"/>
+              </w:rPr>
+              <w:t>04</w:t>
+            </w:r>
+            <w:r>
+              <w:rPr>
+                <w:rFonts w:ascii="Times New Roman" w:eastAsia="Times New Roman" w:hAnsi="Times New Roman" w:cs="Times New Roman"/>
+                <w:sz w:val="24"/>
+                <w:szCs w:val="24"/>
+              </w:rPr>
+              <w:t>2</w:t>
+            </w:r>
+            <w:r>
+              <w:rPr>
+                <w:rFonts w:ascii="Times New Roman" w:eastAsia="Times New Roman" w:hAnsi="Times New Roman" w:cs="Times New Roman"/>
+                <w:sz w:val="24"/>
+                <w:szCs w:val="24"/>
+              </w:rPr>
+              <w:t>25</w:t>
+            </w:r>
+          </w:p>
+        </w:tc>
+      </w:tr>
+      <w:tr>
+        <w:tc>
+          <w:tcPr>
+            <w:tcW w:w="9019" w:type="dxa"/>
+            <w:gridSpan w:val="4"/>
+          </w:tcPr>
+          <w:p>
+            <w:pPr>
+              <w:spacing w:line="360" w:lineRule="auto"/>
+              <w:jc w:val="both"/>
+              <w:rPr>
+                <w:rFonts w:ascii="Times New Roman" w:eastAsia="Times New Roman" w:hAnsi="Times New Roman" w:cs="Times New Roman"/>
+                <w:b/>
+                <w:sz w:val="24"/>
+                <w:szCs w:val="24"/>
+              </w:rPr>
+            </w:pPr>
+            <w:r>
+              <w:rPr>
+                <w:rFonts w:ascii="Times New Roman" w:eastAsia="Times New Roman" w:hAnsi="Times New Roman" w:cs="Times New Roman"/>
+                <w:b/>
+                <w:sz w:val="24"/>
+                <w:szCs w:val="24"/>
+              </w:rPr>
+              <w:t>Driver Components</w:t>
+            </w:r>
+          </w:p>
+        </w:tc>
+      </w:tr>
+      <w:tr>
+        <w:tc>
+          <w:tcPr>
+            <w:tcW w:w="3145" w:type="dxa"/>
+          </w:tcPr>
+          <w:p>
+            <w:pPr>
+              <w:pStyle w:val="Heading1"/>
+              <w:spacing w:before="0" w:after="0" w:line="390" w:lineRule="atLeast"/>
+              <w:outlineLvl w:val="0"/>
+              <w:rPr>
+                <w:rFonts w:ascii="Times New Roman" w:hAnsi="Times New Roman" w:cs="Times New Roman"/>
+                <w:sz w:val="24"/>
+              </w:rPr>
+            </w:pPr>
+            <w:r>
+              <w:rPr>
+                <w:rFonts w:ascii="Times New Roman" w:hAnsi="Times New Roman" w:cs="Times New Roman"/>
+                <w:sz w:val="24"/>
+              </w:rPr>
+              <w:t>NCP5181</w:t>
+            </w:r>
+          </w:p>
+        </w:tc>
+        <w:tc>
+          <w:tcPr>
+            <w:tcW w:w="1980" w:type="dxa"/>
+          </w:tcPr>
+          <w:p>
+            <w:pPr>
+              <w:spacing w:line="360" w:lineRule="auto"/>
+              <w:jc w:val="both"/>
+              <w:rPr>
+                <w:rFonts w:ascii="Times New Roman" w:eastAsia="Times New Roman" w:hAnsi="Times New Roman" w:cs="Times New Roman"/>
+                <w:sz w:val="24"/>
+                <w:szCs w:val="24"/>
+              </w:rPr>
+            </w:pPr>
+            <w:r>
+              <w:rPr>
+                <w:rFonts w:ascii="Times New Roman" w:eastAsia="Times New Roman" w:hAnsi="Times New Roman" w:cs="Times New Roman"/>
+                <w:sz w:val="24"/>
+                <w:szCs w:val="24"/>
+              </w:rPr>
+              <w:t xml:space="preserve">0.829 </w:t>
+            </w:r>
+            <w:r>
+              <w:rPr>
+                <w:rFonts w:ascii="Times New Roman" w:hAnsi="Times New Roman" w:cs="Times New Roman"/>
+                <w:color w:val="333333"/>
+                <w:sz w:val="24"/>
+                <w:szCs w:val="24"/>
+                <w:shd w:val="clear" w:color="auto" w:fill="FFFFFF"/>
+              </w:rPr>
+              <w:t>€</w:t>
+            </w:r>
+          </w:p>
+        </w:tc>
+        <w:tc>
+          <w:tcPr>
+            <w:tcW w:w="1639" w:type="dxa"/>
+          </w:tcPr>
+          <w:p>
+            <w:pPr>
+              <w:spacing w:line="360" w:lineRule="auto"/>
+              <w:jc w:val="both"/>
+              <w:rPr>
+                <w:rFonts w:ascii="Times New Roman" w:eastAsia="Times New Roman" w:hAnsi="Times New Roman" w:cs="Times New Roman"/>
+                <w:sz w:val="24"/>
+                <w:szCs w:val="24"/>
+              </w:rPr>
+            </w:pPr>
+            <w:r>
+              <w:rPr>
+                <w:rFonts w:ascii="Times New Roman" w:eastAsia="Times New Roman" w:hAnsi="Times New Roman" w:cs="Times New Roman"/>
+                <w:sz w:val="24"/>
+                <w:szCs w:val="24"/>
+              </w:rPr>
+              <w:t>1</w:t>
+            </w:r>
+          </w:p>
+        </w:tc>
+        <w:tc>
+          <w:tcPr>
+            <w:tcW w:w="2255" w:type="dxa"/>
+          </w:tcPr>
+          <w:p>
+            <w:pPr>
+              <w:spacing w:line="360" w:lineRule="auto"/>
+              <w:jc w:val="both"/>
+              <w:rPr>
+                <w:rFonts w:ascii="Times New Roman" w:eastAsia="Times New Roman" w:hAnsi="Times New Roman" w:cs="Times New Roman"/>
+                <w:sz w:val="24"/>
+                <w:szCs w:val="24"/>
+              </w:rPr>
+            </w:pPr>
+            <w:r>
+              <w:rPr>
+                <w:rFonts w:ascii="Times New Roman" w:eastAsia="Times New Roman" w:hAnsi="Times New Roman" w:cs="Times New Roman"/>
+                <w:sz w:val="24"/>
+                <w:szCs w:val="24"/>
+              </w:rPr>
+              <w:t>0.829</w:t>
+            </w:r>
+            <w:r>
+              <w:rPr>
+                <w:rFonts w:ascii="Times New Roman" w:hAnsi="Times New Roman" w:cs="Times New Roman"/>
+                <w:sz w:val="24"/>
+                <w:szCs w:val="24"/>
+                <w:shd w:val="clear" w:color="auto" w:fill="FFFFFF"/>
+              </w:rPr>
+              <w:t xml:space="preserve"> €</w:t>
+            </w:r>
+          </w:p>
+        </w:tc>
+      </w:tr>
+      <w:tr>
+        <w:tc>
+          <w:tcPr>
+            <w:tcW w:w="3145" w:type="dxa"/>
+          </w:tcPr>
+          <w:p>
+            <w:pPr>
+              <w:pStyle w:val="Heading1"/>
+              <w:spacing w:before="0" w:after="0" w:line="390" w:lineRule="atLeast"/>
+              <w:outlineLvl w:val="0"/>
+              <w:rPr>
+                <w:rFonts w:ascii="Times New Roman" w:hAnsi="Times New Roman" w:cs="Times New Roman"/>
+                <w:sz w:val="24"/>
+              </w:rPr>
+            </w:pPr>
+            <w:r>
+              <w:rPr>
+                <w:rFonts w:ascii="Times New Roman" w:eastAsia="Times New Roman" w:hAnsi="Times New Roman" w:cs="Times New Roman"/>
+                <w:sz w:val="24"/>
+                <w:szCs w:val="24"/>
+              </w:rPr>
+              <w:t>SBR3U60P5-7</w:t>
+            </w:r>
+          </w:p>
+        </w:tc>
+        <w:tc>
+          <w:tcPr>
+            <w:tcW w:w="1980" w:type="dxa"/>
+          </w:tcPr>
+          <w:p>
+            <w:pPr>
+              <w:spacing w:line="360" w:lineRule="auto"/>
+              <w:jc w:val="both"/>
+              <w:rPr>
+                <w:rFonts w:ascii="Times New Roman" w:eastAsia="Times New Roman" w:hAnsi="Times New Roman" w:cs="Times New Roman"/>
+                <w:sz w:val="24"/>
+                <w:szCs w:val="24"/>
+              </w:rPr>
+            </w:pPr>
+            <w:r>
+              <w:rPr>
+                <w:rFonts w:ascii="Times New Roman" w:eastAsia="Times New Roman" w:hAnsi="Times New Roman" w:cs="Times New Roman"/>
+                <w:sz w:val="24"/>
+                <w:szCs w:val="24"/>
+              </w:rPr>
+              <w:t>$</w:t>
+            </w:r>
+            <w:r>
+              <w:rPr>
+                <w:rFonts w:ascii="Times New Roman" w:eastAsia="Times New Roman" w:hAnsi="Times New Roman" w:cs="Times New Roman"/>
+                <w:sz w:val="24"/>
+                <w:szCs w:val="24"/>
+              </w:rPr>
+              <w:t>0.24278</w:t>
+            </w:r>
+          </w:p>
+        </w:tc>
+        <w:tc>
+          <w:tcPr>
+            <w:tcW w:w="1639" w:type="dxa"/>
+          </w:tcPr>
+          <w:p>
+            <w:pPr>
+              <w:spacing w:line="360" w:lineRule="auto"/>
+              <w:jc w:val="both"/>
+              <w:rPr>
+                <w:rFonts w:ascii="Times New Roman" w:eastAsia="Times New Roman" w:hAnsi="Times New Roman" w:cs="Times New Roman"/>
+                <w:sz w:val="24"/>
+                <w:szCs w:val="24"/>
+              </w:rPr>
+            </w:pPr>
+            <w:r>
+              <w:rPr>
+                <w:rFonts w:ascii="Times New Roman" w:eastAsia="Times New Roman" w:hAnsi="Times New Roman" w:cs="Times New Roman"/>
+                <w:sz w:val="24"/>
+                <w:szCs w:val="24"/>
+              </w:rPr>
+              <w:t>1</w:t>
+            </w:r>
+          </w:p>
+        </w:tc>
+        <w:tc>
+          <w:tcPr>
+            <w:tcW w:w="2255" w:type="dxa"/>
+          </w:tcPr>
+          <w:p>
+            <w:pPr>
+              <w:spacing w:line="360" w:lineRule="auto"/>
+              <w:jc w:val="both"/>
+              <w:rPr>
+                <w:rFonts w:ascii="Times New Roman" w:eastAsia="Times New Roman" w:hAnsi="Times New Roman" w:cs="Times New Roman"/>
+                <w:sz w:val="24"/>
+                <w:szCs w:val="24"/>
+              </w:rPr>
+            </w:pPr>
+            <w:r>
+              <w:rPr>
+                <w:rFonts w:ascii="Times New Roman" w:eastAsia="Times New Roman" w:hAnsi="Times New Roman" w:cs="Times New Roman"/>
+                <w:sz w:val="24"/>
+                <w:szCs w:val="24"/>
+              </w:rPr>
+              <w:t>$</w:t>
+            </w:r>
+            <w:r>
+              <w:rPr>
+                <w:rFonts w:ascii="Times New Roman" w:eastAsia="Times New Roman" w:hAnsi="Times New Roman" w:cs="Times New Roman"/>
+                <w:sz w:val="24"/>
+                <w:szCs w:val="24"/>
+              </w:rPr>
+              <w:t>0.24278</w:t>
+            </w:r>
+          </w:p>
+        </w:tc>
+      </w:tr>
+      <w:tr>
+        <w:tc>
+          <w:tcPr>
+            <w:tcW w:w="3145" w:type="dxa"/>
+          </w:tcPr>
+          <w:p>
+            <w:pPr>
+              <w:pStyle w:val="Heading1"/>
+              <w:spacing w:before="0" w:after="0" w:line="390" w:lineRule="atLeast"/>
+              <w:outlineLvl w:val="0"/>
+              <w:rPr>
+                <w:rFonts w:ascii="Times New Roman" w:hAnsi="Times New Roman" w:cs="Times New Roman"/>
+                <w:sz w:val="24"/>
+              </w:rPr>
+            </w:pPr>
+            <w:r>
+              <w:rPr>
+                <w:rFonts w:ascii="Times New Roman" w:eastAsia="Times New Roman" w:hAnsi="Times New Roman" w:cs="Times New Roman"/>
+                <w:sz w:val="24"/>
+                <w:szCs w:val="24"/>
+              </w:rPr>
+              <w:t>12063C204KAT4A</w:t>
+            </w:r>
+          </w:p>
+        </w:tc>
+        <w:tc>
+          <w:tcPr>
+            <w:tcW w:w="1980" w:type="dxa"/>
+          </w:tcPr>
+          <w:p>
+            <w:pPr>
+              <w:spacing w:line="360" w:lineRule="auto"/>
+              <w:jc w:val="both"/>
+              <w:rPr>
+                <w:rFonts w:ascii="Times New Roman" w:eastAsia="Times New Roman" w:hAnsi="Times New Roman" w:cs="Times New Roman"/>
+                <w:sz w:val="24"/>
+                <w:szCs w:val="24"/>
+              </w:rPr>
+            </w:pPr>
+            <w:r>
+              <w:rPr>
+                <w:rFonts w:ascii="Times New Roman" w:eastAsia="Times New Roman" w:hAnsi="Times New Roman" w:cs="Times New Roman"/>
+                <w:sz w:val="24"/>
+                <w:szCs w:val="24"/>
+              </w:rPr>
+              <w:t>$</w:t>
+            </w:r>
+            <w:r>
+              <w:rPr>
+                <w:rFonts w:ascii="Times New Roman" w:eastAsia="Times New Roman" w:hAnsi="Times New Roman" w:cs="Times New Roman"/>
+                <w:sz w:val="24"/>
+                <w:szCs w:val="24"/>
+              </w:rPr>
+              <w:t>0.11453</w:t>
+            </w:r>
+          </w:p>
+        </w:tc>
+        <w:tc>
+          <w:tcPr>
+            <w:tcW w:w="1639" w:type="dxa"/>
+          </w:tcPr>
+          <w:p>
+            <w:pPr>
+              <w:spacing w:line="360" w:lineRule="auto"/>
+              <w:jc w:val="both"/>
+              <w:rPr>
+                <w:rFonts w:ascii="Times New Roman" w:eastAsia="Times New Roman" w:hAnsi="Times New Roman" w:cs="Times New Roman"/>
+                <w:sz w:val="24"/>
+                <w:szCs w:val="24"/>
+              </w:rPr>
+            </w:pPr>
+            <w:r>
+              <w:rPr>
+                <w:rFonts w:ascii="Times New Roman" w:eastAsia="Times New Roman" w:hAnsi="Times New Roman" w:cs="Times New Roman"/>
+                <w:sz w:val="24"/>
+                <w:szCs w:val="24"/>
+              </w:rPr>
+              <w:t>2</w:t>
+            </w:r>
+          </w:p>
+        </w:tc>
+        <w:tc>
+          <w:tcPr>
+            <w:tcW w:w="2255" w:type="dxa"/>
+          </w:tcPr>
+          <w:p>
+            <w:pPr>
+              <w:spacing w:line="360" w:lineRule="auto"/>
+              <w:jc w:val="both"/>
+              <w:rPr>
+                <w:rFonts w:ascii="Times New Roman" w:eastAsia="Times New Roman" w:hAnsi="Times New Roman" w:cs="Times New Roman"/>
+                <w:sz w:val="24"/>
+                <w:szCs w:val="24"/>
+              </w:rPr>
+            </w:pPr>
+            <w:r>
+              <w:rPr>
+                <w:rFonts w:ascii="Times New Roman" w:eastAsia="Times New Roman" w:hAnsi="Times New Roman" w:cs="Times New Roman"/>
+                <w:sz w:val="24"/>
+                <w:szCs w:val="24"/>
+              </w:rPr>
+              <w:t>$</w:t>
+            </w:r>
+            <w:r>
+              <w:rPr>
+                <w:rFonts w:ascii="Times New Roman" w:eastAsia="Times New Roman" w:hAnsi="Times New Roman" w:cs="Times New Roman"/>
+                <w:sz w:val="24"/>
+                <w:szCs w:val="24"/>
+              </w:rPr>
+              <w:t>0.22906</w:t>
+            </w:r>
+          </w:p>
+        </w:tc>
+      </w:tr>
+      <w:tr>
+        <w:tc>
+          <w:tcPr>
+            <w:tcW w:w="6764" w:type="dxa"/>
+            <w:gridSpan w:val="3"/>
+          </w:tcPr>
+          <w:p>
+            <w:pPr>
+              <w:spacing w:line="360" w:lineRule="auto"/>
+              <w:jc w:val="both"/>
+              <w:rPr>
+                <w:rFonts w:ascii="Times New Roman" w:eastAsia="Times New Roman" w:hAnsi="Times New Roman" w:cs="Times New Roman"/>
+                <w:b/>
+                <w:sz w:val="24"/>
+                <w:szCs w:val="24"/>
+              </w:rPr>
+            </w:pPr>
+            <w:r>
+              <w:rPr>
+                <w:rFonts w:ascii="Times New Roman" w:eastAsia="Times New Roman" w:hAnsi="Times New Roman" w:cs="Times New Roman"/>
+                <w:b/>
+                <w:sz w:val="24"/>
+                <w:szCs w:val="24"/>
+              </w:rPr>
+              <w:t>Total Cost</w:t>
+            </w:r>
+          </w:p>
+        </w:tc>
+        <w:tc>
+          <w:tcPr>
+            <w:tcW w:w="2255" w:type="dxa"/>
+          </w:tcPr>
+          <w:p>
+            <w:pPr>
+              <w:spacing w:line="360" w:lineRule="auto"/>
+              <w:jc w:val="both"/>
+              <w:rPr>
+                <w:rFonts w:ascii="Times New Roman" w:hAnsi="Times New Roman" w:cs="Times New Roman"/>
+                <w:sz w:val="24"/>
+                <w:szCs w:val="24"/>
+                <w:shd w:val="clear" w:color="auto" w:fill="FFFFFF"/>
+              </w:rPr>
+            </w:pPr>
+            <w:r>
+              <w:rPr>
+                <w:rFonts w:ascii="Times New Roman" w:eastAsia="Times New Roman" w:hAnsi="Times New Roman" w:cs="Times New Roman"/>
+                <w:sz w:val="24"/>
+                <w:szCs w:val="24"/>
+              </w:rPr>
+              <w:t>$11.07</w:t>
+            </w:r>
+            <w:r>
+              <w:rPr>
+                <w:rFonts w:ascii="Times New Roman" w:hAnsi="Times New Roman" w:cs="Times New Roman"/>
+                <w:sz w:val="24"/>
+                <w:szCs w:val="24"/>
+                <w:shd w:val="clear" w:color="auto" w:fill="FFFFFF"/>
+              </w:rPr>
               <w:t xml:space="preserve"> </w:t>
+            </w:r>
+            <w:r>
+              <w:rPr>
+                <w:rFonts w:ascii="Times New Roman" w:hAnsi="Times New Roman" w:cs="Times New Roman"/>
+                <w:sz w:val="24"/>
+                <w:szCs w:val="24"/>
+                <w:shd w:val="clear" w:color="auto" w:fill="FFFFFF"/>
+              </w:rPr>
+              <w:t>+1.155</w:t>
+            </w:r>
+            <w:r>
+              <w:rPr>
+                <w:rFonts w:ascii="Times New Roman" w:hAnsi="Times New Roman" w:cs="Times New Roman"/>
+                <w:sz w:val="24"/>
+                <w:szCs w:val="24"/>
+                <w:shd w:val="clear" w:color="auto" w:fill="FFFFFF"/>
+              </w:rPr>
+              <w:t>€</w:t>
+            </w:r>
+            <w:r>
+              <w:rPr>
+                <w:rFonts w:ascii="Times New Roman" w:hAnsi="Times New Roman" w:cs="Times New Roman"/>
+                <w:sz w:val="24"/>
+                <w:szCs w:val="24"/>
+                <w:shd w:val="clear" w:color="auto" w:fill="FFFFFF"/>
+              </w:rPr>
+              <w:t xml:space="preserve"> =</w:t>
+            </w:r>
+          </w:p>
+          <w:p>
+            <w:pPr>
+              <w:spacing w:line="360" w:lineRule="auto"/>
+              <w:jc w:val="both"/>
+              <w:rPr>
+                <w:rFonts w:ascii="Times New Roman" w:eastAsia="Times New Roman" w:hAnsi="Times New Roman" w:cs="Times New Roman"/>
+                <w:sz w:val="24"/>
+                <w:szCs w:val="24"/>
+              </w:rPr>
+            </w:pPr>
+            <w:r>
+              <w:rPr>
+                <w:rFonts w:ascii="Times New Roman" w:hAnsi="Times New Roman" w:cs="Times New Roman"/>
+                <w:sz w:val="24"/>
+                <w:szCs w:val="24"/>
+                <w:shd w:val="clear" w:color="auto" w:fill="FFFFFF"/>
+              </w:rPr>
+              <w:t>$12.46755</w:t>
             </w:r>
           </w:p>
         </w:tc>
@@ -16731,7 +16803,24 @@
           <w:sz w:val="24"/>
           <w:szCs w:val="24"/>
         </w:rPr>
-        <w:t xml:space="preserve">overall system budget is $24.288. Except 2 components, the rest is found in Digikey. The related bill of materials can be found in </w:t>
+        <w:t>overall system budget is $</w:t>
+      </w:r>
+      <w:r>
+        <w:rPr>
+          <w:rFonts w:ascii="Times New Roman" w:hAnsi="Times New Roman" w:cs="Times New Roman"/>
+          <w:sz w:val="24"/>
+          <w:szCs w:val="24"/>
+          <w:shd w:val="clear" w:color="auto" w:fill="FFFFFF"/>
+        </w:rPr>
+        <w:t>12.46755</w:t>
+      </w:r>
+      <w:r>
+        <w:rPr>
+          <w:rFonts w:ascii="Times New Roman" w:eastAsia="Times New Roman" w:hAnsi="Times New Roman" w:cs="Times New Roman"/>
+          <w:sz w:val="24"/>
+          <w:szCs w:val="24"/>
+        </w:rPr>
+        <w:t xml:space="preserve">. Except 2 components, the rest is found in Digikey. The related bill of materials can be found in </w:t>
       </w:r>
       <w:r>
         <w:rPr>
@@ -16775,28 +16864,28 @@
           <w:szCs w:val="24"/>
         </w:rPr>
         <w:t>also.</w:t>
-      </w:r>
-    </w:p>
-    <w:p>
-      <w:pPr>
-        <w:spacing w:line="360" w:lineRule="auto"/>
-        <w:jc w:val="both"/>
-        <w:rPr>
-          <w:rFonts w:ascii="Times New Roman" w:eastAsia="Times New Roman" w:hAnsi="Times New Roman" w:cs="Times New Roman"/>
-          <w:sz w:val="24"/>
-          <w:szCs w:val="24"/>
-        </w:rPr>
-      </w:pPr>
-      <w:r>
-        <w:rPr>
-          <w:rFonts w:ascii="Times New Roman" w:eastAsia="Times New Roman" w:hAnsi="Times New Roman" w:cs="Times New Roman"/>
-          <w:sz w:val="24"/>
-          <w:szCs w:val="24"/>
-        </w:rPr>
-        <w:tab/>
       </w:r>
       <w:bookmarkStart w:id="0" w:name="_GoBack"/>
       <w:bookmarkEnd w:id="0"/>
+    </w:p>
+    <w:p>
+      <w:pPr>
+        <w:spacing w:line="360" w:lineRule="auto"/>
+        <w:jc w:val="both"/>
+        <w:rPr>
+          <w:rFonts w:ascii="Times New Roman" w:eastAsia="Times New Roman" w:hAnsi="Times New Roman" w:cs="Times New Roman"/>
+          <w:sz w:val="24"/>
+          <w:szCs w:val="24"/>
+        </w:rPr>
+      </w:pPr>
+      <w:r>
+        <w:rPr>
+          <w:rFonts w:ascii="Times New Roman" w:eastAsia="Times New Roman" w:hAnsi="Times New Roman" w:cs="Times New Roman"/>
+          <w:sz w:val="24"/>
+          <w:szCs w:val="24"/>
+        </w:rPr>
+        <w:tab/>
+      </w:r>
     </w:p>
     <w:p>
       <w:pPr>
@@ -16839,7 +16928,14 @@
         <w:rPr>
           <w:lang w:val="en-US"/>
         </w:rPr>
-        <w:t>In this report, the development process of an AC-DC battery charger is represented. First, the problem is defined and requirements are determined. Since the power supply is a wind turbine, frequency and amplitude of the generated electricity varies randomly. Therefore, the designed product should be capable of converting variable frequency and variable amplitude AC to constant current DC with determined specifications of the project. According to the problem definition and requirements, conceptual design is completed. Without diving into deep technical discussions, capabilities that product must have are determined. After the conceptual design stage, technical discussions are conducted and topology selection is made. In this stage, different topologies are compared and the best option is determined. Designed topology is simulated with ideal components and the operation conditions that the real components must be capable to work under are determined. According to the determined values, real components are found from the market. Then, the full simulation with real components is done and a PCB schematic is drawn. At the end of this report, the design process is completed.</w:t>
+        <w:t xml:space="preserve">In this report, the development process of an AC-DC battery charger is represented. First, the problem is defined and requirements are determined. Since the power supply is a wind turbine, frequency and amplitude of the generated electricity varies randomly. Therefore, the designed product should be capable of converting variable frequency and variable amplitude AC to constant current DC with determined specifications of the project. According to the problem definition and requirements, conceptual design is completed. Without diving </w:t>
+      </w:r>
+      <w:r>
+        <w:rPr>
+          <w:lang w:val="en-US"/>
+        </w:rPr>
+        <w:lastRenderedPageBreak/>
+        <w:t>into deep technical discussions, capabilities that product must have are determined. After the conceptual design stage, technical discussions are conducted and topology selection is made. In this stage, different topologies are compared and the best option is determined. Designed topology is simulated with ideal components and the operation conditions that the real components must be capable to work under are determined. According to the determined values, real components are found from the market. Then, the full simulation with real components is done and a PCB schematic is drawn. At the end of this report, the design process is completed.</w:t>
       </w:r>
     </w:p>
     <w:p>
@@ -17236,7 +17332,6 @@
           <w:szCs w:val="24"/>
           <w:lang w:val="tr-TR"/>
         </w:rPr>
-        <w:lastRenderedPageBreak/>
         <w:drawing>
           <wp:inline distT="0" distB="0" distL="0" distR="0" wp14:anchorId="253BD21F" wp14:editId="7DC6A7D0">
             <wp:extent cx="5865351" cy="5720487"/>
@@ -17428,8 +17523,10 @@
         <w:rPr>
           <w:rFonts w:ascii="Times New Roman" w:hAnsi="Times New Roman" w:cs="Times New Roman"/>
           <w:b/>
-          <w:sz w:val="24"/>
-          <w:szCs w:val="24"/>
+          <w:noProof/>
+          <w:sz w:val="24"/>
+          <w:szCs w:val="24"/>
+          <w:lang w:val="tr-TR"/>
         </w:rPr>
         <w:drawing>
           <wp:inline distT="0" distB="0" distL="0" distR="0" wp14:anchorId="2BD2D9DF" wp14:editId="0E8AA2B4">
@@ -17538,7 +17635,7 @@
           <w:rPr>
             <w:noProof/>
           </w:rPr>
-          <w:t>22</w:t>
+          <w:t>23</w:t>
         </w:r>
         <w:r>
           <w:rPr>
@@ -19574,6 +19671,7 @@
   </w:compat>
   <w:rsids>
     <w:rsidRoot w:val="00FF1F2D"/>
+    <w:rsid w:val="00100B0A"/>
     <w:rsid w:val="00254034"/>
     <w:rsid w:val="005960E1"/>
     <w:rsid w:val="00801D96"/>
@@ -20380,7 +20478,7 @@
 </file>
 
 <file path=customXml/itemProps1.xml><?xml version="1.0" encoding="utf-8"?>
-<ds:datastoreItem xmlns:ds="http://schemas.openxmlformats.org/officeDocument/2006/customXml" ds:itemID="{D8B2F580-9310-4CB2-8769-8B4C231F1FB4}">
+<ds:datastoreItem xmlns:ds="http://schemas.openxmlformats.org/officeDocument/2006/customXml" ds:itemID="{E4F5C152-B86E-41C2-9CF6-B0529381CD7D}">
   <ds:schemaRefs>
     <ds:schemaRef ds:uri="http://schemas.openxmlformats.org/officeDocument/2006/bibliography"/>
   </ds:schemaRefs>

</xml_diff>